<commit_message>
update of file structure
</commit_message>
<xml_diff>
--- a/doc/JSGeofencing.docx
+++ b/doc/JSGeofencing.docx
@@ -1,6 +1,6 @@
 
 <file path=word/document.xml><?xml version="1.0" encoding="utf-8"?>
-<w:document xmlns:wpc="http://schemas.microsoft.com/office/word/2010/wordprocessingCanvas" xmlns:cx="http://schemas.microsoft.com/office/drawing/2014/chartex" xmlns:cx1="http://schemas.microsoft.com/office/drawing/2015/9/8/chartex" xmlns:cx2="http://schemas.microsoft.com/office/drawing/2015/10/21/chartex" xmlns:cx3="http://schemas.microsoft.com/office/drawing/2016/5/9/chartex" xmlns:cx4="http://schemas.microsoft.com/office/drawing/2016/5/10/chartex" xmlns:cx5="http://schemas.microsoft.com/office/drawing/2016/5/11/chartex" xmlns:cx6="http://schemas.microsoft.com/office/drawing/2016/5/12/chartex" xmlns:cx7="http://schemas.microsoft.com/office/drawing/2016/5/13/chartex" xmlns:cx8="http://schemas.microsoft.com/office/drawing/2016/5/14/chartex" xmlns:mc="http://schemas.openxmlformats.org/markup-compatibility/2006" xmlns:aink="http://schemas.microsoft.com/office/drawing/2016/ink" xmlns:am3d="http://schemas.microsoft.com/office/drawing/2017/model3d" xmlns:o="urn:schemas-microsoft-com:office:office" xmlns:r="http://schemas.openxmlformats.org/officeDocument/2006/relationships" xmlns:m="http://schemas.openxmlformats.org/officeDocument/2006/math" xmlns:v="urn:schemas-microsoft-com:vml" xmlns:wp14="http://schemas.microsoft.com/office/word/2010/wordprocessingDrawing" xmlns:wp="http://schemas.openxmlformats.org/drawingml/2006/wordprocessingDrawing" xmlns:w10="urn:schemas-microsoft-com:office:word" xmlns:w="http://schemas.openxmlformats.org/wordprocessingml/2006/main" xmlns:w14="http://schemas.microsoft.com/office/word/2010/wordml" xmlns:w15="http://schemas.microsoft.com/office/word/2012/wordml" xmlns:w16cex="http://schemas.microsoft.com/office/word/2018/wordml/cex" xmlns:w16cid="http://schemas.microsoft.com/office/word/2016/wordml/cid" xmlns:w16="http://schemas.microsoft.com/office/word/2018/wordml" xmlns:w16se="http://schemas.microsoft.com/office/word/2015/wordml/symex" xmlns:wpg="http://schemas.microsoft.com/office/word/2010/wordprocessingGroup" xmlns:wpi="http://schemas.microsoft.com/office/word/2010/wordprocessingInk" xmlns:wne="http://schemas.microsoft.com/office/word/2006/wordml" xmlns:wps="http://schemas.microsoft.com/office/word/2010/wordprocessingShape" mc:Ignorable="w14 w15 w16se w16cid w16 w16cex wp14">
+<w:document xmlns:wpc="http://schemas.microsoft.com/office/word/2010/wordprocessingCanvas" xmlns:cx="http://schemas.microsoft.com/office/drawing/2014/chartex" xmlns:cx1="http://schemas.microsoft.com/office/drawing/2015/9/8/chartex" xmlns:cx2="http://schemas.microsoft.com/office/drawing/2015/10/21/chartex" xmlns:cx3="http://schemas.microsoft.com/office/drawing/2016/5/9/chartex" xmlns:cx4="http://schemas.microsoft.com/office/drawing/2016/5/10/chartex" xmlns:cx5="http://schemas.microsoft.com/office/drawing/2016/5/11/chartex" xmlns:cx6="http://schemas.microsoft.com/office/drawing/2016/5/12/chartex" xmlns:cx7="http://schemas.microsoft.com/office/drawing/2016/5/13/chartex" xmlns:cx8="http://schemas.microsoft.com/office/drawing/2016/5/14/chartex" xmlns:mc="http://schemas.openxmlformats.org/markup-compatibility/2006" xmlns:aink="http://schemas.microsoft.com/office/drawing/2016/ink" xmlns:am3d="http://schemas.microsoft.com/office/drawing/2017/model3d" xmlns:o="urn:schemas-microsoft-com:office:office" xmlns:r="http://schemas.openxmlformats.org/officeDocument/2006/relationships" xmlns:m="http://schemas.openxmlformats.org/officeDocument/2006/math" xmlns:v="urn:schemas-microsoft-com:vml" xmlns:wp14="http://schemas.microsoft.com/office/word/2010/wordprocessingDrawing" xmlns:wp="http://schemas.openxmlformats.org/drawingml/2006/wordprocessingDrawing" xmlns:w10="urn:schemas-microsoft-com:office:word" xmlns:w="http://schemas.openxmlformats.org/wordprocessingml/2006/main" xmlns:w14="http://schemas.microsoft.com/office/word/2010/wordml" xmlns:w15="http://schemas.microsoft.com/office/word/2012/wordml" xmlns:w16cex="http://schemas.microsoft.com/office/word/2018/wordml/cex" xmlns:w16cid="http://schemas.microsoft.com/office/word/2016/wordml/cid" xmlns:w16="http://schemas.microsoft.com/office/word/2018/wordml" xmlns:w16sdtdh="http://schemas.microsoft.com/office/word/2020/wordml/sdtdatahash" xmlns:w16se="http://schemas.microsoft.com/office/word/2015/wordml/symex" xmlns:wpg="http://schemas.microsoft.com/office/word/2010/wordprocessingGroup" xmlns:wpi="http://schemas.microsoft.com/office/word/2010/wordprocessingInk" xmlns:wne="http://schemas.microsoft.com/office/word/2006/wordml" xmlns:wps="http://schemas.microsoft.com/office/word/2010/wordprocessingShape" mc:Ignorable="w14 w15 w16se w16cid w16 w16cex w16sdtdh wp14">
   <w:body>
     <w:p>
       <w:pPr>
@@ -100,14 +100,12 @@
       <w:pPr>
         <w:pStyle w:val="Titre"/>
       </w:pPr>
-      <w:proofErr w:type="spellStart"/>
       <w:r>
         <w:t>JS</w:t>
       </w:r>
       <w:r>
         <w:t>Geofencing</w:t>
       </w:r>
-      <w:proofErr w:type="spellEnd"/>
     </w:p>
     <w:p>
       <w:pPr>
@@ -138,6 +136,298 @@
       <w:bookmarkStart w:id="0" w:name="_Toc69132900"/>
       <w:r>
         <w:lastRenderedPageBreak/>
+        <w:t>Versions</w:t>
+      </w:r>
+    </w:p>
+    <w:tbl>
+      <w:tblPr>
+        <w:tblStyle w:val="TableauListe2"/>
+        <w:tblW w:w="0" w:type="auto"/>
+        <w:tblInd w:w="0" w:type="dxa"/>
+        <w:tblLook w:val="04A0" w:firstRow="1" w:lastRow="0" w:firstColumn="1" w:lastColumn="0" w:noHBand="0" w:noVBand="1"/>
+      </w:tblPr>
+      <w:tblGrid>
+        <w:gridCol w:w="1630"/>
+        <w:gridCol w:w="1451"/>
+        <w:gridCol w:w="1068"/>
+        <w:gridCol w:w="4157"/>
+      </w:tblGrid>
+      <w:tr>
+        <w:trPr>
+          <w:cnfStyle w:val="100000000000" w:firstRow="1" w:lastRow="0" w:firstColumn="0" w:lastColumn="0" w:oddVBand="0" w:evenVBand="0" w:oddHBand="0" w:evenHBand="0" w:firstRowFirstColumn="0" w:firstRowLastColumn="0" w:lastRowFirstColumn="0" w:lastRowLastColumn="0"/>
+        </w:trPr>
+        <w:tc>
+          <w:tcPr>
+            <w:cnfStyle w:val="001000000000" w:firstRow="0" w:lastRow="0" w:firstColumn="1" w:lastColumn="0" w:oddVBand="0" w:evenVBand="0" w:oddHBand="0" w:evenHBand="0" w:firstRowFirstColumn="0" w:firstRowLastColumn="0" w:lastRowFirstColumn="0" w:lastRowLastColumn="0"/>
+            <w:tcW w:w="1630" w:type="dxa"/>
+            <w:tcBorders>
+              <w:top w:val="single" w:sz="4" w:space="0" w:color="666666" w:themeColor="text1" w:themeTint="99"/>
+              <w:left w:val="nil"/>
+              <w:bottom w:val="single" w:sz="4" w:space="0" w:color="666666" w:themeColor="text1" w:themeTint="99"/>
+              <w:right w:val="nil"/>
+            </w:tcBorders>
+            <w:hideMark/>
+          </w:tcPr>
+          <w:p>
+            <w:r>
+              <w:t>Date</w:t>
+            </w:r>
+          </w:p>
+        </w:tc>
+        <w:tc>
+          <w:tcPr>
+            <w:tcW w:w="1451" w:type="dxa"/>
+            <w:tcBorders>
+              <w:top w:val="single" w:sz="4" w:space="0" w:color="666666" w:themeColor="text1" w:themeTint="99"/>
+              <w:left w:val="nil"/>
+              <w:bottom w:val="single" w:sz="4" w:space="0" w:color="666666" w:themeColor="text1" w:themeTint="99"/>
+              <w:right w:val="nil"/>
+            </w:tcBorders>
+            <w:hideMark/>
+          </w:tcPr>
+          <w:p>
+            <w:pPr>
+              <w:cnfStyle w:val="100000000000" w:firstRow="1" w:lastRow="0" w:firstColumn="0" w:lastColumn="0" w:oddVBand="0" w:evenVBand="0" w:oddHBand="0" w:evenHBand="0" w:firstRowFirstColumn="0" w:firstRowLastColumn="0" w:lastRowFirstColumn="0" w:lastRowLastColumn="0"/>
+            </w:pPr>
+            <w:r>
+              <w:t>Author</w:t>
+            </w:r>
+          </w:p>
+        </w:tc>
+        <w:tc>
+          <w:tcPr>
+            <w:tcW w:w="1068" w:type="dxa"/>
+            <w:tcBorders>
+              <w:top w:val="single" w:sz="4" w:space="0" w:color="666666" w:themeColor="text1" w:themeTint="99"/>
+              <w:left w:val="nil"/>
+              <w:bottom w:val="single" w:sz="4" w:space="0" w:color="666666" w:themeColor="text1" w:themeTint="99"/>
+              <w:right w:val="nil"/>
+            </w:tcBorders>
+            <w:hideMark/>
+          </w:tcPr>
+          <w:p>
+            <w:pPr>
+              <w:cnfStyle w:val="100000000000" w:firstRow="1" w:lastRow="0" w:firstColumn="0" w:lastColumn="0" w:oddVBand="0" w:evenVBand="0" w:oddHBand="0" w:evenHBand="0" w:firstRowFirstColumn="0" w:firstRowLastColumn="0" w:lastRowFirstColumn="0" w:lastRowLastColumn="0"/>
+            </w:pPr>
+            <w:r>
+              <w:t>Version</w:t>
+            </w:r>
+          </w:p>
+        </w:tc>
+        <w:tc>
+          <w:tcPr>
+            <w:tcW w:w="4157" w:type="dxa"/>
+            <w:tcBorders>
+              <w:top w:val="single" w:sz="4" w:space="0" w:color="666666" w:themeColor="text1" w:themeTint="99"/>
+              <w:left w:val="nil"/>
+              <w:bottom w:val="single" w:sz="4" w:space="0" w:color="666666" w:themeColor="text1" w:themeTint="99"/>
+              <w:right w:val="nil"/>
+            </w:tcBorders>
+            <w:hideMark/>
+          </w:tcPr>
+          <w:p>
+            <w:pPr>
+              <w:cnfStyle w:val="100000000000" w:firstRow="1" w:lastRow="0" w:firstColumn="0" w:lastColumn="0" w:oddVBand="0" w:evenVBand="0" w:oddHBand="0" w:evenHBand="0" w:firstRowFirstColumn="0" w:firstRowLastColumn="0" w:lastRowFirstColumn="0" w:lastRowLastColumn="0"/>
+            </w:pPr>
+            <w:r>
+              <w:t>Comment</w:t>
+            </w:r>
+          </w:p>
+        </w:tc>
+      </w:tr>
+      <w:tr>
+        <w:trPr>
+          <w:cnfStyle w:val="000000100000" w:firstRow="0" w:lastRow="0" w:firstColumn="0" w:lastColumn="0" w:oddVBand="0" w:evenVBand="0" w:oddHBand="1" w:evenHBand="0" w:firstRowFirstColumn="0" w:firstRowLastColumn="0" w:lastRowFirstColumn="0" w:lastRowLastColumn="0"/>
+        </w:trPr>
+        <w:tc>
+          <w:tcPr>
+            <w:cnfStyle w:val="001000000000" w:firstRow="0" w:lastRow="0" w:firstColumn="1" w:lastColumn="0" w:oddVBand="0" w:evenVBand="0" w:oddHBand="0" w:evenHBand="0" w:firstRowFirstColumn="0" w:firstRowLastColumn="0" w:lastRowFirstColumn="0" w:lastRowLastColumn="0"/>
+            <w:tcW w:w="1630" w:type="dxa"/>
+            <w:tcBorders>
+              <w:top w:val="single" w:sz="4" w:space="0" w:color="666666" w:themeColor="text1" w:themeTint="99"/>
+              <w:left w:val="nil"/>
+              <w:bottom w:val="single" w:sz="4" w:space="0" w:color="666666" w:themeColor="text1" w:themeTint="99"/>
+              <w:right w:val="nil"/>
+            </w:tcBorders>
+            <w:hideMark/>
+          </w:tcPr>
+          <w:p>
+            <w:r>
+              <w:t>10/04/2021</w:t>
+            </w:r>
+          </w:p>
+        </w:tc>
+        <w:tc>
+          <w:tcPr>
+            <w:tcW w:w="1451" w:type="dxa"/>
+            <w:tcBorders>
+              <w:top w:val="single" w:sz="4" w:space="0" w:color="666666" w:themeColor="text1" w:themeTint="99"/>
+              <w:left w:val="nil"/>
+              <w:bottom w:val="single" w:sz="4" w:space="0" w:color="666666" w:themeColor="text1" w:themeTint="99"/>
+              <w:right w:val="nil"/>
+            </w:tcBorders>
+            <w:hideMark/>
+          </w:tcPr>
+          <w:p>
+            <w:pPr>
+              <w:cnfStyle w:val="000000100000" w:firstRow="0" w:lastRow="0" w:firstColumn="0" w:lastColumn="0" w:oddVBand="0" w:evenVBand="0" w:oddHBand="1" w:evenHBand="0" w:firstRowFirstColumn="0" w:firstRowLastColumn="0" w:lastRowFirstColumn="0" w:lastRowLastColumn="0"/>
+            </w:pPr>
+            <w:r>
+              <w:t>Guillaume Pelletier</w:t>
+            </w:r>
+          </w:p>
+        </w:tc>
+        <w:tc>
+          <w:tcPr>
+            <w:tcW w:w="1068" w:type="dxa"/>
+            <w:tcBorders>
+              <w:top w:val="single" w:sz="4" w:space="0" w:color="666666" w:themeColor="text1" w:themeTint="99"/>
+              <w:left w:val="nil"/>
+              <w:bottom w:val="single" w:sz="4" w:space="0" w:color="666666" w:themeColor="text1" w:themeTint="99"/>
+              <w:right w:val="nil"/>
+            </w:tcBorders>
+            <w:hideMark/>
+          </w:tcPr>
+          <w:p>
+            <w:pPr>
+              <w:cnfStyle w:val="000000100000" w:firstRow="0" w:lastRow="0" w:firstColumn="0" w:lastColumn="0" w:oddVBand="0" w:evenVBand="0" w:oddHBand="1" w:evenHBand="0" w:firstRowFirstColumn="0" w:firstRowLastColumn="0" w:lastRowFirstColumn="0" w:lastRowLastColumn="0"/>
+            </w:pPr>
+            <w:r>
+              <w:t>0.1</w:t>
+            </w:r>
+          </w:p>
+        </w:tc>
+        <w:tc>
+          <w:tcPr>
+            <w:tcW w:w="4157" w:type="dxa"/>
+            <w:tcBorders>
+              <w:top w:val="single" w:sz="4" w:space="0" w:color="666666" w:themeColor="text1" w:themeTint="99"/>
+              <w:left w:val="nil"/>
+              <w:bottom w:val="single" w:sz="4" w:space="0" w:color="666666" w:themeColor="text1" w:themeTint="99"/>
+              <w:right w:val="nil"/>
+            </w:tcBorders>
+            <w:hideMark/>
+          </w:tcPr>
+          <w:p>
+            <w:pPr>
+              <w:cnfStyle w:val="000000100000" w:firstRow="0" w:lastRow="0" w:firstColumn="0" w:lastColumn="0" w:oddVBand="0" w:evenVBand="0" w:oddHBand="1" w:evenHBand="0" w:firstRowFirstColumn="0" w:firstRowLastColumn="0" w:lastRowFirstColumn="0" w:lastRowLastColumn="0"/>
+            </w:pPr>
+            <w:r>
+              <w:t>First version</w:t>
+            </w:r>
+          </w:p>
+        </w:tc>
+      </w:tr>
+      <w:tr>
+        <w:tc>
+          <w:tcPr>
+            <w:cnfStyle w:val="001000000000" w:firstRow="0" w:lastRow="0" w:firstColumn="1" w:lastColumn="0" w:oddVBand="0" w:evenVBand="0" w:oddHBand="0" w:evenHBand="0" w:firstRowFirstColumn="0" w:firstRowLastColumn="0" w:lastRowFirstColumn="0" w:lastRowLastColumn="0"/>
+            <w:tcW w:w="1630" w:type="dxa"/>
+            <w:tcBorders>
+              <w:top w:val="single" w:sz="4" w:space="0" w:color="666666" w:themeColor="text1" w:themeTint="99"/>
+              <w:left w:val="nil"/>
+              <w:bottom w:val="single" w:sz="4" w:space="0" w:color="666666" w:themeColor="text1" w:themeTint="99"/>
+              <w:right w:val="nil"/>
+            </w:tcBorders>
+          </w:tcPr>
+          <w:p>
+            <w:r>
+              <w:t>19/04/2021</w:t>
+            </w:r>
+          </w:p>
+        </w:tc>
+        <w:tc>
+          <w:tcPr>
+            <w:tcW w:w="1451" w:type="dxa"/>
+            <w:tcBorders>
+              <w:top w:val="single" w:sz="4" w:space="0" w:color="666666" w:themeColor="text1" w:themeTint="99"/>
+              <w:left w:val="nil"/>
+              <w:bottom w:val="single" w:sz="4" w:space="0" w:color="666666" w:themeColor="text1" w:themeTint="99"/>
+              <w:right w:val="nil"/>
+            </w:tcBorders>
+          </w:tcPr>
+          <w:p>
+            <w:pPr>
+              <w:cnfStyle w:val="000000000000" w:firstRow="0" w:lastRow="0" w:firstColumn="0" w:lastColumn="0" w:oddVBand="0" w:evenVBand="0" w:oddHBand="0" w:evenHBand="0" w:firstRowFirstColumn="0" w:firstRowLastColumn="0" w:lastRowFirstColumn="0" w:lastRowLastColumn="0"/>
+            </w:pPr>
+            <w:r>
+              <w:t>Guillaume Pelletier</w:t>
+            </w:r>
+          </w:p>
+        </w:tc>
+        <w:tc>
+          <w:tcPr>
+            <w:tcW w:w="1068" w:type="dxa"/>
+            <w:tcBorders>
+              <w:top w:val="single" w:sz="4" w:space="0" w:color="666666" w:themeColor="text1" w:themeTint="99"/>
+              <w:left w:val="nil"/>
+              <w:bottom w:val="single" w:sz="4" w:space="0" w:color="666666" w:themeColor="text1" w:themeTint="99"/>
+              <w:right w:val="nil"/>
+            </w:tcBorders>
+          </w:tcPr>
+          <w:p>
+            <w:pPr>
+              <w:cnfStyle w:val="000000000000" w:firstRow="0" w:lastRow="0" w:firstColumn="0" w:lastColumn="0" w:oddVBand="0" w:evenVBand="0" w:oddHBand="0" w:evenHBand="0" w:firstRowFirstColumn="0" w:firstRowLastColumn="0" w:lastRowFirstColumn="0" w:lastRowLastColumn="0"/>
+            </w:pPr>
+            <w:r>
+              <w:t>0.2</w:t>
+            </w:r>
+          </w:p>
+        </w:tc>
+        <w:tc>
+          <w:tcPr>
+            <w:tcW w:w="4157" w:type="dxa"/>
+            <w:tcBorders>
+              <w:top w:val="single" w:sz="4" w:space="0" w:color="666666" w:themeColor="text1" w:themeTint="99"/>
+              <w:left w:val="nil"/>
+              <w:bottom w:val="single" w:sz="4" w:space="0" w:color="666666" w:themeColor="text1" w:themeTint="99"/>
+              <w:right w:val="nil"/>
+            </w:tcBorders>
+          </w:tcPr>
+          <w:p>
+            <w:pPr>
+              <w:cnfStyle w:val="000000000000" w:firstRow="0" w:lastRow="0" w:firstColumn="0" w:lastColumn="0" w:oddVBand="0" w:evenVBand="0" w:oddHBand="0" w:evenHBand="0" w:firstRowFirstColumn="0" w:firstRowLastColumn="0" w:lastRowFirstColumn="0" w:lastRowLastColumn="0"/>
+            </w:pPr>
+            <w:r>
+              <w:t>Update of file format</w:t>
+            </w:r>
+          </w:p>
+        </w:tc>
+      </w:tr>
+    </w:tbl>
+    <w:p>
+      <w:pPr>
+        <w:rPr>
+          <w:lang w:eastAsia="en-US"/>
+        </w:rPr>
+      </w:pPr>
+    </w:p>
+    <w:p>
+      <w:pPr>
+        <w:rPr>
+          <w:lang w:eastAsia="en-US"/>
+        </w:rPr>
+      </w:pPr>
+      <w:r>
+        <w:rPr>
+          <w:lang w:eastAsia="en-US"/>
+        </w:rPr>
+        <w:br w:type="page"/>
+      </w:r>
+    </w:p>
+    <w:p>
+      <w:pPr>
+        <w:rPr>
+          <w:lang w:eastAsia="en-US"/>
+        </w:rPr>
+      </w:pPr>
+    </w:p>
+    <w:p/>
+    <w:p>
+      <w:pPr>
+        <w:pStyle w:val="Titre1"/>
+      </w:pPr>
+      <w:r>
         <w:t>Abstract</w:t>
       </w:r>
       <w:bookmarkEnd w:id="0"/>
@@ -208,6 +498,7 @@
       </w:sdtPr>
       <w:sdtEndPr>
         <w:rPr>
+          <w:rFonts w:ascii="Arial" w:hAnsi="Arial" w:cs="Arial"/>
           <w:lang w:eastAsia="fr-FR"/>
         </w:rPr>
       </w:sdtEndPr>
@@ -223,9 +514,6 @@
         <w:p>
           <w:pPr>
             <w:pStyle w:val="TM1"/>
-            <w:tabs>
-              <w:tab w:val="right" w:leader="dot" w:pos="8296"/>
-            </w:tabs>
             <w:rPr>
               <w:rFonts w:asciiTheme="minorHAnsi" w:eastAsiaTheme="minorEastAsia" w:hAnsiTheme="minorHAnsi"/>
               <w:noProof/>
@@ -305,9 +593,6 @@
         <w:p>
           <w:pPr>
             <w:pStyle w:val="TM2"/>
-            <w:tabs>
-              <w:tab w:val="right" w:leader="dot" w:pos="8296"/>
-            </w:tabs>
             <w:rPr>
               <w:rFonts w:asciiTheme="minorHAnsi" w:eastAsiaTheme="minorEastAsia" w:hAnsiTheme="minorHAnsi"/>
               <w:noProof/>
@@ -378,9 +663,6 @@
         <w:p>
           <w:pPr>
             <w:pStyle w:val="TM1"/>
-            <w:tabs>
-              <w:tab w:val="right" w:leader="dot" w:pos="8296"/>
-            </w:tabs>
             <w:rPr>
               <w:rFonts w:asciiTheme="minorHAnsi" w:eastAsiaTheme="minorEastAsia" w:hAnsiTheme="minorHAnsi"/>
               <w:noProof/>
@@ -451,9 +733,6 @@
         <w:p>
           <w:pPr>
             <w:pStyle w:val="TM2"/>
-            <w:tabs>
-              <w:tab w:val="right" w:leader="dot" w:pos="8296"/>
-            </w:tabs>
             <w:rPr>
               <w:rFonts w:asciiTheme="minorHAnsi" w:eastAsiaTheme="minorEastAsia" w:hAnsiTheme="minorHAnsi"/>
               <w:noProof/>
@@ -524,9 +803,6 @@
         <w:p>
           <w:pPr>
             <w:pStyle w:val="TM2"/>
-            <w:tabs>
-              <w:tab w:val="right" w:leader="dot" w:pos="8296"/>
-            </w:tabs>
             <w:rPr>
               <w:rFonts w:asciiTheme="minorHAnsi" w:eastAsiaTheme="minorEastAsia" w:hAnsiTheme="minorHAnsi"/>
               <w:noProof/>
@@ -597,9 +873,6 @@
         <w:p>
           <w:pPr>
             <w:pStyle w:val="TM1"/>
-            <w:tabs>
-              <w:tab w:val="right" w:leader="dot" w:pos="8296"/>
-            </w:tabs>
             <w:rPr>
               <w:rFonts w:asciiTheme="minorHAnsi" w:eastAsiaTheme="minorEastAsia" w:hAnsiTheme="minorHAnsi"/>
               <w:noProof/>
@@ -670,9 +943,6 @@
         <w:p>
           <w:pPr>
             <w:pStyle w:val="TM2"/>
-            <w:tabs>
-              <w:tab w:val="right" w:leader="dot" w:pos="8296"/>
-            </w:tabs>
             <w:rPr>
               <w:rFonts w:asciiTheme="minorHAnsi" w:eastAsiaTheme="minorEastAsia" w:hAnsiTheme="minorHAnsi"/>
               <w:noProof/>
@@ -743,9 +1013,6 @@
         <w:p>
           <w:pPr>
             <w:pStyle w:val="TM2"/>
-            <w:tabs>
-              <w:tab w:val="right" w:leader="dot" w:pos="8296"/>
-            </w:tabs>
             <w:rPr>
               <w:rFonts w:asciiTheme="minorHAnsi" w:eastAsiaTheme="minorEastAsia" w:hAnsiTheme="minorHAnsi"/>
               <w:noProof/>
@@ -816,9 +1083,6 @@
         <w:p>
           <w:pPr>
             <w:pStyle w:val="TM3"/>
-            <w:tabs>
-              <w:tab w:val="right" w:leader="dot" w:pos="8296"/>
-            </w:tabs>
             <w:rPr>
               <w:rFonts w:asciiTheme="minorHAnsi" w:eastAsiaTheme="minorEastAsia" w:hAnsiTheme="minorHAnsi"/>
               <w:noProof/>
@@ -889,9 +1153,6 @@
         <w:p>
           <w:pPr>
             <w:pStyle w:val="TM3"/>
-            <w:tabs>
-              <w:tab w:val="right" w:leader="dot" w:pos="8296"/>
-            </w:tabs>
             <w:rPr>
               <w:rFonts w:asciiTheme="minorHAnsi" w:eastAsiaTheme="minorEastAsia" w:hAnsiTheme="minorHAnsi"/>
               <w:noProof/>
@@ -962,9 +1223,6 @@
         <w:p>
           <w:pPr>
             <w:pStyle w:val="TM3"/>
-            <w:tabs>
-              <w:tab w:val="right" w:leader="dot" w:pos="8296"/>
-            </w:tabs>
             <w:rPr>
               <w:rFonts w:asciiTheme="minorHAnsi" w:eastAsiaTheme="minorEastAsia" w:hAnsiTheme="minorHAnsi"/>
               <w:noProof/>
@@ -1035,9 +1293,6 @@
         <w:p>
           <w:pPr>
             <w:pStyle w:val="TM2"/>
-            <w:tabs>
-              <w:tab w:val="right" w:leader="dot" w:pos="8296"/>
-            </w:tabs>
             <w:rPr>
               <w:rFonts w:asciiTheme="minorHAnsi" w:eastAsiaTheme="minorEastAsia" w:hAnsiTheme="minorHAnsi"/>
               <w:noProof/>
@@ -1108,9 +1363,6 @@
         <w:p>
           <w:pPr>
             <w:pStyle w:val="TM1"/>
-            <w:tabs>
-              <w:tab w:val="right" w:leader="dot" w:pos="8296"/>
-            </w:tabs>
             <w:rPr>
               <w:rFonts w:asciiTheme="minorHAnsi" w:eastAsiaTheme="minorEastAsia" w:hAnsiTheme="minorHAnsi"/>
               <w:noProof/>
@@ -1181,9 +1433,6 @@
         <w:p>
           <w:pPr>
             <w:pStyle w:val="TM3"/>
-            <w:tabs>
-              <w:tab w:val="right" w:leader="dot" w:pos="8296"/>
-            </w:tabs>
             <w:rPr>
               <w:rFonts w:asciiTheme="minorHAnsi" w:eastAsiaTheme="minorEastAsia" w:hAnsiTheme="minorHAnsi"/>
               <w:noProof/>
@@ -1254,9 +1503,6 @@
         <w:p>
           <w:pPr>
             <w:pStyle w:val="TM3"/>
-            <w:tabs>
-              <w:tab w:val="right" w:leader="dot" w:pos="8296"/>
-            </w:tabs>
             <w:rPr>
               <w:rFonts w:asciiTheme="minorHAnsi" w:eastAsiaTheme="minorEastAsia" w:hAnsiTheme="minorHAnsi"/>
               <w:noProof/>
@@ -1327,9 +1573,6 @@
         <w:p>
           <w:pPr>
             <w:pStyle w:val="TM3"/>
-            <w:tabs>
-              <w:tab w:val="right" w:leader="dot" w:pos="8296"/>
-            </w:tabs>
             <w:rPr>
               <w:rFonts w:asciiTheme="minorHAnsi" w:eastAsiaTheme="minorEastAsia" w:hAnsiTheme="minorHAnsi"/>
               <w:noProof/>
@@ -1400,9 +1643,6 @@
         <w:p>
           <w:pPr>
             <w:pStyle w:val="TM3"/>
-            <w:tabs>
-              <w:tab w:val="right" w:leader="dot" w:pos="8296"/>
-            </w:tabs>
             <w:rPr>
               <w:rFonts w:asciiTheme="minorHAnsi" w:eastAsiaTheme="minorEastAsia" w:hAnsiTheme="minorHAnsi"/>
               <w:noProof/>
@@ -1473,9 +1713,6 @@
         <w:p>
           <w:pPr>
             <w:pStyle w:val="TM3"/>
-            <w:tabs>
-              <w:tab w:val="right" w:leader="dot" w:pos="8296"/>
-            </w:tabs>
             <w:rPr>
               <w:rFonts w:asciiTheme="minorHAnsi" w:eastAsiaTheme="minorEastAsia" w:hAnsiTheme="minorHAnsi"/>
               <w:noProof/>
@@ -1546,9 +1783,6 @@
         <w:p>
           <w:pPr>
             <w:pStyle w:val="TM3"/>
-            <w:tabs>
-              <w:tab w:val="right" w:leader="dot" w:pos="8296"/>
-            </w:tabs>
             <w:rPr>
               <w:rFonts w:asciiTheme="minorHAnsi" w:eastAsiaTheme="minorEastAsia" w:hAnsiTheme="minorHAnsi"/>
               <w:noProof/>
@@ -1619,9 +1853,6 @@
         <w:p>
           <w:pPr>
             <w:pStyle w:val="TM3"/>
-            <w:tabs>
-              <w:tab w:val="right" w:leader="dot" w:pos="8296"/>
-            </w:tabs>
             <w:rPr>
               <w:rFonts w:asciiTheme="minorHAnsi" w:eastAsiaTheme="minorEastAsia" w:hAnsiTheme="minorHAnsi"/>
               <w:noProof/>
@@ -1692,9 +1923,6 @@
         <w:p>
           <w:pPr>
             <w:pStyle w:val="TM3"/>
-            <w:tabs>
-              <w:tab w:val="right" w:leader="dot" w:pos="8296"/>
-            </w:tabs>
             <w:rPr>
               <w:rFonts w:asciiTheme="minorHAnsi" w:eastAsiaTheme="minorEastAsia" w:hAnsiTheme="minorHAnsi"/>
               <w:noProof/>
@@ -1765,9 +1993,6 @@
         <w:p>
           <w:pPr>
             <w:pStyle w:val="TM1"/>
-            <w:tabs>
-              <w:tab w:val="right" w:leader="dot" w:pos="8296"/>
-            </w:tabs>
             <w:rPr>
               <w:rFonts w:asciiTheme="minorHAnsi" w:eastAsiaTheme="minorEastAsia" w:hAnsiTheme="minorHAnsi"/>
               <w:noProof/>
@@ -1838,9 +2063,6 @@
         <w:p>
           <w:pPr>
             <w:pStyle w:val="TM2"/>
-            <w:tabs>
-              <w:tab w:val="right" w:leader="dot" w:pos="8296"/>
-            </w:tabs>
             <w:rPr>
               <w:rFonts w:asciiTheme="minorHAnsi" w:eastAsiaTheme="minorEastAsia" w:hAnsiTheme="minorHAnsi"/>
               <w:noProof/>
@@ -1911,9 +2133,6 @@
         <w:p>
           <w:pPr>
             <w:pStyle w:val="TM3"/>
-            <w:tabs>
-              <w:tab w:val="right" w:leader="dot" w:pos="8296"/>
-            </w:tabs>
             <w:rPr>
               <w:rFonts w:asciiTheme="minorHAnsi" w:eastAsiaTheme="minorEastAsia" w:hAnsiTheme="minorHAnsi"/>
               <w:noProof/>
@@ -1984,9 +2203,6 @@
         <w:p>
           <w:pPr>
             <w:pStyle w:val="TM3"/>
-            <w:tabs>
-              <w:tab w:val="right" w:leader="dot" w:pos="8296"/>
-            </w:tabs>
             <w:rPr>
               <w:rFonts w:asciiTheme="minorHAnsi" w:eastAsiaTheme="minorEastAsia" w:hAnsiTheme="minorHAnsi"/>
               <w:noProof/>
@@ -2057,9 +2273,6 @@
         <w:p>
           <w:pPr>
             <w:pStyle w:val="TM3"/>
-            <w:tabs>
-              <w:tab w:val="right" w:leader="dot" w:pos="8296"/>
-            </w:tabs>
             <w:rPr>
               <w:rFonts w:asciiTheme="minorHAnsi" w:eastAsiaTheme="minorEastAsia" w:hAnsiTheme="minorHAnsi"/>
               <w:noProof/>
@@ -2130,9 +2343,6 @@
         <w:p>
           <w:pPr>
             <w:pStyle w:val="TM3"/>
-            <w:tabs>
-              <w:tab w:val="right" w:leader="dot" w:pos="8296"/>
-            </w:tabs>
             <w:rPr>
               <w:rFonts w:asciiTheme="minorHAnsi" w:eastAsiaTheme="minorEastAsia" w:hAnsiTheme="minorHAnsi"/>
               <w:noProof/>
@@ -2203,9 +2413,6 @@
         <w:p>
           <w:pPr>
             <w:pStyle w:val="TM1"/>
-            <w:tabs>
-              <w:tab w:val="right" w:leader="dot" w:pos="8296"/>
-            </w:tabs>
             <w:rPr>
               <w:rFonts w:asciiTheme="minorHAnsi" w:eastAsiaTheme="minorEastAsia" w:hAnsiTheme="minorHAnsi"/>
               <w:noProof/>
@@ -2276,9 +2483,6 @@
         <w:p>
           <w:pPr>
             <w:pStyle w:val="TM2"/>
-            <w:tabs>
-              <w:tab w:val="right" w:leader="dot" w:pos="8296"/>
-            </w:tabs>
             <w:rPr>
               <w:rFonts w:asciiTheme="minorHAnsi" w:eastAsiaTheme="minorEastAsia" w:hAnsiTheme="minorHAnsi"/>
               <w:noProof/>
@@ -2349,9 +2553,6 @@
         <w:p>
           <w:pPr>
             <w:pStyle w:val="TM2"/>
-            <w:tabs>
-              <w:tab w:val="right" w:leader="dot" w:pos="8296"/>
-            </w:tabs>
             <w:rPr>
               <w:rFonts w:asciiTheme="minorHAnsi" w:eastAsiaTheme="minorEastAsia" w:hAnsiTheme="minorHAnsi"/>
               <w:noProof/>
@@ -2422,9 +2623,6 @@
         <w:p>
           <w:pPr>
             <w:pStyle w:val="TM3"/>
-            <w:tabs>
-              <w:tab w:val="right" w:leader="dot" w:pos="8296"/>
-            </w:tabs>
             <w:rPr>
               <w:rFonts w:asciiTheme="minorHAnsi" w:eastAsiaTheme="minorEastAsia" w:hAnsiTheme="minorHAnsi"/>
               <w:noProof/>
@@ -2495,9 +2693,6 @@
         <w:p>
           <w:pPr>
             <w:pStyle w:val="TM3"/>
-            <w:tabs>
-              <w:tab w:val="right" w:leader="dot" w:pos="8296"/>
-            </w:tabs>
             <w:rPr>
               <w:rFonts w:asciiTheme="minorHAnsi" w:eastAsiaTheme="minorEastAsia" w:hAnsiTheme="minorHAnsi"/>
               <w:noProof/>
@@ -2568,9 +2763,6 @@
         <w:p>
           <w:pPr>
             <w:pStyle w:val="TM3"/>
-            <w:tabs>
-              <w:tab w:val="right" w:leader="dot" w:pos="8296"/>
-            </w:tabs>
             <w:rPr>
               <w:rFonts w:asciiTheme="minorHAnsi" w:eastAsiaTheme="minorEastAsia" w:hAnsiTheme="minorHAnsi"/>
               <w:noProof/>
@@ -2641,9 +2833,6 @@
         <w:p>
           <w:pPr>
             <w:pStyle w:val="TM3"/>
-            <w:tabs>
-              <w:tab w:val="right" w:leader="dot" w:pos="8296"/>
-            </w:tabs>
             <w:rPr>
               <w:rFonts w:asciiTheme="minorHAnsi" w:eastAsiaTheme="minorEastAsia" w:hAnsiTheme="minorHAnsi"/>
               <w:noProof/>
@@ -2714,9 +2903,6 @@
         <w:p>
           <w:pPr>
             <w:pStyle w:val="TM1"/>
-            <w:tabs>
-              <w:tab w:val="right" w:leader="dot" w:pos="8296"/>
-            </w:tabs>
             <w:rPr>
               <w:rFonts w:asciiTheme="minorHAnsi" w:eastAsiaTheme="minorEastAsia" w:hAnsiTheme="minorHAnsi"/>
               <w:noProof/>
@@ -2787,9 +2973,6 @@
         <w:p>
           <w:pPr>
             <w:pStyle w:val="TM2"/>
-            <w:tabs>
-              <w:tab w:val="right" w:leader="dot" w:pos="8296"/>
-            </w:tabs>
             <w:rPr>
               <w:rFonts w:asciiTheme="minorHAnsi" w:eastAsiaTheme="minorEastAsia" w:hAnsiTheme="minorHAnsi"/>
               <w:noProof/>
@@ -2860,9 +3043,6 @@
         <w:p>
           <w:pPr>
             <w:pStyle w:val="TM3"/>
-            <w:tabs>
-              <w:tab w:val="right" w:leader="dot" w:pos="8296"/>
-            </w:tabs>
             <w:rPr>
               <w:rFonts w:asciiTheme="minorHAnsi" w:eastAsiaTheme="minorEastAsia" w:hAnsiTheme="minorHAnsi"/>
               <w:noProof/>
@@ -2933,9 +3113,6 @@
         <w:p>
           <w:pPr>
             <w:pStyle w:val="TM3"/>
-            <w:tabs>
-              <w:tab w:val="right" w:leader="dot" w:pos="8296"/>
-            </w:tabs>
             <w:rPr>
               <w:rFonts w:asciiTheme="minorHAnsi" w:eastAsiaTheme="minorEastAsia" w:hAnsiTheme="minorHAnsi"/>
               <w:noProof/>
@@ -3006,9 +3183,6 @@
         <w:p>
           <w:pPr>
             <w:pStyle w:val="TM3"/>
-            <w:tabs>
-              <w:tab w:val="right" w:leader="dot" w:pos="8296"/>
-            </w:tabs>
             <w:rPr>
               <w:rFonts w:asciiTheme="minorHAnsi" w:eastAsiaTheme="minorEastAsia" w:hAnsiTheme="minorHAnsi"/>
               <w:noProof/>
@@ -3079,9 +3253,6 @@
         <w:p>
           <w:pPr>
             <w:pStyle w:val="TM2"/>
-            <w:tabs>
-              <w:tab w:val="right" w:leader="dot" w:pos="8296"/>
-            </w:tabs>
             <w:rPr>
               <w:rFonts w:asciiTheme="minorHAnsi" w:eastAsiaTheme="minorEastAsia" w:hAnsiTheme="minorHAnsi"/>
               <w:noProof/>
@@ -3152,9 +3323,6 @@
         <w:p>
           <w:pPr>
             <w:pStyle w:val="TM3"/>
-            <w:tabs>
-              <w:tab w:val="right" w:leader="dot" w:pos="8296"/>
-            </w:tabs>
             <w:rPr>
               <w:rFonts w:asciiTheme="minorHAnsi" w:eastAsiaTheme="minorEastAsia" w:hAnsiTheme="minorHAnsi"/>
               <w:noProof/>
@@ -3225,9 +3393,6 @@
         <w:p>
           <w:pPr>
             <w:pStyle w:val="TM3"/>
-            <w:tabs>
-              <w:tab w:val="right" w:leader="dot" w:pos="8296"/>
-            </w:tabs>
             <w:rPr>
               <w:rFonts w:asciiTheme="minorHAnsi" w:eastAsiaTheme="minorEastAsia" w:hAnsiTheme="minorHAnsi"/>
               <w:noProof/>
@@ -3375,36 +3540,16 @@
     </w:p>
     <w:p>
       <w:r>
-        <w:t xml:space="preserve">The underlying format used for this specification is JSON. Consequently, the terms "object" and "array" as well as the four primitive types (strings, numbers, </w:t>
-      </w:r>
-      <w:proofErr w:type="spellStart"/>
-      <w:r>
-        <w:t>booleans</w:t>
-      </w:r>
-      <w:proofErr w:type="spellEnd"/>
-      <w:r>
-        <w:t>, and null) are to be interpreted as described in Section 1 of</w:t>
+        <w:t>The underlying format used for this specification is JSON. Consequently, the terms "object" and "array" as well as the four primitive types (strings, numbers, booleans, and null) are to be interpreted as described in Section 1 of</w:t>
       </w:r>
       <w:hyperlink r:id="rId10" w:history="1">
         <w:r>
-          <w:rPr>
-            <w:color w:val="0000FF"/>
-            <w:u w:val="single"/>
-          </w:rPr>
           <w:t>[</w:t>
         </w:r>
         <w:r>
-          <w:rPr>
-            <w:color w:val="0000FF"/>
-            <w:u w:val="single"/>
-          </w:rPr>
           <w:t>rfc</w:t>
         </w:r>
         <w:r>
-          <w:rPr>
-            <w:color w:val="0000FF"/>
-            <w:u w:val="single"/>
-          </w:rPr>
           <w:t>8259]</w:t>
         </w:r>
       </w:hyperlink>
@@ -3423,14 +3568,9 @@
       </w:pPr>
       <w:bookmarkStart w:id="4" w:name="_Toc69132904"/>
       <w:r>
-        <w:t xml:space="preserve">Relation to </w:t>
-      </w:r>
-      <w:proofErr w:type="spellStart"/>
-      <w:r>
-        <w:t>GeoJSON</w:t>
+        <w:t>Relation to GeoJSON</w:t>
       </w:r>
       <w:bookmarkEnd w:id="4"/>
-      <w:proofErr w:type="spellEnd"/>
     </w:p>
     <w:p>
       <w:pPr>
@@ -3440,16 +3580,11 @@
           <w:shd w:val="clear" w:color="auto" w:fill="FFFFFF"/>
         </w:rPr>
       </w:pPr>
-      <w:proofErr w:type="spellStart"/>
       <w:r>
         <w:t>GeoJ</w:t>
       </w:r>
       <w:r>
-        <w:t>SON</w:t>
-      </w:r>
-      <w:proofErr w:type="spellEnd"/>
-      <w:r>
-        <w:t xml:space="preserve"> [</w:t>
+        <w:t>SON [</w:t>
       </w:r>
       <w:hyperlink r:id="rId11" w:history="1">
         <w:r>
@@ -3466,27 +3601,17 @@
         <w:t>]</w:t>
       </w:r>
       <w:r>
-        <w:t xml:space="preserve"> is an open standard format designed for representing simple geographical features, along with their non-spatial attributes. It is based on the JSON format. The data for geofence or set of geofences is represented by Feature Object and </w:t>
-      </w:r>
-      <w:proofErr w:type="spellStart"/>
-      <w:r>
-        <w:t>FeatureCollection</w:t>
-      </w:r>
-      <w:proofErr w:type="spellEnd"/>
-      <w:r>
-        <w:t xml:space="preserve"> Object in </w:t>
+        <w:t xml:space="preserve"> is an open standard format designed for representing simple geographical features, along with their non-spatial attributes. It is based on the JSON format. The data for geofence or set of geofences is represented by Feature Object and FeatureCollection Object in </w:t>
       </w:r>
       <w:r>
         <w:t xml:space="preserve">the </w:t>
       </w:r>
-      <w:proofErr w:type="spellStart"/>
       <w:r>
         <w:t>GeoJ</w:t>
       </w:r>
       <w:r>
         <w:t>SON</w:t>
       </w:r>
-      <w:proofErr w:type="spellEnd"/>
       <w:r>
         <w:t xml:space="preserve"> format</w:t>
       </w:r>
@@ -3519,23 +3644,7 @@
         </w:numPr>
       </w:pPr>
       <w:r>
-        <w:t xml:space="preserve">The </w:t>
-      </w:r>
-      <w:proofErr w:type="spellStart"/>
-      <w:r>
-        <w:t>GeoJSON</w:t>
-      </w:r>
-      <w:proofErr w:type="spellEnd"/>
-      <w:r>
-        <w:t xml:space="preserve"> Object type can be a Feature Object or a </w:t>
-      </w:r>
-      <w:proofErr w:type="spellStart"/>
-      <w:r>
-        <w:t>FeatureCollection</w:t>
-      </w:r>
-      <w:proofErr w:type="spellEnd"/>
-      <w:r>
-        <w:t xml:space="preserve"> Object.</w:t>
+        <w:t>The GeoJSON Object type can be a Feature Object or a FeatureCollection Object.</w:t>
       </w:r>
     </w:p>
     <w:p>
@@ -3547,39 +3656,7 @@
         </w:numPr>
       </w:pPr>
       <w:r>
-        <w:t xml:space="preserve">The Geometry Object type can be a Point, MultiPoint, </w:t>
-      </w:r>
-      <w:proofErr w:type="spellStart"/>
-      <w:r>
-        <w:t>LineString</w:t>
-      </w:r>
-      <w:proofErr w:type="spellEnd"/>
-      <w:r>
-        <w:t xml:space="preserve">, </w:t>
-      </w:r>
-      <w:proofErr w:type="spellStart"/>
-      <w:r>
-        <w:t>MultiLineString</w:t>
-      </w:r>
-      <w:proofErr w:type="spellEnd"/>
-      <w:r>
-        <w:t xml:space="preserve">, Polygon, </w:t>
-      </w:r>
-      <w:proofErr w:type="spellStart"/>
-      <w:r>
-        <w:t>MultiPolygon</w:t>
-      </w:r>
-      <w:proofErr w:type="spellEnd"/>
-      <w:r>
-        <w:t xml:space="preserve">, and </w:t>
-      </w:r>
-      <w:proofErr w:type="spellStart"/>
-      <w:r>
-        <w:t>GeometryCollection</w:t>
-      </w:r>
-      <w:proofErr w:type="spellEnd"/>
-      <w:r>
-        <w:t>.</w:t>
+        <w:t>The Geometry Object type can be a Point, MultiPoint, LineString, MultiLineString, Polygon, MultiPolygon, and GeometryCollection.</w:t>
       </w:r>
     </w:p>
     <w:p>
@@ -3591,9 +3668,23 @@
         </w:numPr>
       </w:pPr>
       <w:r>
-        <w:t>All feature properties should contain a </w:t>
-      </w:r>
-      <w:proofErr w:type="spellStart"/>
+        <w:t>Every</w:t>
+      </w:r>
+      <w:r>
+        <w:t xml:space="preserve"> feature properties </w:t>
+      </w:r>
+      <w:r>
+        <w:t>MUST</w:t>
+      </w:r>
+      <w:r>
+        <w:t xml:space="preserve"> contain </w:t>
+      </w:r>
+      <w:r>
+        <w:t>one, and only one,</w:t>
+      </w:r>
+      <w:r>
+        <w:t> </w:t>
+      </w:r>
       <w:r>
         <w:rPr>
           <w:rFonts w:ascii="Consolas" w:hAnsi="Consolas" w:cs="Courier New"/>
@@ -3621,7 +3712,6 @@
         </w:rPr>
         <w:t>tension</w:t>
       </w:r>
-      <w:proofErr w:type="spellEnd"/>
       <w:r>
         <w:t xml:space="preserve"> attribute,</w:t>
       </w:r>
@@ -3635,13 +3725,8 @@
         <w:t>the geofence</w:t>
       </w:r>
       <w:r>
-        <w:t xml:space="preserve"> </w:t>
-      </w:r>
-      <w:proofErr w:type="spellStart"/>
-      <w:r>
-        <w:t>informations</w:t>
-      </w:r>
-      <w:proofErr w:type="spellEnd"/>
+        <w:t xml:space="preserve"> informations</w:t>
+      </w:r>
       <w:r>
         <w:t>.</w:t>
       </w:r>
@@ -3665,15 +3750,7 @@
         <w:t>NOT</w:t>
       </w:r>
       <w:r>
-        <w:t xml:space="preserve"> part of this specification and MAY be carry by another property of the </w:t>
-      </w:r>
-      <w:proofErr w:type="spellStart"/>
-      <w:r>
-        <w:t>geoJSON</w:t>
-      </w:r>
-      <w:proofErr w:type="spellEnd"/>
-      <w:r>
-        <w:t xml:space="preserve">. </w:t>
+        <w:t xml:space="preserve"> part of this specification and MAY be carry by another property of the geoJSON. </w:t>
       </w:r>
       <w:r>
         <w:t>Some tools already process such style within the propert</w:t>
@@ -3719,7 +3796,6 @@
           <w:szCs w:val="24"/>
         </w:rPr>
       </w:pPr>
-      <w:proofErr w:type="spellStart"/>
       <w:r>
         <w:rPr>
           <w:bdr w:val="none" w:sz="0" w:space="0" w:color="auto" w:frame="1"/>
@@ -3727,7 +3803,6 @@
         </w:rPr>
         <w:t>Width</w:t>
       </w:r>
-      <w:proofErr w:type="spellEnd"/>
     </w:p>
     <w:p>
       <w:pPr>
@@ -3743,7 +3818,6 @@
           <w:szCs w:val="24"/>
         </w:rPr>
       </w:pPr>
-      <w:proofErr w:type="spellStart"/>
       <w:r>
         <w:rPr>
           <w:bdr w:val="none" w:sz="0" w:space="0" w:color="auto" w:frame="1"/>
@@ -3758,7 +3832,6 @@
         </w:rPr>
         <w:t>ineColor</w:t>
       </w:r>
-      <w:proofErr w:type="spellEnd"/>
     </w:p>
     <w:p>
       <w:pPr>
@@ -3774,7 +3847,6 @@
           <w:szCs w:val="24"/>
         </w:rPr>
       </w:pPr>
-      <w:proofErr w:type="spellStart"/>
       <w:r>
         <w:rPr>
           <w:bdr w:val="none" w:sz="0" w:space="0" w:color="auto" w:frame="1"/>
@@ -3789,7 +3861,6 @@
         </w:rPr>
         <w:t>ineAlpha</w:t>
       </w:r>
-      <w:proofErr w:type="spellEnd"/>
     </w:p>
     <w:p>
       <w:pPr>
@@ -3805,7 +3876,6 @@
           <w:szCs w:val="24"/>
         </w:rPr>
       </w:pPr>
-      <w:proofErr w:type="spellStart"/>
       <w:r>
         <w:rPr>
           <w:bdr w:val="none" w:sz="0" w:space="0" w:color="auto" w:frame="1"/>
@@ -3820,7 +3890,6 @@
         </w:rPr>
         <w:t>illColor</w:t>
       </w:r>
-      <w:proofErr w:type="spellEnd"/>
     </w:p>
     <w:p>
       <w:pPr>
@@ -3836,7 +3905,6 @@
           <w:szCs w:val="24"/>
         </w:rPr>
       </w:pPr>
-      <w:proofErr w:type="spellStart"/>
       <w:r>
         <w:rPr>
           <w:bdr w:val="none" w:sz="0" w:space="0" w:color="auto" w:frame="1"/>
@@ -3851,11 +3919,9 @@
         </w:rPr>
         <w:t>illAlpha</w:t>
       </w:r>
-      <w:proofErr w:type="spellEnd"/>
-    </w:p>
-    <w:p>
-      <w:pPr>
-        <w:ind w:left="720"/>
+    </w:p>
+    <w:p>
+      <w:pPr>
         <w:rPr>
           <w:bdr w:val="none" w:sz="0" w:space="0" w:color="auto" w:frame="1"/>
         </w:rPr>
@@ -3864,21 +3930,7 @@
         <w:rPr>
           <w:bdr w:val="none" w:sz="0" w:space="0" w:color="auto" w:frame="1"/>
         </w:rPr>
-        <w:t xml:space="preserve">Because these extensions are part of the </w:t>
-      </w:r>
-      <w:proofErr w:type="spellStart"/>
-      <w:r>
-        <w:rPr>
-          <w:bdr w:val="none" w:sz="0" w:space="0" w:color="auto" w:frame="1"/>
-        </w:rPr>
-        <w:t>GeoJSON</w:t>
-      </w:r>
-      <w:proofErr w:type="spellEnd"/>
-      <w:r>
-        <w:rPr>
-          <w:bdr w:val="none" w:sz="0" w:space="0" w:color="auto" w:frame="1"/>
-        </w:rPr>
-        <w:t xml:space="preserve"> specification, back end implementation </w:t>
+        <w:t xml:space="preserve">Because these extensions are part of the GeoJSON specification, back end implementation </w:t>
       </w:r>
       <w:r>
         <w:rPr>
@@ -3903,7 +3955,6 @@
     </w:p>
     <w:p>
       <w:pPr>
-        <w:ind w:left="720"/>
         <w:rPr>
           <w:bdr w:val="none" w:sz="0" w:space="0" w:color="auto" w:frame="1"/>
         </w:rPr>
@@ -3926,27 +3977,12 @@
         <w:rPr>
           <w:bdr w:val="none" w:sz="0" w:space="0" w:color="auto" w:frame="1"/>
         </w:rPr>
-        <w:t xml:space="preserve"> add a specific tag to the </w:t>
-      </w:r>
-      <w:proofErr w:type="spellStart"/>
-      <w:r>
-        <w:rPr>
-          <w:bdr w:val="none" w:sz="0" w:space="0" w:color="auto" w:frame="1"/>
-        </w:rPr>
-        <w:t>GeoJson</w:t>
-      </w:r>
-      <w:proofErr w:type="spellEnd"/>
-      <w:r>
-        <w:rPr>
-          <w:bdr w:val="none" w:sz="0" w:space="0" w:color="auto" w:frame="1"/>
-        </w:rPr>
-        <w:t xml:space="preserve"> properties such</w:t>
+        <w:t xml:space="preserve"> add a specific tag to the GeoJson properties such</w:t>
       </w:r>
     </w:p>
     <w:p>
       <w:pPr>
         <w:pStyle w:val="JSON"/>
-        <w:ind w:left="720"/>
       </w:pPr>
       <w:r>
         <w:t xml:space="preserve">         "properties": {</w:t>
@@ -3955,7 +3991,6 @@
     <w:p>
       <w:pPr>
         <w:pStyle w:val="JSON"/>
-        <w:ind w:left="720"/>
       </w:pPr>
       <w:r>
         <w:t xml:space="preserve">            "style": {</w:t>
@@ -3964,7 +3999,6 @@
     <w:p>
       <w:pPr>
         <w:pStyle w:val="JSON"/>
-        <w:ind w:left="720"/>
       </w:pPr>
       <w:r>
         <w:t xml:space="preserve">              "color": "#02B8FA",</w:t>
@@ -3973,7 +4007,6 @@
     <w:p>
       <w:pPr>
         <w:pStyle w:val="JSON"/>
-        <w:ind w:left="720"/>
       </w:pPr>
       <w:r>
         <w:t xml:space="preserve">              "width": 3</w:t>
@@ -3982,7 +4015,6 @@
     <w:p>
       <w:pPr>
         <w:pStyle w:val="JSON"/>
-        <w:ind w:left="720"/>
         <w:rPr>
           <w:lang w:val="fr-FR"/>
         </w:rPr>
@@ -4006,7 +4038,6 @@
     <w:p>
       <w:pPr>
         <w:pStyle w:val="JSON"/>
-        <w:ind w:left="720"/>
         <w:rPr>
           <w:lang w:val="fr-FR"/>
         </w:rPr>
@@ -4021,7 +4052,6 @@
     <w:p>
       <w:pPr>
         <w:pStyle w:val="JSON"/>
-        <w:ind w:left="720"/>
         <w:rPr>
           <w:lang w:val="fr-FR"/>
         </w:rPr>
@@ -4030,7 +4060,6 @@
         <w:rPr>
           <w:lang w:val="fr-FR"/>
         </w:rPr>
-        <w:lastRenderedPageBreak/>
         <w:t xml:space="preserve">          }</w:t>
       </w:r>
     </w:p>
@@ -4044,16 +4073,8 @@
         </w:numPr>
       </w:pPr>
       <w:r>
-        <w:t>All coordinate values are represented as [longitude, latitude</w:t>
-      </w:r>
-      <w:r>
-        <w:t>, elevation?</w:t>
-      </w:r>
-      <w:r>
-        <w:t>] defined in</w:t>
-      </w:r>
-      <w:r>
-        <w:t xml:space="preserve"> </w:t>
+        <w:lastRenderedPageBreak/>
+        <w:t xml:space="preserve">All coordinate values are represented as [longitude, latitude, elevation?] defined in </w:t>
       </w:r>
       <w:r>
         <w:rPr>
@@ -4075,66 +4096,19 @@
         </w:numPr>
       </w:pPr>
       <w:r>
-        <w:t xml:space="preserve">For each feature, which contains MultiPoint, </w:t>
-      </w:r>
-      <w:proofErr w:type="spellStart"/>
-      <w:r>
-        <w:t>MultiLineString</w:t>
-      </w:r>
-      <w:proofErr w:type="spellEnd"/>
-      <w:r>
-        <w:t xml:space="preserve">, </w:t>
-      </w:r>
-      <w:proofErr w:type="spellStart"/>
-      <w:r>
-        <w:t>MultiPolygon</w:t>
-      </w:r>
-      <w:proofErr w:type="spellEnd"/>
-      <w:r>
-        <w:t xml:space="preserve">, or </w:t>
-      </w:r>
-      <w:proofErr w:type="spellStart"/>
-      <w:r>
-        <w:t>GeometryCollection</w:t>
-      </w:r>
-      <w:proofErr w:type="spellEnd"/>
-      <w:r>
-        <w:t xml:space="preserve">, the </w:t>
-      </w:r>
-      <w:proofErr w:type="spellStart"/>
-      <w:r>
-        <w:t>geofencingExt</w:t>
-      </w:r>
-      <w:proofErr w:type="spellEnd"/>
-      <w:r>
-        <w:t xml:space="preserve"> is applied to </w:t>
-      </w:r>
-      <w:r>
-        <w:rPr>
-          <w:b/>
-          <w:bCs/>
-        </w:rPr>
-        <w:t>ALL</w:t>
-      </w:r>
-      <w:r>
-        <w:t xml:space="preserve"> the elements.</w:t>
-      </w:r>
-    </w:p>
-    <w:p>
-      <w:pPr>
-        <w:pStyle w:val="Paragraphedeliste"/>
-        <w:numPr>
-          <w:ilvl w:val="0"/>
-          <w:numId w:val="16"/>
-        </w:numPr>
-      </w:pPr>
-      <w:proofErr w:type="spellStart"/>
-      <w:r>
-        <w:t>GeoJSON</w:t>
-      </w:r>
-      <w:proofErr w:type="spellEnd"/>
-      <w:r>
-        <w:t xml:space="preserve"> is 2D by design. The Geofence MAY represent also 3D volumes such Cylinder, Box or even Mesh. In this last case, 3D format may relay on standard mesh format such </w:t>
+        <w:t>GeoJSON is 2D by design. The Geofence MAY represent also 3D volumes such Cylinder, Box</w:t>
+      </w:r>
+      <w:r>
+        <w:t>,</w:t>
+      </w:r>
+      <w:r>
+        <w:t xml:space="preserve"> or even Mesh. In this last case, 3D format may </w:t>
+      </w:r>
+      <w:r>
+        <w:t>rely</w:t>
+      </w:r>
+      <w:r>
+        <w:t xml:space="preserve"> on standard mesh format such </w:t>
       </w:r>
       <w:r>
         <w:t>Obj or even GLTF2.0</w:t>
@@ -4142,15 +4116,13 @@
     </w:p>
     <w:p>
       <w:r>
-        <w:t xml:space="preserve">Following is a sample request body for a geofence represented as a circle geofence geometry in </w:t>
-      </w:r>
-      <w:proofErr w:type="spellStart"/>
-      <w:r>
-        <w:t>GeoJSON</w:t>
-      </w:r>
-      <w:proofErr w:type="spellEnd"/>
-      <w:r>
-        <w:t xml:space="preserve"> using a center point and a radius</w:t>
+        <w:t xml:space="preserve">Following is a sample </w:t>
+      </w:r>
+      <w:r>
+        <w:t>description</w:t>
+      </w:r>
+      <w:r>
+        <w:t xml:space="preserve"> body for a geofence represented as a circle geofence geometry in GeoJSON using a center point and a radius</w:t>
       </w:r>
     </w:p>
     <w:p>
@@ -4211,7 +4183,10 @@
         <w:t>[</w:t>
       </w:r>
       <w:r>
-        <w:t>48.64003107385474, 2.574231]</w:t>
+        <w:t>2.5741880846574667, 48.639946000000016</w:t>
+      </w:r>
+      <w:r>
+        <w:t>]</w:t>
       </w:r>
     </w:p>
     <w:p>
@@ -4235,16 +4210,11 @@
         <w:pStyle w:val="JSON"/>
       </w:pPr>
       <w:r>
-        <w:t xml:space="preserve">        “</w:t>
-      </w:r>
-      <w:proofErr w:type="spellStart"/>
-      <w:r>
-        <w:t>geofenceExt</w:t>
+        <w:t xml:space="preserve">        “geofenceExt</w:t>
       </w:r>
       <w:r>
         <w:t>ension</w:t>
       </w:r>
-      <w:proofErr w:type="spellEnd"/>
       <w:r>
         <w:t>”: {</w:t>
       </w:r>
@@ -4254,7 +4224,8 @@
         <w:pStyle w:val="JSON"/>
       </w:pPr>
       <w:r>
-        <w:t xml:space="preserve">          ….</w:t>
+        <w:tab/>
+        <w:t>"shapes" :[</w:t>
       </w:r>
     </w:p>
     <w:p>
@@ -4262,27 +4233,71 @@
         <w:pStyle w:val="JSON"/>
       </w:pPr>
       <w:r>
-        <w:t xml:space="preserve">          “@type”:</w:t>
-      </w:r>
-      <w:r>
-        <w:rPr>
-          <w:color w:val="FF0000"/>
-        </w:rPr>
-        <w:t>”</w:t>
-      </w:r>
-      <w:proofErr w:type="spellStart"/>
-      <w:r>
-        <w:rPr>
-          <w:color w:val="FF0000"/>
-        </w:rPr>
-        <w:t>geoCircle</w:t>
-      </w:r>
-      <w:proofErr w:type="spellEnd"/>
-      <w:r>
-        <w:rPr>
-          <w:color w:val="FF0000"/>
-        </w:rPr>
-        <w:t>”</w:t>
+        <w:tab/>
+      </w:r>
+      <w:r>
+        <w:tab/>
+        <w:t>{</w:t>
+      </w:r>
+    </w:p>
+    <w:p>
+      <w:pPr>
+        <w:pStyle w:val="JSON"/>
+      </w:pPr>
+      <w:r>
+        <w:tab/>
+      </w:r>
+      <w:r>
+        <w:tab/>
+        <w:t>"@type": "Circle",</w:t>
+      </w:r>
+    </w:p>
+    <w:p>
+      <w:pPr>
+        <w:pStyle w:val="JSON"/>
+      </w:pPr>
+      <w:r>
+        <w:tab/>
+      </w:r>
+      <w:r>
+        <w:tab/>
+        <w:t>"geometry":1,</w:t>
+      </w:r>
+    </w:p>
+    <w:p>
+      <w:pPr>
+        <w:pStyle w:val="JSON"/>
+      </w:pPr>
+      <w:r>
+        <w:tab/>
+      </w:r>
+      <w:r>
+        <w:tab/>
+        <w:t>"radius": 500,</w:t>
+      </w:r>
+    </w:p>
+    <w:p>
+      <w:pPr>
+        <w:pStyle w:val="JSON"/>
+      </w:pPr>
+      <w:r>
+        <w:tab/>
+      </w:r>
+      <w:r>
+        <w:tab/>
+        <w:t>…</w:t>
+      </w:r>
+    </w:p>
+    <w:p>
+      <w:pPr>
+        <w:pStyle w:val="JSON"/>
+      </w:pPr>
+      <w:r>
+        <w:tab/>
+      </w:r>
+      <w:r>
+        <w:tab/>
+        <w:t>}</w:t>
       </w:r>
       <w:r>
         <w:t>,</w:t>
@@ -4293,18 +4308,309 @@
         <w:pStyle w:val="JSON"/>
       </w:pPr>
       <w:r>
+        <w:tab/>
+      </w:r>
+      <w:r>
+        <w:tab/>
+        <w:t>…</w:t>
+      </w:r>
+    </w:p>
+    <w:p>
+      <w:pPr>
+        <w:pStyle w:val="JSON"/>
+      </w:pPr>
+      <w:r>
+        <w:tab/>
+        <w:t>],</w:t>
+      </w:r>
+    </w:p>
+    <w:p>
+      <w:pPr>
+        <w:pStyle w:val="JSON"/>
+      </w:pPr>
+      <w:r>
+        <w:tab/>
+        <w:t>"modifiers":[</w:t>
+      </w:r>
+    </w:p>
+    <w:p>
+      <w:pPr>
+        <w:pStyle w:val="JSON"/>
+      </w:pPr>
+      <w:r>
+        <w:t xml:space="preserve">                {</w:t>
+      </w:r>
+    </w:p>
+    <w:p>
+      <w:pPr>
+        <w:pStyle w:val="JSON"/>
+      </w:pPr>
+      <w:r>
+        <w:t xml:space="preserve">                    "@type" : "Expiration",</w:t>
+      </w:r>
+    </w:p>
+    <w:p>
+      <w:pPr>
+        <w:pStyle w:val="JSON"/>
+      </w:pPr>
+      <w:r>
+        <w:t xml:space="preserve">                    "when"  : "2021-01-01T00:00:00",</w:t>
+      </w:r>
+    </w:p>
+    <w:p>
+      <w:pPr>
+        <w:pStyle w:val="JSON"/>
+      </w:pPr>
+      <w:r>
+        <w:tab/>
+      </w:r>
+      <w:r>
+        <w:tab/>
+        <w:t>…</w:t>
+      </w:r>
+    </w:p>
+    <w:p>
+      <w:pPr>
+        <w:pStyle w:val="JSON"/>
+      </w:pPr>
+      <w:r>
+        <w:t xml:space="preserve">                }</w:t>
+      </w:r>
+    </w:p>
+    <w:p>
+      <w:pPr>
+        <w:pStyle w:val="JSON"/>
+      </w:pPr>
+      <w:r>
+        <w:t xml:space="preserve"> </w:t>
+      </w:r>
+      <w:r>
+        <w:tab/>
+        <w:t>],</w:t>
+      </w:r>
+    </w:p>
+    <w:p>
+      <w:pPr>
+        <w:pStyle w:val="JSON"/>
+      </w:pPr>
+      <w:r>
+        <w:tab/>
+        <w:t>"alerts":[</w:t>
+      </w:r>
+    </w:p>
+    <w:p>
+      <w:pPr>
+        <w:pStyle w:val="JSON"/>
+      </w:pPr>
+      <w:r>
+        <w:t xml:space="preserve">                {</w:t>
+      </w:r>
+    </w:p>
+    <w:p>
+      <w:pPr>
+        <w:pStyle w:val="JSON"/>
+      </w:pPr>
+      <w:r>
+        <w:t xml:space="preserve">                    "@type": "Alert",</w:t>
+      </w:r>
+    </w:p>
+    <w:p>
+      <w:pPr>
+        <w:pStyle w:val="JSON"/>
+      </w:pPr>
+      <w:r>
+        <w:t xml:space="preserve">                    "relativeTo": ["entering","exiting","inside","outside" ],</w:t>
+      </w:r>
+    </w:p>
+    <w:p>
+      <w:pPr>
+        <w:pStyle w:val="JSON"/>
+      </w:pPr>
+      <w:r>
+        <w:tab/>
+      </w:r>
+      <w:r>
+        <w:tab/>
+        <w:t>…</w:t>
+      </w:r>
+    </w:p>
+    <w:p>
+      <w:pPr>
+        <w:pStyle w:val="JSON"/>
+      </w:pPr>
+      <w:r>
+        <w:t xml:space="preserve">                },</w:t>
+      </w:r>
+    </w:p>
+    <w:p>
+      <w:pPr>
+        <w:pStyle w:val="JSON"/>
+      </w:pPr>
+      <w:r>
+        <w:t xml:space="preserve">  </w:t>
+      </w:r>
+      <w:r>
+        <w:tab/>
+        <w:t xml:space="preserve">    …</w:t>
+      </w:r>
+    </w:p>
+    <w:p>
+      <w:pPr>
+        <w:pStyle w:val="JSON"/>
+      </w:pPr>
+    </w:p>
+    <w:p>
+      <w:pPr>
+        <w:pStyle w:val="JSON"/>
+      </w:pPr>
+      <w:r>
+        <w:tab/>
+        <w:t>],</w:t>
+      </w:r>
+    </w:p>
+    <w:p>
+      <w:pPr>
+        <w:pStyle w:val="JSON"/>
+      </w:pPr>
+      <w:r>
+        <w:tab/>
+        <w:t>"primitives" :[</w:t>
+      </w:r>
+    </w:p>
+    <w:p>
+      <w:pPr>
+        <w:pStyle w:val="JSON"/>
+      </w:pPr>
+      <w:r>
+        <w:tab/>
+      </w:r>
+      <w:r>
+        <w:tab/>
+      </w:r>
+      <w:r>
+        <w:t>{</w:t>
+      </w:r>
+    </w:p>
+    <w:p>
+      <w:pPr>
+        <w:pStyle w:val="JSON"/>
+      </w:pPr>
+      <w:r>
+        <w:lastRenderedPageBreak/>
+        <w:tab/>
+      </w:r>
+      <w:r>
+        <w:tab/>
+        <w:t>"@type": "Area",</w:t>
+      </w:r>
+    </w:p>
+    <w:p>
+      <w:pPr>
+        <w:pStyle w:val="JSON"/>
+      </w:pPr>
+      <w:r>
+        <w:tab/>
+      </w:r>
+      <w:r>
+        <w:tab/>
+        <w:t>"id" : "",</w:t>
+      </w:r>
+    </w:p>
+    <w:p>
+      <w:pPr>
+        <w:pStyle w:val="JSON"/>
+      </w:pPr>
+      <w:r>
+        <w:tab/>
+      </w:r>
+      <w:r>
+        <w:tab/>
+        <w:t>"shapes":[1]</w:t>
+      </w:r>
+    </w:p>
+    <w:p>
+      <w:pPr>
+        <w:pStyle w:val="JSON"/>
+      </w:pPr>
+      <w:r>
+        <w:tab/>
+      </w:r>
+      <w:r>
+        <w:tab/>
+        <w:t>"modifiers":[1]</w:t>
+      </w:r>
+    </w:p>
+    <w:p>
+      <w:pPr>
+        <w:pStyle w:val="JSON"/>
+      </w:pPr>
+      <w:r>
+        <w:tab/>
+      </w:r>
+      <w:r>
+        <w:tab/>
+        <w:t>"alerts":[1],</w:t>
+      </w:r>
+    </w:p>
+    <w:p>
+      <w:pPr>
+        <w:pStyle w:val="JSON"/>
+      </w:pPr>
+      <w:r>
+        <w:tab/>
+      </w:r>
+      <w:r>
+        <w:tab/>
+        <w:t>…</w:t>
+      </w:r>
+    </w:p>
+    <w:p>
+      <w:pPr>
+        <w:pStyle w:val="JSON"/>
+      </w:pPr>
+      <w:r>
+        <w:tab/>
+      </w:r>
+      <w:r>
+        <w:tab/>
+        <w:t xml:space="preserve">} </w:t>
+      </w:r>
+      <w:r>
+        <w:t>,</w:t>
+      </w:r>
+    </w:p>
+    <w:p>
+      <w:pPr>
+        <w:pStyle w:val="JSON"/>
+      </w:pPr>
+      <w:r>
+        <w:tab/>
+      </w:r>
+      <w:r>
+        <w:tab/>
+        <w:t>…</w:t>
+      </w:r>
+    </w:p>
+    <w:p>
+      <w:pPr>
+        <w:pStyle w:val="JSON"/>
+      </w:pPr>
+      <w:r>
+        <w:tab/>
+      </w:r>
+      <w:r>
+        <w:t>]</w:t>
+      </w:r>
+      <w:r>
         <w:t xml:space="preserve">          </w:t>
       </w:r>
-      <w:r>
-        <w:t>"radius": 500,</w:t>
-      </w:r>
     </w:p>
     <w:p>
       <w:pPr>
         <w:pStyle w:val="JSON"/>
       </w:pPr>
       <w:r>
-        <w:t xml:space="preserve">          …</w:t>
+        <w:t xml:space="preserve">        }</w:t>
       </w:r>
     </w:p>
     <w:p>
@@ -4312,14 +4618,6 @@
         <w:pStyle w:val="JSON"/>
       </w:pPr>
       <w:r>
-        <w:t xml:space="preserve">        }</w:t>
-      </w:r>
-    </w:p>
-    <w:p>
-      <w:pPr>
-        <w:pStyle w:val="JSON"/>
-      </w:pPr>
-      <w:r>
         <w:t>}</w:t>
       </w:r>
     </w:p>
@@ -4329,29 +4627,13 @@
       </w:pPr>
       <w:bookmarkStart w:id="5" w:name="_Toc69132905"/>
       <w:r>
-        <w:t xml:space="preserve">Structure of </w:t>
-      </w:r>
-      <w:proofErr w:type="spellStart"/>
-      <w:r>
-        <w:t>JSGeofencing</w:t>
-      </w:r>
-      <w:proofErr w:type="spellEnd"/>
-      <w:r>
-        <w:t xml:space="preserve"> objects</w:t>
+        <w:t>Structure of JSGeofencing objects</w:t>
       </w:r>
       <w:bookmarkEnd w:id="5"/>
     </w:p>
     <w:p>
       <w:r>
-        <w:t xml:space="preserve">A </w:t>
-      </w:r>
-      <w:proofErr w:type="spellStart"/>
-      <w:r>
-        <w:t>JSGeofencing</w:t>
-      </w:r>
-      <w:proofErr w:type="spellEnd"/>
-      <w:r>
-        <w:t xml:space="preserve"> object is a JSON object, which MUST be valid I-JSON (a stricter subset of JSON), as specified in </w:t>
+        <w:t xml:space="preserve">A JSGeofencing object is a JSON object, which MUST be valid I-JSON (a stricter subset of JSON), as specified in </w:t>
       </w:r>
       <w:r>
         <w:t> </w:t>
@@ -4409,7 +4691,6 @@
         </w:numPr>
       </w:pPr>
       <w:r>
-        <w:lastRenderedPageBreak/>
         <w:t>Foo[]: An array of objects of type Foo.</w:t>
       </w:r>
     </w:p>
@@ -4433,12 +4714,10 @@
         <w:pStyle w:val="Titre3"/>
       </w:pPr>
       <w:bookmarkStart w:id="8" w:name="_Toc69132908"/>
-      <w:proofErr w:type="spellStart"/>
       <w:r>
         <w:t>UTCDate</w:t>
       </w:r>
       <w:bookmarkEnd w:id="8"/>
-      <w:proofErr w:type="spellEnd"/>
     </w:p>
     <w:p>
       <w:r>
@@ -4471,40 +4750,18 @@
         <w:pStyle w:val="Titre3"/>
       </w:pPr>
       <w:bookmarkStart w:id="9" w:name="_Toc69132909"/>
-      <w:proofErr w:type="spellStart"/>
       <w:r>
         <w:t>LocalDate</w:t>
       </w:r>
       <w:bookmarkEnd w:id="9"/>
-      <w:proofErr w:type="spellEnd"/>
-    </w:p>
-    <w:p>
-      <w:r>
-        <w:t xml:space="preserve">This is a date-time string with no time-zone/offset information. It is otherwise in the same format as </w:t>
-      </w:r>
-      <w:proofErr w:type="spellStart"/>
-      <w:r>
-        <w:t>UTCDate</w:t>
-      </w:r>
-      <w:proofErr w:type="spellEnd"/>
-      <w:r>
-        <w:t xml:space="preserve">: YYYY-MM-DDTHH:MM:SS. The time-zone to associate the </w:t>
-      </w:r>
-      <w:proofErr w:type="spellStart"/>
-      <w:r>
-        <w:t>LocalDate</w:t>
-      </w:r>
-      <w:proofErr w:type="spellEnd"/>
-      <w:r>
-        <w:t xml:space="preserve"> with comes from an associated property, or if no time-zone is associated it defines floating time. Floating date-times are not tied to any specific time-zone. Instead, they occur in every </w:t>
-      </w:r>
-      <w:proofErr w:type="spellStart"/>
-      <w:r>
-        <w:t>timezone</w:t>
-      </w:r>
-      <w:proofErr w:type="spellEnd"/>
-      <w:r>
-        <w:t xml:space="preserve"> at the same wall-clock time (as opposed to the same instant point in time).</w:t>
+    </w:p>
+    <w:p>
+      <w:r>
+        <w:t xml:space="preserve">This is a date-time string with no time-zone/offset information. It is otherwise in the same format as UTCDate: YYYY-MM-DDTHH:MM:SS. The time-zone to associate the LocalDate with </w:t>
+      </w:r>
+      <w:r>
+        <w:lastRenderedPageBreak/>
+        <w:t>comes from an associated property, or if no time-zone is associated it defines floating time. Floating date-times are not tied to any specific time-zone. Instead, they occur in every timezone at the same wall-clock time (as opposed to the same instant point in time).</w:t>
       </w:r>
     </w:p>
     <w:p>
@@ -4536,21 +4793,7 @@
         <w:rPr>
           <w:lang w:val="fr-FR"/>
         </w:rPr>
-        <w:t>dur-</w:t>
-      </w:r>
-      <w:proofErr w:type="spellStart"/>
-      <w:r>
-        <w:rPr>
-          <w:lang w:val="fr-FR"/>
-        </w:rPr>
-        <w:t>secfrac</w:t>
-      </w:r>
-      <w:proofErr w:type="spellEnd"/>
-      <w:r>
-        <w:rPr>
-          <w:lang w:val="fr-FR"/>
-        </w:rPr>
-        <w:t xml:space="preserve"> = "." 1*DIGIT</w:t>
+        <w:t>dur-secfrac = "." 1*DIGIT</w:t>
       </w:r>
     </w:p>
     <w:p>
@@ -4564,21 +4807,7 @@
         <w:rPr>
           <w:lang w:val="fr-FR"/>
         </w:rPr>
-        <w:t xml:space="preserve">    dur-second  = 1*DIGIT [dur-</w:t>
-      </w:r>
-      <w:proofErr w:type="spellStart"/>
-      <w:r>
-        <w:rPr>
-          <w:lang w:val="fr-FR"/>
-        </w:rPr>
-        <w:t>secfrac</w:t>
-      </w:r>
-      <w:proofErr w:type="spellEnd"/>
-      <w:r>
-        <w:rPr>
-          <w:lang w:val="fr-FR"/>
-        </w:rPr>
-        <w:t>] "S"</w:t>
+        <w:t xml:space="preserve">    dur-second  = 1*DIGIT [dur-secfrac] "S"</w:t>
       </w:r>
     </w:p>
     <w:p>
@@ -4606,21 +4835,7 @@
         <w:rPr>
           <w:lang w:val="fr-FR"/>
         </w:rPr>
-        <w:t xml:space="preserve">    dur-</w:t>
-      </w:r>
-      <w:proofErr w:type="spellStart"/>
-      <w:r>
-        <w:rPr>
-          <w:lang w:val="fr-FR"/>
-        </w:rPr>
-        <w:t>hour</w:t>
-      </w:r>
-      <w:proofErr w:type="spellEnd"/>
-      <w:r>
-        <w:rPr>
-          <w:lang w:val="fr-FR"/>
-        </w:rPr>
-        <w:t xml:space="preserve">    = 1*DIGIT "H" [dur-minute]</w:t>
+        <w:t xml:space="preserve">    dur-hour    = 1*DIGIT "H" [dur-minute]</w:t>
       </w:r>
     </w:p>
     <w:p>
@@ -4634,21 +4849,7 @@
         <w:rPr>
           <w:lang w:val="fr-FR"/>
         </w:rPr>
-        <w:t xml:space="preserve">    dur-time    = "T" (dur-</w:t>
-      </w:r>
-      <w:proofErr w:type="spellStart"/>
-      <w:r>
-        <w:rPr>
-          <w:lang w:val="fr-FR"/>
-        </w:rPr>
-        <w:t>hour</w:t>
-      </w:r>
-      <w:proofErr w:type="spellEnd"/>
-      <w:r>
-        <w:rPr>
-          <w:lang w:val="fr-FR"/>
-        </w:rPr>
-        <w:t xml:space="preserve"> / dur-minute / dur-second)</w:t>
+        <w:t xml:space="preserve">    dur-time    = "T" (dur-hour / dur-minute / dur-second)</w:t>
       </w:r>
     </w:p>
     <w:p>
@@ -4662,21 +4863,7 @@
         <w:rPr>
           <w:lang w:val="fr-FR"/>
         </w:rPr>
-        <w:t xml:space="preserve">    dur-</w:t>
-      </w:r>
-      <w:proofErr w:type="spellStart"/>
-      <w:r>
-        <w:rPr>
-          <w:lang w:val="fr-FR"/>
-        </w:rPr>
-        <w:t>day</w:t>
-      </w:r>
-      <w:proofErr w:type="spellEnd"/>
-      <w:r>
-        <w:rPr>
-          <w:lang w:val="fr-FR"/>
-        </w:rPr>
-        <w:t xml:space="preserve">     = 1*DIGIT "D"</w:t>
+        <w:t xml:space="preserve">    dur-day     = 1*DIGIT "D"</w:t>
       </w:r>
     </w:p>
     <w:p>
@@ -4690,21 +4877,7 @@
         <w:rPr>
           <w:lang w:val="fr-FR"/>
         </w:rPr>
-        <w:t xml:space="preserve">    duration    = "P" (dur-</w:t>
-      </w:r>
-      <w:proofErr w:type="spellStart"/>
-      <w:r>
-        <w:rPr>
-          <w:lang w:val="fr-FR"/>
-        </w:rPr>
-        <w:t>day</w:t>
-      </w:r>
-      <w:proofErr w:type="spellEnd"/>
-      <w:r>
-        <w:rPr>
-          <w:lang w:val="fr-FR"/>
-        </w:rPr>
-        <w:t xml:space="preserve"> [dur-time] / dur-time)</w:t>
+        <w:t xml:space="preserve">    duration    = "P" (dur-day [dur-time] / dur-time)</w:t>
       </w:r>
     </w:p>
     <w:p>
@@ -4736,17 +4909,8 @@
         </w:rPr>
       </w:pPr>
       <w:r>
-        <w:t xml:space="preserve">Some string properties in models are meant for display and, therefore, support localization. </w:t>
-      </w:r>
-      <w:proofErr w:type="spellStart"/>
-      <w:r>
-        <w:t>JSGeofencing</w:t>
-      </w:r>
-      <w:proofErr w:type="spellEnd"/>
-      <w:r>
-        <w:t xml:space="preserve"> models use JSON-LD's string internationalization support for localization. Each localizable property (e.g. </w:t>
-      </w:r>
-      <w:proofErr w:type="spellStart"/>
+        <w:t>Some string properties in models are meant for display and, therefore, support localization. JSGeofencing models use JSON-LD's string internationalization support for localization. Each localizable property (e.g. </w:t>
+      </w:r>
       <w:r>
         <w:rPr>
           <w:rStyle w:val="CodeHTML"/>
@@ -4754,7 +4918,6 @@
         </w:rPr>
         <w:t>displayName</w:t>
       </w:r>
-      <w:proofErr w:type="spellEnd"/>
       <w:r>
         <w:t> and </w:t>
       </w:r>
@@ -4802,13 +4965,8 @@
       <w:r>
         <w:t xml:space="preserve"> provides a list of language tags. The default language for </w:t>
       </w:r>
-      <w:proofErr w:type="spellStart"/>
-      <w:r>
-        <w:t>JSGeofencing</w:t>
-      </w:r>
-      <w:proofErr w:type="spellEnd"/>
-      <w:r>
-        <w:t xml:space="preserve"> </w:t>
+      <w:r>
+        <w:t xml:space="preserve">JSGeofencing </w:t>
       </w:r>
       <w:r>
         <w:t>documents is English.</w:t>
@@ -4820,17 +4978,86 @@
       </w:pPr>
       <w:bookmarkStart w:id="12" w:name="_Toc69132912"/>
       <w:r>
-        <w:lastRenderedPageBreak/>
-        <w:t xml:space="preserve">Common </w:t>
-      </w:r>
-      <w:proofErr w:type="spellStart"/>
-      <w:r>
-        <w:t>JS</w:t>
+        <w:t>The geofencing extension</w:t>
+      </w:r>
+    </w:p>
+    <w:p>
+      <w:r>
+        <w:t>The core of JSGeofencing is a JSON object that describe the structure and composition of a geofencing scene. The Top-level element of this object are :</w:t>
+      </w:r>
+    </w:p>
+    <w:p>
+      <w:pPr>
+        <w:pStyle w:val="Paragraphedeliste"/>
+        <w:numPr>
+          <w:ilvl w:val="0"/>
+          <w:numId w:val="30"/>
+        </w:numPr>
+      </w:pPr>
+      <w:r>
+        <w:t>shapes : define the geometry used in the scene</w:t>
+      </w:r>
+    </w:p>
+    <w:p>
+      <w:pPr>
+        <w:pStyle w:val="Paragraphedeliste"/>
+        <w:numPr>
+          <w:ilvl w:val="0"/>
+          <w:numId w:val="30"/>
+        </w:numPr>
+      </w:pPr>
+      <w:r>
+        <w:t>modifiers : modifiers applied to o</w:t>
+      </w:r>
+      <w:r>
+        <w:t>ther objects.</w:t>
+      </w:r>
+    </w:p>
+    <w:p>
+      <w:pPr>
+        <w:pStyle w:val="Paragraphedeliste"/>
+        <w:numPr>
+          <w:ilvl w:val="0"/>
+          <w:numId w:val="30"/>
+        </w:numPr>
+      </w:pPr>
+      <w:r>
+        <w:t>alerts : the alert potentially triggered in the scene</w:t>
+      </w:r>
+    </w:p>
+    <w:p>
+      <w:pPr>
+        <w:pStyle w:val="Paragraphedeliste"/>
+        <w:numPr>
+          <w:ilvl w:val="0"/>
+          <w:numId w:val="30"/>
+        </w:numPr>
+      </w:pPr>
+      <w:r>
+        <w:t xml:space="preserve">primitive : the </w:t>
+      </w:r>
+      <w:r>
+        <w:t>geofencing rules, which use shapes and/or values to trigger alerts</w:t>
+      </w:r>
+    </w:p>
+    <w:p>
+      <w:r>
+        <w:t>This elements are contained in arrays. References between the objects are established by using their indices to lookup the objects in the arrays.</w:t>
+      </w:r>
+      <w:r>
+        <w:t xml:space="preserve"> The index are 0 zero based.</w:t>
+      </w:r>
+    </w:p>
+    <w:p>
+      <w:pPr>
+        <w:pStyle w:val="Titre1"/>
+      </w:pPr>
+      <w:r>
+        <w:t>Common JS</w:t>
       </w:r>
       <w:r>
         <w:t>Geofencing</w:t>
       </w:r>
-      <w:proofErr w:type="spellEnd"/>
       <w:r>
         <w:t xml:space="preserve"> properties</w:t>
       </w:r>
@@ -4838,23 +5065,7 @@
     </w:p>
     <w:p>
       <w:r>
-        <w:t xml:space="preserve">This section describes the properties that are common to the various </w:t>
-      </w:r>
-      <w:proofErr w:type="spellStart"/>
-      <w:r>
-        <w:t>JSGeofencing</w:t>
-      </w:r>
-      <w:proofErr w:type="spellEnd"/>
-      <w:r>
-        <w:t xml:space="preserve"> object types. Specific </w:t>
-      </w:r>
-      <w:proofErr w:type="spellStart"/>
-      <w:r>
-        <w:t>JSGeofencing</w:t>
-      </w:r>
-      <w:proofErr w:type="spellEnd"/>
-      <w:r>
-        <w:t xml:space="preserve"> object types may only support a subset of these properties.</w:t>
+        <w:t>This section describes the properties that are common to the various JSGeofencing object types. Specific JSGeofencing object types may only support a subset of these properties.</w:t>
       </w:r>
     </w:p>
     <w:p>
@@ -4886,6 +5097,7 @@
     </w:p>
     <w:p>
       <w:r>
+        <w:lastRenderedPageBreak/>
         <w:t>Required : Yes</w:t>
       </w:r>
     </w:p>
@@ -4929,11 +5141,9 @@
           <w:numId w:val="19"/>
         </w:numPr>
       </w:pPr>
-      <w:proofErr w:type="spellStart"/>
-      <w:r>
-        <w:t>geoCircle</w:t>
-      </w:r>
-      <w:proofErr w:type="spellEnd"/>
+      <w:r>
+        <w:t>Circle</w:t>
+      </w:r>
     </w:p>
     <w:p>
       <w:pPr>
@@ -4943,11 +5153,9 @@
           <w:numId w:val="19"/>
         </w:numPr>
       </w:pPr>
-      <w:proofErr w:type="spellStart"/>
-      <w:r>
-        <w:t>geoRect</w:t>
-      </w:r>
-      <w:proofErr w:type="spellEnd"/>
+      <w:r>
+        <w:t>Rect</w:t>
+      </w:r>
     </w:p>
     <w:p>
       <w:pPr>
@@ -4957,11 +5165,9 @@
           <w:numId w:val="19"/>
         </w:numPr>
       </w:pPr>
-      <w:proofErr w:type="spellStart"/>
-      <w:r>
-        <w:t>geoArea</w:t>
-      </w:r>
-      <w:proofErr w:type="spellEnd"/>
+      <w:r>
+        <w:t>Area</w:t>
+      </w:r>
     </w:p>
     <w:p>
       <w:pPr>
@@ -4971,11 +5177,9 @@
           <w:numId w:val="19"/>
         </w:numPr>
       </w:pPr>
-      <w:proofErr w:type="spellStart"/>
-      <w:r>
-        <w:t>geoCylinder</w:t>
-      </w:r>
-      <w:proofErr w:type="spellEnd"/>
+      <w:r>
+        <w:t>Cylinder</w:t>
+      </w:r>
     </w:p>
     <w:p>
       <w:pPr>
@@ -4985,11 +5189,9 @@
           <w:numId w:val="19"/>
         </w:numPr>
       </w:pPr>
-      <w:proofErr w:type="spellStart"/>
-      <w:r>
-        <w:t>geoBox</w:t>
-      </w:r>
-      <w:proofErr w:type="spellEnd"/>
+      <w:r>
+        <w:t>Box</w:t>
+      </w:r>
     </w:p>
     <w:p>
       <w:pPr>
@@ -4999,11 +5201,9 @@
           <w:numId w:val="19"/>
         </w:numPr>
       </w:pPr>
-      <w:proofErr w:type="spellStart"/>
-      <w:r>
-        <w:t>geoMesh</w:t>
-      </w:r>
-      <w:proofErr w:type="spellEnd"/>
+      <w:r>
+        <w:t>Mesh</w:t>
+      </w:r>
     </w:p>
     <w:p>
       <w:pPr>
@@ -5013,11 +5213,9 @@
           <w:numId w:val="19"/>
         </w:numPr>
       </w:pPr>
-      <w:proofErr w:type="spellStart"/>
-      <w:r>
-        <w:t>geoSegment</w:t>
-      </w:r>
-      <w:proofErr w:type="spellEnd"/>
+      <w:r>
+        <w:t>Segment</w:t>
+      </w:r>
     </w:p>
     <w:p>
       <w:pPr>
@@ -5027,11 +5225,9 @@
           <w:numId w:val="19"/>
         </w:numPr>
       </w:pPr>
-      <w:proofErr w:type="spellStart"/>
-      <w:r>
-        <w:t>geoPath</w:t>
-      </w:r>
-      <w:proofErr w:type="spellEnd"/>
+      <w:r>
+        <w:t>Path</w:t>
+      </w:r>
     </w:p>
     <w:p>
       <w:pPr>
@@ -5041,14 +5237,9 @@
           <w:numId w:val="19"/>
         </w:numPr>
       </w:pPr>
-      <w:proofErr w:type="spellStart"/>
-      <w:r>
-        <w:t>geo</w:t>
-      </w:r>
       <w:r>
         <w:t>Ribbon</w:t>
       </w:r>
-      <w:proofErr w:type="spellEnd"/>
     </w:p>
     <w:p>
       <w:pPr>
@@ -5070,14 +5261,9 @@
           <w:numId w:val="19"/>
         </w:numPr>
       </w:pPr>
-      <w:proofErr w:type="spellStart"/>
-      <w:r>
-        <w:t>geo</w:t>
-      </w:r>
       <w:r>
         <w:t>Expiration</w:t>
       </w:r>
-      <w:proofErr w:type="spellEnd"/>
     </w:p>
     <w:p>
       <w:pPr>
@@ -5087,17 +5273,12 @@
           <w:numId w:val="19"/>
         </w:numPr>
       </w:pPr>
-      <w:proofErr w:type="spellStart"/>
-      <w:r>
-        <w:t>geo</w:t>
-      </w:r>
       <w:r>
         <w:t>Validity</w:t>
       </w:r>
       <w:r>
         <w:t>Periods</w:t>
       </w:r>
-      <w:proofErr w:type="spellEnd"/>
     </w:p>
     <w:p>
       <w:pPr>
@@ -5107,14 +5288,9 @@
           <w:numId w:val="19"/>
         </w:numPr>
       </w:pPr>
-      <w:proofErr w:type="spellStart"/>
-      <w:r>
-        <w:t>geo</w:t>
-      </w:r>
       <w:r>
         <w:t>Occurence</w:t>
       </w:r>
-      <w:proofErr w:type="spellEnd"/>
     </w:p>
     <w:p>
       <w:pPr>
@@ -5124,14 +5300,9 @@
           <w:numId w:val="19"/>
         </w:numPr>
       </w:pPr>
-      <w:proofErr w:type="spellStart"/>
-      <w:r>
-        <w:t>geo</w:t>
-      </w:r>
       <w:r>
         <w:t>Delay</w:t>
       </w:r>
-      <w:proofErr w:type="spellEnd"/>
     </w:p>
     <w:p>
       <w:pPr>
@@ -5141,14 +5312,9 @@
           <w:numId w:val="19"/>
         </w:numPr>
       </w:pPr>
-      <w:proofErr w:type="spellStart"/>
-      <w:r>
-        <w:t>geo</w:t>
-      </w:r>
       <w:r>
         <w:t>Listener</w:t>
       </w:r>
-      <w:proofErr w:type="spellEnd"/>
     </w:p>
     <w:p>
       <w:pPr>
@@ -5170,41 +5336,111 @@
           <w:numId w:val="19"/>
         </w:numPr>
       </w:pPr>
-      <w:proofErr w:type="spellStart"/>
-      <w:r>
-        <w:t>geo</w:t>
-      </w:r>
       <w:r>
         <w:t>Alert</w:t>
       </w:r>
-      <w:proofErr w:type="spellEnd"/>
+    </w:p>
+    <w:p>
+      <w:pPr>
+        <w:pStyle w:val="Paragraphedeliste"/>
+        <w:numPr>
+          <w:ilvl w:val="0"/>
+          <w:numId w:val="19"/>
+        </w:numPr>
+      </w:pPr>
+      <w:r>
+        <w:t>Primitives</w:t>
+      </w:r>
+    </w:p>
+    <w:p>
+      <w:pPr>
+        <w:pStyle w:val="Paragraphedeliste"/>
+        <w:numPr>
+          <w:ilvl w:val="1"/>
+          <w:numId w:val="19"/>
+        </w:numPr>
+      </w:pPr>
+      <w:r>
+        <w:t>Threshold</w:t>
+      </w:r>
+    </w:p>
+    <w:p>
+      <w:pPr>
+        <w:pStyle w:val="Paragraphedeliste"/>
+        <w:numPr>
+          <w:ilvl w:val="1"/>
+          <w:numId w:val="19"/>
+        </w:numPr>
+      </w:pPr>
+      <w:r>
+        <w:t>Distance</w:t>
+      </w:r>
+    </w:p>
+    <w:p>
+      <w:pPr>
+        <w:pStyle w:val="Paragraphedeliste"/>
+        <w:numPr>
+          <w:ilvl w:val="1"/>
+          <w:numId w:val="19"/>
+        </w:numPr>
+      </w:pPr>
+      <w:r>
+        <w:t>Area</w:t>
+      </w:r>
+    </w:p>
+    <w:p>
+      <w:pPr>
+        <w:pStyle w:val="Paragraphedeliste"/>
+        <w:numPr>
+          <w:ilvl w:val="1"/>
+          <w:numId w:val="19"/>
+        </w:numPr>
+      </w:pPr>
+      <w:r>
+        <w:t>Volume</w:t>
+      </w:r>
+    </w:p>
+    <w:p>
+      <w:pPr>
+        <w:pStyle w:val="Paragraphedeliste"/>
+        <w:numPr>
+          <w:ilvl w:val="1"/>
+          <w:numId w:val="19"/>
+        </w:numPr>
+      </w:pPr>
+      <w:r>
+        <w:t>Surface</w:t>
+      </w:r>
+    </w:p>
+    <w:p>
+      <w:pPr>
+        <w:pStyle w:val="Paragraphedeliste"/>
+        <w:numPr>
+          <w:ilvl w:val="1"/>
+          <w:numId w:val="19"/>
+        </w:numPr>
+      </w:pPr>
+      <w:r>
+        <w:t>Fence</w:t>
+      </w:r>
     </w:p>
     <w:p>
       <w:bookmarkStart w:id="14" w:name="_Hlk69053442"/>
       <w:r>
-        <w:t xml:space="preserve">A valid </w:t>
-      </w:r>
-      <w:proofErr w:type="spellStart"/>
-      <w:r>
-        <w:t>JSGeofencing</w:t>
-      </w:r>
-      <w:proofErr w:type="spellEnd"/>
-      <w:r>
-        <w:t xml:space="preserve"> object MUST include this property.</w:t>
+        <w:t>A valid JSGeofencing object MUST include this property.</w:t>
       </w:r>
     </w:p>
     <w:p>
       <w:pPr>
         <w:pStyle w:val="Titre3"/>
       </w:pPr>
-      <w:bookmarkStart w:id="15" w:name="_Toc69132914"/>
+      <w:bookmarkStart w:id="15" w:name="_Toc69132915"/>
+      <w:bookmarkStart w:id="16" w:name="_Toc69132914"/>
       <w:bookmarkEnd w:id="14"/>
-      <w:proofErr w:type="spellStart"/>
       <w:r>
         <w:t>uid</w:t>
       </w:r>
-      <w:bookmarkEnd w:id="15"/>
-      <w:proofErr w:type="spellEnd"/>
+      <w:bookmarkEnd w:id="16"/>
     </w:p>
     <w:p>
       <w:r>
@@ -5239,13 +5475,8 @@
       <w:r>
         <w:t xml:space="preserve"> </w:t>
       </w:r>
-      <w:proofErr w:type="spellStart"/>
-      <w:r>
-        <w:t>JSGeofencing</w:t>
-      </w:r>
-      <w:proofErr w:type="spellEnd"/>
-      <w:r>
-        <w:t xml:space="preserve"> objects, even if they are of different type. </w:t>
+      <w:r>
+        <w:t>JSGeofencing objects, even if they are of different type. </w:t>
       </w:r>
       <w:hyperlink r:id="rId17" w:history="1">
         <w:r>
@@ -5272,14 +5503,12 @@
         </w:rPr>
         <w:t xml:space="preserve">A valid </w:t>
       </w:r>
-      <w:proofErr w:type="spellStart"/>
       <w:r>
         <w:rPr>
           <w:lang w:val="en-US"/>
         </w:rPr>
         <w:t>JSGeofencing</w:t>
       </w:r>
-      <w:proofErr w:type="spellEnd"/>
       <w:r>
         <w:rPr>
           <w:lang w:val="en-US"/>
@@ -5291,22 +5520,55 @@
       <w:pPr>
         <w:pStyle w:val="Titre3"/>
       </w:pPr>
-      <w:bookmarkStart w:id="16" w:name="_Toc69132915"/>
+      <w:r>
+        <w:t>enabled</w:t>
+      </w:r>
+      <w:bookmarkEnd w:id="15"/>
+    </w:p>
+    <w:p>
+      <w:r>
+        <w:t>Type : boolean</w:t>
+      </w:r>
+    </w:p>
+    <w:p>
+      <w:r>
+        <w:t>Required : No</w:t>
+      </w:r>
+    </w:p>
+    <w:p>
+      <w:r>
+        <w:t>Default : true</w:t>
+      </w:r>
+    </w:p>
+    <w:p>
       <w:r>
         <w:lastRenderedPageBreak/>
-        <w:t>enabled</w:t>
-      </w:r>
-      <w:bookmarkEnd w:id="16"/>
-    </w:p>
-    <w:p>
-      <w:r>
-        <w:t xml:space="preserve">Type : </w:t>
-      </w:r>
-      <w:proofErr w:type="spellStart"/>
-      <w:r>
-        <w:t>boolean</w:t>
-      </w:r>
-      <w:proofErr w:type="spellEnd"/>
+        <w:t>Define if the object is active or not</w:t>
+      </w:r>
+      <w:r>
+        <w:t>. A</w:t>
+      </w:r>
+      <w:r>
+        <w:t xml:space="preserve"> disabled object will not currently take part of the geofencing pipeline flow session</w:t>
+      </w:r>
+      <w:r>
+        <w:t>.</w:t>
+      </w:r>
+    </w:p>
+    <w:p>
+      <w:pPr>
+        <w:pStyle w:val="Titre3"/>
+      </w:pPr>
+      <w:bookmarkStart w:id="17" w:name="_Toc69132916"/>
+      <w:r>
+        <w:t>consumed</w:t>
+      </w:r>
+      <w:bookmarkEnd w:id="17"/>
+    </w:p>
+    <w:p>
+      <w:r>
+        <w:t>Type : boolean</w:t>
+      </w:r>
     </w:p>
     <w:p>
       <w:r>
@@ -5315,18 +5577,18 @@
     </w:p>
     <w:p>
       <w:r>
-        <w:t>Default : true</w:t>
-      </w:r>
-    </w:p>
-    <w:p>
-      <w:r>
-        <w:t>Define if the object is active or not</w:t>
+        <w:t>Default : false</w:t>
+      </w:r>
+    </w:p>
+    <w:p>
+      <w:r>
+        <w:t>Define if the object is terminated</w:t>
       </w:r>
       <w:r>
         <w:t>. A</w:t>
       </w:r>
       <w:r>
-        <w:t xml:space="preserve"> disabled object will not currently take part of the geofencing pipeline flow session</w:t>
+        <w:t xml:space="preserve"> consumed object will no longer take part of the geofencing pipeline flow current session</w:t>
       </w:r>
       <w:r>
         <w:t>.</w:t>
@@ -5336,57 +5598,11 @@
       <w:pPr>
         <w:pStyle w:val="Titre3"/>
       </w:pPr>
-      <w:bookmarkStart w:id="17" w:name="_Toc69132916"/>
-      <w:r>
-        <w:t>consumed</w:t>
-      </w:r>
-      <w:bookmarkEnd w:id="17"/>
-    </w:p>
-    <w:p>
-      <w:r>
-        <w:t xml:space="preserve">Type : </w:t>
-      </w:r>
-      <w:proofErr w:type="spellStart"/>
-      <w:r>
-        <w:t>boolean</w:t>
-      </w:r>
-      <w:proofErr w:type="spellEnd"/>
-    </w:p>
-    <w:p>
-      <w:r>
-        <w:t>Required : No</w:t>
-      </w:r>
-    </w:p>
-    <w:p>
-      <w:r>
-        <w:t>Default : false</w:t>
-      </w:r>
-    </w:p>
-    <w:p>
-      <w:r>
-        <w:t>Define if the object is terminated</w:t>
-      </w:r>
-      <w:r>
-        <w:t>. A</w:t>
-      </w:r>
-      <w:r>
-        <w:t xml:space="preserve"> consumed object will no longer take part of the geofencing pipeline flow current session</w:t>
-      </w:r>
-      <w:r>
-        <w:t>.</w:t>
-      </w:r>
-    </w:p>
-    <w:p>
-      <w:pPr>
-        <w:pStyle w:val="Titre3"/>
-      </w:pPr>
       <w:bookmarkStart w:id="18" w:name="_Toc69132917"/>
-      <w:proofErr w:type="spellStart"/>
       <w:r>
         <w:t>displayName</w:t>
       </w:r>
       <w:bookmarkEnd w:id="18"/>
-      <w:proofErr w:type="spellEnd"/>
     </w:p>
     <w:p>
       <w:r>
@@ -5493,54 +5709,69 @@
       </w:pPr>
       <w:bookmarkStart w:id="21" w:name="_Toc69132920"/>
       <w:r>
+        <w:t>modifiers</w:t>
+      </w:r>
+      <w:bookmarkEnd w:id="21"/>
+    </w:p>
+    <w:p>
+      <w:r>
+        <w:t xml:space="preserve">Type: </w:t>
+      </w:r>
+      <w:r>
+        <w:t>int</w:t>
+      </w:r>
+      <w:r>
+        <w:t>[]</w:t>
+      </w:r>
+    </w:p>
+    <w:p>
+      <w:r>
+        <w:t>Required : no</w:t>
+      </w:r>
+    </w:p>
+    <w:p>
+      <w:r>
+        <w:t xml:space="preserve">A set </w:t>
+      </w:r>
+      <w:r>
+        <w:t xml:space="preserve">of zero index </w:t>
+      </w:r>
+      <w:r>
+        <w:t xml:space="preserve">of </w:t>
+      </w:r>
+      <w:r>
+        <w:t xml:space="preserve">the defined </w:t>
+      </w:r>
+      <w:r>
+        <w:t>modifier to be applied to the current object.</w:t>
+      </w:r>
+      <w:r>
+        <w:t xml:space="preserve"> Note that some modifier may have non sense for specific object. This specification do NOT cover this aspect. </w:t>
+      </w:r>
+    </w:p>
+    <w:p>
+      <w:pPr>
+        <w:pStyle w:val="Titre1"/>
+      </w:pPr>
+      <w:bookmarkStart w:id="22" w:name="_Toc69132921"/>
+      <w:r>
         <w:lastRenderedPageBreak/>
-        <w:t>modifiers</w:t>
-      </w:r>
-      <w:bookmarkEnd w:id="21"/>
-    </w:p>
-    <w:p>
-      <w:r>
-        <w:t xml:space="preserve">Type: </w:t>
-      </w:r>
-      <w:r>
-        <w:t>Modifier</w:t>
-      </w:r>
-      <w:r>
-        <w:t>[]</w:t>
-      </w:r>
-    </w:p>
-    <w:p>
-      <w:r>
-        <w:t>Required : no</w:t>
-      </w:r>
-    </w:p>
-    <w:p>
-      <w:r>
-        <w:t>A set of modifier to be applied to the current object.</w:t>
-      </w:r>
-      <w:r>
-        <w:t xml:space="preserve"> Note that some modifier may have non sense for specific object. This specification do NOT cover this aspect. </w:t>
-      </w:r>
-    </w:p>
-    <w:p>
-      <w:pPr>
-        <w:pStyle w:val="Titre1"/>
-      </w:pPr>
-      <w:bookmarkStart w:id="22" w:name="_Toc69132921"/>
-      <w:r>
         <w:t xml:space="preserve">Geofence </w:t>
       </w:r>
-      <w:r>
-        <w:t>Primitive</w:t>
-      </w:r>
       <w:bookmarkEnd w:id="22"/>
       <w:r>
+        <w:t>Shape</w:t>
+      </w:r>
+      <w:r>
         <w:t xml:space="preserve"> </w:t>
       </w:r>
     </w:p>
     <w:p>
       <w:r>
-        <w:t xml:space="preserve">Geofence node are the geofencing node relative to </w:t>
+        <w:t>Shape</w:t>
+      </w:r>
+      <w:r>
+        <w:t xml:space="preserve"> are the geofencing node relative to </w:t>
       </w:r>
       <w:r>
         <w:t>geometries. This include but not limited to type of</w:t>
@@ -5554,11 +5785,9 @@
           <w:numId w:val="19"/>
         </w:numPr>
       </w:pPr>
-      <w:proofErr w:type="spellStart"/>
-      <w:r>
-        <w:t>geoCircle</w:t>
-      </w:r>
-      <w:proofErr w:type="spellEnd"/>
+      <w:r>
+        <w:t>Circle</w:t>
+      </w:r>
     </w:p>
     <w:p>
       <w:pPr>
@@ -5568,11 +5797,9 @@
           <w:numId w:val="19"/>
         </w:numPr>
       </w:pPr>
-      <w:proofErr w:type="spellStart"/>
-      <w:r>
-        <w:t>geoRect</w:t>
-      </w:r>
-      <w:proofErr w:type="spellEnd"/>
+      <w:r>
+        <w:t>Rect</w:t>
+      </w:r>
     </w:p>
     <w:p>
       <w:pPr>
@@ -5582,11 +5809,9 @@
           <w:numId w:val="19"/>
         </w:numPr>
       </w:pPr>
-      <w:proofErr w:type="spellStart"/>
-      <w:r>
-        <w:t>geoArea</w:t>
-      </w:r>
-      <w:proofErr w:type="spellEnd"/>
+      <w:r>
+        <w:t>Area</w:t>
+      </w:r>
     </w:p>
     <w:p>
       <w:pPr>
@@ -5596,11 +5821,9 @@
           <w:numId w:val="19"/>
         </w:numPr>
       </w:pPr>
-      <w:proofErr w:type="spellStart"/>
-      <w:r>
-        <w:t>geoCylinder</w:t>
-      </w:r>
-      <w:proofErr w:type="spellEnd"/>
+      <w:r>
+        <w:t>Cylinder</w:t>
+      </w:r>
     </w:p>
     <w:p>
       <w:pPr>
@@ -5610,11 +5833,9 @@
           <w:numId w:val="19"/>
         </w:numPr>
       </w:pPr>
-      <w:proofErr w:type="spellStart"/>
-      <w:r>
-        <w:t>geoBox</w:t>
-      </w:r>
-      <w:proofErr w:type="spellEnd"/>
+      <w:r>
+        <w:t>Box</w:t>
+      </w:r>
     </w:p>
     <w:p>
       <w:pPr>
@@ -5624,11 +5845,9 @@
           <w:numId w:val="19"/>
         </w:numPr>
       </w:pPr>
-      <w:proofErr w:type="spellStart"/>
-      <w:r>
-        <w:t>geoMesh</w:t>
-      </w:r>
-      <w:proofErr w:type="spellEnd"/>
+      <w:r>
+        <w:t>Mesh</w:t>
+      </w:r>
     </w:p>
     <w:p>
       <w:pPr>
@@ -5638,11 +5857,9 @@
           <w:numId w:val="19"/>
         </w:numPr>
       </w:pPr>
-      <w:proofErr w:type="spellStart"/>
-      <w:r>
-        <w:t>geoSegment</w:t>
-      </w:r>
-      <w:proofErr w:type="spellEnd"/>
+      <w:r>
+        <w:t>Segment</w:t>
+      </w:r>
     </w:p>
     <w:p>
       <w:pPr>
@@ -5652,11 +5869,9 @@
           <w:numId w:val="19"/>
         </w:numPr>
       </w:pPr>
-      <w:proofErr w:type="spellStart"/>
-      <w:r>
-        <w:t>geoPath</w:t>
-      </w:r>
-      <w:proofErr w:type="spellEnd"/>
+      <w:r>
+        <w:t>Path</w:t>
+      </w:r>
     </w:p>
     <w:p>
       <w:pPr>
@@ -5666,11 +5881,9 @@
           <w:numId w:val="19"/>
         </w:numPr>
       </w:pPr>
-      <w:proofErr w:type="spellStart"/>
-      <w:r>
-        <w:t>geoRibbon</w:t>
-      </w:r>
-      <w:proofErr w:type="spellEnd"/>
+      <w:r>
+        <w:t>Ribbon</w:t>
+      </w:r>
     </w:p>
     <w:p>
       <w:pPr>
@@ -5709,29 +5922,16 @@
     </w:p>
     <w:p>
       <w:r>
-        <w:t xml:space="preserve">Nodes with </w:t>
+        <w:t>Shapes</w:t>
+      </w:r>
+      <w:r>
+        <w:t xml:space="preserve"> with </w:t>
       </w:r>
       <w:r>
         <w:t xml:space="preserve">underlying </w:t>
       </w:r>
       <w:r>
-        <w:t xml:space="preserve">geometry of type Point, MultiPoint, </w:t>
-      </w:r>
-      <w:proofErr w:type="spellStart"/>
-      <w:r>
-        <w:t>LineString</w:t>
-      </w:r>
-      <w:proofErr w:type="spellEnd"/>
-      <w:r>
-        <w:t xml:space="preserve">, </w:t>
-      </w:r>
-      <w:proofErr w:type="spellStart"/>
-      <w:r>
-        <w:t>MultiLineString</w:t>
-      </w:r>
-      <w:proofErr w:type="spellEnd"/>
-      <w:r>
-        <w:t xml:space="preserve"> </w:t>
+        <w:t xml:space="preserve">geometry of type Point, MultiPoint, LineString, MultiLineString </w:t>
       </w:r>
       <w:r>
         <w:rPr>
@@ -5746,7 +5946,10 @@
     </w:p>
     <w:p>
       <w:r>
-        <w:t xml:space="preserve">Nodes with </w:t>
+        <w:t>Shapes</w:t>
+      </w:r>
+      <w:r>
+        <w:t xml:space="preserve"> with </w:t>
       </w:r>
       <w:r>
         <w:t xml:space="preserve">underlying </w:t>
@@ -5760,7 +5963,6 @@
       <w:r>
         <w:t xml:space="preserve">olygon and </w:t>
       </w:r>
-      <w:proofErr w:type="spellStart"/>
       <w:r>
         <w:t>M</w:t>
       </w:r>
@@ -5771,11 +5973,7 @@
         <w:t>P</w:t>
       </w:r>
       <w:r>
-        <w:t>olygon</w:t>
-      </w:r>
-      <w:proofErr w:type="spellEnd"/>
-      <w:r>
-        <w:t xml:space="preserve"> type does </w:t>
+        <w:t xml:space="preserve">olygon type does </w:t>
       </w:r>
       <w:r>
         <w:rPr>
@@ -5821,7 +6019,10 @@
     </w:p>
     <w:p>
       <w:r>
-        <w:t xml:space="preserve">Nodes </w:t>
+        <w:t>Shapes</w:t>
+      </w:r>
+      <w:r>
+        <w:t xml:space="preserve"> </w:t>
       </w:r>
       <w:r>
         <w:rPr>
@@ -5895,7 +6096,6 @@
     </w:p>
     <w:p>
       <w:r>
-        <w:lastRenderedPageBreak/>
         <w:t>The optional elevations of the underlying geometries are not take in account.</w:t>
       </w:r>
     </w:p>
@@ -5956,6 +6156,7 @@
     </w:p>
     <w:p>
       <w:r>
+        <w:lastRenderedPageBreak/>
         <w:t>Required : No</w:t>
       </w:r>
     </w:p>
@@ -6001,114 +6202,16 @@
     </w:p>
     <w:p>
       <w:pPr>
-        <w:pStyle w:val="Titre3"/>
-      </w:pPr>
-      <w:bookmarkStart w:id="27" w:name="_Toc69132926"/>
-      <w:r>
-        <w:t>alerts</w:t>
+        <w:pStyle w:val="Titre1"/>
+      </w:pPr>
+      <w:bookmarkStart w:id="27" w:name="_Toc69132927"/>
+      <w:r>
+        <w:t>A</w:t>
+      </w:r>
+      <w:r>
+        <w:t>lerts</w:t>
       </w:r>
       <w:bookmarkEnd w:id="27"/>
-    </w:p>
-    <w:p>
-      <w:r>
-        <w:t xml:space="preserve">Type: </w:t>
-      </w:r>
-      <w:r>
-        <w:t>Alert</w:t>
-      </w:r>
-      <w:r>
-        <w:t>[]</w:t>
-      </w:r>
-    </w:p>
-    <w:p>
-      <w:r>
-        <w:t xml:space="preserve">Required : </w:t>
-      </w:r>
-      <w:r>
-        <w:t>no</w:t>
-      </w:r>
-    </w:p>
-    <w:p>
-      <w:r>
-        <w:t>Default : null</w:t>
-      </w:r>
-    </w:p>
-    <w:p>
-      <w:pPr>
-        <w:pStyle w:val="NormalWeb"/>
-        <w:rPr>
-          <w:lang w:val="en-US"/>
-        </w:rPr>
-      </w:pPr>
-      <w:r>
-        <w:rPr>
-          <w:lang w:val="en-US"/>
-        </w:rPr>
-        <w:t>Set of alerts</w:t>
-      </w:r>
-      <w:r>
-        <w:rPr>
-          <w:lang w:val="en-US"/>
-        </w:rPr>
-        <w:t xml:space="preserve"> configuration</w:t>
-      </w:r>
-      <w:r>
-        <w:rPr>
-          <w:lang w:val="en-US"/>
-        </w:rPr>
-        <w:t xml:space="preserve"> for the current primitive.</w:t>
-      </w:r>
-      <w:r>
-        <w:rPr>
-          <w:lang w:val="en-US"/>
-        </w:rPr>
-        <w:t xml:space="preserve"> </w:t>
-      </w:r>
-    </w:p>
-    <w:p>
-      <w:pPr>
-        <w:pStyle w:val="NormalWeb"/>
-        <w:shd w:val="clear" w:color="auto" w:fill="F2F2F2" w:themeFill="background1" w:themeFillShade="F2"/>
-        <w:rPr>
-          <w:i/>
-          <w:iCs/>
-          <w:lang w:val="en-US"/>
-        </w:rPr>
-      </w:pPr>
-      <w:r>
-        <w:rPr>
-          <w:i/>
-          <w:iCs/>
-          <w:lang w:val="en-US"/>
-        </w:rPr>
-        <w:t xml:space="preserve">Note that each Primitive has its own set of Alert and </w:t>
-      </w:r>
-      <w:r>
-        <w:rPr>
-          <w:i/>
-          <w:iCs/>
-          <w:lang w:val="en-US"/>
-        </w:rPr>
-        <w:t xml:space="preserve">has </w:t>
-      </w:r>
-      <w:r>
-        <w:rPr>
-          <w:i/>
-          <w:iCs/>
-          <w:lang w:val="en-US"/>
-        </w:rPr>
-        <w:t>a default behavior.</w:t>
-      </w:r>
-    </w:p>
-    <w:p>
-      <w:pPr>
-        <w:pStyle w:val="Titre1"/>
-      </w:pPr>
-      <w:bookmarkStart w:id="28" w:name="_Toc69132927"/>
-      <w:r>
-        <w:t>Alerts</w:t>
-      </w:r>
-      <w:bookmarkEnd w:id="28"/>
       <w:r>
         <w:t xml:space="preserve"> </w:t>
       </w:r>
@@ -6253,7 +6356,6 @@
         </w:numPr>
       </w:pPr>
       <w:r>
-        <w:lastRenderedPageBreak/>
         <w:t>Fence Alerts</w:t>
       </w:r>
     </w:p>
@@ -6292,6 +6394,9 @@
       <w:r>
         <w:t>enter</w:t>
       </w:r>
+      <w:r>
+        <w:t>ing</w:t>
+      </w:r>
     </w:p>
     <w:p>
       <w:pPr>
@@ -6304,6 +6409,9 @@
       <w:r>
         <w:t>exit</w:t>
       </w:r>
+      <w:r>
+        <w:t>ing</w:t>
+      </w:r>
     </w:p>
     <w:p>
       <w:pPr>
@@ -6350,67 +6458,26 @@
     <w:p>
       <w:pPr>
         <w:pStyle w:val="NormalWeb"/>
-        <w:shd w:val="clear" w:color="auto" w:fill="F2F2F2" w:themeFill="background1" w:themeFillShade="F2"/>
-        <w:rPr>
-          <w:i/>
-          <w:iCs/>
-          <w:lang w:val="en-US"/>
-        </w:rPr>
-      </w:pPr>
-      <w:r>
-        <w:rPr>
-          <w:i/>
-          <w:iCs/>
-          <w:lang w:val="en-US"/>
-        </w:rPr>
+      </w:pPr>
+      <w:r>
         <w:t xml:space="preserve">Note that each </w:t>
       </w:r>
       <w:r>
-        <w:rPr>
-          <w:i/>
-          <w:iCs/>
-          <w:lang w:val="en-US"/>
-        </w:rPr>
         <w:t>Alert</w:t>
       </w:r>
       <w:r>
-        <w:rPr>
-          <w:i/>
-          <w:iCs/>
-          <w:lang w:val="en-US"/>
-        </w:rPr>
         <w:t xml:space="preserve"> has its own set of </w:t>
       </w:r>
       <w:r>
-        <w:rPr>
-          <w:i/>
-          <w:iCs/>
-          <w:lang w:val="en-US"/>
-        </w:rPr>
         <w:t>Modifiers</w:t>
       </w:r>
       <w:r>
-        <w:rPr>
-          <w:i/>
-          <w:iCs/>
-          <w:lang w:val="en-US"/>
-        </w:rPr>
         <w:t xml:space="preserve"> and </w:t>
       </w:r>
       <w:r>
-        <w:rPr>
-          <w:i/>
-          <w:iCs/>
-          <w:lang w:val="en-US"/>
-        </w:rPr>
         <w:t xml:space="preserve">has </w:t>
       </w:r>
       <w:r>
-        <w:rPr>
-          <w:i/>
-          <w:iCs/>
-          <w:lang w:val="en-US"/>
-        </w:rPr>
         <w:t>a default behavior.</w:t>
       </w:r>
     </w:p>
@@ -6418,11 +6485,11 @@
       <w:pPr>
         <w:pStyle w:val="Titre2"/>
       </w:pPr>
-      <w:bookmarkStart w:id="29" w:name="_Toc69132928"/>
+      <w:bookmarkStart w:id="28" w:name="_Toc69132928"/>
       <w:r>
         <w:t>Scope</w:t>
       </w:r>
-      <w:bookmarkEnd w:id="29"/>
+      <w:bookmarkEnd w:id="28"/>
     </w:p>
     <w:p>
       <w:pPr>
@@ -6499,27 +6566,29 @@
       <w:pPr>
         <w:pStyle w:val="Titre2"/>
       </w:pPr>
-      <w:bookmarkStart w:id="30" w:name="_Toc69132929"/>
-      <w:r>
+      <w:bookmarkStart w:id="29" w:name="_Toc69132929"/>
+      <w:r>
+        <w:lastRenderedPageBreak/>
         <w:t>Properties</w:t>
       </w:r>
+      <w:bookmarkEnd w:id="29"/>
+    </w:p>
+    <w:p>
+      <w:pPr>
+        <w:pStyle w:val="Titre3"/>
+      </w:pPr>
+      <w:bookmarkStart w:id="30" w:name="_Toc69132930"/>
+      <w:r>
+        <w:t>relativeTo</w:t>
+      </w:r>
       <w:bookmarkEnd w:id="30"/>
     </w:p>
     <w:p>
-      <w:pPr>
-        <w:pStyle w:val="Titre3"/>
-      </w:pPr>
-      <w:bookmarkStart w:id="31" w:name="_Toc69132930"/>
-      <w:proofErr w:type="spellStart"/>
-      <w:r>
-        <w:t>relativeTo</w:t>
-      </w:r>
-      <w:bookmarkEnd w:id="31"/>
-      <w:proofErr w:type="spellEnd"/>
-    </w:p>
-    <w:p>
       <w:r>
         <w:t>Type : string</w:t>
+      </w:r>
+      <w:r>
+        <w:t>[]</w:t>
       </w:r>
     </w:p>
     <w:p>
@@ -6642,6 +6711,9 @@
       <w:r>
         <w:t>enter</w:t>
       </w:r>
+      <w:r>
+        <w:t>ing</w:t>
+      </w:r>
     </w:p>
     <w:p>
       <w:pPr>
@@ -6654,6 +6726,9 @@
       <w:r>
         <w:t>exit</w:t>
       </w:r>
+      <w:r>
+        <w:t>ing</w:t>
+      </w:r>
     </w:p>
     <w:p>
       <w:pPr>
@@ -6688,11 +6763,11 @@
       <w:pPr>
         <w:pStyle w:val="Titre3"/>
       </w:pPr>
-      <w:bookmarkStart w:id="32" w:name="_Toc69132931"/>
+      <w:bookmarkStart w:id="31" w:name="_Toc69132931"/>
       <w:r>
         <w:t>category</w:t>
       </w:r>
-      <w:bookmarkEnd w:id="32"/>
+      <w:bookmarkEnd w:id="31"/>
     </w:p>
     <w:p>
       <w:r>
@@ -6701,7 +6776,6 @@
     </w:p>
     <w:p>
       <w:r>
-        <w:lastRenderedPageBreak/>
         <w:t xml:space="preserve">Required : </w:t>
       </w:r>
       <w:r>
@@ -6793,11 +6867,11 @@
       <w:pPr>
         <w:pStyle w:val="Titre3"/>
       </w:pPr>
-      <w:bookmarkStart w:id="33" w:name="_Toc69132932"/>
+      <w:bookmarkStart w:id="32" w:name="_Toc69132932"/>
       <w:r>
         <w:t>severity</w:t>
       </w:r>
-      <w:bookmarkEnd w:id="33"/>
+      <w:bookmarkEnd w:id="32"/>
     </w:p>
     <w:p>
       <w:r>
@@ -6825,7 +6899,11 @@
         <w:t xml:space="preserve"> </w:t>
       </w:r>
       <w:r>
-        <w:t>and 1000 being the highest. Typically, a severity of 1 would indicate in event which is informational in nature, while a value of 1000 would indicate an event of catastrophic nature which could potentially result in severe financial loss or loss of life. It is expected that few server implementations will support 1000 distinct severity levels. Therefore, server developers are responsible for distributing their severity levels across the 1 – 1000 range in such a manner that clients can assume a linear distribution. n. For example, a client wishing to present five severity levels to a user could implement the severity level as shown in the following Figure</w:t>
+        <w:t xml:space="preserve">and 1000 being the highest. Typically, a severity of 1 would indicate in event which is informational in nature, while a value of 1000 would indicate an event of catastrophic nature </w:t>
+      </w:r>
+      <w:r>
+        <w:lastRenderedPageBreak/>
+        <w:t>which could potentially result in severe financial loss or loss of life. It is expected that few server implementations will support 1000 distinct severity levels. Therefore, server developers are responsible for distributing their severity levels across the 1 – 1000 range in such a manner that clients can assume a linear distribution. n. For example, a client wishing to present five severity levels to a user could implement the severity level as shown in the following Figure</w:t>
       </w:r>
     </w:p>
     <w:tbl>
@@ -6864,13 +6942,8 @@
             <w:pPr>
               <w:cnfStyle w:val="100000000000" w:firstRow="1" w:lastRow="0" w:firstColumn="0" w:lastColumn="0" w:oddVBand="0" w:evenVBand="0" w:oddHBand="0" w:evenHBand="0" w:firstRowFirstColumn="0" w:firstRowLastColumn="0" w:lastRowFirstColumn="0" w:lastRowLastColumn="0"/>
             </w:pPr>
-            <w:proofErr w:type="spellStart"/>
-            <w:r>
-              <w:t>JSGeofencing</w:t>
-            </w:r>
-            <w:proofErr w:type="spellEnd"/>
-            <w:r>
-              <w:t xml:space="preserve"> Severity</w:t>
+            <w:r>
+              <w:t>JSGeofencing Severity</w:t>
             </w:r>
           </w:p>
         </w:tc>
@@ -7039,78 +7112,64 @@
       <w:pPr>
         <w:pStyle w:val="Titre3"/>
       </w:pPr>
-      <w:bookmarkStart w:id="34" w:name="_Toc69132933"/>
+      <w:bookmarkStart w:id="33" w:name="_Toc69132933"/>
       <w:r>
         <w:t>message</w:t>
       </w:r>
+      <w:bookmarkEnd w:id="33"/>
+    </w:p>
+    <w:p>
+      <w:r>
+        <w:t>Type : string</w:t>
+      </w:r>
+    </w:p>
+    <w:p>
+      <w:r>
+        <w:t>Required : No</w:t>
+      </w:r>
+    </w:p>
+    <w:p>
+      <w:r>
+        <w:t>Default : Null</w:t>
+      </w:r>
+    </w:p>
+    <w:p>
+      <w:r>
+        <w:t>Localizable : yes</w:t>
+      </w:r>
+    </w:p>
+    <w:p>
+      <w:r>
+        <w:t xml:space="preserve">A localizable </w:t>
+      </w:r>
+      <w:r>
+        <w:t>message</w:t>
+      </w:r>
+      <w:r>
+        <w:t xml:space="preserve"> for display</w:t>
+      </w:r>
+    </w:p>
+    <w:p>
+      <w:pPr>
+        <w:pStyle w:val="Titre1"/>
+      </w:pPr>
+      <w:bookmarkStart w:id="34" w:name="_Toc69132934"/>
+      <w:r>
+        <w:t>Modifier</w:t>
+      </w:r>
       <w:bookmarkEnd w:id="34"/>
-    </w:p>
-    <w:p>
-      <w:r>
-        <w:t>Type : string</w:t>
-      </w:r>
-    </w:p>
-    <w:p>
-      <w:r>
-        <w:t>Required : No</w:t>
-      </w:r>
-    </w:p>
-    <w:p>
-      <w:r>
-        <w:t>Default : Null</w:t>
-      </w:r>
-    </w:p>
-    <w:p>
-      <w:r>
-        <w:t>Localizable : yes</w:t>
-      </w:r>
-    </w:p>
-    <w:p>
-      <w:r>
-        <w:lastRenderedPageBreak/>
-        <w:t xml:space="preserve">A localizable </w:t>
-      </w:r>
-      <w:r>
-        <w:t>message</w:t>
-      </w:r>
-      <w:r>
-        <w:t xml:space="preserve"> for display</w:t>
-      </w:r>
-    </w:p>
-    <w:p>
-      <w:pPr>
-        <w:pStyle w:val="Titre1"/>
-      </w:pPr>
-      <w:bookmarkStart w:id="35" w:name="_Toc69132934"/>
-      <w:r>
-        <w:t>Modifier</w:t>
-      </w:r>
-      <w:bookmarkEnd w:id="35"/>
       <w:r>
         <w:t xml:space="preserve"> </w:t>
       </w:r>
     </w:p>
     <w:p>
-      <w:proofErr w:type="spellStart"/>
-      <w:r>
-        <w:t>JSGeofencing</w:t>
-      </w:r>
-      <w:proofErr w:type="spellEnd"/>
-      <w:r>
-        <w:t xml:space="preserve"> object are extensible using the concept of modifier. A modifier is an object which when applied to another object change his properties and/or behavior.</w:t>
-      </w:r>
-    </w:p>
-    <w:p>
-      <w:r>
-        <w:t xml:space="preserve">Every </w:t>
-      </w:r>
-      <w:proofErr w:type="spellStart"/>
-      <w:r>
-        <w:t>JSGeofencing</w:t>
-      </w:r>
-      <w:proofErr w:type="spellEnd"/>
-      <w:r>
-        <w:t xml:space="preserve"> object </w:t>
+      <w:r>
+        <w:t>JSGeofencing object are extensible using the concept of modifier. A modifier is an object which when applied to another object change his properties and/or behavior.</w:t>
+      </w:r>
+    </w:p>
+    <w:p>
+      <w:r>
+        <w:t xml:space="preserve">Every JSGeofencing object </w:t>
       </w:r>
       <w:r>
         <w:rPr>
@@ -7130,21 +7189,21 @@
       <w:pPr>
         <w:pStyle w:val="Titre2"/>
       </w:pPr>
-      <w:bookmarkStart w:id="36" w:name="_Toc69132935"/>
+      <w:bookmarkStart w:id="35" w:name="_Toc69132935"/>
       <w:r>
         <w:t>Commons Properties</w:t>
       </w:r>
+      <w:bookmarkEnd w:id="35"/>
+    </w:p>
+    <w:p>
+      <w:pPr>
+        <w:pStyle w:val="Titre3"/>
+      </w:pPr>
+      <w:bookmarkStart w:id="36" w:name="_Toc69132936"/>
+      <w:r>
+        <w:t>scope</w:t>
+      </w:r>
       <w:bookmarkEnd w:id="36"/>
-    </w:p>
-    <w:p>
-      <w:pPr>
-        <w:pStyle w:val="Titre3"/>
-      </w:pPr>
-      <w:bookmarkStart w:id="37" w:name="_Toc69132936"/>
-      <w:r>
-        <w:t>scope</w:t>
-      </w:r>
-      <w:bookmarkEnd w:id="37"/>
     </w:p>
     <w:p>
       <w:r>
@@ -7209,11 +7268,12 @@
       <w:pPr>
         <w:pStyle w:val="Titre3"/>
       </w:pPr>
-      <w:bookmarkStart w:id="38" w:name="_Toc69132937"/>
-      <w:r>
+      <w:bookmarkStart w:id="37" w:name="_Toc69132937"/>
+      <w:r>
+        <w:lastRenderedPageBreak/>
         <w:t>category</w:t>
       </w:r>
-      <w:bookmarkEnd w:id="38"/>
+      <w:bookmarkEnd w:id="37"/>
     </w:p>
     <w:p>
       <w:r>
@@ -7355,175 +7415,153 @@
       <w:pPr>
         <w:pStyle w:val="Titre3"/>
       </w:pPr>
-      <w:bookmarkStart w:id="39" w:name="_Toc69132938"/>
+      <w:bookmarkStart w:id="38" w:name="_Toc69132938"/>
       <w:r>
         <w:t>priority</w:t>
       </w:r>
+      <w:bookmarkEnd w:id="38"/>
+    </w:p>
+    <w:p>
+      <w:r>
+        <w:t>Type : number</w:t>
+      </w:r>
+    </w:p>
+    <w:p>
+      <w:r>
+        <w:t>Required : No</w:t>
+      </w:r>
+    </w:p>
+    <w:p>
+      <w:r>
+        <w:t>Default : 0</w:t>
+      </w:r>
+    </w:p>
+    <w:p>
+      <w:r>
+        <w:t xml:space="preserve">Some modifiers may be call prior to other. </w:t>
+      </w:r>
+    </w:p>
+    <w:p>
+      <w:r>
+        <w:t xml:space="preserve">priority can range between </w:t>
+      </w:r>
+      <w:r>
+        <w:t>0</w:t>
+      </w:r>
+      <w:r>
+        <w:t xml:space="preserve"> (lowest priority) and 127 (highest priority)</w:t>
+      </w:r>
+      <w:r>
+        <w:t>.</w:t>
+      </w:r>
+    </w:p>
+    <w:p>
+      <w:pPr>
+        <w:pStyle w:val="Titre2"/>
+      </w:pPr>
+    </w:p>
+    <w:p>
+      <w:pPr>
+        <w:pStyle w:val="Titre2"/>
+      </w:pPr>
+      <w:bookmarkStart w:id="39" w:name="_Toc69132939"/>
+      <w:r>
+        <w:t>Modifier objects</w:t>
+      </w:r>
       <w:bookmarkEnd w:id="39"/>
     </w:p>
     <w:p>
-      <w:r>
-        <w:t>Type : number</w:t>
-      </w:r>
-    </w:p>
-    <w:p>
+      <w:pPr>
+        <w:pStyle w:val="Titre3"/>
+      </w:pPr>
+      <w:bookmarkStart w:id="40" w:name="_Toc69132940"/>
+      <w:r>
+        <w:t>geo</w:t>
+      </w:r>
+      <w:r>
+        <w:t>Expiration</w:t>
+      </w:r>
+      <w:bookmarkEnd w:id="40"/>
+    </w:p>
+    <w:p>
+      <w:r>
+        <w:t>Define the expiration of the underlying node.</w:t>
+      </w:r>
+    </w:p>
+    <w:p>
+      <w:pPr>
+        <w:pStyle w:val="Titre4"/>
+      </w:pPr>
+      <w:r>
+        <w:t>Properties</w:t>
+      </w:r>
+    </w:p>
+    <w:p>
+      <w:pPr>
+        <w:pStyle w:val="Titre5"/>
+      </w:pPr>
+      <w:r>
+        <w:t>w</w:t>
+      </w:r>
+      <w:r>
+        <w:t>hen</w:t>
+      </w:r>
+    </w:p>
+    <w:p>
+      <w:r>
+        <w:t xml:space="preserve">Type : </w:t>
+      </w:r>
+      <w:r>
+        <w:t>UTCDate | LocalDate</w:t>
+      </w:r>
+    </w:p>
+    <w:p>
+      <w:r>
+        <w:t xml:space="preserve">Required : </w:t>
+      </w:r>
+      <w:r>
+        <w:t>yes</w:t>
+      </w:r>
+    </w:p>
+    <w:p>
+      <w:r>
+        <w:t>The absolute expiration date time.</w:t>
+      </w:r>
+    </w:p>
+    <w:p>
+      <w:r>
+        <w:t>Once a Node is expired, the consumed property is set to true.</w:t>
+      </w:r>
+    </w:p>
+    <w:p>
+      <w:r>
+        <w:t>A valid modExpiration object MUST include this property.</w:t>
+      </w:r>
+    </w:p>
+    <w:p>
+      <w:pPr>
+        <w:pStyle w:val="Titre3"/>
+      </w:pPr>
+      <w:bookmarkStart w:id="41" w:name="_Toc69132941"/>
+      <w:r>
+        <w:t>geo</w:t>
+      </w:r>
+      <w:r>
+        <w:t>ValidityPeriods</w:t>
+      </w:r>
+      <w:bookmarkEnd w:id="41"/>
+    </w:p>
+    <w:p>
+      <w:r>
+        <w:t>Define the validity periods of the underlying node.</w:t>
+      </w:r>
+    </w:p>
+    <w:p>
+      <w:pPr>
+        <w:pStyle w:val="Titre4"/>
+      </w:pPr>
       <w:r>
         <w:lastRenderedPageBreak/>
-        <w:t>Required : No</w:t>
-      </w:r>
-    </w:p>
-    <w:p>
-      <w:r>
-        <w:t>Default : 0</w:t>
-      </w:r>
-    </w:p>
-    <w:p>
-      <w:r>
-        <w:t xml:space="preserve">Some modifiers may be call prior to other. </w:t>
-      </w:r>
-    </w:p>
-    <w:p>
-      <w:r>
-        <w:t xml:space="preserve">priority can range between </w:t>
-      </w:r>
-      <w:r>
-        <w:t>0</w:t>
-      </w:r>
-      <w:r>
-        <w:t xml:space="preserve"> (lowest priority) and 127 (highest priority)</w:t>
-      </w:r>
-      <w:r>
-        <w:t>.</w:t>
-      </w:r>
-    </w:p>
-    <w:p>
-      <w:pPr>
-        <w:pStyle w:val="Titre2"/>
-      </w:pPr>
-    </w:p>
-    <w:p>
-      <w:pPr>
-        <w:pStyle w:val="Titre2"/>
-      </w:pPr>
-      <w:bookmarkStart w:id="40" w:name="_Toc69132939"/>
-      <w:r>
-        <w:t>Modifier objects</w:t>
-      </w:r>
-      <w:bookmarkEnd w:id="40"/>
-    </w:p>
-    <w:p>
-      <w:pPr>
-        <w:pStyle w:val="Titre3"/>
-      </w:pPr>
-      <w:bookmarkStart w:id="41" w:name="_Toc69132940"/>
-      <w:proofErr w:type="spellStart"/>
-      <w:r>
-        <w:t>geo</w:t>
-      </w:r>
-      <w:r>
-        <w:t>Expiration</w:t>
-      </w:r>
-      <w:bookmarkEnd w:id="41"/>
-      <w:proofErr w:type="spellEnd"/>
-    </w:p>
-    <w:p>
-      <w:r>
-        <w:t>Define the expiration of the underlying node.</w:t>
-      </w:r>
-    </w:p>
-    <w:p>
-      <w:pPr>
-        <w:pStyle w:val="Titre4"/>
-      </w:pPr>
-      <w:r>
-        <w:t>Properties</w:t>
-      </w:r>
-    </w:p>
-    <w:p>
-      <w:pPr>
-        <w:pStyle w:val="Titre5"/>
-      </w:pPr>
-      <w:r>
-        <w:t>w</w:t>
-      </w:r>
-      <w:r>
-        <w:t>hen</w:t>
-      </w:r>
-    </w:p>
-    <w:p>
-      <w:r>
-        <w:t xml:space="preserve">Type : </w:t>
-      </w:r>
-      <w:proofErr w:type="spellStart"/>
-      <w:r>
-        <w:t>UTCDate</w:t>
-      </w:r>
-      <w:proofErr w:type="spellEnd"/>
-      <w:r>
-        <w:t xml:space="preserve"> | </w:t>
-      </w:r>
-      <w:proofErr w:type="spellStart"/>
-      <w:r>
-        <w:t>LocalDate</w:t>
-      </w:r>
-      <w:proofErr w:type="spellEnd"/>
-    </w:p>
-    <w:p>
-      <w:r>
-        <w:t xml:space="preserve">Required : </w:t>
-      </w:r>
-      <w:r>
-        <w:t>yes</w:t>
-      </w:r>
-    </w:p>
-    <w:p>
-      <w:r>
-        <w:t>The absolute expiration date time.</w:t>
-      </w:r>
-    </w:p>
-    <w:p>
-      <w:r>
-        <w:t>Once a Node is expired, the consumed property is set to true.</w:t>
-      </w:r>
-    </w:p>
-    <w:p>
-      <w:r>
-        <w:t xml:space="preserve">A valid </w:t>
-      </w:r>
-      <w:proofErr w:type="spellStart"/>
-      <w:r>
-        <w:t>modExpiration</w:t>
-      </w:r>
-      <w:proofErr w:type="spellEnd"/>
-      <w:r>
-        <w:t xml:space="preserve"> object MUST include this property.</w:t>
-      </w:r>
-    </w:p>
-    <w:p>
-      <w:pPr>
-        <w:pStyle w:val="Titre3"/>
-      </w:pPr>
-      <w:bookmarkStart w:id="42" w:name="_Toc69132941"/>
-      <w:proofErr w:type="spellStart"/>
-      <w:r>
-        <w:t>geo</w:t>
-      </w:r>
-      <w:r>
-        <w:t>ValidityPeriods</w:t>
-      </w:r>
-      <w:bookmarkEnd w:id="42"/>
-      <w:proofErr w:type="spellEnd"/>
-    </w:p>
-    <w:p>
-      <w:r>
-        <w:t>Define the validity periods of the underlying node.</w:t>
-      </w:r>
-    </w:p>
-    <w:p>
-      <w:pPr>
-        <w:pStyle w:val="Titre4"/>
-      </w:pPr>
-      <w:r>
         <w:t>properties</w:t>
       </w:r>
     </w:p>
@@ -7574,13 +7612,8 @@
         </w:numPr>
       </w:pPr>
       <w:r>
-        <w:t xml:space="preserve">From: </w:t>
-      </w:r>
-      <w:proofErr w:type="spellStart"/>
-      <w:r>
-        <w:t>UTCDate</w:t>
-      </w:r>
-      <w:proofErr w:type="spellEnd"/>
+        <w:t>From: UTCDate</w:t>
+      </w:r>
       <w:r>
         <w:t xml:space="preserve"> </w:t>
       </w:r>
@@ -7590,11 +7623,9 @@
       <w:r>
         <w:t xml:space="preserve"> </w:t>
       </w:r>
-      <w:proofErr w:type="spellStart"/>
       <w:r>
         <w:t>LocalDate</w:t>
       </w:r>
-      <w:proofErr w:type="spellEnd"/>
     </w:p>
     <w:p>
       <w:pPr>
@@ -7605,13 +7636,8 @@
         </w:numPr>
       </w:pPr>
       <w:r>
-        <w:t xml:space="preserve">to: </w:t>
-      </w:r>
-      <w:proofErr w:type="spellStart"/>
-      <w:r>
-        <w:t>UTCDate</w:t>
-      </w:r>
-      <w:proofErr w:type="spellEnd"/>
+        <w:t>to: UTCDate</w:t>
+      </w:r>
       <w:r>
         <w:t xml:space="preserve"> </w:t>
       </w:r>
@@ -7621,11 +7647,9 @@
       <w:r>
         <w:t xml:space="preserve"> </w:t>
       </w:r>
-      <w:proofErr w:type="spellStart"/>
       <w:r>
         <w:t>LocalDate</w:t>
       </w:r>
-      <w:proofErr w:type="spellEnd"/>
     </w:p>
     <w:p>
       <w:pPr>
@@ -7767,19 +7791,9 @@
       <w:r>
         <w:t xml:space="preserve">until: </w:t>
       </w:r>
-      <w:proofErr w:type="spellStart"/>
-      <w:r>
-        <w:t>UTCDate</w:t>
-      </w:r>
-      <w:proofErr w:type="spellEnd"/>
-      <w:r>
-        <w:t xml:space="preserve"> | </w:t>
-      </w:r>
-      <w:proofErr w:type="spellStart"/>
-      <w:r>
-        <w:t>LocalDate</w:t>
-      </w:r>
-      <w:proofErr w:type="spellEnd"/>
+      <w:r>
+        <w:t>UTCDate | LocalDate</w:t>
+      </w:r>
       <w:r>
         <w:t xml:space="preserve"> </w:t>
       </w:r>
@@ -7795,24 +7809,163 @@
     </w:p>
     <w:p>
       <w:r>
-        <w:lastRenderedPageBreak/>
-        <w:t xml:space="preserve">A valid </w:t>
-      </w:r>
-      <w:proofErr w:type="spellStart"/>
-      <w:r>
-        <w:t>modVa</w:t>
+        <w:t>A valid modVa</w:t>
       </w:r>
       <w:r>
         <w:t>lid</w:t>
       </w:r>
       <w:r>
-        <w:t>ityPeriods</w:t>
-      </w:r>
-      <w:proofErr w:type="spellEnd"/>
-      <w:r>
-        <w:t xml:space="preserve"> object MUST include this property.</w:t>
-      </w:r>
-    </w:p>
+        <w:t>ityPeriods object MUST include this property.</w:t>
+      </w:r>
+    </w:p>
+    <w:p>
+      <w:pPr>
+        <w:pStyle w:val="Titre1"/>
+      </w:pPr>
+      <w:r>
+        <w:t>Primitives</w:t>
+      </w:r>
+    </w:p>
+    <w:p>
+      <w:r>
+        <w:t>The Geofencig extension MUST contains primitives. Primitive are the core of the geofencing rules. Primitives are of types</w:t>
+      </w:r>
+    </w:p>
+    <w:p>
+      <w:pPr>
+        <w:pStyle w:val="Paragraphedeliste"/>
+        <w:numPr>
+          <w:ilvl w:val="0"/>
+          <w:numId w:val="19"/>
+        </w:numPr>
+      </w:pPr>
+      <w:r>
+        <w:t>Threshold</w:t>
+      </w:r>
+    </w:p>
+    <w:p>
+      <w:pPr>
+        <w:pStyle w:val="Paragraphedeliste"/>
+        <w:numPr>
+          <w:ilvl w:val="0"/>
+          <w:numId w:val="19"/>
+        </w:numPr>
+      </w:pPr>
+      <w:r>
+        <w:t>Distance</w:t>
+      </w:r>
+    </w:p>
+    <w:p>
+      <w:pPr>
+        <w:pStyle w:val="Paragraphedeliste"/>
+        <w:numPr>
+          <w:ilvl w:val="0"/>
+          <w:numId w:val="19"/>
+        </w:numPr>
+      </w:pPr>
+      <w:r>
+        <w:t>Area</w:t>
+      </w:r>
+    </w:p>
+    <w:p>
+      <w:pPr>
+        <w:pStyle w:val="Paragraphedeliste"/>
+        <w:numPr>
+          <w:ilvl w:val="0"/>
+          <w:numId w:val="19"/>
+        </w:numPr>
+      </w:pPr>
+      <w:r>
+        <w:t>Volume</w:t>
+      </w:r>
+    </w:p>
+    <w:p>
+      <w:pPr>
+        <w:pStyle w:val="Paragraphedeliste"/>
+        <w:numPr>
+          <w:ilvl w:val="0"/>
+          <w:numId w:val="19"/>
+        </w:numPr>
+      </w:pPr>
+      <w:r>
+        <w:t>Surface</w:t>
+      </w:r>
+    </w:p>
+    <w:p>
+      <w:pPr>
+        <w:pStyle w:val="Paragraphedeliste"/>
+        <w:numPr>
+          <w:ilvl w:val="0"/>
+          <w:numId w:val="19"/>
+        </w:numPr>
+      </w:pPr>
+      <w:r>
+        <w:t>Fence</w:t>
+      </w:r>
+    </w:p>
+    <w:p>
+      <w:pPr>
+        <w:pStyle w:val="Titre2"/>
+      </w:pPr>
+      <w:r>
+        <w:t>properties</w:t>
+      </w:r>
+    </w:p>
+    <w:p>
+      <w:pPr>
+        <w:pStyle w:val="Titre3"/>
+      </w:pPr>
+      <w:r>
+        <w:t xml:space="preserve">shapes </w:t>
+      </w:r>
+    </w:p>
+    <w:p>
+      <w:r>
+        <w:t>Type : int[]</w:t>
+      </w:r>
+    </w:p>
+    <w:p>
+      <w:r>
+        <w:t>Required : no</w:t>
+      </w:r>
+    </w:p>
+    <w:p>
+      <w:r>
+        <w:t>An array of zero based index to the shapes defined into the extension.</w:t>
+      </w:r>
+    </w:p>
+    <w:p>
+      <w:pPr>
+        <w:pStyle w:val="Titre3"/>
+      </w:pPr>
+      <w:r>
+        <w:t>alerts</w:t>
+      </w:r>
+    </w:p>
+    <w:p>
+      <w:r>
+        <w:t>Type : int[]</w:t>
+      </w:r>
+    </w:p>
+    <w:p>
+      <w:r>
+        <w:t>Required : no</w:t>
+      </w:r>
+    </w:p>
+    <w:p>
+      <w:r>
+        <w:t xml:space="preserve">An array of zero based index to the </w:t>
+      </w:r>
+      <w:r>
+        <w:t>alerts</w:t>
+      </w:r>
+      <w:r>
+        <w:t xml:space="preserve"> defined into the extension.</w:t>
+      </w:r>
+    </w:p>
+    <w:p/>
+    <w:p/>
+    <w:p/>
     <w:sectPr>
       <w:footerReference w:type="default" r:id="rId18"/>
       <w:pgSz w:w="11906" w:h="16838" w:code="9"/>
@@ -7827,13 +7980,14 @@
 </file>
 
 <file path=word/endnotes.xml><?xml version="1.0" encoding="utf-8"?>
-<w:endnotes xmlns:wpc="http://schemas.microsoft.com/office/word/2010/wordprocessingCanvas" xmlns:cx="http://schemas.microsoft.com/office/drawing/2014/chartex" xmlns:cx1="http://schemas.microsoft.com/office/drawing/2015/9/8/chartex" xmlns:cx2="http://schemas.microsoft.com/office/drawing/2015/10/21/chartex" xmlns:cx3="http://schemas.microsoft.com/office/drawing/2016/5/9/chartex" xmlns:cx4="http://schemas.microsoft.com/office/drawing/2016/5/10/chartex" xmlns:cx5="http://schemas.microsoft.com/office/drawing/2016/5/11/chartex" xmlns:cx6="http://schemas.microsoft.com/office/drawing/2016/5/12/chartex" xmlns:cx7="http://schemas.microsoft.com/office/drawing/2016/5/13/chartex" xmlns:cx8="http://schemas.microsoft.com/office/drawing/2016/5/14/chartex" xmlns:mc="http://schemas.openxmlformats.org/markup-compatibility/2006" xmlns:aink="http://schemas.microsoft.com/office/drawing/2016/ink" xmlns:am3d="http://schemas.microsoft.com/office/drawing/2017/model3d" xmlns:o="urn:schemas-microsoft-com:office:office" xmlns:r="http://schemas.openxmlformats.org/officeDocument/2006/relationships" xmlns:m="http://schemas.openxmlformats.org/officeDocument/2006/math" xmlns:v="urn:schemas-microsoft-com:vml" xmlns:wp14="http://schemas.microsoft.com/office/word/2010/wordprocessingDrawing" xmlns:wp="http://schemas.openxmlformats.org/drawingml/2006/wordprocessingDrawing" xmlns:w10="urn:schemas-microsoft-com:office:word" xmlns:w="http://schemas.openxmlformats.org/wordprocessingml/2006/main" xmlns:w14="http://schemas.microsoft.com/office/word/2010/wordml" xmlns:w15="http://schemas.microsoft.com/office/word/2012/wordml" xmlns:w16cex="http://schemas.microsoft.com/office/word/2018/wordml/cex" xmlns:w16cid="http://schemas.microsoft.com/office/word/2016/wordml/cid" xmlns:w16="http://schemas.microsoft.com/office/word/2018/wordml" xmlns:w16se="http://schemas.microsoft.com/office/word/2015/wordml/symex" xmlns:wpg="http://schemas.microsoft.com/office/word/2010/wordprocessingGroup" xmlns:wpi="http://schemas.microsoft.com/office/word/2010/wordprocessingInk" xmlns:wne="http://schemas.microsoft.com/office/word/2006/wordml" xmlns:wps="http://schemas.microsoft.com/office/word/2010/wordprocessingShape" mc:Ignorable="w14 w15 w16se w16cid w16 w16cex wp14">
+<w:endnotes xmlns:wpc="http://schemas.microsoft.com/office/word/2010/wordprocessingCanvas" xmlns:cx="http://schemas.microsoft.com/office/drawing/2014/chartex" xmlns:cx1="http://schemas.microsoft.com/office/drawing/2015/9/8/chartex" xmlns:cx2="http://schemas.microsoft.com/office/drawing/2015/10/21/chartex" xmlns:cx3="http://schemas.microsoft.com/office/drawing/2016/5/9/chartex" xmlns:cx4="http://schemas.microsoft.com/office/drawing/2016/5/10/chartex" xmlns:cx5="http://schemas.microsoft.com/office/drawing/2016/5/11/chartex" xmlns:cx6="http://schemas.microsoft.com/office/drawing/2016/5/12/chartex" xmlns:cx7="http://schemas.microsoft.com/office/drawing/2016/5/13/chartex" xmlns:cx8="http://schemas.microsoft.com/office/drawing/2016/5/14/chartex" xmlns:mc="http://schemas.openxmlformats.org/markup-compatibility/2006" xmlns:aink="http://schemas.microsoft.com/office/drawing/2016/ink" xmlns:am3d="http://schemas.microsoft.com/office/drawing/2017/model3d" xmlns:o="urn:schemas-microsoft-com:office:office" xmlns:r="http://schemas.openxmlformats.org/officeDocument/2006/relationships" xmlns:m="http://schemas.openxmlformats.org/officeDocument/2006/math" xmlns:v="urn:schemas-microsoft-com:vml" xmlns:wp14="http://schemas.microsoft.com/office/word/2010/wordprocessingDrawing" xmlns:wp="http://schemas.openxmlformats.org/drawingml/2006/wordprocessingDrawing" xmlns:w10="urn:schemas-microsoft-com:office:word" xmlns:w="http://schemas.openxmlformats.org/wordprocessingml/2006/main" xmlns:w14="http://schemas.microsoft.com/office/word/2010/wordml" xmlns:w15="http://schemas.microsoft.com/office/word/2012/wordml" xmlns:w16cex="http://schemas.microsoft.com/office/word/2018/wordml/cex" xmlns:w16cid="http://schemas.microsoft.com/office/word/2016/wordml/cid" xmlns:w16="http://schemas.microsoft.com/office/word/2018/wordml" xmlns:w16sdtdh="http://schemas.microsoft.com/office/word/2020/wordml/sdtdatahash" xmlns:w16se="http://schemas.microsoft.com/office/word/2015/wordml/symex" xmlns:wpg="http://schemas.microsoft.com/office/word/2010/wordprocessingGroup" xmlns:wpi="http://schemas.microsoft.com/office/word/2010/wordprocessingInk" xmlns:wne="http://schemas.microsoft.com/office/word/2006/wordml" xmlns:wps="http://schemas.microsoft.com/office/word/2010/wordprocessingShape" mc:Ignorable="w14 w15 w16se w16cid w16 w16cex w16sdtdh wp14">
   <w:endnote w:type="separator" w:id="-1">
     <w:p>
       <w:r>
         <w:separator/>
       </w:r>
     </w:p>
+    <w:p/>
   </w:endnote>
   <w:endnote w:type="continuationSeparator" w:id="0">
     <w:p>
@@ -7841,12 +7995,13 @@
         <w:continuationSeparator/>
       </w:r>
     </w:p>
+    <w:p/>
   </w:endnote>
 </w:endnotes>
 </file>
 
 <file path=word/footer1.xml><?xml version="1.0" encoding="utf-8"?>
-<w:ftr xmlns:wpc="http://schemas.microsoft.com/office/word/2010/wordprocessingCanvas" xmlns:cx="http://schemas.microsoft.com/office/drawing/2014/chartex" xmlns:cx1="http://schemas.microsoft.com/office/drawing/2015/9/8/chartex" xmlns:cx2="http://schemas.microsoft.com/office/drawing/2015/10/21/chartex" xmlns:cx3="http://schemas.microsoft.com/office/drawing/2016/5/9/chartex" xmlns:cx4="http://schemas.microsoft.com/office/drawing/2016/5/10/chartex" xmlns:cx5="http://schemas.microsoft.com/office/drawing/2016/5/11/chartex" xmlns:cx6="http://schemas.microsoft.com/office/drawing/2016/5/12/chartex" xmlns:cx7="http://schemas.microsoft.com/office/drawing/2016/5/13/chartex" xmlns:cx8="http://schemas.microsoft.com/office/drawing/2016/5/14/chartex" xmlns:mc="http://schemas.openxmlformats.org/markup-compatibility/2006" xmlns:aink="http://schemas.microsoft.com/office/drawing/2016/ink" xmlns:am3d="http://schemas.microsoft.com/office/drawing/2017/model3d" xmlns:o="urn:schemas-microsoft-com:office:office" xmlns:r="http://schemas.openxmlformats.org/officeDocument/2006/relationships" xmlns:m="http://schemas.openxmlformats.org/officeDocument/2006/math" xmlns:v="urn:schemas-microsoft-com:vml" xmlns:wp14="http://schemas.microsoft.com/office/word/2010/wordprocessingDrawing" xmlns:wp="http://schemas.openxmlformats.org/drawingml/2006/wordprocessingDrawing" xmlns:w10="urn:schemas-microsoft-com:office:word" xmlns:w="http://schemas.openxmlformats.org/wordprocessingml/2006/main" xmlns:w14="http://schemas.microsoft.com/office/word/2010/wordml" xmlns:w15="http://schemas.microsoft.com/office/word/2012/wordml" xmlns:w16cex="http://schemas.microsoft.com/office/word/2018/wordml/cex" xmlns:w16cid="http://schemas.microsoft.com/office/word/2016/wordml/cid" xmlns:w16="http://schemas.microsoft.com/office/word/2018/wordml" xmlns:w16se="http://schemas.microsoft.com/office/word/2015/wordml/symex" xmlns:wpg="http://schemas.microsoft.com/office/word/2010/wordprocessingGroup" xmlns:wpi="http://schemas.microsoft.com/office/word/2010/wordprocessingInk" xmlns:wne="http://schemas.microsoft.com/office/word/2006/wordml" xmlns:wps="http://schemas.microsoft.com/office/word/2010/wordprocessingShape" mc:Ignorable="w14 w15 w16se w16cid w16 w16cex wp14">
+<w:ftr xmlns:wpc="http://schemas.microsoft.com/office/word/2010/wordprocessingCanvas" xmlns:cx="http://schemas.microsoft.com/office/drawing/2014/chartex" xmlns:cx1="http://schemas.microsoft.com/office/drawing/2015/9/8/chartex" xmlns:cx2="http://schemas.microsoft.com/office/drawing/2015/10/21/chartex" xmlns:cx3="http://schemas.microsoft.com/office/drawing/2016/5/9/chartex" xmlns:cx4="http://schemas.microsoft.com/office/drawing/2016/5/10/chartex" xmlns:cx5="http://schemas.microsoft.com/office/drawing/2016/5/11/chartex" xmlns:cx6="http://schemas.microsoft.com/office/drawing/2016/5/12/chartex" xmlns:cx7="http://schemas.microsoft.com/office/drawing/2016/5/13/chartex" xmlns:cx8="http://schemas.microsoft.com/office/drawing/2016/5/14/chartex" xmlns:mc="http://schemas.openxmlformats.org/markup-compatibility/2006" xmlns:aink="http://schemas.microsoft.com/office/drawing/2016/ink" xmlns:am3d="http://schemas.microsoft.com/office/drawing/2017/model3d" xmlns:o="urn:schemas-microsoft-com:office:office" xmlns:r="http://schemas.openxmlformats.org/officeDocument/2006/relationships" xmlns:m="http://schemas.openxmlformats.org/officeDocument/2006/math" xmlns:v="urn:schemas-microsoft-com:vml" xmlns:wp14="http://schemas.microsoft.com/office/word/2010/wordprocessingDrawing" xmlns:wp="http://schemas.openxmlformats.org/drawingml/2006/wordprocessingDrawing" xmlns:w10="urn:schemas-microsoft-com:office:word" xmlns:w="http://schemas.openxmlformats.org/wordprocessingml/2006/main" xmlns:w14="http://schemas.microsoft.com/office/word/2010/wordml" xmlns:w15="http://schemas.microsoft.com/office/word/2012/wordml" xmlns:w16cex="http://schemas.microsoft.com/office/word/2018/wordml/cex" xmlns:w16cid="http://schemas.microsoft.com/office/word/2016/wordml/cid" xmlns:w16="http://schemas.microsoft.com/office/word/2018/wordml" xmlns:w16sdtdh="http://schemas.microsoft.com/office/word/2020/wordml/sdtdatahash" xmlns:w16se="http://schemas.microsoft.com/office/word/2015/wordml/symex" xmlns:wpg="http://schemas.microsoft.com/office/word/2010/wordprocessingGroup" xmlns:wpi="http://schemas.microsoft.com/office/word/2010/wordprocessingInk" xmlns:wne="http://schemas.microsoft.com/office/word/2006/wordml" xmlns:wps="http://schemas.microsoft.com/office/word/2010/wordprocessingShape" mc:Ignorable="w14 w15 w16se w16cid w16 w16cex w16sdtdh wp14">
   <w:p>
     <w:pPr>
       <w:pStyle w:val="Pieddepage"/>
@@ -7889,17 +8044,19 @@
       <w:fldChar w:fldCharType="end"/>
     </w:r>
   </w:p>
+  <w:p/>
 </w:ftr>
 </file>
 
 <file path=word/footnotes.xml><?xml version="1.0" encoding="utf-8"?>
-<w:footnotes xmlns:wpc="http://schemas.microsoft.com/office/word/2010/wordprocessingCanvas" xmlns:cx="http://schemas.microsoft.com/office/drawing/2014/chartex" xmlns:cx1="http://schemas.microsoft.com/office/drawing/2015/9/8/chartex" xmlns:cx2="http://schemas.microsoft.com/office/drawing/2015/10/21/chartex" xmlns:cx3="http://schemas.microsoft.com/office/drawing/2016/5/9/chartex" xmlns:cx4="http://schemas.microsoft.com/office/drawing/2016/5/10/chartex" xmlns:cx5="http://schemas.microsoft.com/office/drawing/2016/5/11/chartex" xmlns:cx6="http://schemas.microsoft.com/office/drawing/2016/5/12/chartex" xmlns:cx7="http://schemas.microsoft.com/office/drawing/2016/5/13/chartex" xmlns:cx8="http://schemas.microsoft.com/office/drawing/2016/5/14/chartex" xmlns:mc="http://schemas.openxmlformats.org/markup-compatibility/2006" xmlns:aink="http://schemas.microsoft.com/office/drawing/2016/ink" xmlns:am3d="http://schemas.microsoft.com/office/drawing/2017/model3d" xmlns:o="urn:schemas-microsoft-com:office:office" xmlns:r="http://schemas.openxmlformats.org/officeDocument/2006/relationships" xmlns:m="http://schemas.openxmlformats.org/officeDocument/2006/math" xmlns:v="urn:schemas-microsoft-com:vml" xmlns:wp14="http://schemas.microsoft.com/office/word/2010/wordprocessingDrawing" xmlns:wp="http://schemas.openxmlformats.org/drawingml/2006/wordprocessingDrawing" xmlns:w10="urn:schemas-microsoft-com:office:word" xmlns:w="http://schemas.openxmlformats.org/wordprocessingml/2006/main" xmlns:w14="http://schemas.microsoft.com/office/word/2010/wordml" xmlns:w15="http://schemas.microsoft.com/office/word/2012/wordml" xmlns:w16cex="http://schemas.microsoft.com/office/word/2018/wordml/cex" xmlns:w16cid="http://schemas.microsoft.com/office/word/2016/wordml/cid" xmlns:w16="http://schemas.microsoft.com/office/word/2018/wordml" xmlns:w16se="http://schemas.microsoft.com/office/word/2015/wordml/symex" xmlns:wpg="http://schemas.microsoft.com/office/word/2010/wordprocessingGroup" xmlns:wpi="http://schemas.microsoft.com/office/word/2010/wordprocessingInk" xmlns:wne="http://schemas.microsoft.com/office/word/2006/wordml" xmlns:wps="http://schemas.microsoft.com/office/word/2010/wordprocessingShape" mc:Ignorable="w14 w15 w16se w16cid w16 w16cex wp14">
+<w:footnotes xmlns:wpc="http://schemas.microsoft.com/office/word/2010/wordprocessingCanvas" xmlns:cx="http://schemas.microsoft.com/office/drawing/2014/chartex" xmlns:cx1="http://schemas.microsoft.com/office/drawing/2015/9/8/chartex" xmlns:cx2="http://schemas.microsoft.com/office/drawing/2015/10/21/chartex" xmlns:cx3="http://schemas.microsoft.com/office/drawing/2016/5/9/chartex" xmlns:cx4="http://schemas.microsoft.com/office/drawing/2016/5/10/chartex" xmlns:cx5="http://schemas.microsoft.com/office/drawing/2016/5/11/chartex" xmlns:cx6="http://schemas.microsoft.com/office/drawing/2016/5/12/chartex" xmlns:cx7="http://schemas.microsoft.com/office/drawing/2016/5/13/chartex" xmlns:cx8="http://schemas.microsoft.com/office/drawing/2016/5/14/chartex" xmlns:mc="http://schemas.openxmlformats.org/markup-compatibility/2006" xmlns:aink="http://schemas.microsoft.com/office/drawing/2016/ink" xmlns:am3d="http://schemas.microsoft.com/office/drawing/2017/model3d" xmlns:o="urn:schemas-microsoft-com:office:office" xmlns:r="http://schemas.openxmlformats.org/officeDocument/2006/relationships" xmlns:m="http://schemas.openxmlformats.org/officeDocument/2006/math" xmlns:v="urn:schemas-microsoft-com:vml" xmlns:wp14="http://schemas.microsoft.com/office/word/2010/wordprocessingDrawing" xmlns:wp="http://schemas.openxmlformats.org/drawingml/2006/wordprocessingDrawing" xmlns:w10="urn:schemas-microsoft-com:office:word" xmlns:w="http://schemas.openxmlformats.org/wordprocessingml/2006/main" xmlns:w14="http://schemas.microsoft.com/office/word/2010/wordml" xmlns:w15="http://schemas.microsoft.com/office/word/2012/wordml" xmlns:w16cex="http://schemas.microsoft.com/office/word/2018/wordml/cex" xmlns:w16cid="http://schemas.microsoft.com/office/word/2016/wordml/cid" xmlns:w16="http://schemas.microsoft.com/office/word/2018/wordml" xmlns:w16sdtdh="http://schemas.microsoft.com/office/word/2020/wordml/sdtdatahash" xmlns:w16se="http://schemas.microsoft.com/office/word/2015/wordml/symex" xmlns:wpg="http://schemas.microsoft.com/office/word/2010/wordprocessingGroup" xmlns:wpi="http://schemas.microsoft.com/office/word/2010/wordprocessingInk" xmlns:wne="http://schemas.microsoft.com/office/word/2006/wordml" xmlns:wps="http://schemas.microsoft.com/office/word/2010/wordprocessingShape" mc:Ignorable="w14 w15 w16se w16cid w16 w16cex w16sdtdh wp14">
   <w:footnote w:type="separator" w:id="-1">
     <w:p>
       <w:r>
         <w:separator/>
       </w:r>
     </w:p>
+    <w:p/>
   </w:footnote>
   <w:footnote w:type="continuationSeparator" w:id="0">
     <w:p>
@@ -7907,12 +8064,13 @@
         <w:continuationSeparator/>
       </w:r>
     </w:p>
+    <w:p/>
   </w:footnote>
 </w:footnotes>
 </file>
 
 <file path=word/numbering.xml><?xml version="1.0" encoding="utf-8"?>
-<w:numbering xmlns:wpc="http://schemas.microsoft.com/office/word/2010/wordprocessingCanvas" xmlns:cx="http://schemas.microsoft.com/office/drawing/2014/chartex" xmlns:cx1="http://schemas.microsoft.com/office/drawing/2015/9/8/chartex" xmlns:cx2="http://schemas.microsoft.com/office/drawing/2015/10/21/chartex" xmlns:cx3="http://schemas.microsoft.com/office/drawing/2016/5/9/chartex" xmlns:cx4="http://schemas.microsoft.com/office/drawing/2016/5/10/chartex" xmlns:cx5="http://schemas.microsoft.com/office/drawing/2016/5/11/chartex" xmlns:cx6="http://schemas.microsoft.com/office/drawing/2016/5/12/chartex" xmlns:cx7="http://schemas.microsoft.com/office/drawing/2016/5/13/chartex" xmlns:cx8="http://schemas.microsoft.com/office/drawing/2016/5/14/chartex" xmlns:mc="http://schemas.openxmlformats.org/markup-compatibility/2006" xmlns:aink="http://schemas.microsoft.com/office/drawing/2016/ink" xmlns:am3d="http://schemas.microsoft.com/office/drawing/2017/model3d" xmlns:o="urn:schemas-microsoft-com:office:office" xmlns:r="http://schemas.openxmlformats.org/officeDocument/2006/relationships" xmlns:m="http://schemas.openxmlformats.org/officeDocument/2006/math" xmlns:v="urn:schemas-microsoft-com:vml" xmlns:wp14="http://schemas.microsoft.com/office/word/2010/wordprocessingDrawing" xmlns:wp="http://schemas.openxmlformats.org/drawingml/2006/wordprocessingDrawing" xmlns:w10="urn:schemas-microsoft-com:office:word" xmlns:w="http://schemas.openxmlformats.org/wordprocessingml/2006/main" xmlns:w14="http://schemas.microsoft.com/office/word/2010/wordml" xmlns:w15="http://schemas.microsoft.com/office/word/2012/wordml" xmlns:w16cex="http://schemas.microsoft.com/office/word/2018/wordml/cex" xmlns:w16cid="http://schemas.microsoft.com/office/word/2016/wordml/cid" xmlns:w16="http://schemas.microsoft.com/office/word/2018/wordml" xmlns:w16se="http://schemas.microsoft.com/office/word/2015/wordml/symex" xmlns:wpg="http://schemas.microsoft.com/office/word/2010/wordprocessingGroup" xmlns:wpi="http://schemas.microsoft.com/office/word/2010/wordprocessingInk" xmlns:wne="http://schemas.microsoft.com/office/word/2006/wordml" xmlns:wps="http://schemas.microsoft.com/office/word/2010/wordprocessingShape" mc:Ignorable="w14 w15 w16se w16cid w16 w16cex wp14">
+<w:numbering xmlns:wpc="http://schemas.microsoft.com/office/word/2010/wordprocessingCanvas" xmlns:cx="http://schemas.microsoft.com/office/drawing/2014/chartex" xmlns:cx1="http://schemas.microsoft.com/office/drawing/2015/9/8/chartex" xmlns:cx2="http://schemas.microsoft.com/office/drawing/2015/10/21/chartex" xmlns:cx3="http://schemas.microsoft.com/office/drawing/2016/5/9/chartex" xmlns:cx4="http://schemas.microsoft.com/office/drawing/2016/5/10/chartex" xmlns:cx5="http://schemas.microsoft.com/office/drawing/2016/5/11/chartex" xmlns:cx6="http://schemas.microsoft.com/office/drawing/2016/5/12/chartex" xmlns:cx7="http://schemas.microsoft.com/office/drawing/2016/5/13/chartex" xmlns:cx8="http://schemas.microsoft.com/office/drawing/2016/5/14/chartex" xmlns:mc="http://schemas.openxmlformats.org/markup-compatibility/2006" xmlns:aink="http://schemas.microsoft.com/office/drawing/2016/ink" xmlns:am3d="http://schemas.microsoft.com/office/drawing/2017/model3d" xmlns:o="urn:schemas-microsoft-com:office:office" xmlns:r="http://schemas.openxmlformats.org/officeDocument/2006/relationships" xmlns:m="http://schemas.openxmlformats.org/officeDocument/2006/math" xmlns:v="urn:schemas-microsoft-com:vml" xmlns:wp14="http://schemas.microsoft.com/office/word/2010/wordprocessingDrawing" xmlns:wp="http://schemas.openxmlformats.org/drawingml/2006/wordprocessingDrawing" xmlns:w10="urn:schemas-microsoft-com:office:word" xmlns:w="http://schemas.openxmlformats.org/wordprocessingml/2006/main" xmlns:w14="http://schemas.microsoft.com/office/word/2010/wordml" xmlns:w15="http://schemas.microsoft.com/office/word/2012/wordml" xmlns:w16cex="http://schemas.microsoft.com/office/word/2018/wordml/cex" xmlns:w16cid="http://schemas.microsoft.com/office/word/2016/wordml/cid" xmlns:w16="http://schemas.microsoft.com/office/word/2018/wordml" xmlns:w16sdtdh="http://schemas.microsoft.com/office/word/2020/wordml/sdtdatahash" xmlns:w16se="http://schemas.microsoft.com/office/word/2015/wordml/symex" xmlns:wpg="http://schemas.microsoft.com/office/word/2010/wordprocessingGroup" xmlns:wpi="http://schemas.microsoft.com/office/word/2010/wordprocessingInk" xmlns:wne="http://schemas.microsoft.com/office/word/2006/wordml" xmlns:wps="http://schemas.microsoft.com/office/word/2010/wordprocessingShape" mc:Ignorable="w14 w15 w16se w16cid w16 w16cex w16sdtdh wp14">
   <w:abstractNum w:abstractNumId="0" w15:restartNumberingAfterBreak="0">
     <w:nsid w:val="FFFFFF7C"/>
     <w:multiLevelType w:val="singleLevel"/>
@@ -9099,6 +9257,119 @@
     </w:lvl>
   </w:abstractNum>
   <w:abstractNum w:abstractNumId="19" w15:restartNumberingAfterBreak="0">
+    <w:nsid w:val="2C5A46A9"/>
+    <w:multiLevelType w:val="hybridMultilevel"/>
+    <w:tmpl w:val="FB1AA0E0"/>
+    <w:lvl w:ilvl="0" w:tplc="040C0001">
+      <w:start w:val="1"/>
+      <w:numFmt w:val="bullet"/>
+      <w:lvlText w:val=""/>
+      <w:lvlJc w:val="left"/>
+      <w:pPr>
+        <w:ind w:left="720" w:hanging="360"/>
+      </w:pPr>
+      <w:rPr>
+        <w:rFonts w:ascii="Symbol" w:hAnsi="Symbol" w:hint="default"/>
+      </w:rPr>
+    </w:lvl>
+    <w:lvl w:ilvl="1" w:tplc="040C0003" w:tentative="1">
+      <w:start w:val="1"/>
+      <w:numFmt w:val="bullet"/>
+      <w:lvlText w:val="o"/>
+      <w:lvlJc w:val="left"/>
+      <w:pPr>
+        <w:ind w:left="1440" w:hanging="360"/>
+      </w:pPr>
+      <w:rPr>
+        <w:rFonts w:ascii="Courier New" w:hAnsi="Courier New" w:cs="Courier New" w:hint="default"/>
+      </w:rPr>
+    </w:lvl>
+    <w:lvl w:ilvl="2" w:tplc="040C0005" w:tentative="1">
+      <w:start w:val="1"/>
+      <w:numFmt w:val="bullet"/>
+      <w:lvlText w:val=""/>
+      <w:lvlJc w:val="left"/>
+      <w:pPr>
+        <w:ind w:left="2160" w:hanging="360"/>
+      </w:pPr>
+      <w:rPr>
+        <w:rFonts w:ascii="Wingdings" w:hAnsi="Wingdings" w:hint="default"/>
+      </w:rPr>
+    </w:lvl>
+    <w:lvl w:ilvl="3" w:tplc="040C0001" w:tentative="1">
+      <w:start w:val="1"/>
+      <w:numFmt w:val="bullet"/>
+      <w:lvlText w:val=""/>
+      <w:lvlJc w:val="left"/>
+      <w:pPr>
+        <w:ind w:left="2880" w:hanging="360"/>
+      </w:pPr>
+      <w:rPr>
+        <w:rFonts w:ascii="Symbol" w:hAnsi="Symbol" w:hint="default"/>
+      </w:rPr>
+    </w:lvl>
+    <w:lvl w:ilvl="4" w:tplc="040C0003" w:tentative="1">
+      <w:start w:val="1"/>
+      <w:numFmt w:val="bullet"/>
+      <w:lvlText w:val="o"/>
+      <w:lvlJc w:val="left"/>
+      <w:pPr>
+        <w:ind w:left="3600" w:hanging="360"/>
+      </w:pPr>
+      <w:rPr>
+        <w:rFonts w:ascii="Courier New" w:hAnsi="Courier New" w:cs="Courier New" w:hint="default"/>
+      </w:rPr>
+    </w:lvl>
+    <w:lvl w:ilvl="5" w:tplc="040C0005" w:tentative="1">
+      <w:start w:val="1"/>
+      <w:numFmt w:val="bullet"/>
+      <w:lvlText w:val=""/>
+      <w:lvlJc w:val="left"/>
+      <w:pPr>
+        <w:ind w:left="4320" w:hanging="360"/>
+      </w:pPr>
+      <w:rPr>
+        <w:rFonts w:ascii="Wingdings" w:hAnsi="Wingdings" w:hint="default"/>
+      </w:rPr>
+    </w:lvl>
+    <w:lvl w:ilvl="6" w:tplc="040C0001" w:tentative="1">
+      <w:start w:val="1"/>
+      <w:numFmt w:val="bullet"/>
+      <w:lvlText w:val=""/>
+      <w:lvlJc w:val="left"/>
+      <w:pPr>
+        <w:ind w:left="5040" w:hanging="360"/>
+      </w:pPr>
+      <w:rPr>
+        <w:rFonts w:ascii="Symbol" w:hAnsi="Symbol" w:hint="default"/>
+      </w:rPr>
+    </w:lvl>
+    <w:lvl w:ilvl="7" w:tplc="040C0003" w:tentative="1">
+      <w:start w:val="1"/>
+      <w:numFmt w:val="bullet"/>
+      <w:lvlText w:val="o"/>
+      <w:lvlJc w:val="left"/>
+      <w:pPr>
+        <w:ind w:left="5760" w:hanging="360"/>
+      </w:pPr>
+      <w:rPr>
+        <w:rFonts w:ascii="Courier New" w:hAnsi="Courier New" w:cs="Courier New" w:hint="default"/>
+      </w:rPr>
+    </w:lvl>
+    <w:lvl w:ilvl="8" w:tplc="040C0005" w:tentative="1">
+      <w:start w:val="1"/>
+      <w:numFmt w:val="bullet"/>
+      <w:lvlText w:val=""/>
+      <w:lvlJc w:val="left"/>
+      <w:pPr>
+        <w:ind w:left="6480" w:hanging="360"/>
+      </w:pPr>
+      <w:rPr>
+        <w:rFonts w:ascii="Wingdings" w:hAnsi="Wingdings" w:hint="default"/>
+      </w:rPr>
+    </w:lvl>
+  </w:abstractNum>
+  <w:abstractNum w:abstractNumId="20" w15:restartNumberingAfterBreak="0">
     <w:nsid w:val="42213DEC"/>
     <w:multiLevelType w:val="hybridMultilevel"/>
     <w:tmpl w:val="9A4E4F88"/>
@@ -9211,7 +9482,7 @@
       </w:rPr>
     </w:lvl>
   </w:abstractNum>
-  <w:abstractNum w:abstractNumId="20" w15:restartNumberingAfterBreak="0">
+  <w:abstractNum w:abstractNumId="21" w15:restartNumberingAfterBreak="0">
     <w:nsid w:val="443F7596"/>
     <w:multiLevelType w:val="hybridMultilevel"/>
     <w:tmpl w:val="796C99B2"/>
@@ -9324,7 +9595,7 @@
       </w:rPr>
     </w:lvl>
   </w:abstractNum>
-  <w:abstractNum w:abstractNumId="21" w15:restartNumberingAfterBreak="0">
+  <w:abstractNum w:abstractNumId="22" w15:restartNumberingAfterBreak="0">
     <w:nsid w:val="47030D39"/>
     <w:multiLevelType w:val="hybridMultilevel"/>
     <w:tmpl w:val="F0382C62"/>
@@ -9437,7 +9708,7 @@
       </w:rPr>
     </w:lvl>
   </w:abstractNum>
-  <w:abstractNum w:abstractNumId="22" w15:restartNumberingAfterBreak="0">
+  <w:abstractNum w:abstractNumId="23" w15:restartNumberingAfterBreak="0">
     <w:nsid w:val="47164D09"/>
     <w:multiLevelType w:val="multilevel"/>
     <w:tmpl w:val="0409001F"/>
@@ -9523,7 +9794,7 @@
       </w:pPr>
     </w:lvl>
   </w:abstractNum>
-  <w:abstractNum w:abstractNumId="23" w15:restartNumberingAfterBreak="0">
+  <w:abstractNum w:abstractNumId="24" w15:restartNumberingAfterBreak="0">
     <w:nsid w:val="4B9C5FF0"/>
     <w:multiLevelType w:val="hybridMultilevel"/>
     <w:tmpl w:val="722EB9EE"/>
@@ -9636,7 +9907,7 @@
       </w:rPr>
     </w:lvl>
   </w:abstractNum>
-  <w:abstractNum w:abstractNumId="24" w15:restartNumberingAfterBreak="0">
+  <w:abstractNum w:abstractNumId="25" w15:restartNumberingAfterBreak="0">
     <w:nsid w:val="6F266337"/>
     <w:multiLevelType w:val="hybridMultilevel"/>
     <w:tmpl w:val="0E66A3F8"/>
@@ -9749,7 +10020,7 @@
       </w:rPr>
     </w:lvl>
   </w:abstractNum>
-  <w:abstractNum w:abstractNumId="25" w15:restartNumberingAfterBreak="0">
+  <w:abstractNum w:abstractNumId="26" w15:restartNumberingAfterBreak="0">
     <w:nsid w:val="708729ED"/>
     <w:multiLevelType w:val="multilevel"/>
     <w:tmpl w:val="459252AC"/>
@@ -9898,7 +10169,7 @@
       </w:rPr>
     </w:lvl>
   </w:abstractNum>
-  <w:abstractNum w:abstractNumId="26" w15:restartNumberingAfterBreak="0">
+  <w:abstractNum w:abstractNumId="27" w15:restartNumberingAfterBreak="0">
     <w:nsid w:val="712561FB"/>
     <w:multiLevelType w:val="multilevel"/>
     <w:tmpl w:val="6D7A4520"/>
@@ -10060,7 +10331,7 @@
     <w:abstractNumId w:val="9"/>
   </w:num>
   <w:num w:numId="5">
-    <w:abstractNumId w:val="22"/>
+    <w:abstractNumId w:val="23"/>
   </w:num>
   <w:num w:numId="6">
     <w:abstractNumId w:val="10"/>
@@ -10093,28 +10364,28 @@
     <w:abstractNumId w:val="0"/>
   </w:num>
   <w:num w:numId="16">
-    <w:abstractNumId w:val="19"/>
+    <w:abstractNumId w:val="20"/>
   </w:num>
   <w:num w:numId="17">
-    <w:abstractNumId w:val="25"/>
+    <w:abstractNumId w:val="26"/>
   </w:num>
   <w:num w:numId="18">
     <w:abstractNumId w:val="18"/>
   </w:num>
   <w:num w:numId="19">
-    <w:abstractNumId w:val="23"/>
+    <w:abstractNumId w:val="24"/>
   </w:num>
   <w:num w:numId="20">
     <w:abstractNumId w:val="13"/>
   </w:num>
   <w:num w:numId="21">
-    <w:abstractNumId w:val="21"/>
+    <w:abstractNumId w:val="22"/>
   </w:num>
   <w:num w:numId="22">
     <w:abstractNumId w:val="12"/>
   </w:num>
   <w:num w:numId="23">
-    <w:abstractNumId w:val="20"/>
+    <w:abstractNumId w:val="21"/>
   </w:num>
   <w:num w:numId="24">
     <w:abstractNumId w:val="17"/>
@@ -10123,22 +10394,25 @@
     <w:abstractNumId w:val="16"/>
   </w:num>
   <w:num w:numId="26">
-    <w:abstractNumId w:val="24"/>
+    <w:abstractNumId w:val="25"/>
   </w:num>
   <w:num w:numId="27">
     <w:abstractNumId w:val="11"/>
   </w:num>
   <w:num w:numId="28">
-    <w:abstractNumId w:val="26"/>
+    <w:abstractNumId w:val="27"/>
   </w:num>
   <w:num w:numId="29">
     <w:abstractNumId w:val="15"/>
+  </w:num>
+  <w:num w:numId="30">
+    <w:abstractNumId w:val="19"/>
   </w:num>
 </w:numbering>
 </file>
 
 <file path=word/styles.xml><?xml version="1.0" encoding="utf-8"?>
-<w:styles xmlns:mc="http://schemas.openxmlformats.org/markup-compatibility/2006" xmlns:r="http://schemas.openxmlformats.org/officeDocument/2006/relationships" xmlns:w="http://schemas.openxmlformats.org/wordprocessingml/2006/main" xmlns:w14="http://schemas.microsoft.com/office/word/2010/wordml" xmlns:w15="http://schemas.microsoft.com/office/word/2012/wordml" xmlns:w16cex="http://schemas.microsoft.com/office/word/2018/wordml/cex" xmlns:w16cid="http://schemas.microsoft.com/office/word/2016/wordml/cid" xmlns:w16="http://schemas.microsoft.com/office/word/2018/wordml" xmlns:w16se="http://schemas.microsoft.com/office/word/2015/wordml/symex" mc:Ignorable="w14 w15 w16se w16cid w16 w16cex">
+<w:styles xmlns:mc="http://schemas.openxmlformats.org/markup-compatibility/2006" xmlns:r="http://schemas.openxmlformats.org/officeDocument/2006/relationships" xmlns:w="http://schemas.openxmlformats.org/wordprocessingml/2006/main" xmlns:w14="http://schemas.microsoft.com/office/word/2010/wordml" xmlns:w15="http://schemas.microsoft.com/office/word/2012/wordml" xmlns:w16cex="http://schemas.microsoft.com/office/word/2018/wordml/cex" xmlns:w16cid="http://schemas.microsoft.com/office/word/2016/wordml/cid" xmlns:w16="http://schemas.microsoft.com/office/word/2018/wordml" xmlns:w16sdtdh="http://schemas.microsoft.com/office/word/2020/wordml/sdtdatahash" xmlns:w16se="http://schemas.microsoft.com/office/word/2015/wordml/symex" mc:Ignorable="w14 w15 w16se w16cid w16 w16cex w16sdtdh">
   <w:docDefaults>
     <w:rPrDefault>
       <w:rPr>
@@ -10536,12 +10810,12 @@
   <w:style w:type="paragraph" w:default="1" w:styleId="Normal">
     <w:name w:val="Normal"/>
     <w:qFormat/>
-    <w:rsid w:val="003F6CD7"/>
+    <w:rsid w:val="00E80BBA"/>
     <w:pPr>
       <w:jc w:val="both"/>
     </w:pPr>
     <w:rPr>
-      <w:rFonts w:ascii="Verdana" w:hAnsi="Verdana"/>
+      <w:rFonts w:ascii="Arial" w:hAnsi="Arial" w:cs="Arial"/>
       <w:color w:val="000000"/>
       <w:sz w:val="20"/>
       <w:szCs w:val="20"/>
@@ -11869,6 +12143,64 @@
     <w:basedOn w:val="Policepardfaut"/>
     <w:rsid w:val="00226838"/>
   </w:style>
+  <w:style w:type="table" w:styleId="TableauListe2">
+    <w:name w:val="List Table 2"/>
+    <w:basedOn w:val="TableauNormal"/>
+    <w:uiPriority w:val="47"/>
+    <w:rsid w:val="00D75E96"/>
+    <w:pPr>
+      <w:spacing w:before="0" w:after="0" w:line="240" w:lineRule="auto"/>
+    </w:pPr>
+    <w:rPr>
+      <w:color w:val="auto"/>
+    </w:rPr>
+    <w:tblPr>
+      <w:tblStyleRowBandSize w:val="1"/>
+      <w:tblStyleColBandSize w:val="1"/>
+      <w:tblInd w:w="0" w:type="nil"/>
+      <w:tblBorders>
+        <w:top w:val="single" w:sz="4" w:space="0" w:color="666666" w:themeColor="text1" w:themeTint="99"/>
+        <w:bottom w:val="single" w:sz="4" w:space="0" w:color="666666" w:themeColor="text1" w:themeTint="99"/>
+        <w:insideH w:val="single" w:sz="4" w:space="0" w:color="666666" w:themeColor="text1" w:themeTint="99"/>
+      </w:tblBorders>
+    </w:tblPr>
+    <w:tblStylePr w:type="firstRow">
+      <w:rPr>
+        <w:b/>
+        <w:bCs/>
+      </w:rPr>
+    </w:tblStylePr>
+    <w:tblStylePr w:type="lastRow">
+      <w:rPr>
+        <w:b/>
+        <w:bCs/>
+      </w:rPr>
+    </w:tblStylePr>
+    <w:tblStylePr w:type="firstCol">
+      <w:rPr>
+        <w:b/>
+        <w:bCs/>
+      </w:rPr>
+    </w:tblStylePr>
+    <w:tblStylePr w:type="lastCol">
+      <w:rPr>
+        <w:b/>
+        <w:bCs/>
+      </w:rPr>
+    </w:tblStylePr>
+    <w:tblStylePr w:type="band1Vert">
+      <w:tblPr/>
+      <w:tcPr>
+        <w:shd w:val="clear" w:color="auto" w:fill="CCCCCC" w:themeFill="text1" w:themeFillTint="33"/>
+      </w:tcPr>
+    </w:tblStylePr>
+    <w:tblStylePr w:type="band1Horz">
+      <w:tblPr/>
+      <w:tcPr>
+        <w:shd w:val="clear" w:color="auto" w:fill="CCCCCC" w:themeFill="text1" w:themeFillTint="33"/>
+      </w:tcPr>
+    </w:tblStylePr>
+  </w:style>
 </w:styles>
 </file>
 

</xml_diff>

<commit_message>
minor update on doc
</commit_message>
<xml_diff>
--- a/doc/JSGeofencing.docx
+++ b/doc/JSGeofencing.docx
@@ -100,12 +100,14 @@
       <w:pPr>
         <w:pStyle w:val="Titre"/>
       </w:pPr>
+      <w:proofErr w:type="spellStart"/>
       <w:r>
         <w:t>JS</w:t>
       </w:r>
       <w:r>
         <w:t>Geofencing</w:t>
       </w:r>
+      <w:proofErr w:type="spellEnd"/>
     </w:p>
     <w:p>
       <w:pPr>
@@ -133,11 +135,12 @@
       <w:pPr>
         <w:pStyle w:val="Titre1"/>
       </w:pPr>
-      <w:bookmarkStart w:id="0" w:name="_Toc69132900"/>
+      <w:bookmarkStart w:id="0" w:name="_Toc69733884"/>
       <w:r>
         <w:lastRenderedPageBreak/>
         <w:t>Versions</w:t>
       </w:r>
+      <w:bookmarkEnd w:id="0"/>
     </w:p>
     <w:tbl>
       <w:tblPr>
@@ -147,10 +150,10 @@
         <w:tblLook w:val="04A0" w:firstRow="1" w:lastRow="0" w:firstColumn="1" w:lastColumn="0" w:noHBand="0" w:noVBand="1"/>
       </w:tblPr>
       <w:tblGrid>
-        <w:gridCol w:w="1630"/>
-        <w:gridCol w:w="1451"/>
-        <w:gridCol w:w="1068"/>
-        <w:gridCol w:w="4157"/>
+        <w:gridCol w:w="1628"/>
+        <w:gridCol w:w="1450"/>
+        <w:gridCol w:w="1097"/>
+        <w:gridCol w:w="4131"/>
       </w:tblGrid>
       <w:tr>
         <w:trPr>
@@ -427,10 +430,11 @@
       <w:pPr>
         <w:pStyle w:val="Titre1"/>
       </w:pPr>
+      <w:bookmarkStart w:id="1" w:name="_Toc69733885"/>
       <w:r>
         <w:t>Abstract</w:t>
       </w:r>
-      <w:bookmarkEnd w:id="0"/>
+      <w:bookmarkEnd w:id="1"/>
     </w:p>
     <w:p>
       <w:r>
@@ -465,11 +469,11 @@
       <w:pPr>
         <w:pStyle w:val="Titre2"/>
       </w:pPr>
-      <w:bookmarkStart w:id="1" w:name="_Toc69132901"/>
+      <w:bookmarkStart w:id="2" w:name="_Toc69733886"/>
       <w:r>
         <w:t>Copyright notice</w:t>
       </w:r>
-      <w:bookmarkEnd w:id="1"/>
+      <w:bookmarkEnd w:id="2"/>
     </w:p>
     <w:p>
       <w:r>
@@ -499,6 +503,8 @@
       <w:sdtEndPr>
         <w:rPr>
           <w:rFonts w:ascii="Arial" w:hAnsi="Arial" w:cs="Arial"/>
+          <w:sz w:val="24"/>
+          <w:szCs w:val="24"/>
           <w:lang w:eastAsia="fr-FR"/>
         </w:rPr>
       </w:sdtEndPr>
@@ -514,8 +520,11 @@
         <w:p>
           <w:pPr>
             <w:pStyle w:val="TM1"/>
+            <w:tabs>
+              <w:tab w:val="right" w:leader="dot" w:pos="8296"/>
+            </w:tabs>
             <w:rPr>
-              <w:rFonts w:asciiTheme="minorHAnsi" w:eastAsiaTheme="minorEastAsia" w:hAnsiTheme="minorHAnsi"/>
+              <w:rFonts w:asciiTheme="minorHAnsi" w:eastAsiaTheme="minorEastAsia" w:hAnsiTheme="minorHAnsi" w:cstheme="minorBidi"/>
               <w:noProof/>
               <w:color w:val="auto"/>
               <w:sz w:val="22"/>
@@ -532,13 +541,13 @@
           <w:r>
             <w:fldChar w:fldCharType="separate"/>
           </w:r>
-          <w:hyperlink w:anchor="_Toc69132900" w:history="1">
+          <w:hyperlink w:anchor="_Toc69733884" w:history="1">
             <w:r>
               <w:rPr>
                 <w:rStyle w:val="Lienhypertexte"/>
                 <w:noProof/>
               </w:rPr>
-              <w:t>Abstract</w:t>
+              <w:t>Versions</w:t>
             </w:r>
             <w:r>
               <w:rPr>
@@ -559,7 +568,7 @@
                 <w:noProof/>
                 <w:webHidden/>
               </w:rPr>
-              <w:instrText xml:space="preserve"> PAGEREF _Toc69132900 \h </w:instrText>
+              <w:instrText xml:space="preserve"> PAGEREF _Toc69733884 \h </w:instrText>
             </w:r>
             <w:r>
               <w:rPr>
@@ -592,9 +601,12 @@
         </w:p>
         <w:p>
           <w:pPr>
-            <w:pStyle w:val="TM2"/>
+            <w:pStyle w:val="TM1"/>
+            <w:tabs>
+              <w:tab w:val="right" w:leader="dot" w:pos="8296"/>
+            </w:tabs>
             <w:rPr>
-              <w:rFonts w:asciiTheme="minorHAnsi" w:eastAsiaTheme="minorEastAsia" w:hAnsiTheme="minorHAnsi"/>
+              <w:rFonts w:asciiTheme="minorHAnsi" w:eastAsiaTheme="minorEastAsia" w:hAnsiTheme="minorHAnsi" w:cstheme="minorBidi"/>
               <w:noProof/>
               <w:color w:val="auto"/>
               <w:sz w:val="22"/>
@@ -602,13 +614,13 @@
               <w:lang w:val="fr-FR"/>
             </w:rPr>
           </w:pPr>
-          <w:hyperlink w:anchor="_Toc69132901" w:history="1">
+          <w:hyperlink w:anchor="_Toc69733885" w:history="1">
             <w:r>
               <w:rPr>
                 <w:rStyle w:val="Lienhypertexte"/>
                 <w:noProof/>
               </w:rPr>
-              <w:t>Copyright notice</w:t>
+              <w:t>Abstract</w:t>
             </w:r>
             <w:r>
               <w:rPr>
@@ -629,7 +641,7 @@
                 <w:noProof/>
                 <w:webHidden/>
               </w:rPr>
-              <w:instrText xml:space="preserve"> PAGEREF _Toc69132901 \h </w:instrText>
+              <w:instrText xml:space="preserve"> PAGEREF _Toc69733885 \h </w:instrText>
             </w:r>
             <w:r>
               <w:rPr>
@@ -649,7 +661,7 @@
                 <w:noProof/>
                 <w:webHidden/>
               </w:rPr>
-              <w:t>1</w:t>
+              <w:t>2</w:t>
             </w:r>
             <w:r>
               <w:rPr>
@@ -662,9 +674,12 @@
         </w:p>
         <w:p>
           <w:pPr>
-            <w:pStyle w:val="TM1"/>
+            <w:pStyle w:val="TM2"/>
+            <w:tabs>
+              <w:tab w:val="right" w:leader="dot" w:pos="8296"/>
+            </w:tabs>
             <w:rPr>
-              <w:rFonts w:asciiTheme="minorHAnsi" w:eastAsiaTheme="minorEastAsia" w:hAnsiTheme="minorHAnsi"/>
+              <w:rFonts w:asciiTheme="minorHAnsi" w:eastAsiaTheme="minorEastAsia" w:hAnsiTheme="minorHAnsi" w:cstheme="minorBidi"/>
               <w:noProof/>
               <w:color w:val="auto"/>
               <w:sz w:val="22"/>
@@ -672,13 +687,13 @@
               <w:lang w:val="fr-FR"/>
             </w:rPr>
           </w:pPr>
-          <w:hyperlink w:anchor="_Toc69132902" w:history="1">
+          <w:hyperlink w:anchor="_Toc69733886" w:history="1">
             <w:r>
               <w:rPr>
                 <w:rStyle w:val="Lienhypertexte"/>
                 <w:noProof/>
               </w:rPr>
-              <w:t>Introduction</w:t>
+              <w:t>Copyright notice</w:t>
             </w:r>
             <w:r>
               <w:rPr>
@@ -699,7 +714,7 @@
                 <w:noProof/>
                 <w:webHidden/>
               </w:rPr>
-              <w:instrText xml:space="preserve"> PAGEREF _Toc69132902 \h </w:instrText>
+              <w:instrText xml:space="preserve"> PAGEREF _Toc69733886 \h </w:instrText>
             </w:r>
             <w:r>
               <w:rPr>
@@ -719,7 +734,7 @@
                 <w:noProof/>
                 <w:webHidden/>
               </w:rPr>
-              <w:t>4</w:t>
+              <w:t>2</w:t>
             </w:r>
             <w:r>
               <w:rPr>
@@ -732,9 +747,12 @@
         </w:p>
         <w:p>
           <w:pPr>
-            <w:pStyle w:val="TM2"/>
+            <w:pStyle w:val="TM1"/>
+            <w:tabs>
+              <w:tab w:val="right" w:leader="dot" w:pos="8296"/>
+            </w:tabs>
             <w:rPr>
-              <w:rFonts w:asciiTheme="minorHAnsi" w:eastAsiaTheme="minorEastAsia" w:hAnsiTheme="minorHAnsi"/>
+              <w:rFonts w:asciiTheme="minorHAnsi" w:eastAsiaTheme="minorEastAsia" w:hAnsiTheme="minorHAnsi" w:cstheme="minorBidi"/>
               <w:noProof/>
               <w:color w:val="auto"/>
               <w:sz w:val="22"/>
@@ -742,13 +760,13 @@
               <w:lang w:val="fr-FR"/>
             </w:rPr>
           </w:pPr>
-          <w:hyperlink w:anchor="_Toc69132903" w:history="1">
+          <w:hyperlink w:anchor="_Toc69733887" w:history="1">
             <w:r>
               <w:rPr>
                 <w:rStyle w:val="Lienhypertexte"/>
                 <w:noProof/>
               </w:rPr>
-              <w:t>Notational convention</w:t>
+              <w:t>Introduction</w:t>
             </w:r>
             <w:r>
               <w:rPr>
@@ -769,7 +787,7 @@
                 <w:noProof/>
                 <w:webHidden/>
               </w:rPr>
-              <w:instrText xml:space="preserve"> PAGEREF _Toc69132903 \h </w:instrText>
+              <w:instrText xml:space="preserve"> PAGEREF _Toc69733887 \h </w:instrText>
             </w:r>
             <w:r>
               <w:rPr>
@@ -789,7 +807,7 @@
                 <w:noProof/>
                 <w:webHidden/>
               </w:rPr>
-              <w:t>4</w:t>
+              <w:t>5</w:t>
             </w:r>
             <w:r>
               <w:rPr>
@@ -803,8 +821,11 @@
         <w:p>
           <w:pPr>
             <w:pStyle w:val="TM2"/>
+            <w:tabs>
+              <w:tab w:val="right" w:leader="dot" w:pos="8296"/>
+            </w:tabs>
             <w:rPr>
-              <w:rFonts w:asciiTheme="minorHAnsi" w:eastAsiaTheme="minorEastAsia" w:hAnsiTheme="minorHAnsi"/>
+              <w:rFonts w:asciiTheme="minorHAnsi" w:eastAsiaTheme="minorEastAsia" w:hAnsiTheme="minorHAnsi" w:cstheme="minorBidi"/>
               <w:noProof/>
               <w:color w:val="auto"/>
               <w:sz w:val="22"/>
@@ -812,13 +833,13 @@
               <w:lang w:val="fr-FR"/>
             </w:rPr>
           </w:pPr>
-          <w:hyperlink w:anchor="_Toc69132904" w:history="1">
+          <w:hyperlink w:anchor="_Toc69733888" w:history="1">
             <w:r>
               <w:rPr>
                 <w:rStyle w:val="Lienhypertexte"/>
                 <w:noProof/>
               </w:rPr>
-              <w:t>Relation to GeoJSON</w:t>
+              <w:t>Notational convention</w:t>
             </w:r>
             <w:r>
               <w:rPr>
@@ -839,7 +860,7 @@
                 <w:noProof/>
                 <w:webHidden/>
               </w:rPr>
-              <w:instrText xml:space="preserve"> PAGEREF _Toc69132904 \h </w:instrText>
+              <w:instrText xml:space="preserve"> PAGEREF _Toc69733888 \h </w:instrText>
             </w:r>
             <w:r>
               <w:rPr>
@@ -859,7 +880,7 @@
                 <w:noProof/>
                 <w:webHidden/>
               </w:rPr>
-              <w:t>4</w:t>
+              <w:t>5</w:t>
             </w:r>
             <w:r>
               <w:rPr>
@@ -872,9 +893,12 @@
         </w:p>
         <w:p>
           <w:pPr>
-            <w:pStyle w:val="TM1"/>
+            <w:pStyle w:val="TM2"/>
+            <w:tabs>
+              <w:tab w:val="right" w:leader="dot" w:pos="8296"/>
+            </w:tabs>
             <w:rPr>
-              <w:rFonts w:asciiTheme="minorHAnsi" w:eastAsiaTheme="minorEastAsia" w:hAnsiTheme="minorHAnsi"/>
+              <w:rFonts w:asciiTheme="minorHAnsi" w:eastAsiaTheme="minorEastAsia" w:hAnsiTheme="minorHAnsi" w:cstheme="minorBidi"/>
               <w:noProof/>
               <w:color w:val="auto"/>
               <w:sz w:val="22"/>
@@ -882,13 +906,13 @@
               <w:lang w:val="fr-FR"/>
             </w:rPr>
           </w:pPr>
-          <w:hyperlink w:anchor="_Toc69132905" w:history="1">
+          <w:hyperlink w:anchor="_Toc69733889" w:history="1">
             <w:r>
               <w:rPr>
                 <w:rStyle w:val="Lienhypertexte"/>
                 <w:noProof/>
               </w:rPr>
-              <w:t>Structure of JSGeofencing objects</w:t>
+              <w:t>Relation to GeoJSON</w:t>
             </w:r>
             <w:r>
               <w:rPr>
@@ -909,7 +933,7 @@
                 <w:noProof/>
                 <w:webHidden/>
               </w:rPr>
-              <w:instrText xml:space="preserve"> PAGEREF _Toc69132905 \h </w:instrText>
+              <w:instrText xml:space="preserve"> PAGEREF _Toc69733889 \h </w:instrText>
             </w:r>
             <w:r>
               <w:rPr>
@@ -942,9 +966,12 @@
         </w:p>
         <w:p>
           <w:pPr>
-            <w:pStyle w:val="TM2"/>
+            <w:pStyle w:val="TM1"/>
+            <w:tabs>
+              <w:tab w:val="right" w:leader="dot" w:pos="8296"/>
+            </w:tabs>
             <w:rPr>
-              <w:rFonts w:asciiTheme="minorHAnsi" w:eastAsiaTheme="minorEastAsia" w:hAnsiTheme="minorHAnsi"/>
+              <w:rFonts w:asciiTheme="minorHAnsi" w:eastAsiaTheme="minorEastAsia" w:hAnsiTheme="minorHAnsi" w:cstheme="minorBidi"/>
               <w:noProof/>
               <w:color w:val="auto"/>
               <w:sz w:val="22"/>
@@ -952,13 +979,13 @@
               <w:lang w:val="fr-FR"/>
             </w:rPr>
           </w:pPr>
-          <w:hyperlink w:anchor="_Toc69132906" w:history="1">
+          <w:hyperlink w:anchor="_Toc69733890" w:history="1">
             <w:r>
               <w:rPr>
                 <w:rStyle w:val="Lienhypertexte"/>
                 <w:noProof/>
               </w:rPr>
-              <w:t>Type signatures</w:t>
+              <w:t>Structure of JSGeofencing objects</w:t>
             </w:r>
             <w:r>
               <w:rPr>
@@ -979,7 +1006,7 @@
                 <w:noProof/>
                 <w:webHidden/>
               </w:rPr>
-              <w:instrText xml:space="preserve"> PAGEREF _Toc69132906 \h </w:instrText>
+              <w:instrText xml:space="preserve"> PAGEREF _Toc69733890 \h </w:instrText>
             </w:r>
             <w:r>
               <w:rPr>
@@ -999,7 +1026,7 @@
                 <w:noProof/>
                 <w:webHidden/>
               </w:rPr>
-              <w:t>5</w:t>
+              <w:t>7</w:t>
             </w:r>
             <w:r>
               <w:rPr>
@@ -1013,8 +1040,11 @@
         <w:p>
           <w:pPr>
             <w:pStyle w:val="TM2"/>
+            <w:tabs>
+              <w:tab w:val="right" w:leader="dot" w:pos="8296"/>
+            </w:tabs>
             <w:rPr>
-              <w:rFonts w:asciiTheme="minorHAnsi" w:eastAsiaTheme="minorEastAsia" w:hAnsiTheme="minorHAnsi"/>
+              <w:rFonts w:asciiTheme="minorHAnsi" w:eastAsiaTheme="minorEastAsia" w:hAnsiTheme="minorHAnsi" w:cstheme="minorBidi"/>
               <w:noProof/>
               <w:color w:val="auto"/>
               <w:sz w:val="22"/>
@@ -1022,13 +1052,13 @@
               <w:lang w:val="fr-FR"/>
             </w:rPr>
           </w:pPr>
-          <w:hyperlink w:anchor="_Toc69132907" w:history="1">
+          <w:hyperlink w:anchor="_Toc69733891" w:history="1">
             <w:r>
               <w:rPr>
                 <w:rStyle w:val="Lienhypertexte"/>
                 <w:noProof/>
               </w:rPr>
-              <w:t>Data Types</w:t>
+              <w:t>Type signatures</w:t>
             </w:r>
             <w:r>
               <w:rPr>
@@ -1049,7 +1079,7 @@
                 <w:noProof/>
                 <w:webHidden/>
               </w:rPr>
-              <w:instrText xml:space="preserve"> PAGEREF _Toc69132907 \h </w:instrText>
+              <w:instrText xml:space="preserve"> PAGEREF _Toc69733891 \h </w:instrText>
             </w:r>
             <w:r>
               <w:rPr>
@@ -1069,7 +1099,7 @@
                 <w:noProof/>
                 <w:webHidden/>
               </w:rPr>
-              <w:t>6</w:t>
+              <w:t>7</w:t>
             </w:r>
             <w:r>
               <w:rPr>
@@ -1082,9 +1112,12 @@
         </w:p>
         <w:p>
           <w:pPr>
-            <w:pStyle w:val="TM3"/>
+            <w:pStyle w:val="TM2"/>
+            <w:tabs>
+              <w:tab w:val="right" w:leader="dot" w:pos="8296"/>
+            </w:tabs>
             <w:rPr>
-              <w:rFonts w:asciiTheme="minorHAnsi" w:eastAsiaTheme="minorEastAsia" w:hAnsiTheme="minorHAnsi"/>
+              <w:rFonts w:asciiTheme="minorHAnsi" w:eastAsiaTheme="minorEastAsia" w:hAnsiTheme="minorHAnsi" w:cstheme="minorBidi"/>
               <w:noProof/>
               <w:color w:val="auto"/>
               <w:sz w:val="22"/>
@@ -1092,13 +1125,13 @@
               <w:lang w:val="fr-FR"/>
             </w:rPr>
           </w:pPr>
-          <w:hyperlink w:anchor="_Toc69132908" w:history="1">
+          <w:hyperlink w:anchor="_Toc69733892" w:history="1">
             <w:r>
               <w:rPr>
                 <w:rStyle w:val="Lienhypertexte"/>
                 <w:noProof/>
               </w:rPr>
-              <w:t>UTCDate</w:t>
+              <w:t>Data Types</w:t>
             </w:r>
             <w:r>
               <w:rPr>
@@ -1119,7 +1152,7 @@
                 <w:noProof/>
                 <w:webHidden/>
               </w:rPr>
-              <w:instrText xml:space="preserve"> PAGEREF _Toc69132908 \h </w:instrText>
+              <w:instrText xml:space="preserve"> PAGEREF _Toc69733892 \h </w:instrText>
             </w:r>
             <w:r>
               <w:rPr>
@@ -1139,7 +1172,7 @@
                 <w:noProof/>
                 <w:webHidden/>
               </w:rPr>
-              <w:t>6</w:t>
+              <w:t>8</w:t>
             </w:r>
             <w:r>
               <w:rPr>
@@ -1153,8 +1186,11 @@
         <w:p>
           <w:pPr>
             <w:pStyle w:val="TM3"/>
+            <w:tabs>
+              <w:tab w:val="right" w:leader="dot" w:pos="8296"/>
+            </w:tabs>
             <w:rPr>
-              <w:rFonts w:asciiTheme="minorHAnsi" w:eastAsiaTheme="minorEastAsia" w:hAnsiTheme="minorHAnsi"/>
+              <w:rFonts w:asciiTheme="minorHAnsi" w:eastAsiaTheme="minorEastAsia" w:hAnsiTheme="minorHAnsi" w:cstheme="minorBidi"/>
               <w:noProof/>
               <w:color w:val="auto"/>
               <w:sz w:val="22"/>
@@ -1162,13 +1198,13 @@
               <w:lang w:val="fr-FR"/>
             </w:rPr>
           </w:pPr>
-          <w:hyperlink w:anchor="_Toc69132909" w:history="1">
+          <w:hyperlink w:anchor="_Toc69733893" w:history="1">
             <w:r>
               <w:rPr>
                 <w:rStyle w:val="Lienhypertexte"/>
                 <w:noProof/>
               </w:rPr>
-              <w:t>LocalDate</w:t>
+              <w:t>UTCDate</w:t>
             </w:r>
             <w:r>
               <w:rPr>
@@ -1189,7 +1225,7 @@
                 <w:noProof/>
                 <w:webHidden/>
               </w:rPr>
-              <w:instrText xml:space="preserve"> PAGEREF _Toc69132909 \h </w:instrText>
+              <w:instrText xml:space="preserve"> PAGEREF _Toc69733893 \h </w:instrText>
             </w:r>
             <w:r>
               <w:rPr>
@@ -1209,7 +1245,7 @@
                 <w:noProof/>
                 <w:webHidden/>
               </w:rPr>
-              <w:t>6</w:t>
+              <w:t>8</w:t>
             </w:r>
             <w:r>
               <w:rPr>
@@ -1223,8 +1259,11 @@
         <w:p>
           <w:pPr>
             <w:pStyle w:val="TM3"/>
+            <w:tabs>
+              <w:tab w:val="right" w:leader="dot" w:pos="8296"/>
+            </w:tabs>
             <w:rPr>
-              <w:rFonts w:asciiTheme="minorHAnsi" w:eastAsiaTheme="minorEastAsia" w:hAnsiTheme="minorHAnsi"/>
+              <w:rFonts w:asciiTheme="minorHAnsi" w:eastAsiaTheme="minorEastAsia" w:hAnsiTheme="minorHAnsi" w:cstheme="minorBidi"/>
               <w:noProof/>
               <w:color w:val="auto"/>
               <w:sz w:val="22"/>
@@ -1232,13 +1271,13 @@
               <w:lang w:val="fr-FR"/>
             </w:rPr>
           </w:pPr>
-          <w:hyperlink w:anchor="_Toc69132910" w:history="1">
+          <w:hyperlink w:anchor="_Toc69733894" w:history="1">
             <w:r>
               <w:rPr>
                 <w:rStyle w:val="Lienhypertexte"/>
                 <w:noProof/>
               </w:rPr>
-              <w:t>Duration</w:t>
+              <w:t>LocalDate</w:t>
             </w:r>
             <w:r>
               <w:rPr>
@@ -1259,7 +1298,7 @@
                 <w:noProof/>
                 <w:webHidden/>
               </w:rPr>
-              <w:instrText xml:space="preserve"> PAGEREF _Toc69132910 \h </w:instrText>
+              <w:instrText xml:space="preserve"> PAGEREF _Toc69733894 \h </w:instrText>
             </w:r>
             <w:r>
               <w:rPr>
@@ -1279,7 +1318,7 @@
                 <w:noProof/>
                 <w:webHidden/>
               </w:rPr>
-              <w:t>6</w:t>
+              <w:t>8</w:t>
             </w:r>
             <w:r>
               <w:rPr>
@@ -1292,9 +1331,12 @@
         </w:p>
         <w:p>
           <w:pPr>
-            <w:pStyle w:val="TM2"/>
+            <w:pStyle w:val="TM3"/>
+            <w:tabs>
+              <w:tab w:val="right" w:leader="dot" w:pos="8296"/>
+            </w:tabs>
             <w:rPr>
-              <w:rFonts w:asciiTheme="minorHAnsi" w:eastAsiaTheme="minorEastAsia" w:hAnsiTheme="minorHAnsi"/>
+              <w:rFonts w:asciiTheme="minorHAnsi" w:eastAsiaTheme="minorEastAsia" w:hAnsiTheme="minorHAnsi" w:cstheme="minorBidi"/>
               <w:noProof/>
               <w:color w:val="auto"/>
               <w:sz w:val="22"/>
@@ -1302,13 +1344,13 @@
               <w:lang w:val="fr-FR"/>
             </w:rPr>
           </w:pPr>
-          <w:hyperlink w:anchor="_Toc69132911" w:history="1">
+          <w:hyperlink w:anchor="_Toc69733895" w:history="1">
             <w:r>
               <w:rPr>
                 <w:rStyle w:val="Lienhypertexte"/>
                 <w:noProof/>
               </w:rPr>
-              <w:t>Display string localization</w:t>
+              <w:t>Duration</w:t>
             </w:r>
             <w:r>
               <w:rPr>
@@ -1329,7 +1371,7 @@
                 <w:noProof/>
                 <w:webHidden/>
               </w:rPr>
-              <w:instrText xml:space="preserve"> PAGEREF _Toc69132911 \h </w:instrText>
+              <w:instrText xml:space="preserve"> PAGEREF _Toc69733895 \h </w:instrText>
             </w:r>
             <w:r>
               <w:rPr>
@@ -1349,7 +1391,7 @@
                 <w:noProof/>
                 <w:webHidden/>
               </w:rPr>
-              <w:t>6</w:t>
+              <w:t>8</w:t>
             </w:r>
             <w:r>
               <w:rPr>
@@ -1362,9 +1404,12 @@
         </w:p>
         <w:p>
           <w:pPr>
-            <w:pStyle w:val="TM1"/>
+            <w:pStyle w:val="TM2"/>
+            <w:tabs>
+              <w:tab w:val="right" w:leader="dot" w:pos="8296"/>
+            </w:tabs>
             <w:rPr>
-              <w:rFonts w:asciiTheme="minorHAnsi" w:eastAsiaTheme="minorEastAsia" w:hAnsiTheme="minorHAnsi"/>
+              <w:rFonts w:asciiTheme="minorHAnsi" w:eastAsiaTheme="minorEastAsia" w:hAnsiTheme="minorHAnsi" w:cstheme="minorBidi"/>
               <w:noProof/>
               <w:color w:val="auto"/>
               <w:sz w:val="22"/>
@@ -1372,13 +1417,13 @@
               <w:lang w:val="fr-FR"/>
             </w:rPr>
           </w:pPr>
-          <w:hyperlink w:anchor="_Toc69132912" w:history="1">
+          <w:hyperlink w:anchor="_Toc69733896" w:history="1">
             <w:r>
               <w:rPr>
                 <w:rStyle w:val="Lienhypertexte"/>
                 <w:noProof/>
               </w:rPr>
-              <w:t>Common JSGeofencing properties</w:t>
+              <w:t>Display string localization</w:t>
             </w:r>
             <w:r>
               <w:rPr>
@@ -1399,7 +1444,7 @@
                 <w:noProof/>
                 <w:webHidden/>
               </w:rPr>
-              <w:instrText xml:space="preserve"> PAGEREF _Toc69132912 \h </w:instrText>
+              <w:instrText xml:space="preserve"> PAGEREF _Toc69733896 \h </w:instrText>
             </w:r>
             <w:r>
               <w:rPr>
@@ -1419,7 +1464,7 @@
                 <w:noProof/>
                 <w:webHidden/>
               </w:rPr>
-              <w:t>7</w:t>
+              <w:t>9</w:t>
             </w:r>
             <w:r>
               <w:rPr>
@@ -1432,9 +1477,12 @@
         </w:p>
         <w:p>
           <w:pPr>
-            <w:pStyle w:val="TM3"/>
+            <w:pStyle w:val="TM1"/>
+            <w:tabs>
+              <w:tab w:val="right" w:leader="dot" w:pos="8296"/>
+            </w:tabs>
             <w:rPr>
-              <w:rFonts w:asciiTheme="minorHAnsi" w:eastAsiaTheme="minorEastAsia" w:hAnsiTheme="minorHAnsi"/>
+              <w:rFonts w:asciiTheme="minorHAnsi" w:eastAsiaTheme="minorEastAsia" w:hAnsiTheme="minorHAnsi" w:cstheme="minorBidi"/>
               <w:noProof/>
               <w:color w:val="auto"/>
               <w:sz w:val="22"/>
@@ -1442,13 +1490,13 @@
               <w:lang w:val="fr-FR"/>
             </w:rPr>
           </w:pPr>
-          <w:hyperlink w:anchor="_Toc69132913" w:history="1">
+          <w:hyperlink w:anchor="_Toc69733897" w:history="1">
             <w:r>
               <w:rPr>
                 <w:rStyle w:val="Lienhypertexte"/>
                 <w:noProof/>
               </w:rPr>
-              <w:t>@type</w:t>
+              <w:t>The geofencing extension</w:t>
             </w:r>
             <w:r>
               <w:rPr>
@@ -1469,7 +1517,7 @@
                 <w:noProof/>
                 <w:webHidden/>
               </w:rPr>
-              <w:instrText xml:space="preserve"> PAGEREF _Toc69132913 \h </w:instrText>
+              <w:instrText xml:space="preserve"> PAGEREF _Toc69733897 \h </w:instrText>
             </w:r>
             <w:r>
               <w:rPr>
@@ -1489,7 +1537,7 @@
                 <w:noProof/>
                 <w:webHidden/>
               </w:rPr>
-              <w:t>7</w:t>
+              <w:t>9</w:t>
             </w:r>
             <w:r>
               <w:rPr>
@@ -1502,9 +1550,12 @@
         </w:p>
         <w:p>
           <w:pPr>
-            <w:pStyle w:val="TM3"/>
+            <w:pStyle w:val="TM1"/>
+            <w:tabs>
+              <w:tab w:val="right" w:leader="dot" w:pos="8296"/>
+            </w:tabs>
             <w:rPr>
-              <w:rFonts w:asciiTheme="minorHAnsi" w:eastAsiaTheme="minorEastAsia" w:hAnsiTheme="minorHAnsi"/>
+              <w:rFonts w:asciiTheme="minorHAnsi" w:eastAsiaTheme="minorEastAsia" w:hAnsiTheme="minorHAnsi" w:cstheme="minorBidi"/>
               <w:noProof/>
               <w:color w:val="auto"/>
               <w:sz w:val="22"/>
@@ -1512,13 +1563,13 @@
               <w:lang w:val="fr-FR"/>
             </w:rPr>
           </w:pPr>
-          <w:hyperlink w:anchor="_Toc69132914" w:history="1">
+          <w:hyperlink w:anchor="_Toc69733898" w:history="1">
             <w:r>
               <w:rPr>
                 <w:rStyle w:val="Lienhypertexte"/>
                 <w:noProof/>
               </w:rPr>
-              <w:t>uid</w:t>
+              <w:t>Common JSGeofencing properties</w:t>
             </w:r>
             <w:r>
               <w:rPr>
@@ -1539,7 +1590,7 @@
                 <w:noProof/>
                 <w:webHidden/>
               </w:rPr>
-              <w:instrText xml:space="preserve"> PAGEREF _Toc69132914 \h </w:instrText>
+              <w:instrText xml:space="preserve"> PAGEREF _Toc69733898 \h </w:instrText>
             </w:r>
             <w:r>
               <w:rPr>
@@ -1559,7 +1610,7 @@
                 <w:noProof/>
                 <w:webHidden/>
               </w:rPr>
-              <w:t>7</w:t>
+              <w:t>9</w:t>
             </w:r>
             <w:r>
               <w:rPr>
@@ -1573,8 +1624,11 @@
         <w:p>
           <w:pPr>
             <w:pStyle w:val="TM3"/>
+            <w:tabs>
+              <w:tab w:val="right" w:leader="dot" w:pos="8296"/>
+            </w:tabs>
             <w:rPr>
-              <w:rFonts w:asciiTheme="minorHAnsi" w:eastAsiaTheme="minorEastAsia" w:hAnsiTheme="minorHAnsi"/>
+              <w:rFonts w:asciiTheme="minorHAnsi" w:eastAsiaTheme="minorEastAsia" w:hAnsiTheme="minorHAnsi" w:cstheme="minorBidi"/>
               <w:noProof/>
               <w:color w:val="auto"/>
               <w:sz w:val="22"/>
@@ -1582,13 +1636,13 @@
               <w:lang w:val="fr-FR"/>
             </w:rPr>
           </w:pPr>
-          <w:hyperlink w:anchor="_Toc69132915" w:history="1">
+          <w:hyperlink w:anchor="_Toc69733899" w:history="1">
             <w:r>
               <w:rPr>
                 <w:rStyle w:val="Lienhypertexte"/>
                 <w:noProof/>
               </w:rPr>
-              <w:t>enabled</w:t>
+              <w:t>@type</w:t>
             </w:r>
             <w:r>
               <w:rPr>
@@ -1609,7 +1663,7 @@
                 <w:noProof/>
                 <w:webHidden/>
               </w:rPr>
-              <w:instrText xml:space="preserve"> PAGEREF _Toc69132915 \h </w:instrText>
+              <w:instrText xml:space="preserve"> PAGEREF _Toc69733899 \h </w:instrText>
             </w:r>
             <w:r>
               <w:rPr>
@@ -1629,7 +1683,7 @@
                 <w:noProof/>
                 <w:webHidden/>
               </w:rPr>
-              <w:t>7</w:t>
+              <w:t>9</w:t>
             </w:r>
             <w:r>
               <w:rPr>
@@ -1643,8 +1697,11 @@
         <w:p>
           <w:pPr>
             <w:pStyle w:val="TM3"/>
+            <w:tabs>
+              <w:tab w:val="right" w:leader="dot" w:pos="8296"/>
+            </w:tabs>
             <w:rPr>
-              <w:rFonts w:asciiTheme="minorHAnsi" w:eastAsiaTheme="minorEastAsia" w:hAnsiTheme="minorHAnsi"/>
+              <w:rFonts w:asciiTheme="minorHAnsi" w:eastAsiaTheme="minorEastAsia" w:hAnsiTheme="minorHAnsi" w:cstheme="minorBidi"/>
               <w:noProof/>
               <w:color w:val="auto"/>
               <w:sz w:val="22"/>
@@ -1652,13 +1709,13 @@
               <w:lang w:val="fr-FR"/>
             </w:rPr>
           </w:pPr>
-          <w:hyperlink w:anchor="_Toc69132916" w:history="1">
+          <w:hyperlink w:anchor="_Toc69733900" w:history="1">
             <w:r>
               <w:rPr>
                 <w:rStyle w:val="Lienhypertexte"/>
                 <w:noProof/>
               </w:rPr>
-              <w:t>consumed</w:t>
+              <w:t>uid</w:t>
             </w:r>
             <w:r>
               <w:rPr>
@@ -1679,7 +1736,7 @@
                 <w:noProof/>
                 <w:webHidden/>
               </w:rPr>
-              <w:instrText xml:space="preserve"> PAGEREF _Toc69132916 \h </w:instrText>
+              <w:instrText xml:space="preserve"> PAGEREF _Toc69733900 \h </w:instrText>
             </w:r>
             <w:r>
               <w:rPr>
@@ -1699,7 +1756,7 @@
                 <w:noProof/>
                 <w:webHidden/>
               </w:rPr>
-              <w:t>8</w:t>
+              <w:t>10</w:t>
             </w:r>
             <w:r>
               <w:rPr>
@@ -1713,8 +1770,11 @@
         <w:p>
           <w:pPr>
             <w:pStyle w:val="TM3"/>
+            <w:tabs>
+              <w:tab w:val="right" w:leader="dot" w:pos="8296"/>
+            </w:tabs>
             <w:rPr>
-              <w:rFonts w:asciiTheme="minorHAnsi" w:eastAsiaTheme="minorEastAsia" w:hAnsiTheme="minorHAnsi"/>
+              <w:rFonts w:asciiTheme="minorHAnsi" w:eastAsiaTheme="minorEastAsia" w:hAnsiTheme="minorHAnsi" w:cstheme="minorBidi"/>
               <w:noProof/>
               <w:color w:val="auto"/>
               <w:sz w:val="22"/>
@@ -1722,13 +1782,13 @@
               <w:lang w:val="fr-FR"/>
             </w:rPr>
           </w:pPr>
-          <w:hyperlink w:anchor="_Toc69132917" w:history="1">
+          <w:hyperlink w:anchor="_Toc69733901" w:history="1">
             <w:r>
               <w:rPr>
                 <w:rStyle w:val="Lienhypertexte"/>
                 <w:noProof/>
               </w:rPr>
-              <w:t>displayName</w:t>
+              <w:t>enabled</w:t>
             </w:r>
             <w:r>
               <w:rPr>
@@ -1749,7 +1809,7 @@
                 <w:noProof/>
                 <w:webHidden/>
               </w:rPr>
-              <w:instrText xml:space="preserve"> PAGEREF _Toc69132917 \h </w:instrText>
+              <w:instrText xml:space="preserve"> PAGEREF _Toc69733901 \h </w:instrText>
             </w:r>
             <w:r>
               <w:rPr>
@@ -1769,7 +1829,7 @@
                 <w:noProof/>
                 <w:webHidden/>
               </w:rPr>
-              <w:t>8</w:t>
+              <w:t>10</w:t>
             </w:r>
             <w:r>
               <w:rPr>
@@ -1783,8 +1843,11 @@
         <w:p>
           <w:pPr>
             <w:pStyle w:val="TM3"/>
+            <w:tabs>
+              <w:tab w:val="right" w:leader="dot" w:pos="8296"/>
+            </w:tabs>
             <w:rPr>
-              <w:rFonts w:asciiTheme="minorHAnsi" w:eastAsiaTheme="minorEastAsia" w:hAnsiTheme="minorHAnsi"/>
+              <w:rFonts w:asciiTheme="minorHAnsi" w:eastAsiaTheme="minorEastAsia" w:hAnsiTheme="minorHAnsi" w:cstheme="minorBidi"/>
               <w:noProof/>
               <w:color w:val="auto"/>
               <w:sz w:val="22"/>
@@ -1792,13 +1855,13 @@
               <w:lang w:val="fr-FR"/>
             </w:rPr>
           </w:pPr>
-          <w:hyperlink w:anchor="_Toc69132918" w:history="1">
+          <w:hyperlink w:anchor="_Toc69733902" w:history="1">
             <w:r>
               <w:rPr>
                 <w:rStyle w:val="Lienhypertexte"/>
                 <w:noProof/>
               </w:rPr>
-              <w:t>description</w:t>
+              <w:t>consumed</w:t>
             </w:r>
             <w:r>
               <w:rPr>
@@ -1819,7 +1882,7 @@
                 <w:noProof/>
                 <w:webHidden/>
               </w:rPr>
-              <w:instrText xml:space="preserve"> PAGEREF _Toc69132918 \h </w:instrText>
+              <w:instrText xml:space="preserve"> PAGEREF _Toc69733902 \h </w:instrText>
             </w:r>
             <w:r>
               <w:rPr>
@@ -1839,7 +1902,7 @@
                 <w:noProof/>
                 <w:webHidden/>
               </w:rPr>
-              <w:t>8</w:t>
+              <w:t>11</w:t>
             </w:r>
             <w:r>
               <w:rPr>
@@ -1853,8 +1916,11 @@
         <w:p>
           <w:pPr>
             <w:pStyle w:val="TM3"/>
+            <w:tabs>
+              <w:tab w:val="right" w:leader="dot" w:pos="8296"/>
+            </w:tabs>
             <w:rPr>
-              <w:rFonts w:asciiTheme="minorHAnsi" w:eastAsiaTheme="minorEastAsia" w:hAnsiTheme="minorHAnsi"/>
+              <w:rFonts w:asciiTheme="minorHAnsi" w:eastAsiaTheme="minorEastAsia" w:hAnsiTheme="minorHAnsi" w:cstheme="minorBidi"/>
               <w:noProof/>
               <w:color w:val="auto"/>
               <w:sz w:val="22"/>
@@ -1862,13 +1928,13 @@
               <w:lang w:val="fr-FR"/>
             </w:rPr>
           </w:pPr>
-          <w:hyperlink w:anchor="_Toc69132919" w:history="1">
+          <w:hyperlink w:anchor="_Toc69733903" w:history="1">
             <w:r>
               <w:rPr>
                 <w:rStyle w:val="Lienhypertexte"/>
                 <w:noProof/>
               </w:rPr>
-              <w:t>tags</w:t>
+              <w:t>displayName</w:t>
             </w:r>
             <w:r>
               <w:rPr>
@@ -1889,7 +1955,7 @@
                 <w:noProof/>
                 <w:webHidden/>
               </w:rPr>
-              <w:instrText xml:space="preserve"> PAGEREF _Toc69132919 \h </w:instrText>
+              <w:instrText xml:space="preserve"> PAGEREF _Toc69733903 \h </w:instrText>
             </w:r>
             <w:r>
               <w:rPr>
@@ -1909,7 +1975,7 @@
                 <w:noProof/>
                 <w:webHidden/>
               </w:rPr>
-              <w:t>8</w:t>
+              <w:t>11</w:t>
             </w:r>
             <w:r>
               <w:rPr>
@@ -1923,8 +1989,11 @@
         <w:p>
           <w:pPr>
             <w:pStyle w:val="TM3"/>
+            <w:tabs>
+              <w:tab w:val="right" w:leader="dot" w:pos="8296"/>
+            </w:tabs>
             <w:rPr>
-              <w:rFonts w:asciiTheme="minorHAnsi" w:eastAsiaTheme="minorEastAsia" w:hAnsiTheme="minorHAnsi"/>
+              <w:rFonts w:asciiTheme="minorHAnsi" w:eastAsiaTheme="minorEastAsia" w:hAnsiTheme="minorHAnsi" w:cstheme="minorBidi"/>
               <w:noProof/>
               <w:color w:val="auto"/>
               <w:sz w:val="22"/>
@@ -1932,13 +2001,13 @@
               <w:lang w:val="fr-FR"/>
             </w:rPr>
           </w:pPr>
-          <w:hyperlink w:anchor="_Toc69132920" w:history="1">
+          <w:hyperlink w:anchor="_Toc69733904" w:history="1">
             <w:r>
               <w:rPr>
                 <w:rStyle w:val="Lienhypertexte"/>
                 <w:noProof/>
               </w:rPr>
-              <w:t>modifiers</w:t>
+              <w:t>description</w:t>
             </w:r>
             <w:r>
               <w:rPr>
@@ -1959,7 +2028,7 @@
                 <w:noProof/>
                 <w:webHidden/>
               </w:rPr>
-              <w:instrText xml:space="preserve"> PAGEREF _Toc69132920 \h </w:instrText>
+              <w:instrText xml:space="preserve"> PAGEREF _Toc69733904 \h </w:instrText>
             </w:r>
             <w:r>
               <w:rPr>
@@ -1979,7 +2048,7 @@
                 <w:noProof/>
                 <w:webHidden/>
               </w:rPr>
-              <w:t>8</w:t>
+              <w:t>11</w:t>
             </w:r>
             <w:r>
               <w:rPr>
@@ -1992,9 +2061,12 @@
         </w:p>
         <w:p>
           <w:pPr>
-            <w:pStyle w:val="TM1"/>
+            <w:pStyle w:val="TM3"/>
+            <w:tabs>
+              <w:tab w:val="right" w:leader="dot" w:pos="8296"/>
+            </w:tabs>
             <w:rPr>
-              <w:rFonts w:asciiTheme="minorHAnsi" w:eastAsiaTheme="minorEastAsia" w:hAnsiTheme="minorHAnsi"/>
+              <w:rFonts w:asciiTheme="minorHAnsi" w:eastAsiaTheme="minorEastAsia" w:hAnsiTheme="minorHAnsi" w:cstheme="minorBidi"/>
               <w:noProof/>
               <w:color w:val="auto"/>
               <w:sz w:val="22"/>
@@ -2002,13 +2074,13 @@
               <w:lang w:val="fr-FR"/>
             </w:rPr>
           </w:pPr>
-          <w:hyperlink w:anchor="_Toc69132921" w:history="1">
+          <w:hyperlink w:anchor="_Toc69733905" w:history="1">
             <w:r>
               <w:rPr>
                 <w:rStyle w:val="Lienhypertexte"/>
                 <w:noProof/>
               </w:rPr>
-              <w:t>Geofence Primitive</w:t>
+              <w:t>tags</w:t>
             </w:r>
             <w:r>
               <w:rPr>
@@ -2029,7 +2101,7 @@
                 <w:noProof/>
                 <w:webHidden/>
               </w:rPr>
-              <w:instrText xml:space="preserve"> PAGEREF _Toc69132921 \h </w:instrText>
+              <w:instrText xml:space="preserve"> PAGEREF _Toc69733905 \h </w:instrText>
             </w:r>
             <w:r>
               <w:rPr>
@@ -2049,7 +2121,7 @@
                 <w:noProof/>
                 <w:webHidden/>
               </w:rPr>
-              <w:t>9</w:t>
+              <w:t>11</w:t>
             </w:r>
             <w:r>
               <w:rPr>
@@ -2062,9 +2134,12 @@
         </w:p>
         <w:p>
           <w:pPr>
-            <w:pStyle w:val="TM2"/>
+            <w:pStyle w:val="TM3"/>
+            <w:tabs>
+              <w:tab w:val="right" w:leader="dot" w:pos="8296"/>
+            </w:tabs>
             <w:rPr>
-              <w:rFonts w:asciiTheme="minorHAnsi" w:eastAsiaTheme="minorEastAsia" w:hAnsiTheme="minorHAnsi"/>
+              <w:rFonts w:asciiTheme="minorHAnsi" w:eastAsiaTheme="minorEastAsia" w:hAnsiTheme="minorHAnsi" w:cstheme="minorBidi"/>
               <w:noProof/>
               <w:color w:val="auto"/>
               <w:sz w:val="22"/>
@@ -2072,13 +2147,13 @@
               <w:lang w:val="fr-FR"/>
             </w:rPr>
           </w:pPr>
-          <w:hyperlink w:anchor="_Toc69132922" w:history="1">
+          <w:hyperlink w:anchor="_Toc69733906" w:history="1">
             <w:r>
               <w:rPr>
                 <w:rStyle w:val="Lienhypertexte"/>
                 <w:noProof/>
               </w:rPr>
-              <w:t>Properties</w:t>
+              <w:t>modifiers</w:t>
             </w:r>
             <w:r>
               <w:rPr>
@@ -2099,7 +2174,7 @@
                 <w:noProof/>
                 <w:webHidden/>
               </w:rPr>
-              <w:instrText xml:space="preserve"> PAGEREF _Toc69132922 \h </w:instrText>
+              <w:instrText xml:space="preserve"> PAGEREF _Toc69733906 \h </w:instrText>
             </w:r>
             <w:r>
               <w:rPr>
@@ -2119,7 +2194,7 @@
                 <w:noProof/>
                 <w:webHidden/>
               </w:rPr>
-              <w:t>9</w:t>
+              <w:t>11</w:t>
             </w:r>
             <w:r>
               <w:rPr>
@@ -2132,9 +2207,12 @@
         </w:p>
         <w:p>
           <w:pPr>
-            <w:pStyle w:val="TM3"/>
+            <w:pStyle w:val="TM1"/>
+            <w:tabs>
+              <w:tab w:val="right" w:leader="dot" w:pos="8296"/>
+            </w:tabs>
             <w:rPr>
-              <w:rFonts w:asciiTheme="minorHAnsi" w:eastAsiaTheme="minorEastAsia" w:hAnsiTheme="minorHAnsi"/>
+              <w:rFonts w:asciiTheme="minorHAnsi" w:eastAsiaTheme="minorEastAsia" w:hAnsiTheme="minorHAnsi" w:cstheme="minorBidi"/>
               <w:noProof/>
               <w:color w:val="auto"/>
               <w:sz w:val="22"/>
@@ -2142,13 +2220,13 @@
               <w:lang w:val="fr-FR"/>
             </w:rPr>
           </w:pPr>
-          <w:hyperlink w:anchor="_Toc69132923" w:history="1">
+          <w:hyperlink w:anchor="_Toc69733907" w:history="1">
             <w:r>
               <w:rPr>
                 <w:rStyle w:val="Lienhypertexte"/>
                 <w:noProof/>
               </w:rPr>
-              <w:t>radius</w:t>
+              <w:t>Geofence Shape</w:t>
             </w:r>
             <w:r>
               <w:rPr>
@@ -2169,7 +2247,7 @@
                 <w:noProof/>
                 <w:webHidden/>
               </w:rPr>
-              <w:instrText xml:space="preserve"> PAGEREF _Toc69132923 \h </w:instrText>
+              <w:instrText xml:space="preserve"> PAGEREF _Toc69733907 \h </w:instrText>
             </w:r>
             <w:r>
               <w:rPr>
@@ -2189,7 +2267,7 @@
                 <w:noProof/>
                 <w:webHidden/>
               </w:rPr>
-              <w:t>9</w:t>
+              <w:t>12</w:t>
             </w:r>
             <w:r>
               <w:rPr>
@@ -2202,9 +2280,12 @@
         </w:p>
         <w:p>
           <w:pPr>
-            <w:pStyle w:val="TM3"/>
+            <w:pStyle w:val="TM2"/>
+            <w:tabs>
+              <w:tab w:val="right" w:leader="dot" w:pos="8296"/>
+            </w:tabs>
             <w:rPr>
-              <w:rFonts w:asciiTheme="minorHAnsi" w:eastAsiaTheme="minorEastAsia" w:hAnsiTheme="minorHAnsi"/>
+              <w:rFonts w:asciiTheme="minorHAnsi" w:eastAsiaTheme="minorEastAsia" w:hAnsiTheme="minorHAnsi" w:cstheme="minorBidi"/>
               <w:noProof/>
               <w:color w:val="auto"/>
               <w:sz w:val="22"/>
@@ -2212,13 +2293,13 @@
               <w:lang w:val="fr-FR"/>
             </w:rPr>
           </w:pPr>
-          <w:hyperlink w:anchor="_Toc69132924" w:history="1">
+          <w:hyperlink w:anchor="_Toc69733908" w:history="1">
             <w:r>
               <w:rPr>
                 <w:rStyle w:val="Lienhypertexte"/>
                 <w:noProof/>
               </w:rPr>
-              <w:t>elevation</w:t>
+              <w:t>Properties</w:t>
             </w:r>
             <w:r>
               <w:rPr>
@@ -2239,7 +2320,7 @@
                 <w:noProof/>
                 <w:webHidden/>
               </w:rPr>
-              <w:instrText xml:space="preserve"> PAGEREF _Toc69132924 \h </w:instrText>
+              <w:instrText xml:space="preserve"> PAGEREF _Toc69733908 \h </w:instrText>
             </w:r>
             <w:r>
               <w:rPr>
@@ -2259,7 +2340,7 @@
                 <w:noProof/>
                 <w:webHidden/>
               </w:rPr>
-              <w:t>9</w:t>
+              <w:t>12</w:t>
             </w:r>
             <w:r>
               <w:rPr>
@@ -2273,8 +2354,11 @@
         <w:p>
           <w:pPr>
             <w:pStyle w:val="TM3"/>
+            <w:tabs>
+              <w:tab w:val="right" w:leader="dot" w:pos="8296"/>
+            </w:tabs>
             <w:rPr>
-              <w:rFonts w:asciiTheme="minorHAnsi" w:eastAsiaTheme="minorEastAsia" w:hAnsiTheme="minorHAnsi"/>
+              <w:rFonts w:asciiTheme="minorHAnsi" w:eastAsiaTheme="minorEastAsia" w:hAnsiTheme="minorHAnsi" w:cstheme="minorBidi"/>
               <w:noProof/>
               <w:color w:val="auto"/>
               <w:sz w:val="22"/>
@@ -2282,13 +2366,13 @@
               <w:lang w:val="fr-FR"/>
             </w:rPr>
           </w:pPr>
-          <w:hyperlink w:anchor="_Toc69132925" w:history="1">
+          <w:hyperlink w:anchor="_Toc69733909" w:history="1">
             <w:r>
               <w:rPr>
                 <w:rStyle w:val="Lienhypertexte"/>
                 <w:noProof/>
               </w:rPr>
-              <w:t>priority</w:t>
+              <w:t>radius</w:t>
             </w:r>
             <w:r>
               <w:rPr>
@@ -2309,7 +2393,7 @@
                 <w:noProof/>
                 <w:webHidden/>
               </w:rPr>
-              <w:instrText xml:space="preserve"> PAGEREF _Toc69132925 \h </w:instrText>
+              <w:instrText xml:space="preserve"> PAGEREF _Toc69733909 \h </w:instrText>
             </w:r>
             <w:r>
               <w:rPr>
@@ -2329,7 +2413,7 @@
                 <w:noProof/>
                 <w:webHidden/>
               </w:rPr>
-              <w:t>10</w:t>
+              <w:t>12</w:t>
             </w:r>
             <w:r>
               <w:rPr>
@@ -2343,8 +2427,11 @@
         <w:p>
           <w:pPr>
             <w:pStyle w:val="TM3"/>
+            <w:tabs>
+              <w:tab w:val="right" w:leader="dot" w:pos="8296"/>
+            </w:tabs>
             <w:rPr>
-              <w:rFonts w:asciiTheme="minorHAnsi" w:eastAsiaTheme="minorEastAsia" w:hAnsiTheme="minorHAnsi"/>
+              <w:rFonts w:asciiTheme="minorHAnsi" w:eastAsiaTheme="minorEastAsia" w:hAnsiTheme="minorHAnsi" w:cstheme="minorBidi"/>
               <w:noProof/>
               <w:color w:val="auto"/>
               <w:sz w:val="22"/>
@@ -2352,13 +2439,13 @@
               <w:lang w:val="fr-FR"/>
             </w:rPr>
           </w:pPr>
-          <w:hyperlink w:anchor="_Toc69132926" w:history="1">
+          <w:hyperlink w:anchor="_Toc69733910" w:history="1">
             <w:r>
               <w:rPr>
                 <w:rStyle w:val="Lienhypertexte"/>
                 <w:noProof/>
               </w:rPr>
-              <w:t>alerts</w:t>
+              <w:t>elevation</w:t>
             </w:r>
             <w:r>
               <w:rPr>
@@ -2379,7 +2466,7 @@
                 <w:noProof/>
                 <w:webHidden/>
               </w:rPr>
-              <w:instrText xml:space="preserve"> PAGEREF _Toc69132926 \h </w:instrText>
+              <w:instrText xml:space="preserve"> PAGEREF _Toc69733910 \h </w:instrText>
             </w:r>
             <w:r>
               <w:rPr>
@@ -2399,7 +2486,7 @@
                 <w:noProof/>
                 <w:webHidden/>
               </w:rPr>
-              <w:t>10</w:t>
+              <w:t>12</w:t>
             </w:r>
             <w:r>
               <w:rPr>
@@ -2412,9 +2499,12 @@
         </w:p>
         <w:p>
           <w:pPr>
-            <w:pStyle w:val="TM1"/>
+            <w:pStyle w:val="TM3"/>
+            <w:tabs>
+              <w:tab w:val="right" w:leader="dot" w:pos="8296"/>
+            </w:tabs>
             <w:rPr>
-              <w:rFonts w:asciiTheme="minorHAnsi" w:eastAsiaTheme="minorEastAsia" w:hAnsiTheme="minorHAnsi"/>
+              <w:rFonts w:asciiTheme="minorHAnsi" w:eastAsiaTheme="minorEastAsia" w:hAnsiTheme="minorHAnsi" w:cstheme="minorBidi"/>
               <w:noProof/>
               <w:color w:val="auto"/>
               <w:sz w:val="22"/>
@@ -2422,13 +2512,13 @@
               <w:lang w:val="fr-FR"/>
             </w:rPr>
           </w:pPr>
-          <w:hyperlink w:anchor="_Toc69132927" w:history="1">
+          <w:hyperlink w:anchor="_Toc69733911" w:history="1">
             <w:r>
               <w:rPr>
                 <w:rStyle w:val="Lienhypertexte"/>
                 <w:noProof/>
               </w:rPr>
-              <w:t>Alerts</w:t>
+              <w:t>priority</w:t>
             </w:r>
             <w:r>
               <w:rPr>
@@ -2449,7 +2539,7 @@
                 <w:noProof/>
                 <w:webHidden/>
               </w:rPr>
-              <w:instrText xml:space="preserve"> PAGEREF _Toc69132927 \h </w:instrText>
+              <w:instrText xml:space="preserve"> PAGEREF _Toc69733911 \h </w:instrText>
             </w:r>
             <w:r>
               <w:rPr>
@@ -2469,7 +2559,7 @@
                 <w:noProof/>
                 <w:webHidden/>
               </w:rPr>
-              <w:t>10</w:t>
+              <w:t>13</w:t>
             </w:r>
             <w:r>
               <w:rPr>
@@ -2482,9 +2572,12 @@
         </w:p>
         <w:p>
           <w:pPr>
-            <w:pStyle w:val="TM2"/>
+            <w:pStyle w:val="TM1"/>
+            <w:tabs>
+              <w:tab w:val="right" w:leader="dot" w:pos="8296"/>
+            </w:tabs>
             <w:rPr>
-              <w:rFonts w:asciiTheme="minorHAnsi" w:eastAsiaTheme="minorEastAsia" w:hAnsiTheme="minorHAnsi"/>
+              <w:rFonts w:asciiTheme="minorHAnsi" w:eastAsiaTheme="minorEastAsia" w:hAnsiTheme="minorHAnsi" w:cstheme="minorBidi"/>
               <w:noProof/>
               <w:color w:val="auto"/>
               <w:sz w:val="22"/>
@@ -2492,13 +2585,13 @@
               <w:lang w:val="fr-FR"/>
             </w:rPr>
           </w:pPr>
-          <w:hyperlink w:anchor="_Toc69132928" w:history="1">
+          <w:hyperlink w:anchor="_Toc69733912" w:history="1">
             <w:r>
               <w:rPr>
                 <w:rStyle w:val="Lienhypertexte"/>
                 <w:noProof/>
               </w:rPr>
-              <w:t>Scope</w:t>
+              <w:t>Alerts</w:t>
             </w:r>
             <w:r>
               <w:rPr>
@@ -2519,7 +2612,7 @@
                 <w:noProof/>
                 <w:webHidden/>
               </w:rPr>
-              <w:instrText xml:space="preserve"> PAGEREF _Toc69132928 \h </w:instrText>
+              <w:instrText xml:space="preserve"> PAGEREF _Toc69733912 \h </w:instrText>
             </w:r>
             <w:r>
               <w:rPr>
@@ -2539,7 +2632,7 @@
                 <w:noProof/>
                 <w:webHidden/>
               </w:rPr>
-              <w:t>11</w:t>
+              <w:t>13</w:t>
             </w:r>
             <w:r>
               <w:rPr>
@@ -2553,8 +2646,11 @@
         <w:p>
           <w:pPr>
             <w:pStyle w:val="TM2"/>
+            <w:tabs>
+              <w:tab w:val="right" w:leader="dot" w:pos="8296"/>
+            </w:tabs>
             <w:rPr>
-              <w:rFonts w:asciiTheme="minorHAnsi" w:eastAsiaTheme="minorEastAsia" w:hAnsiTheme="minorHAnsi"/>
+              <w:rFonts w:asciiTheme="minorHAnsi" w:eastAsiaTheme="minorEastAsia" w:hAnsiTheme="minorHAnsi" w:cstheme="minorBidi"/>
               <w:noProof/>
               <w:color w:val="auto"/>
               <w:sz w:val="22"/>
@@ -2562,13 +2658,13 @@
               <w:lang w:val="fr-FR"/>
             </w:rPr>
           </w:pPr>
-          <w:hyperlink w:anchor="_Toc69132929" w:history="1">
+          <w:hyperlink w:anchor="_Toc69733913" w:history="1">
             <w:r>
               <w:rPr>
                 <w:rStyle w:val="Lienhypertexte"/>
                 <w:noProof/>
               </w:rPr>
-              <w:t>Properties</w:t>
+              <w:t>Scope</w:t>
             </w:r>
             <w:r>
               <w:rPr>
@@ -2589,7 +2685,7 @@
                 <w:noProof/>
                 <w:webHidden/>
               </w:rPr>
-              <w:instrText xml:space="preserve"> PAGEREF _Toc69132929 \h </w:instrText>
+              <w:instrText xml:space="preserve"> PAGEREF _Toc69733913 \h </w:instrText>
             </w:r>
             <w:r>
               <w:rPr>
@@ -2609,7 +2705,7 @@
                 <w:noProof/>
                 <w:webHidden/>
               </w:rPr>
-              <w:t>11</w:t>
+              <w:t>14</w:t>
             </w:r>
             <w:r>
               <w:rPr>
@@ -2622,9 +2718,12 @@
         </w:p>
         <w:p>
           <w:pPr>
-            <w:pStyle w:val="TM3"/>
+            <w:pStyle w:val="TM2"/>
+            <w:tabs>
+              <w:tab w:val="right" w:leader="dot" w:pos="8296"/>
+            </w:tabs>
             <w:rPr>
-              <w:rFonts w:asciiTheme="minorHAnsi" w:eastAsiaTheme="minorEastAsia" w:hAnsiTheme="minorHAnsi"/>
+              <w:rFonts w:asciiTheme="minorHAnsi" w:eastAsiaTheme="minorEastAsia" w:hAnsiTheme="minorHAnsi" w:cstheme="minorBidi"/>
               <w:noProof/>
               <w:color w:val="auto"/>
               <w:sz w:val="22"/>
@@ -2632,13 +2731,13 @@
               <w:lang w:val="fr-FR"/>
             </w:rPr>
           </w:pPr>
-          <w:hyperlink w:anchor="_Toc69132930" w:history="1">
+          <w:hyperlink w:anchor="_Toc69733914" w:history="1">
             <w:r>
               <w:rPr>
                 <w:rStyle w:val="Lienhypertexte"/>
                 <w:noProof/>
               </w:rPr>
-              <w:t>relativeTo</w:t>
+              <w:t>Properties</w:t>
             </w:r>
             <w:r>
               <w:rPr>
@@ -2659,7 +2758,7 @@
                 <w:noProof/>
                 <w:webHidden/>
               </w:rPr>
-              <w:instrText xml:space="preserve"> PAGEREF _Toc69132930 \h </w:instrText>
+              <w:instrText xml:space="preserve"> PAGEREF _Toc69733914 \h </w:instrText>
             </w:r>
             <w:r>
               <w:rPr>
@@ -2679,7 +2778,7 @@
                 <w:noProof/>
                 <w:webHidden/>
               </w:rPr>
-              <w:t>11</w:t>
+              <w:t>14</w:t>
             </w:r>
             <w:r>
               <w:rPr>
@@ -2693,8 +2792,11 @@
         <w:p>
           <w:pPr>
             <w:pStyle w:val="TM3"/>
+            <w:tabs>
+              <w:tab w:val="right" w:leader="dot" w:pos="8296"/>
+            </w:tabs>
             <w:rPr>
-              <w:rFonts w:asciiTheme="minorHAnsi" w:eastAsiaTheme="minorEastAsia" w:hAnsiTheme="minorHAnsi"/>
+              <w:rFonts w:asciiTheme="minorHAnsi" w:eastAsiaTheme="minorEastAsia" w:hAnsiTheme="minorHAnsi" w:cstheme="minorBidi"/>
               <w:noProof/>
               <w:color w:val="auto"/>
               <w:sz w:val="22"/>
@@ -2702,13 +2804,13 @@
               <w:lang w:val="fr-FR"/>
             </w:rPr>
           </w:pPr>
-          <w:hyperlink w:anchor="_Toc69132931" w:history="1">
+          <w:hyperlink w:anchor="_Toc69733915" w:history="1">
             <w:r>
               <w:rPr>
                 <w:rStyle w:val="Lienhypertexte"/>
                 <w:noProof/>
               </w:rPr>
-              <w:t>category</w:t>
+              <w:t>relativeTo</w:t>
             </w:r>
             <w:r>
               <w:rPr>
@@ -2729,7 +2831,7 @@
                 <w:noProof/>
                 <w:webHidden/>
               </w:rPr>
-              <w:instrText xml:space="preserve"> PAGEREF _Toc69132931 \h </w:instrText>
+              <w:instrText xml:space="preserve"> PAGEREF _Toc69733915 \h </w:instrText>
             </w:r>
             <w:r>
               <w:rPr>
@@ -2749,7 +2851,7 @@
                 <w:noProof/>
                 <w:webHidden/>
               </w:rPr>
-              <w:t>11</w:t>
+              <w:t>14</w:t>
             </w:r>
             <w:r>
               <w:rPr>
@@ -2763,8 +2865,11 @@
         <w:p>
           <w:pPr>
             <w:pStyle w:val="TM3"/>
+            <w:tabs>
+              <w:tab w:val="right" w:leader="dot" w:pos="8296"/>
+            </w:tabs>
             <w:rPr>
-              <w:rFonts w:asciiTheme="minorHAnsi" w:eastAsiaTheme="minorEastAsia" w:hAnsiTheme="minorHAnsi"/>
+              <w:rFonts w:asciiTheme="minorHAnsi" w:eastAsiaTheme="minorEastAsia" w:hAnsiTheme="minorHAnsi" w:cstheme="minorBidi"/>
               <w:noProof/>
               <w:color w:val="auto"/>
               <w:sz w:val="22"/>
@@ -2772,13 +2877,13 @@
               <w:lang w:val="fr-FR"/>
             </w:rPr>
           </w:pPr>
-          <w:hyperlink w:anchor="_Toc69132932" w:history="1">
+          <w:hyperlink w:anchor="_Toc69733916" w:history="1">
             <w:r>
               <w:rPr>
                 <w:rStyle w:val="Lienhypertexte"/>
                 <w:noProof/>
               </w:rPr>
-              <w:t>severity</w:t>
+              <w:t>category</w:t>
             </w:r>
             <w:r>
               <w:rPr>
@@ -2799,7 +2904,7 @@
                 <w:noProof/>
                 <w:webHidden/>
               </w:rPr>
-              <w:instrText xml:space="preserve"> PAGEREF _Toc69132932 \h </w:instrText>
+              <w:instrText xml:space="preserve"> PAGEREF _Toc69733916 \h </w:instrText>
             </w:r>
             <w:r>
               <w:rPr>
@@ -2819,7 +2924,7 @@
                 <w:noProof/>
                 <w:webHidden/>
               </w:rPr>
-              <w:t>12</w:t>
+              <w:t>14</w:t>
             </w:r>
             <w:r>
               <w:rPr>
@@ -2833,8 +2938,11 @@
         <w:p>
           <w:pPr>
             <w:pStyle w:val="TM3"/>
+            <w:tabs>
+              <w:tab w:val="right" w:leader="dot" w:pos="8296"/>
+            </w:tabs>
             <w:rPr>
-              <w:rFonts w:asciiTheme="minorHAnsi" w:eastAsiaTheme="minorEastAsia" w:hAnsiTheme="minorHAnsi"/>
+              <w:rFonts w:asciiTheme="minorHAnsi" w:eastAsiaTheme="minorEastAsia" w:hAnsiTheme="minorHAnsi" w:cstheme="minorBidi"/>
               <w:noProof/>
               <w:color w:val="auto"/>
               <w:sz w:val="22"/>
@@ -2842,13 +2950,13 @@
               <w:lang w:val="fr-FR"/>
             </w:rPr>
           </w:pPr>
-          <w:hyperlink w:anchor="_Toc69132933" w:history="1">
+          <w:hyperlink w:anchor="_Toc69733917" w:history="1">
             <w:r>
               <w:rPr>
                 <w:rStyle w:val="Lienhypertexte"/>
                 <w:noProof/>
               </w:rPr>
-              <w:t>message</w:t>
+              <w:t>severity</w:t>
             </w:r>
             <w:r>
               <w:rPr>
@@ -2869,7 +2977,7 @@
                 <w:noProof/>
                 <w:webHidden/>
               </w:rPr>
-              <w:instrText xml:space="preserve"> PAGEREF _Toc69132933 \h </w:instrText>
+              <w:instrText xml:space="preserve"> PAGEREF _Toc69733917 \h </w:instrText>
             </w:r>
             <w:r>
               <w:rPr>
@@ -2889,7 +2997,7 @@
                 <w:noProof/>
                 <w:webHidden/>
               </w:rPr>
-              <w:t>12</w:t>
+              <w:t>15</w:t>
             </w:r>
             <w:r>
               <w:rPr>
@@ -2902,9 +3010,12 @@
         </w:p>
         <w:p>
           <w:pPr>
-            <w:pStyle w:val="TM1"/>
+            <w:pStyle w:val="TM3"/>
+            <w:tabs>
+              <w:tab w:val="right" w:leader="dot" w:pos="8296"/>
+            </w:tabs>
             <w:rPr>
-              <w:rFonts w:asciiTheme="minorHAnsi" w:eastAsiaTheme="minorEastAsia" w:hAnsiTheme="minorHAnsi"/>
+              <w:rFonts w:asciiTheme="minorHAnsi" w:eastAsiaTheme="minorEastAsia" w:hAnsiTheme="minorHAnsi" w:cstheme="minorBidi"/>
               <w:noProof/>
               <w:color w:val="auto"/>
               <w:sz w:val="22"/>
@@ -2912,13 +3023,13 @@
               <w:lang w:val="fr-FR"/>
             </w:rPr>
           </w:pPr>
-          <w:hyperlink w:anchor="_Toc69132934" w:history="1">
+          <w:hyperlink w:anchor="_Toc69733918" w:history="1">
             <w:r>
               <w:rPr>
                 <w:rStyle w:val="Lienhypertexte"/>
                 <w:noProof/>
               </w:rPr>
-              <w:t>Modifier</w:t>
+              <w:t>message</w:t>
             </w:r>
             <w:r>
               <w:rPr>
@@ -2939,7 +3050,7 @@
                 <w:noProof/>
                 <w:webHidden/>
               </w:rPr>
-              <w:instrText xml:space="preserve"> PAGEREF _Toc69132934 \h </w:instrText>
+              <w:instrText xml:space="preserve"> PAGEREF _Toc69733918 \h </w:instrText>
             </w:r>
             <w:r>
               <w:rPr>
@@ -2959,7 +3070,7 @@
                 <w:noProof/>
                 <w:webHidden/>
               </w:rPr>
-              <w:t>13</w:t>
+              <w:t>15</w:t>
             </w:r>
             <w:r>
               <w:rPr>
@@ -2972,9 +3083,12 @@
         </w:p>
         <w:p>
           <w:pPr>
-            <w:pStyle w:val="TM2"/>
+            <w:pStyle w:val="TM1"/>
+            <w:tabs>
+              <w:tab w:val="right" w:leader="dot" w:pos="8296"/>
+            </w:tabs>
             <w:rPr>
-              <w:rFonts w:asciiTheme="minorHAnsi" w:eastAsiaTheme="minorEastAsia" w:hAnsiTheme="minorHAnsi"/>
+              <w:rFonts w:asciiTheme="minorHAnsi" w:eastAsiaTheme="minorEastAsia" w:hAnsiTheme="minorHAnsi" w:cstheme="minorBidi"/>
               <w:noProof/>
               <w:color w:val="auto"/>
               <w:sz w:val="22"/>
@@ -2982,13 +3096,13 @@
               <w:lang w:val="fr-FR"/>
             </w:rPr>
           </w:pPr>
-          <w:hyperlink w:anchor="_Toc69132935" w:history="1">
+          <w:hyperlink w:anchor="_Toc69733919" w:history="1">
             <w:r>
               <w:rPr>
                 <w:rStyle w:val="Lienhypertexte"/>
                 <w:noProof/>
               </w:rPr>
-              <w:t>Commons Properties</w:t>
+              <w:t>Modifier</w:t>
             </w:r>
             <w:r>
               <w:rPr>
@@ -3009,7 +3123,7 @@
                 <w:noProof/>
                 <w:webHidden/>
               </w:rPr>
-              <w:instrText xml:space="preserve"> PAGEREF _Toc69132935 \h </w:instrText>
+              <w:instrText xml:space="preserve"> PAGEREF _Toc69733919 \h </w:instrText>
             </w:r>
             <w:r>
               <w:rPr>
@@ -3029,7 +3143,7 @@
                 <w:noProof/>
                 <w:webHidden/>
               </w:rPr>
-              <w:t>13</w:t>
+              <w:t>16</w:t>
             </w:r>
             <w:r>
               <w:rPr>
@@ -3042,9 +3156,12 @@
         </w:p>
         <w:p>
           <w:pPr>
-            <w:pStyle w:val="TM3"/>
+            <w:pStyle w:val="TM2"/>
+            <w:tabs>
+              <w:tab w:val="right" w:leader="dot" w:pos="8296"/>
+            </w:tabs>
             <w:rPr>
-              <w:rFonts w:asciiTheme="minorHAnsi" w:eastAsiaTheme="minorEastAsia" w:hAnsiTheme="minorHAnsi"/>
+              <w:rFonts w:asciiTheme="minorHAnsi" w:eastAsiaTheme="minorEastAsia" w:hAnsiTheme="minorHAnsi" w:cstheme="minorBidi"/>
               <w:noProof/>
               <w:color w:val="auto"/>
               <w:sz w:val="22"/>
@@ -3052,13 +3169,13 @@
               <w:lang w:val="fr-FR"/>
             </w:rPr>
           </w:pPr>
-          <w:hyperlink w:anchor="_Toc69132936" w:history="1">
+          <w:hyperlink w:anchor="_Toc69733920" w:history="1">
             <w:r>
               <w:rPr>
                 <w:rStyle w:val="Lienhypertexte"/>
                 <w:noProof/>
               </w:rPr>
-              <w:t>scope</w:t>
+              <w:t>Commons Properties</w:t>
             </w:r>
             <w:r>
               <w:rPr>
@@ -3079,7 +3196,7 @@
                 <w:noProof/>
                 <w:webHidden/>
               </w:rPr>
-              <w:instrText xml:space="preserve"> PAGEREF _Toc69132936 \h </w:instrText>
+              <w:instrText xml:space="preserve"> PAGEREF _Toc69733920 \h </w:instrText>
             </w:r>
             <w:r>
               <w:rPr>
@@ -3099,7 +3216,7 @@
                 <w:noProof/>
                 <w:webHidden/>
               </w:rPr>
-              <w:t>13</w:t>
+              <w:t>16</w:t>
             </w:r>
             <w:r>
               <w:rPr>
@@ -3113,8 +3230,11 @@
         <w:p>
           <w:pPr>
             <w:pStyle w:val="TM3"/>
+            <w:tabs>
+              <w:tab w:val="right" w:leader="dot" w:pos="8296"/>
+            </w:tabs>
             <w:rPr>
-              <w:rFonts w:asciiTheme="minorHAnsi" w:eastAsiaTheme="minorEastAsia" w:hAnsiTheme="minorHAnsi"/>
+              <w:rFonts w:asciiTheme="minorHAnsi" w:eastAsiaTheme="minorEastAsia" w:hAnsiTheme="minorHAnsi" w:cstheme="minorBidi"/>
               <w:noProof/>
               <w:color w:val="auto"/>
               <w:sz w:val="22"/>
@@ -3122,13 +3242,13 @@
               <w:lang w:val="fr-FR"/>
             </w:rPr>
           </w:pPr>
-          <w:hyperlink w:anchor="_Toc69132937" w:history="1">
+          <w:hyperlink w:anchor="_Toc69733921" w:history="1">
             <w:r>
               <w:rPr>
                 <w:rStyle w:val="Lienhypertexte"/>
                 <w:noProof/>
               </w:rPr>
-              <w:t>category</w:t>
+              <w:t>scope</w:t>
             </w:r>
             <w:r>
               <w:rPr>
@@ -3149,7 +3269,7 @@
                 <w:noProof/>
                 <w:webHidden/>
               </w:rPr>
-              <w:instrText xml:space="preserve"> PAGEREF _Toc69132937 \h </w:instrText>
+              <w:instrText xml:space="preserve"> PAGEREF _Toc69733921 \h </w:instrText>
             </w:r>
             <w:r>
               <w:rPr>
@@ -3169,7 +3289,7 @@
                 <w:noProof/>
                 <w:webHidden/>
               </w:rPr>
-              <w:t>13</w:t>
+              <w:t>16</w:t>
             </w:r>
             <w:r>
               <w:rPr>
@@ -3183,8 +3303,11 @@
         <w:p>
           <w:pPr>
             <w:pStyle w:val="TM3"/>
+            <w:tabs>
+              <w:tab w:val="right" w:leader="dot" w:pos="8296"/>
+            </w:tabs>
             <w:rPr>
-              <w:rFonts w:asciiTheme="minorHAnsi" w:eastAsiaTheme="minorEastAsia" w:hAnsiTheme="minorHAnsi"/>
+              <w:rFonts w:asciiTheme="minorHAnsi" w:eastAsiaTheme="minorEastAsia" w:hAnsiTheme="minorHAnsi" w:cstheme="minorBidi"/>
               <w:noProof/>
               <w:color w:val="auto"/>
               <w:sz w:val="22"/>
@@ -3192,13 +3315,13 @@
               <w:lang w:val="fr-FR"/>
             </w:rPr>
           </w:pPr>
-          <w:hyperlink w:anchor="_Toc69132938" w:history="1">
+          <w:hyperlink w:anchor="_Toc69733922" w:history="1">
             <w:r>
               <w:rPr>
                 <w:rStyle w:val="Lienhypertexte"/>
                 <w:noProof/>
               </w:rPr>
-              <w:t>priority</w:t>
+              <w:t>category</w:t>
             </w:r>
             <w:r>
               <w:rPr>
@@ -3219,7 +3342,7 @@
                 <w:noProof/>
                 <w:webHidden/>
               </w:rPr>
-              <w:instrText xml:space="preserve"> PAGEREF _Toc69132938 \h </w:instrText>
+              <w:instrText xml:space="preserve"> PAGEREF _Toc69733922 \h </w:instrText>
             </w:r>
             <w:r>
               <w:rPr>
@@ -3239,7 +3362,7 @@
                 <w:noProof/>
                 <w:webHidden/>
               </w:rPr>
-              <w:t>13</w:t>
+              <w:t>16</w:t>
             </w:r>
             <w:r>
               <w:rPr>
@@ -3252,9 +3375,12 @@
         </w:p>
         <w:p>
           <w:pPr>
-            <w:pStyle w:val="TM2"/>
+            <w:pStyle w:val="TM3"/>
+            <w:tabs>
+              <w:tab w:val="right" w:leader="dot" w:pos="8296"/>
+            </w:tabs>
             <w:rPr>
-              <w:rFonts w:asciiTheme="minorHAnsi" w:eastAsiaTheme="minorEastAsia" w:hAnsiTheme="minorHAnsi"/>
+              <w:rFonts w:asciiTheme="minorHAnsi" w:eastAsiaTheme="minorEastAsia" w:hAnsiTheme="minorHAnsi" w:cstheme="minorBidi"/>
               <w:noProof/>
               <w:color w:val="auto"/>
               <w:sz w:val="22"/>
@@ -3262,13 +3388,13 @@
               <w:lang w:val="fr-FR"/>
             </w:rPr>
           </w:pPr>
-          <w:hyperlink w:anchor="_Toc69132939" w:history="1">
+          <w:hyperlink w:anchor="_Toc69733923" w:history="1">
             <w:r>
               <w:rPr>
                 <w:rStyle w:val="Lienhypertexte"/>
                 <w:noProof/>
               </w:rPr>
-              <w:t>Modifier objects</w:t>
+              <w:t>priority</w:t>
             </w:r>
             <w:r>
               <w:rPr>
@@ -3289,7 +3415,7 @@
                 <w:noProof/>
                 <w:webHidden/>
               </w:rPr>
-              <w:instrText xml:space="preserve"> PAGEREF _Toc69132939 \h </w:instrText>
+              <w:instrText xml:space="preserve"> PAGEREF _Toc69733923 \h </w:instrText>
             </w:r>
             <w:r>
               <w:rPr>
@@ -3309,7 +3435,7 @@
                 <w:noProof/>
                 <w:webHidden/>
               </w:rPr>
-              <w:t>14</w:t>
+              <w:t>17</w:t>
             </w:r>
             <w:r>
               <w:rPr>
@@ -3322,9 +3448,12 @@
         </w:p>
         <w:p>
           <w:pPr>
-            <w:pStyle w:val="TM3"/>
+            <w:pStyle w:val="TM2"/>
+            <w:tabs>
+              <w:tab w:val="right" w:leader="dot" w:pos="8296"/>
+            </w:tabs>
             <w:rPr>
-              <w:rFonts w:asciiTheme="minorHAnsi" w:eastAsiaTheme="minorEastAsia" w:hAnsiTheme="minorHAnsi"/>
+              <w:rFonts w:asciiTheme="minorHAnsi" w:eastAsiaTheme="minorEastAsia" w:hAnsiTheme="minorHAnsi" w:cstheme="minorBidi"/>
               <w:noProof/>
               <w:color w:val="auto"/>
               <w:sz w:val="22"/>
@@ -3332,13 +3461,13 @@
               <w:lang w:val="fr-FR"/>
             </w:rPr>
           </w:pPr>
-          <w:hyperlink w:anchor="_Toc69132940" w:history="1">
+          <w:hyperlink w:anchor="_Toc69733924" w:history="1">
             <w:r>
               <w:rPr>
                 <w:rStyle w:val="Lienhypertexte"/>
                 <w:noProof/>
               </w:rPr>
-              <w:t>geoExpiration</w:t>
+              <w:t>Modifier objects</w:t>
             </w:r>
             <w:r>
               <w:rPr>
@@ -3359,7 +3488,7 @@
                 <w:noProof/>
                 <w:webHidden/>
               </w:rPr>
-              <w:instrText xml:space="preserve"> PAGEREF _Toc69132940 \h </w:instrText>
+              <w:instrText xml:space="preserve"> PAGEREF _Toc69733924 \h </w:instrText>
             </w:r>
             <w:r>
               <w:rPr>
@@ -3379,7 +3508,7 @@
                 <w:noProof/>
                 <w:webHidden/>
               </w:rPr>
-              <w:t>14</w:t>
+              <w:t>17</w:t>
             </w:r>
             <w:r>
               <w:rPr>
@@ -3393,8 +3522,11 @@
         <w:p>
           <w:pPr>
             <w:pStyle w:val="TM3"/>
+            <w:tabs>
+              <w:tab w:val="right" w:leader="dot" w:pos="8296"/>
+            </w:tabs>
             <w:rPr>
-              <w:rFonts w:asciiTheme="minorHAnsi" w:eastAsiaTheme="minorEastAsia" w:hAnsiTheme="minorHAnsi"/>
+              <w:rFonts w:asciiTheme="minorHAnsi" w:eastAsiaTheme="minorEastAsia" w:hAnsiTheme="minorHAnsi" w:cstheme="minorBidi"/>
               <w:noProof/>
               <w:color w:val="auto"/>
               <w:sz w:val="22"/>
@@ -3402,12 +3534,85 @@
               <w:lang w:val="fr-FR"/>
             </w:rPr>
           </w:pPr>
-          <w:hyperlink w:anchor="_Toc69132941" w:history="1">
+          <w:hyperlink w:anchor="_Toc69733925" w:history="1">
             <w:r>
               <w:rPr>
                 <w:rStyle w:val="Lienhypertexte"/>
                 <w:noProof/>
               </w:rPr>
+              <w:t>geoExpiration</w:t>
+            </w:r>
+            <w:r>
+              <w:rPr>
+                <w:noProof/>
+                <w:webHidden/>
+              </w:rPr>
+              <w:tab/>
+            </w:r>
+            <w:r>
+              <w:rPr>
+                <w:noProof/>
+                <w:webHidden/>
+              </w:rPr>
+              <w:fldChar w:fldCharType="begin"/>
+            </w:r>
+            <w:r>
+              <w:rPr>
+                <w:noProof/>
+                <w:webHidden/>
+              </w:rPr>
+              <w:instrText xml:space="preserve"> PAGEREF _Toc69733925 \h </w:instrText>
+            </w:r>
+            <w:r>
+              <w:rPr>
+                <w:noProof/>
+                <w:webHidden/>
+              </w:rPr>
+            </w:r>
+            <w:r>
+              <w:rPr>
+                <w:noProof/>
+                <w:webHidden/>
+              </w:rPr>
+              <w:fldChar w:fldCharType="separate"/>
+            </w:r>
+            <w:r>
+              <w:rPr>
+                <w:noProof/>
+                <w:webHidden/>
+              </w:rPr>
+              <w:t>17</w:t>
+            </w:r>
+            <w:r>
+              <w:rPr>
+                <w:noProof/>
+                <w:webHidden/>
+              </w:rPr>
+              <w:fldChar w:fldCharType="end"/>
+            </w:r>
+          </w:hyperlink>
+        </w:p>
+        <w:p>
+          <w:pPr>
+            <w:pStyle w:val="TM3"/>
+            <w:tabs>
+              <w:tab w:val="right" w:leader="dot" w:pos="8296"/>
+            </w:tabs>
+            <w:rPr>
+              <w:rFonts w:asciiTheme="minorHAnsi" w:eastAsiaTheme="minorEastAsia" w:hAnsiTheme="minorHAnsi" w:cstheme="minorBidi"/>
+              <w:noProof/>
+              <w:color w:val="auto"/>
+              <w:sz w:val="22"/>
+              <w:szCs w:val="22"/>
+              <w:lang w:val="fr-FR"/>
+            </w:rPr>
+          </w:pPr>
+          <w:hyperlink w:anchor="_Toc69733926" w:history="1">
+            <w:r>
+              <w:rPr>
+                <w:rStyle w:val="Lienhypertexte"/>
+                <w:noProof/>
+              </w:rPr>
               <w:t>geoValidityPeriods</w:t>
             </w:r>
             <w:r>
@@ -3429,7 +3634,7 @@
                 <w:noProof/>
                 <w:webHidden/>
               </w:rPr>
-              <w:instrText xml:space="preserve"> PAGEREF _Toc69132941 \h </w:instrText>
+              <w:instrText xml:space="preserve"> PAGEREF _Toc69733926 \h </w:instrText>
             </w:r>
             <w:r>
               <w:rPr>
@@ -3449,7 +3654,299 @@
                 <w:noProof/>
                 <w:webHidden/>
               </w:rPr>
-              <w:t>14</w:t>
+              <w:t>17</w:t>
+            </w:r>
+            <w:r>
+              <w:rPr>
+                <w:noProof/>
+                <w:webHidden/>
+              </w:rPr>
+              <w:fldChar w:fldCharType="end"/>
+            </w:r>
+          </w:hyperlink>
+        </w:p>
+        <w:p>
+          <w:pPr>
+            <w:pStyle w:val="TM1"/>
+            <w:tabs>
+              <w:tab w:val="right" w:leader="dot" w:pos="8296"/>
+            </w:tabs>
+            <w:rPr>
+              <w:rFonts w:asciiTheme="minorHAnsi" w:eastAsiaTheme="minorEastAsia" w:hAnsiTheme="minorHAnsi" w:cstheme="minorBidi"/>
+              <w:noProof/>
+              <w:color w:val="auto"/>
+              <w:sz w:val="22"/>
+              <w:szCs w:val="22"/>
+              <w:lang w:val="fr-FR"/>
+            </w:rPr>
+          </w:pPr>
+          <w:hyperlink w:anchor="_Toc69733927" w:history="1">
+            <w:r>
+              <w:rPr>
+                <w:rStyle w:val="Lienhypertexte"/>
+                <w:noProof/>
+              </w:rPr>
+              <w:t>Primitives</w:t>
+            </w:r>
+            <w:r>
+              <w:rPr>
+                <w:noProof/>
+                <w:webHidden/>
+              </w:rPr>
+              <w:tab/>
+            </w:r>
+            <w:r>
+              <w:rPr>
+                <w:noProof/>
+                <w:webHidden/>
+              </w:rPr>
+              <w:fldChar w:fldCharType="begin"/>
+            </w:r>
+            <w:r>
+              <w:rPr>
+                <w:noProof/>
+                <w:webHidden/>
+              </w:rPr>
+              <w:instrText xml:space="preserve"> PAGEREF _Toc69733927 \h </w:instrText>
+            </w:r>
+            <w:r>
+              <w:rPr>
+                <w:noProof/>
+                <w:webHidden/>
+              </w:rPr>
+            </w:r>
+            <w:r>
+              <w:rPr>
+                <w:noProof/>
+                <w:webHidden/>
+              </w:rPr>
+              <w:fldChar w:fldCharType="separate"/>
+            </w:r>
+            <w:r>
+              <w:rPr>
+                <w:noProof/>
+                <w:webHidden/>
+              </w:rPr>
+              <w:t>18</w:t>
+            </w:r>
+            <w:r>
+              <w:rPr>
+                <w:noProof/>
+                <w:webHidden/>
+              </w:rPr>
+              <w:fldChar w:fldCharType="end"/>
+            </w:r>
+          </w:hyperlink>
+        </w:p>
+        <w:p>
+          <w:pPr>
+            <w:pStyle w:val="TM2"/>
+            <w:tabs>
+              <w:tab w:val="right" w:leader="dot" w:pos="8296"/>
+            </w:tabs>
+            <w:rPr>
+              <w:rFonts w:asciiTheme="minorHAnsi" w:eastAsiaTheme="minorEastAsia" w:hAnsiTheme="minorHAnsi" w:cstheme="minorBidi"/>
+              <w:noProof/>
+              <w:color w:val="auto"/>
+              <w:sz w:val="22"/>
+              <w:szCs w:val="22"/>
+              <w:lang w:val="fr-FR"/>
+            </w:rPr>
+          </w:pPr>
+          <w:hyperlink w:anchor="_Toc69733928" w:history="1">
+            <w:r>
+              <w:rPr>
+                <w:rStyle w:val="Lienhypertexte"/>
+                <w:noProof/>
+              </w:rPr>
+              <w:t>properties</w:t>
+            </w:r>
+            <w:r>
+              <w:rPr>
+                <w:noProof/>
+                <w:webHidden/>
+              </w:rPr>
+              <w:tab/>
+            </w:r>
+            <w:r>
+              <w:rPr>
+                <w:noProof/>
+                <w:webHidden/>
+              </w:rPr>
+              <w:fldChar w:fldCharType="begin"/>
+            </w:r>
+            <w:r>
+              <w:rPr>
+                <w:noProof/>
+                <w:webHidden/>
+              </w:rPr>
+              <w:instrText xml:space="preserve"> PAGEREF _Toc69733928 \h </w:instrText>
+            </w:r>
+            <w:r>
+              <w:rPr>
+                <w:noProof/>
+                <w:webHidden/>
+              </w:rPr>
+            </w:r>
+            <w:r>
+              <w:rPr>
+                <w:noProof/>
+                <w:webHidden/>
+              </w:rPr>
+              <w:fldChar w:fldCharType="separate"/>
+            </w:r>
+            <w:r>
+              <w:rPr>
+                <w:noProof/>
+                <w:webHidden/>
+              </w:rPr>
+              <w:t>18</w:t>
+            </w:r>
+            <w:r>
+              <w:rPr>
+                <w:noProof/>
+                <w:webHidden/>
+              </w:rPr>
+              <w:fldChar w:fldCharType="end"/>
+            </w:r>
+          </w:hyperlink>
+        </w:p>
+        <w:p>
+          <w:pPr>
+            <w:pStyle w:val="TM3"/>
+            <w:tabs>
+              <w:tab w:val="right" w:leader="dot" w:pos="8296"/>
+            </w:tabs>
+            <w:rPr>
+              <w:rFonts w:asciiTheme="minorHAnsi" w:eastAsiaTheme="minorEastAsia" w:hAnsiTheme="minorHAnsi" w:cstheme="minorBidi"/>
+              <w:noProof/>
+              <w:color w:val="auto"/>
+              <w:sz w:val="22"/>
+              <w:szCs w:val="22"/>
+              <w:lang w:val="fr-FR"/>
+            </w:rPr>
+          </w:pPr>
+          <w:hyperlink w:anchor="_Toc69733929" w:history="1">
+            <w:r>
+              <w:rPr>
+                <w:rStyle w:val="Lienhypertexte"/>
+                <w:noProof/>
+              </w:rPr>
+              <w:t>shapes</w:t>
+            </w:r>
+            <w:r>
+              <w:rPr>
+                <w:noProof/>
+                <w:webHidden/>
+              </w:rPr>
+              <w:tab/>
+            </w:r>
+            <w:r>
+              <w:rPr>
+                <w:noProof/>
+                <w:webHidden/>
+              </w:rPr>
+              <w:fldChar w:fldCharType="begin"/>
+            </w:r>
+            <w:r>
+              <w:rPr>
+                <w:noProof/>
+                <w:webHidden/>
+              </w:rPr>
+              <w:instrText xml:space="preserve"> PAGEREF _Toc69733929 \h </w:instrText>
+            </w:r>
+            <w:r>
+              <w:rPr>
+                <w:noProof/>
+                <w:webHidden/>
+              </w:rPr>
+            </w:r>
+            <w:r>
+              <w:rPr>
+                <w:noProof/>
+                <w:webHidden/>
+              </w:rPr>
+              <w:fldChar w:fldCharType="separate"/>
+            </w:r>
+            <w:r>
+              <w:rPr>
+                <w:noProof/>
+                <w:webHidden/>
+              </w:rPr>
+              <w:t>18</w:t>
+            </w:r>
+            <w:r>
+              <w:rPr>
+                <w:noProof/>
+                <w:webHidden/>
+              </w:rPr>
+              <w:fldChar w:fldCharType="end"/>
+            </w:r>
+          </w:hyperlink>
+        </w:p>
+        <w:p>
+          <w:pPr>
+            <w:pStyle w:val="TM3"/>
+            <w:tabs>
+              <w:tab w:val="right" w:leader="dot" w:pos="8296"/>
+            </w:tabs>
+            <w:rPr>
+              <w:rFonts w:asciiTheme="minorHAnsi" w:eastAsiaTheme="minorEastAsia" w:hAnsiTheme="minorHAnsi" w:cstheme="minorBidi"/>
+              <w:noProof/>
+              <w:color w:val="auto"/>
+              <w:sz w:val="22"/>
+              <w:szCs w:val="22"/>
+              <w:lang w:val="fr-FR"/>
+            </w:rPr>
+          </w:pPr>
+          <w:hyperlink w:anchor="_Toc69733930" w:history="1">
+            <w:r>
+              <w:rPr>
+                <w:rStyle w:val="Lienhypertexte"/>
+                <w:noProof/>
+              </w:rPr>
+              <w:t>alerts</w:t>
+            </w:r>
+            <w:r>
+              <w:rPr>
+                <w:noProof/>
+                <w:webHidden/>
+              </w:rPr>
+              <w:tab/>
+            </w:r>
+            <w:r>
+              <w:rPr>
+                <w:noProof/>
+                <w:webHidden/>
+              </w:rPr>
+              <w:fldChar w:fldCharType="begin"/>
+            </w:r>
+            <w:r>
+              <w:rPr>
+                <w:noProof/>
+                <w:webHidden/>
+              </w:rPr>
+              <w:instrText xml:space="preserve"> PAGEREF _Toc69733930 \h </w:instrText>
+            </w:r>
+            <w:r>
+              <w:rPr>
+                <w:noProof/>
+                <w:webHidden/>
+              </w:rPr>
+            </w:r>
+            <w:r>
+              <w:rPr>
+                <w:noProof/>
+                <w:webHidden/>
+              </w:rPr>
+              <w:fldChar w:fldCharType="separate"/>
+            </w:r>
+            <w:r>
+              <w:rPr>
+                <w:noProof/>
+                <w:webHidden/>
+              </w:rPr>
+              <w:t>18</w:t>
             </w:r>
             <w:r>
               <w:rPr>
@@ -3484,22 +3981,22 @@
       <w:pPr>
         <w:pStyle w:val="Titre1"/>
       </w:pPr>
-      <w:bookmarkStart w:id="2" w:name="_Toc69132902"/>
+      <w:bookmarkStart w:id="3" w:name="_Toc69733887"/>
       <w:r>
         <w:lastRenderedPageBreak/>
         <w:t>Introduction</w:t>
       </w:r>
-      <w:bookmarkEnd w:id="2"/>
+      <w:bookmarkEnd w:id="3"/>
     </w:p>
     <w:p>
       <w:pPr>
         <w:pStyle w:val="Titre2"/>
       </w:pPr>
-      <w:bookmarkStart w:id="3" w:name="_Toc69132903"/>
+      <w:bookmarkStart w:id="4" w:name="_Toc69733888"/>
       <w:r>
         <w:t>Notational convention</w:t>
       </w:r>
-      <w:bookmarkEnd w:id="3"/>
+      <w:bookmarkEnd w:id="4"/>
     </w:p>
     <w:p>
       <w:r>
@@ -3540,7 +4037,15 @@
     </w:p>
     <w:p>
       <w:r>
-        <w:t>The underlying format used for this specification is JSON. Consequently, the terms "object" and "array" as well as the four primitive types (strings, numbers, booleans, and null) are to be interpreted as described in Section 1 of</w:t>
+        <w:t xml:space="preserve">The underlying format used for this specification is JSON. Consequently, the terms "object" and "array" as well as the four primitive types (strings, numbers, </w:t>
+      </w:r>
+      <w:proofErr w:type="spellStart"/>
+      <w:r>
+        <w:t>booleans</w:t>
+      </w:r>
+      <w:proofErr w:type="spellEnd"/>
+      <w:r>
+        <w:t>, and null) are to be interpreted as described in Section 1 of</w:t>
       </w:r>
       <w:hyperlink r:id="rId10" w:history="1">
         <w:r>
@@ -3566,11 +4071,16 @@
       <w:pPr>
         <w:pStyle w:val="Titre2"/>
       </w:pPr>
-      <w:bookmarkStart w:id="4" w:name="_Toc69132904"/>
-      <w:r>
-        <w:t>Relation to GeoJSON</w:t>
-      </w:r>
-      <w:bookmarkEnd w:id="4"/>
+      <w:bookmarkStart w:id="5" w:name="_Toc69733889"/>
+      <w:r>
+        <w:t xml:space="preserve">Relation to </w:t>
+      </w:r>
+      <w:proofErr w:type="spellStart"/>
+      <w:r>
+        <w:t>GeoJSON</w:t>
+      </w:r>
+      <w:bookmarkEnd w:id="5"/>
+      <w:proofErr w:type="spellEnd"/>
     </w:p>
     <w:p>
       <w:pPr>
@@ -3580,11 +4090,16 @@
           <w:shd w:val="clear" w:color="auto" w:fill="FFFFFF"/>
         </w:rPr>
       </w:pPr>
+      <w:proofErr w:type="spellStart"/>
       <w:r>
         <w:t>GeoJ</w:t>
       </w:r>
       <w:r>
-        <w:t>SON [</w:t>
+        <w:t>SON</w:t>
+      </w:r>
+      <w:proofErr w:type="spellEnd"/>
+      <w:r>
+        <w:t xml:space="preserve"> [</w:t>
       </w:r>
       <w:hyperlink r:id="rId11" w:history="1">
         <w:r>
@@ -3601,17 +4116,27 @@
         <w:t>]</w:t>
       </w:r>
       <w:r>
-        <w:t xml:space="preserve"> is an open standard format designed for representing simple geographical features, along with their non-spatial attributes. It is based on the JSON format. The data for geofence or set of geofences is represented by Feature Object and FeatureCollection Object in </w:t>
+        <w:t xml:space="preserve"> is an open standard format designed for representing simple geographical features, along with their non-spatial attributes. It is based on the JSON format. The data for geofence or set of geofences is represented by Feature Object and </w:t>
+      </w:r>
+      <w:proofErr w:type="spellStart"/>
+      <w:r>
+        <w:t>FeatureCollection</w:t>
+      </w:r>
+      <w:proofErr w:type="spellEnd"/>
+      <w:r>
+        <w:t xml:space="preserve"> Object in </w:t>
       </w:r>
       <w:r>
         <w:t xml:space="preserve">the </w:t>
       </w:r>
+      <w:proofErr w:type="spellStart"/>
       <w:r>
         <w:t>GeoJ</w:t>
       </w:r>
       <w:r>
         <w:t>SON</w:t>
       </w:r>
+      <w:proofErr w:type="spellEnd"/>
       <w:r>
         <w:t xml:space="preserve"> format</w:t>
       </w:r>
@@ -3644,7 +4169,23 @@
         </w:numPr>
       </w:pPr>
       <w:r>
-        <w:t>The GeoJSON Object type can be a Feature Object or a FeatureCollection Object.</w:t>
+        <w:t xml:space="preserve">The </w:t>
+      </w:r>
+      <w:proofErr w:type="spellStart"/>
+      <w:r>
+        <w:t>GeoJSON</w:t>
+      </w:r>
+      <w:proofErr w:type="spellEnd"/>
+      <w:r>
+        <w:t xml:space="preserve"> Object type can be a Feature Object or a </w:t>
+      </w:r>
+      <w:proofErr w:type="spellStart"/>
+      <w:r>
+        <w:t>FeatureCollection</w:t>
+      </w:r>
+      <w:proofErr w:type="spellEnd"/>
+      <w:r>
+        <w:t xml:space="preserve"> Object.</w:t>
       </w:r>
     </w:p>
     <w:p>
@@ -3656,7 +4197,39 @@
         </w:numPr>
       </w:pPr>
       <w:r>
-        <w:t>The Geometry Object type can be a Point, MultiPoint, LineString, MultiLineString, Polygon, MultiPolygon, and GeometryCollection.</w:t>
+        <w:t xml:space="preserve">The Geometry Object type can be a Point, MultiPoint, </w:t>
+      </w:r>
+      <w:proofErr w:type="spellStart"/>
+      <w:r>
+        <w:t>LineString</w:t>
+      </w:r>
+      <w:proofErr w:type="spellEnd"/>
+      <w:r>
+        <w:t xml:space="preserve">, </w:t>
+      </w:r>
+      <w:proofErr w:type="spellStart"/>
+      <w:r>
+        <w:t>MultiLineString</w:t>
+      </w:r>
+      <w:proofErr w:type="spellEnd"/>
+      <w:r>
+        <w:t xml:space="preserve">, Polygon, </w:t>
+      </w:r>
+      <w:proofErr w:type="spellStart"/>
+      <w:r>
+        <w:t>MultiPolygon</w:t>
+      </w:r>
+      <w:proofErr w:type="spellEnd"/>
+      <w:r>
+        <w:t xml:space="preserve">, and </w:t>
+      </w:r>
+      <w:proofErr w:type="spellStart"/>
+      <w:r>
+        <w:t>GeometryCollection</w:t>
+      </w:r>
+      <w:proofErr w:type="spellEnd"/>
+      <w:r>
+        <w:t>.</w:t>
       </w:r>
     </w:p>
     <w:p>
@@ -3685,11 +4258,10 @@
       <w:r>
         <w:t> </w:t>
       </w:r>
+      <w:proofErr w:type="spellStart"/>
       <w:r>
         <w:rPr>
           <w:rFonts w:ascii="Consolas" w:hAnsi="Consolas" w:cs="Courier New"/>
-          <w:sz w:val="24"/>
-          <w:szCs w:val="24"/>
           <w:shd w:val="clear" w:color="auto" w:fill="D9D9D9" w:themeFill="background1" w:themeFillShade="D9"/>
         </w:rPr>
         <w:t>geofencing</w:t>
@@ -3697,8 +4269,6 @@
       <w:r>
         <w:rPr>
           <w:rFonts w:ascii="Consolas" w:hAnsi="Consolas" w:cs="Courier New"/>
-          <w:sz w:val="24"/>
-          <w:szCs w:val="24"/>
           <w:shd w:val="clear" w:color="auto" w:fill="D9D9D9" w:themeFill="background1" w:themeFillShade="D9"/>
         </w:rPr>
         <w:t>Ex</w:t>
@@ -3706,12 +4276,11 @@
       <w:r>
         <w:rPr>
           <w:rFonts w:ascii="Consolas" w:hAnsi="Consolas" w:cs="Courier New"/>
-          <w:sz w:val="24"/>
-          <w:szCs w:val="24"/>
           <w:shd w:val="clear" w:color="auto" w:fill="D9D9D9" w:themeFill="background1" w:themeFillShade="D9"/>
         </w:rPr>
         <w:t>tension</w:t>
       </w:r>
+      <w:proofErr w:type="spellEnd"/>
       <w:r>
         <w:t xml:space="preserve"> attribute,</w:t>
       </w:r>
@@ -3725,8 +4294,13 @@
         <w:t>the geofence</w:t>
       </w:r>
       <w:r>
-        <w:t xml:space="preserve"> informations</w:t>
-      </w:r>
+        <w:t xml:space="preserve"> </w:t>
+      </w:r>
+      <w:proofErr w:type="spellStart"/>
+      <w:r>
+        <w:t>informations</w:t>
+      </w:r>
+      <w:proofErr w:type="spellEnd"/>
       <w:r>
         <w:t>.</w:t>
       </w:r>
@@ -3750,7 +4324,15 @@
         <w:t>NOT</w:t>
       </w:r>
       <w:r>
-        <w:t xml:space="preserve"> part of this specification and MAY be carry by another property of the geoJSON. </w:t>
+        <w:t xml:space="preserve"> part of this specification and MAY be carry by another property of the </w:t>
+      </w:r>
+      <w:proofErr w:type="spellStart"/>
+      <w:r>
+        <w:t>geoJSON</w:t>
+      </w:r>
+      <w:proofErr w:type="spellEnd"/>
+      <w:r>
+        <w:t xml:space="preserve">. </w:t>
       </w:r>
       <w:r>
         <w:t>Some tools already process such style within the propert</w:t>
@@ -3769,8 +4351,6 @@
           <w:rPr>
             <w:rStyle w:val="Lienhypertexte"/>
             <w:rFonts w:ascii="Segoe UI" w:eastAsia="Times New Roman" w:hAnsi="Segoe UI" w:cs="Segoe UI"/>
-            <w:sz w:val="24"/>
-            <w:szCs w:val="24"/>
           </w:rPr>
           <w:t>leaflet</w:t>
         </w:r>
@@ -3792,10 +4372,9 @@
         <w:rPr>
           <w:rFonts w:ascii="Segoe UI" w:hAnsi="Segoe UI" w:cs="Segoe UI"/>
           <w:color w:val="171717"/>
-          <w:sz w:val="24"/>
-          <w:szCs w:val="24"/>
         </w:rPr>
       </w:pPr>
+      <w:proofErr w:type="spellStart"/>
       <w:r>
         <w:rPr>
           <w:bdr w:val="none" w:sz="0" w:space="0" w:color="auto" w:frame="1"/>
@@ -3803,6 +4382,7 @@
         </w:rPr>
         <w:t>Width</w:t>
       </w:r>
+      <w:proofErr w:type="spellEnd"/>
     </w:p>
     <w:p>
       <w:pPr>
@@ -3814,10 +4394,9 @@
         <w:rPr>
           <w:rFonts w:ascii="Segoe UI" w:hAnsi="Segoe UI" w:cs="Segoe UI"/>
           <w:color w:val="171717"/>
-          <w:sz w:val="24"/>
-          <w:szCs w:val="24"/>
         </w:rPr>
       </w:pPr>
+      <w:proofErr w:type="spellStart"/>
       <w:r>
         <w:rPr>
           <w:bdr w:val="none" w:sz="0" w:space="0" w:color="auto" w:frame="1"/>
@@ -3832,6 +4411,7 @@
         </w:rPr>
         <w:t>ineColor</w:t>
       </w:r>
+      <w:proofErr w:type="spellEnd"/>
     </w:p>
     <w:p>
       <w:pPr>
@@ -3843,10 +4423,9 @@
         <w:rPr>
           <w:rFonts w:ascii="Segoe UI" w:hAnsi="Segoe UI" w:cs="Segoe UI"/>
           <w:color w:val="171717"/>
-          <w:sz w:val="24"/>
-          <w:szCs w:val="24"/>
         </w:rPr>
       </w:pPr>
+      <w:proofErr w:type="spellStart"/>
       <w:r>
         <w:rPr>
           <w:bdr w:val="none" w:sz="0" w:space="0" w:color="auto" w:frame="1"/>
@@ -3861,6 +4440,7 @@
         </w:rPr>
         <w:t>ineAlpha</w:t>
       </w:r>
+      <w:proofErr w:type="spellEnd"/>
     </w:p>
     <w:p>
       <w:pPr>
@@ -3872,10 +4452,9 @@
         <w:rPr>
           <w:rFonts w:ascii="Segoe UI" w:hAnsi="Segoe UI" w:cs="Segoe UI"/>
           <w:color w:val="171717"/>
-          <w:sz w:val="24"/>
-          <w:szCs w:val="24"/>
         </w:rPr>
       </w:pPr>
+      <w:proofErr w:type="spellStart"/>
       <w:r>
         <w:rPr>
           <w:bdr w:val="none" w:sz="0" w:space="0" w:color="auto" w:frame="1"/>
@@ -3890,6 +4469,7 @@
         </w:rPr>
         <w:t>illColor</w:t>
       </w:r>
+      <w:proofErr w:type="spellEnd"/>
     </w:p>
     <w:p>
       <w:pPr>
@@ -3901,10 +4481,9 @@
         <w:rPr>
           <w:rFonts w:ascii="Segoe UI" w:hAnsi="Segoe UI" w:cs="Segoe UI"/>
           <w:color w:val="171717"/>
-          <w:sz w:val="24"/>
-          <w:szCs w:val="24"/>
         </w:rPr>
       </w:pPr>
+      <w:proofErr w:type="spellStart"/>
       <w:r>
         <w:rPr>
           <w:bdr w:val="none" w:sz="0" w:space="0" w:color="auto" w:frame="1"/>
@@ -3919,6 +4498,7 @@
         </w:rPr>
         <w:t>illAlpha</w:t>
       </w:r>
+      <w:proofErr w:type="spellEnd"/>
     </w:p>
     <w:p>
       <w:pPr>
@@ -3930,7 +4510,21 @@
         <w:rPr>
           <w:bdr w:val="none" w:sz="0" w:space="0" w:color="auto" w:frame="1"/>
         </w:rPr>
-        <w:t xml:space="preserve">Because these extensions are part of the GeoJSON specification, back end implementation </w:t>
+        <w:t xml:space="preserve">Because these extensions are part of the </w:t>
+      </w:r>
+      <w:proofErr w:type="spellStart"/>
+      <w:r>
+        <w:rPr>
+          <w:bdr w:val="none" w:sz="0" w:space="0" w:color="auto" w:frame="1"/>
+        </w:rPr>
+        <w:t>GeoJSON</w:t>
+      </w:r>
+      <w:proofErr w:type="spellEnd"/>
+      <w:r>
+        <w:rPr>
+          <w:bdr w:val="none" w:sz="0" w:space="0" w:color="auto" w:frame="1"/>
+        </w:rPr>
+        <w:t xml:space="preserve"> specification, back end implementation </w:t>
       </w:r>
       <w:r>
         <w:rPr>
@@ -3977,7 +4571,21 @@
         <w:rPr>
           <w:bdr w:val="none" w:sz="0" w:space="0" w:color="auto" w:frame="1"/>
         </w:rPr>
-        <w:t xml:space="preserve"> add a specific tag to the GeoJson properties such</w:t>
+        <w:t xml:space="preserve"> add a specific tag to the </w:t>
+      </w:r>
+      <w:proofErr w:type="spellStart"/>
+      <w:r>
+        <w:rPr>
+          <w:bdr w:val="none" w:sz="0" w:space="0" w:color="auto" w:frame="1"/>
+        </w:rPr>
+        <w:t>GeoJson</w:t>
+      </w:r>
+      <w:proofErr w:type="spellEnd"/>
+      <w:r>
+        <w:rPr>
+          <w:bdr w:val="none" w:sz="0" w:space="0" w:color="auto" w:frame="1"/>
+        </w:rPr>
+        <w:t xml:space="preserve"> properties such</w:t>
       </w:r>
     </w:p>
     <w:p>
@@ -3985,6 +4593,7 @@
         <w:pStyle w:val="JSON"/>
       </w:pPr>
       <w:r>
+        <w:lastRenderedPageBreak/>
         <w:t xml:space="preserve">         "properties": {</w:t>
       </w:r>
     </w:p>
@@ -4063,7 +4672,6 @@
         <w:t xml:space="preserve">          }</w:t>
       </w:r>
     </w:p>
-    <w:p/>
     <w:p>
       <w:pPr>
         <w:pStyle w:val="Paragraphedeliste"/>
@@ -4073,7 +4681,30 @@
         </w:numPr>
       </w:pPr>
       <w:r>
-        <w:lastRenderedPageBreak/>
+        <w:t xml:space="preserve">Most of the serialization sample code sets </w:t>
+      </w:r>
+      <w:r>
+        <w:t xml:space="preserve">the layout </w:t>
+      </w:r>
+      <w:r>
+        <w:t>t</w:t>
+      </w:r>
+      <w:r>
+        <w:t>o "pretty-print" the JSON (with indentation and whitespace for human readability). For production use, you would typically accept the default value of false for this setting, since adding unnecessary whitespace may incur a noticeable, negative impact on performance and bandwidth usage</w:t>
+      </w:r>
+      <w:r>
+        <w:t>.</w:t>
+      </w:r>
+    </w:p>
+    <w:p>
+      <w:pPr>
+        <w:pStyle w:val="Paragraphedeliste"/>
+        <w:numPr>
+          <w:ilvl w:val="0"/>
+          <w:numId w:val="16"/>
+        </w:numPr>
+      </w:pPr>
+      <w:r>
         <w:t xml:space="preserve">All coordinate values are represented as [longitude, latitude, elevation?] defined in </w:t>
       </w:r>
       <w:r>
@@ -4095,8 +4726,13 @@
           <w:numId w:val="16"/>
         </w:numPr>
       </w:pPr>
-      <w:r>
-        <w:t>GeoJSON is 2D by design. The Geofence MAY represent also 3D volumes such Cylinder, Box</w:t>
+      <w:proofErr w:type="spellStart"/>
+      <w:r>
+        <w:t>GeoJSON</w:t>
+      </w:r>
+      <w:proofErr w:type="spellEnd"/>
+      <w:r>
+        <w:t xml:space="preserve"> is 2D by design. The Geofence MAY represent also 3D volumes such Cylinder, Box</w:t>
       </w:r>
       <w:r>
         <w:t>,</w:t>
@@ -4122,7 +4758,15 @@
         <w:t>description</w:t>
       </w:r>
       <w:r>
-        <w:t xml:space="preserve"> body for a geofence represented as a circle geofence geometry in GeoJSON using a center point and a radius</w:t>
+        <w:t xml:space="preserve"> body for a geofence represented as a circle geofence geometry in </w:t>
+      </w:r>
+      <w:proofErr w:type="spellStart"/>
+      <w:r>
+        <w:t>GeoJSON</w:t>
+      </w:r>
+      <w:proofErr w:type="spellEnd"/>
+      <w:r>
+        <w:t xml:space="preserve"> using a center point and a radius</w:t>
       </w:r>
     </w:p>
     <w:p>
@@ -4210,11 +4854,16 @@
         <w:pStyle w:val="JSON"/>
       </w:pPr>
       <w:r>
-        <w:t xml:space="preserve">        “geofenceExt</w:t>
+        <w:t xml:space="preserve">        “</w:t>
+      </w:r>
+      <w:proofErr w:type="spellStart"/>
+      <w:r>
+        <w:t>geofenceExt</w:t>
       </w:r>
       <w:r>
         <w:t>ension</w:t>
       </w:r>
+      <w:proofErr w:type="spellEnd"/>
       <w:r>
         <w:t>”: {</w:t>
       </w:r>
@@ -4362,6 +5011,7 @@
         <w:pStyle w:val="JSON"/>
       </w:pPr>
       <w:r>
+        <w:lastRenderedPageBreak/>
         <w:tab/>
       </w:r>
       <w:r>
@@ -4419,7 +5069,23 @@
         <w:pStyle w:val="JSON"/>
       </w:pPr>
       <w:r>
-        <w:t xml:space="preserve">                    "relativeTo": ["entering","exiting","inside","outside" ],</w:t>
+        <w:t xml:space="preserve">                    "</w:t>
+      </w:r>
+      <w:proofErr w:type="spellStart"/>
+      <w:r>
+        <w:t>relativeTo</w:t>
+      </w:r>
+      <w:proofErr w:type="spellEnd"/>
+      <w:r>
+        <w:t>": ["</w:t>
+      </w:r>
+      <w:proofErr w:type="spellStart"/>
+      <w:r>
+        <w:t>entering","exiting","inside","outside</w:t>
+      </w:r>
+      <w:proofErr w:type="spellEnd"/>
+      <w:r>
+        <w:t>" ],</w:t>
       </w:r>
     </w:p>
     <w:p>
@@ -4496,7 +5162,6 @@
         <w:pStyle w:val="JSON"/>
       </w:pPr>
       <w:r>
-        <w:lastRenderedPageBreak/>
         <w:tab/>
       </w:r>
       <w:r>
@@ -4625,15 +5290,31 @@
       <w:pPr>
         <w:pStyle w:val="Titre1"/>
       </w:pPr>
-      <w:bookmarkStart w:id="5" w:name="_Toc69132905"/>
-      <w:r>
-        <w:t>Structure of JSGeofencing objects</w:t>
-      </w:r>
-      <w:bookmarkEnd w:id="5"/>
-    </w:p>
-    <w:p>
-      <w:r>
-        <w:t xml:space="preserve">A JSGeofencing object is a JSON object, which MUST be valid I-JSON (a stricter subset of JSON), as specified in </w:t>
+      <w:bookmarkStart w:id="6" w:name="_Toc69733890"/>
+      <w:r>
+        <w:t xml:space="preserve">Structure of </w:t>
+      </w:r>
+      <w:proofErr w:type="spellStart"/>
+      <w:r>
+        <w:t>JSGeofencing</w:t>
+      </w:r>
+      <w:proofErr w:type="spellEnd"/>
+      <w:r>
+        <w:t xml:space="preserve"> objects</w:t>
+      </w:r>
+      <w:bookmarkEnd w:id="6"/>
+    </w:p>
+    <w:p>
+      <w:r>
+        <w:t xml:space="preserve">A </w:t>
+      </w:r>
+      <w:proofErr w:type="spellStart"/>
+      <w:r>
+        <w:t>JSGeofencing</w:t>
+      </w:r>
+      <w:proofErr w:type="spellEnd"/>
+      <w:r>
+        <w:t xml:space="preserve"> object is a JSON object, which MUST be valid I-JSON (a stricter subset of JSON), as specified in </w:t>
       </w:r>
       <w:r>
         <w:t> </w:t>
@@ -4659,11 +5340,11 @@
       <w:pPr>
         <w:pStyle w:val="Titre2"/>
       </w:pPr>
-      <w:bookmarkStart w:id="6" w:name="_Toc69132906"/>
+      <w:bookmarkStart w:id="7" w:name="_Toc69733891"/>
       <w:r>
         <w:t>Type signatures</w:t>
       </w:r>
-      <w:bookmarkEnd w:id="6"/>
+      <w:bookmarkEnd w:id="7"/>
     </w:p>
     <w:p>
       <w:r>
@@ -4679,6 +5360,7 @@
         </w:numPr>
       </w:pPr>
       <w:r>
+        <w:lastRenderedPageBreak/>
         <w:t>Foo: Any name that is not a native JSON type means an object for which the properties (and their types) are defined elsewhere within this document.</w:t>
       </w:r>
     </w:p>
@@ -4698,11 +5380,11 @@
       <w:pPr>
         <w:pStyle w:val="Titre2"/>
       </w:pPr>
-      <w:bookmarkStart w:id="7" w:name="_Toc69132907"/>
+      <w:bookmarkStart w:id="8" w:name="_Toc69733892"/>
       <w:r>
         <w:t>Data Types</w:t>
       </w:r>
-      <w:bookmarkEnd w:id="7"/>
+      <w:bookmarkEnd w:id="8"/>
     </w:p>
     <w:p>
       <w:r>
@@ -4713,11 +5395,13 @@
       <w:pPr>
         <w:pStyle w:val="Titre3"/>
       </w:pPr>
-      <w:bookmarkStart w:id="8" w:name="_Toc69132908"/>
+      <w:bookmarkStart w:id="9" w:name="_Toc69733893"/>
+      <w:proofErr w:type="spellStart"/>
       <w:r>
         <w:t>UTCDate</w:t>
       </w:r>
-      <w:bookmarkEnd w:id="8"/>
+      <w:bookmarkEnd w:id="9"/>
+      <w:proofErr w:type="spellEnd"/>
     </w:p>
     <w:p>
       <w:r>
@@ -4749,30 +5433,52 @@
       <w:pPr>
         <w:pStyle w:val="Titre3"/>
       </w:pPr>
-      <w:bookmarkStart w:id="9" w:name="_Toc69132909"/>
+      <w:bookmarkStart w:id="10" w:name="_Toc69733894"/>
+      <w:proofErr w:type="spellStart"/>
       <w:r>
         <w:t>LocalDate</w:t>
       </w:r>
-      <w:bookmarkEnd w:id="9"/>
-    </w:p>
-    <w:p>
-      <w:r>
-        <w:t xml:space="preserve">This is a date-time string with no time-zone/offset information. It is otherwise in the same format as UTCDate: YYYY-MM-DDTHH:MM:SS. The time-zone to associate the LocalDate with </w:t>
-      </w:r>
-      <w:r>
-        <w:lastRenderedPageBreak/>
-        <w:t>comes from an associated property, or if no time-zone is associated it defines floating time. Floating date-times are not tied to any specific time-zone. Instead, they occur in every timezone at the same wall-clock time (as opposed to the same instant point in time).</w:t>
+      <w:bookmarkEnd w:id="10"/>
+      <w:proofErr w:type="spellEnd"/>
+    </w:p>
+    <w:p>
+      <w:r>
+        <w:t xml:space="preserve">This is a date-time string with no time-zone/offset information. It is otherwise in the same format as </w:t>
+      </w:r>
+      <w:proofErr w:type="spellStart"/>
+      <w:r>
+        <w:t>UTCDate</w:t>
+      </w:r>
+      <w:proofErr w:type="spellEnd"/>
+      <w:r>
+        <w:t xml:space="preserve">: YYYY-MM-DDTHH:MM:SS. The time-zone to associate the </w:t>
+      </w:r>
+      <w:proofErr w:type="spellStart"/>
+      <w:r>
+        <w:t>LocalDate</w:t>
+      </w:r>
+      <w:proofErr w:type="spellEnd"/>
+      <w:r>
+        <w:t xml:space="preserve"> with comes from an associated property, or if no time-zone is associated it defines floating time. Floating date-times are not tied to any specific time-zone. Instead, they occur in every </w:t>
+      </w:r>
+      <w:proofErr w:type="spellStart"/>
+      <w:r>
+        <w:t>timezone</w:t>
+      </w:r>
+      <w:proofErr w:type="spellEnd"/>
+      <w:r>
+        <w:t xml:space="preserve"> at the same wall-clock time (as opposed to the same instant point in time).</w:t>
       </w:r>
     </w:p>
     <w:p>
       <w:pPr>
         <w:pStyle w:val="Titre3"/>
       </w:pPr>
-      <w:bookmarkStart w:id="10" w:name="_Toc69132910"/>
+      <w:bookmarkStart w:id="11" w:name="_Toc69733895"/>
       <w:r>
         <w:t>Duration</w:t>
       </w:r>
-      <w:bookmarkEnd w:id="10"/>
+      <w:bookmarkEnd w:id="11"/>
     </w:p>
     <w:p>
       <w:r>
@@ -4793,7 +5499,21 @@
         <w:rPr>
           <w:lang w:val="fr-FR"/>
         </w:rPr>
-        <w:t>dur-secfrac = "." 1*DIGIT</w:t>
+        <w:t>dur-</w:t>
+      </w:r>
+      <w:proofErr w:type="spellStart"/>
+      <w:r>
+        <w:rPr>
+          <w:lang w:val="fr-FR"/>
+        </w:rPr>
+        <w:t>secfrac</w:t>
+      </w:r>
+      <w:proofErr w:type="spellEnd"/>
+      <w:r>
+        <w:rPr>
+          <w:lang w:val="fr-FR"/>
+        </w:rPr>
+        <w:t xml:space="preserve"> = "." 1*DIGIT</w:t>
       </w:r>
     </w:p>
     <w:p>
@@ -4807,7 +5527,21 @@
         <w:rPr>
           <w:lang w:val="fr-FR"/>
         </w:rPr>
-        <w:t xml:space="preserve">    dur-second  = 1*DIGIT [dur-secfrac] "S"</w:t>
+        <w:t xml:space="preserve">    dur-second  = 1*DIGIT [dur-</w:t>
+      </w:r>
+      <w:proofErr w:type="spellStart"/>
+      <w:r>
+        <w:rPr>
+          <w:lang w:val="fr-FR"/>
+        </w:rPr>
+        <w:t>secfrac</w:t>
+      </w:r>
+      <w:proofErr w:type="spellEnd"/>
+      <w:r>
+        <w:rPr>
+          <w:lang w:val="fr-FR"/>
+        </w:rPr>
+        <w:t>] "S"</w:t>
       </w:r>
     </w:p>
     <w:p>
@@ -4835,7 +5569,21 @@
         <w:rPr>
           <w:lang w:val="fr-FR"/>
         </w:rPr>
-        <w:t xml:space="preserve">    dur-hour    = 1*DIGIT "H" [dur-minute]</w:t>
+        <w:t xml:space="preserve">    dur-</w:t>
+      </w:r>
+      <w:proofErr w:type="spellStart"/>
+      <w:r>
+        <w:rPr>
+          <w:lang w:val="fr-FR"/>
+        </w:rPr>
+        <w:t>hour</w:t>
+      </w:r>
+      <w:proofErr w:type="spellEnd"/>
+      <w:r>
+        <w:rPr>
+          <w:lang w:val="fr-FR"/>
+        </w:rPr>
+        <w:t xml:space="preserve">    = 1*DIGIT "H" [dur-minute]</w:t>
       </w:r>
     </w:p>
     <w:p>
@@ -4849,7 +5597,21 @@
         <w:rPr>
           <w:lang w:val="fr-FR"/>
         </w:rPr>
-        <w:t xml:space="preserve">    dur-time    = "T" (dur-hour / dur-minute / dur-second)</w:t>
+        <w:t xml:space="preserve">    dur-time    = "T" (dur-</w:t>
+      </w:r>
+      <w:proofErr w:type="spellStart"/>
+      <w:r>
+        <w:rPr>
+          <w:lang w:val="fr-FR"/>
+        </w:rPr>
+        <w:t>hour</w:t>
+      </w:r>
+      <w:proofErr w:type="spellEnd"/>
+      <w:r>
+        <w:rPr>
+          <w:lang w:val="fr-FR"/>
+        </w:rPr>
+        <w:t xml:space="preserve"> / dur-minute / dur-second)</w:t>
       </w:r>
     </w:p>
     <w:p>
@@ -4863,7 +5625,21 @@
         <w:rPr>
           <w:lang w:val="fr-FR"/>
         </w:rPr>
-        <w:t xml:space="preserve">    dur-day     = 1*DIGIT "D"</w:t>
+        <w:t xml:space="preserve">    dur-</w:t>
+      </w:r>
+      <w:proofErr w:type="spellStart"/>
+      <w:r>
+        <w:rPr>
+          <w:lang w:val="fr-FR"/>
+        </w:rPr>
+        <w:t>day</w:t>
+      </w:r>
+      <w:proofErr w:type="spellEnd"/>
+      <w:r>
+        <w:rPr>
+          <w:lang w:val="fr-FR"/>
+        </w:rPr>
+        <w:t xml:space="preserve">     = 1*DIGIT "D"</w:t>
       </w:r>
     </w:p>
     <w:p>
@@ -4877,7 +5653,21 @@
         <w:rPr>
           <w:lang w:val="fr-FR"/>
         </w:rPr>
-        <w:t xml:space="preserve">    duration    = "P" (dur-day [dur-time] / dur-time)</w:t>
+        <w:t xml:space="preserve">    duration    = "P" (dur-</w:t>
+      </w:r>
+      <w:proofErr w:type="spellStart"/>
+      <w:r>
+        <w:rPr>
+          <w:lang w:val="fr-FR"/>
+        </w:rPr>
+        <w:t>day</w:t>
+      </w:r>
+      <w:proofErr w:type="spellEnd"/>
+      <w:r>
+        <w:rPr>
+          <w:lang w:val="fr-FR"/>
+        </w:rPr>
+        <w:t xml:space="preserve"> [dur-time] / dur-time)</w:t>
       </w:r>
     </w:p>
     <w:p>
@@ -4895,22 +5685,26 @@
       <w:pPr>
         <w:pStyle w:val="Titre2"/>
       </w:pPr>
-      <w:bookmarkStart w:id="11" w:name="_Toc69132911"/>
-      <w:r>
+      <w:bookmarkStart w:id="12" w:name="_Toc69733896"/>
+      <w:r>
+        <w:lastRenderedPageBreak/>
         <w:t>Display string localization</w:t>
       </w:r>
-      <w:bookmarkEnd w:id="11"/>
-    </w:p>
-    <w:p>
-      <w:pPr>
-        <w:rPr>
-          <w:sz w:val="24"/>
-          <w:szCs w:val="24"/>
-        </w:rPr>
-      </w:pPr>
-      <w:r>
-        <w:t>Some string properties in models are meant for display and, therefore, support localization. JSGeofencing models use JSON-LD's string internationalization support for localization. Each localizable property (e.g. </w:t>
-      </w:r>
+      <w:bookmarkEnd w:id="12"/>
+    </w:p>
+    <w:p>
+      <w:r>
+        <w:t xml:space="preserve">Some string properties in models are meant for display and, therefore, support localization. </w:t>
+      </w:r>
+      <w:proofErr w:type="spellStart"/>
+      <w:r>
+        <w:t>JSGeofencing</w:t>
+      </w:r>
+      <w:proofErr w:type="spellEnd"/>
+      <w:r>
+        <w:t xml:space="preserve"> models use JSON-LD's string internationalization support for localization. Each localizable property (e.g. </w:t>
+      </w:r>
+      <w:proofErr w:type="spellStart"/>
       <w:r>
         <w:rPr>
           <w:rStyle w:val="CodeHTML"/>
@@ -4918,6 +5712,7 @@
         </w:rPr>
         <w:t>displayName</w:t>
       </w:r>
+      <w:proofErr w:type="spellEnd"/>
       <w:r>
         <w:t> and </w:t>
       </w:r>
@@ -4965,8 +5760,13 @@
       <w:r>
         <w:t xml:space="preserve"> provides a list of language tags. The default language for </w:t>
       </w:r>
-      <w:r>
-        <w:t xml:space="preserve">JSGeofencing </w:t>
+      <w:proofErr w:type="spellStart"/>
+      <w:r>
+        <w:t>JSGeofencing</w:t>
+      </w:r>
+      <w:proofErr w:type="spellEnd"/>
+      <w:r>
+        <w:t xml:space="preserve"> </w:t>
       </w:r>
       <w:r>
         <w:t>documents is English.</w:t>
@@ -4976,14 +5776,23 @@
       <w:pPr>
         <w:pStyle w:val="Titre1"/>
       </w:pPr>
-      <w:bookmarkStart w:id="12" w:name="_Toc69132912"/>
+      <w:bookmarkStart w:id="13" w:name="_Toc69733897"/>
       <w:r>
         <w:t>The geofencing extension</w:t>
       </w:r>
-    </w:p>
-    <w:p>
-      <w:r>
-        <w:t>The core of JSGeofencing is a JSON object that describe the structure and composition of a geofencing scene. The Top-level element of this object are :</w:t>
+      <w:bookmarkEnd w:id="13"/>
+    </w:p>
+    <w:p>
+      <w:r>
+        <w:t xml:space="preserve">The core of </w:t>
+      </w:r>
+      <w:proofErr w:type="spellStart"/>
+      <w:r>
+        <w:t>JSGeofencing</w:t>
+      </w:r>
+      <w:proofErr w:type="spellEnd"/>
+      <w:r>
+        <w:t xml:space="preserve"> is a JSON object that describe the structure and composition of a geofencing scene. The Top-level element of this object are :</w:t>
       </w:r>
     </w:p>
     <w:p>
@@ -5052,20 +5861,42 @@
       <w:pPr>
         <w:pStyle w:val="Titre1"/>
       </w:pPr>
-      <w:r>
-        <w:t>Common JS</w:t>
+      <w:bookmarkStart w:id="14" w:name="_Toc69733898"/>
+      <w:r>
+        <w:t xml:space="preserve">Common </w:t>
+      </w:r>
+      <w:proofErr w:type="spellStart"/>
+      <w:r>
+        <w:t>JS</w:t>
       </w:r>
       <w:r>
         <w:t>Geofencing</w:t>
       </w:r>
+      <w:proofErr w:type="spellEnd"/>
       <w:r>
         <w:t xml:space="preserve"> properties</w:t>
       </w:r>
-      <w:bookmarkEnd w:id="12"/>
-    </w:p>
-    <w:p>
-      <w:r>
-        <w:t>This section describes the properties that are common to the various JSGeofencing object types. Specific JSGeofencing object types may only support a subset of these properties.</w:t>
+      <w:bookmarkEnd w:id="14"/>
+    </w:p>
+    <w:p>
+      <w:r>
+        <w:t xml:space="preserve">This section describes the properties that are common to the various </w:t>
+      </w:r>
+      <w:proofErr w:type="spellStart"/>
+      <w:r>
+        <w:t>JSGeofencing</w:t>
+      </w:r>
+      <w:proofErr w:type="spellEnd"/>
+      <w:r>
+        <w:t xml:space="preserve"> object types. Specific </w:t>
+      </w:r>
+      <w:proofErr w:type="spellStart"/>
+      <w:r>
+        <w:t>JSGeofencing</w:t>
+      </w:r>
+      <w:proofErr w:type="spellEnd"/>
+      <w:r>
+        <w:t xml:space="preserve"> object types may only support a subset of these properties.</w:t>
       </w:r>
     </w:p>
     <w:p>
@@ -5075,7 +5906,7 @@
           <w:rStyle w:val="Titre3Car"/>
         </w:rPr>
       </w:pPr>
-      <w:bookmarkStart w:id="13" w:name="_Toc69132913"/>
+      <w:bookmarkStart w:id="15" w:name="_Toc69733899"/>
       <w:r>
         <w:t>@</w:t>
       </w:r>
@@ -5085,7 +5916,7 @@
         </w:rPr>
         <w:t>type</w:t>
       </w:r>
-      <w:bookmarkEnd w:id="13"/>
+      <w:bookmarkEnd w:id="15"/>
     </w:p>
     <w:p>
       <w:r>
@@ -5097,7 +5928,6 @@
     </w:p>
     <w:p>
       <w:r>
-        <w:lastRenderedPageBreak/>
         <w:t>Required : Yes</w:t>
       </w:r>
     </w:p>
@@ -5153,9 +5983,11 @@
           <w:numId w:val="19"/>
         </w:numPr>
       </w:pPr>
+      <w:proofErr w:type="spellStart"/>
       <w:r>
         <w:t>Rect</w:t>
       </w:r>
+      <w:proofErr w:type="spellEnd"/>
     </w:p>
     <w:p>
       <w:pPr>
@@ -5178,6 +6010,7 @@
         </w:numPr>
       </w:pPr>
       <w:r>
+        <w:lastRenderedPageBreak/>
         <w:t>Cylinder</w:t>
       </w:r>
     </w:p>
@@ -5273,12 +6106,14 @@
           <w:numId w:val="19"/>
         </w:numPr>
       </w:pPr>
+      <w:proofErr w:type="spellStart"/>
       <w:r>
         <w:t>Validity</w:t>
       </w:r>
       <w:r>
         <w:t>Periods</w:t>
       </w:r>
+      <w:proofErr w:type="spellEnd"/>
     </w:p>
     <w:p>
       <w:pPr>
@@ -5288,9 +6123,11 @@
           <w:numId w:val="19"/>
         </w:numPr>
       </w:pPr>
+      <w:proofErr w:type="spellStart"/>
       <w:r>
         <w:t>Occurence</w:t>
       </w:r>
+      <w:proofErr w:type="spellEnd"/>
     </w:p>
     <w:p>
       <w:pPr>
@@ -5425,22 +6262,31 @@
       </w:r>
     </w:p>
     <w:p>
-      <w:bookmarkStart w:id="14" w:name="_Hlk69053442"/>
-      <w:r>
-        <w:t>A valid JSGeofencing object MUST include this property.</w:t>
+      <w:bookmarkStart w:id="16" w:name="_Hlk69053442"/>
+      <w:r>
+        <w:t xml:space="preserve">A valid </w:t>
+      </w:r>
+      <w:proofErr w:type="spellStart"/>
+      <w:r>
+        <w:t>JSGeofencing</w:t>
+      </w:r>
+      <w:proofErr w:type="spellEnd"/>
+      <w:r>
+        <w:t xml:space="preserve"> object MUST include this property.</w:t>
       </w:r>
     </w:p>
     <w:p>
       <w:pPr>
         <w:pStyle w:val="Titre3"/>
       </w:pPr>
-      <w:bookmarkStart w:id="15" w:name="_Toc69132915"/>
-      <w:bookmarkStart w:id="16" w:name="_Toc69132914"/>
-      <w:bookmarkEnd w:id="14"/>
+      <w:bookmarkStart w:id="17" w:name="_Toc69733900"/>
+      <w:bookmarkEnd w:id="16"/>
+      <w:proofErr w:type="spellStart"/>
       <w:r>
         <w:t>uid</w:t>
       </w:r>
-      <w:bookmarkEnd w:id="16"/>
+      <w:bookmarkEnd w:id="17"/>
+      <w:proofErr w:type="spellEnd"/>
     </w:p>
     <w:p>
       <w:r>
@@ -5475,8 +6321,13 @@
       <w:r>
         <w:t xml:space="preserve"> </w:t>
       </w:r>
-      <w:r>
-        <w:t>JSGeofencing objects, even if they are of different type. </w:t>
+      <w:proofErr w:type="spellStart"/>
+      <w:r>
+        <w:t>JSGeofencing</w:t>
+      </w:r>
+      <w:proofErr w:type="spellEnd"/>
+      <w:r>
+        <w:t xml:space="preserve"> objects, even if they are of different type. </w:t>
       </w:r>
       <w:hyperlink r:id="rId17" w:history="1">
         <w:r>
@@ -5493,26 +6344,16 @@
     <w:p>
       <w:pPr>
         <w:pStyle w:val="NormalWeb"/>
-        <w:rPr>
-          <w:lang w:val="en-US"/>
-        </w:rPr>
-      </w:pPr>
-      <w:r>
-        <w:rPr>
-          <w:lang w:val="en-US"/>
-        </w:rPr>
+      </w:pPr>
+      <w:r>
         <w:t xml:space="preserve">A valid </w:t>
       </w:r>
-      <w:r>
-        <w:rPr>
-          <w:lang w:val="en-US"/>
-        </w:rPr>
+      <w:proofErr w:type="spellStart"/>
+      <w:r>
         <w:t>JSGeofencing</w:t>
       </w:r>
-      <w:r>
-        <w:rPr>
-          <w:lang w:val="en-US"/>
-        </w:rPr>
+      <w:proofErr w:type="spellEnd"/>
+      <w:r>
         <w:t xml:space="preserve"> object MUST include this property.</w:t>
       </w:r>
     </w:p>
@@ -5520,15 +6361,21 @@
       <w:pPr>
         <w:pStyle w:val="Titre3"/>
       </w:pPr>
+      <w:bookmarkStart w:id="18" w:name="_Toc69733901"/>
       <w:r>
         <w:t>enabled</w:t>
       </w:r>
-      <w:bookmarkEnd w:id="15"/>
-    </w:p>
-    <w:p>
-      <w:r>
-        <w:t>Type : boolean</w:t>
-      </w:r>
+      <w:bookmarkEnd w:id="18"/>
+    </w:p>
+    <w:p>
+      <w:r>
+        <w:t xml:space="preserve">Type : </w:t>
+      </w:r>
+      <w:proofErr w:type="spellStart"/>
+      <w:r>
+        <w:t>boolean</w:t>
+      </w:r>
+      <w:proofErr w:type="spellEnd"/>
     </w:p>
     <w:p>
       <w:r>
@@ -5559,16 +6406,21 @@
       <w:pPr>
         <w:pStyle w:val="Titre3"/>
       </w:pPr>
-      <w:bookmarkStart w:id="17" w:name="_Toc69132916"/>
+      <w:bookmarkStart w:id="19" w:name="_Toc69733902"/>
       <w:r>
         <w:t>consumed</w:t>
       </w:r>
-      <w:bookmarkEnd w:id="17"/>
-    </w:p>
-    <w:p>
-      <w:r>
-        <w:t>Type : boolean</w:t>
-      </w:r>
+      <w:bookmarkEnd w:id="19"/>
+    </w:p>
+    <w:p>
+      <w:r>
+        <w:t xml:space="preserve">Type : </w:t>
+      </w:r>
+      <w:proofErr w:type="spellStart"/>
+      <w:r>
+        <w:t>boolean</w:t>
+      </w:r>
+      <w:proofErr w:type="spellEnd"/>
     </w:p>
     <w:p>
       <w:r>
@@ -5598,11 +6450,13 @@
       <w:pPr>
         <w:pStyle w:val="Titre3"/>
       </w:pPr>
-      <w:bookmarkStart w:id="18" w:name="_Toc69132917"/>
+      <w:bookmarkStart w:id="20" w:name="_Toc69733903"/>
+      <w:proofErr w:type="spellStart"/>
       <w:r>
         <w:t>displayName</w:t>
       </w:r>
-      <w:bookmarkEnd w:id="18"/>
+      <w:bookmarkEnd w:id="20"/>
+      <w:proofErr w:type="spellEnd"/>
     </w:p>
     <w:p>
       <w:r>
@@ -5636,11 +6490,11 @@
       <w:pPr>
         <w:pStyle w:val="Titre3"/>
       </w:pPr>
-      <w:bookmarkStart w:id="19" w:name="_Toc69132918"/>
+      <w:bookmarkStart w:id="21" w:name="_Toc69733904"/>
       <w:r>
         <w:t>description</w:t>
       </w:r>
-      <w:bookmarkEnd w:id="19"/>
+      <w:bookmarkEnd w:id="21"/>
     </w:p>
     <w:p>
       <w:r>
@@ -5671,11 +6525,11 @@
       <w:pPr>
         <w:pStyle w:val="Titre3"/>
       </w:pPr>
-      <w:bookmarkStart w:id="20" w:name="_Toc69132919"/>
+      <w:bookmarkStart w:id="22" w:name="_Toc69733905"/>
       <w:r>
         <w:t>tags</w:t>
       </w:r>
-      <w:bookmarkEnd w:id="20"/>
+      <w:bookmarkEnd w:id="22"/>
     </w:p>
     <w:p>
       <w:r>
@@ -5707,11 +6561,11 @@
       <w:pPr>
         <w:pStyle w:val="Titre3"/>
       </w:pPr>
-      <w:bookmarkStart w:id="21" w:name="_Toc69132920"/>
+      <w:bookmarkStart w:id="23" w:name="_Toc69733906"/>
       <w:r>
         <w:t>modifiers</w:t>
       </w:r>
-      <w:bookmarkEnd w:id="21"/>
+      <w:bookmarkEnd w:id="23"/>
     </w:p>
     <w:p>
       <w:r>
@@ -5731,6 +6585,7 @@
     </w:p>
     <w:p>
       <w:r>
+        <w:lastRenderedPageBreak/>
         <w:t xml:space="preserve">A set </w:t>
       </w:r>
       <w:r>
@@ -5753,15 +6608,14 @@
       <w:pPr>
         <w:pStyle w:val="Titre1"/>
       </w:pPr>
-      <w:bookmarkStart w:id="22" w:name="_Toc69132921"/>
-      <w:r>
-        <w:lastRenderedPageBreak/>
+      <w:bookmarkStart w:id="24" w:name="_Toc69733907"/>
+      <w:r>
         <w:t xml:space="preserve">Geofence </w:t>
       </w:r>
-      <w:bookmarkEnd w:id="22"/>
       <w:r>
         <w:t>Shape</w:t>
       </w:r>
+      <w:bookmarkEnd w:id="24"/>
       <w:r>
         <w:t xml:space="preserve"> </w:t>
       </w:r>
@@ -5797,9 +6651,11 @@
           <w:numId w:val="19"/>
         </w:numPr>
       </w:pPr>
+      <w:proofErr w:type="spellStart"/>
       <w:r>
         <w:t>Rect</w:t>
       </w:r>
+      <w:proofErr w:type="spellEnd"/>
     </w:p>
     <w:p>
       <w:pPr>
@@ -5889,21 +6745,21 @@
       <w:pPr>
         <w:pStyle w:val="Titre2"/>
       </w:pPr>
-      <w:bookmarkStart w:id="23" w:name="_Toc69132922"/>
+      <w:bookmarkStart w:id="25" w:name="_Toc69733908"/>
       <w:r>
         <w:t>Properties</w:t>
       </w:r>
-      <w:bookmarkEnd w:id="23"/>
+      <w:bookmarkEnd w:id="25"/>
     </w:p>
     <w:p>
       <w:pPr>
         <w:pStyle w:val="Titre3"/>
       </w:pPr>
-      <w:bookmarkStart w:id="24" w:name="_Toc69132923"/>
+      <w:bookmarkStart w:id="26" w:name="_Toc69733909"/>
       <w:r>
         <w:t>radius</w:t>
       </w:r>
-      <w:bookmarkEnd w:id="24"/>
+      <w:bookmarkEnd w:id="26"/>
     </w:p>
     <w:p>
       <w:r>
@@ -5931,7 +6787,23 @@
         <w:t xml:space="preserve">underlying </w:t>
       </w:r>
       <w:r>
-        <w:t xml:space="preserve">geometry of type Point, MultiPoint, LineString, MultiLineString </w:t>
+        <w:t xml:space="preserve">geometry of type Point, MultiPoint, </w:t>
+      </w:r>
+      <w:proofErr w:type="spellStart"/>
+      <w:r>
+        <w:t>LineString</w:t>
+      </w:r>
+      <w:proofErr w:type="spellEnd"/>
+      <w:r>
+        <w:t xml:space="preserve">, </w:t>
+      </w:r>
+      <w:proofErr w:type="spellStart"/>
+      <w:r>
+        <w:t>MultiLineString</w:t>
+      </w:r>
+      <w:proofErr w:type="spellEnd"/>
+      <w:r>
+        <w:t xml:space="preserve"> </w:t>
       </w:r>
       <w:r>
         <w:rPr>
@@ -5963,6 +6835,7 @@
       <w:r>
         <w:t xml:space="preserve">olygon and </w:t>
       </w:r>
+      <w:proofErr w:type="spellStart"/>
       <w:r>
         <w:t>M</w:t>
       </w:r>
@@ -5973,7 +6846,11 @@
         <w:t>P</w:t>
       </w:r>
       <w:r>
-        <w:t xml:space="preserve">olygon type does </w:t>
+        <w:t>olygon</w:t>
+      </w:r>
+      <w:proofErr w:type="spellEnd"/>
+      <w:r>
+        <w:t xml:space="preserve"> type does </w:t>
       </w:r>
       <w:r>
         <w:rPr>
@@ -5990,11 +6867,11 @@
       <w:pPr>
         <w:pStyle w:val="Titre3"/>
       </w:pPr>
-      <w:bookmarkStart w:id="25" w:name="_Toc69132924"/>
+      <w:bookmarkStart w:id="27" w:name="_Toc69733910"/>
       <w:r>
         <w:t>elevation</w:t>
       </w:r>
-      <w:bookmarkEnd w:id="25"/>
+      <w:bookmarkEnd w:id="27"/>
     </w:p>
     <w:p>
       <w:r>
@@ -6046,6 +6923,7 @@
     </w:p>
     <w:p>
       <w:r>
+        <w:lastRenderedPageBreak/>
         <w:t>Range</w:t>
       </w:r>
       <w:r>
@@ -6143,11 +7021,11 @@
       <w:pPr>
         <w:pStyle w:val="Titre3"/>
       </w:pPr>
-      <w:bookmarkStart w:id="26" w:name="_Toc69132925"/>
+      <w:bookmarkStart w:id="28" w:name="_Toc69733911"/>
       <w:r>
         <w:t>priority</w:t>
       </w:r>
-      <w:bookmarkEnd w:id="26"/>
+      <w:bookmarkEnd w:id="28"/>
     </w:p>
     <w:p>
       <w:r>
@@ -6156,7 +7034,6 @@
     </w:p>
     <w:p>
       <w:r>
-        <w:lastRenderedPageBreak/>
         <w:t>Required : No</w:t>
       </w:r>
     </w:p>
@@ -6204,14 +7081,14 @@
       <w:pPr>
         <w:pStyle w:val="Titre1"/>
       </w:pPr>
-      <w:bookmarkStart w:id="27" w:name="_Toc69132927"/>
+      <w:bookmarkStart w:id="29" w:name="_Toc69733912"/>
       <w:r>
         <w:t>A</w:t>
       </w:r>
       <w:r>
         <w:t>lerts</w:t>
       </w:r>
-      <w:bookmarkEnd w:id="27"/>
+      <w:bookmarkEnd w:id="29"/>
       <w:r>
         <w:t xml:space="preserve"> </w:t>
       </w:r>
@@ -6292,9 +7169,11 @@
           <w:numId w:val="21"/>
         </w:numPr>
       </w:pPr>
+      <w:proofErr w:type="spellStart"/>
       <w:r>
         <w:t>idle</w:t>
       </w:r>
+      <w:proofErr w:type="spellEnd"/>
     </w:p>
     <w:p>
       <w:pPr>
@@ -6304,9 +7183,11 @@
           <w:numId w:val="21"/>
         </w:numPr>
       </w:pPr>
+      <w:proofErr w:type="spellStart"/>
       <w:r>
         <w:t>Geography</w:t>
       </w:r>
+      <w:proofErr w:type="spellEnd"/>
     </w:p>
     <w:p>
       <w:pPr>
@@ -6317,8 +7198,13 @@
         </w:numPr>
       </w:pPr>
       <w:r>
-        <w:t>Commons alerts</w:t>
-      </w:r>
+        <w:t xml:space="preserve">Commons </w:t>
+      </w:r>
+      <w:proofErr w:type="spellStart"/>
+      <w:r>
+        <w:t>alerts</w:t>
+      </w:r>
+      <w:proofErr w:type="spellEnd"/>
     </w:p>
     <w:p>
       <w:pPr>
@@ -6355,9 +7241,19 @@
           <w:numId w:val="21"/>
         </w:numPr>
       </w:pPr>
-      <w:r>
-        <w:t>Fence Alerts</w:t>
-      </w:r>
+      <w:proofErr w:type="spellStart"/>
+      <w:r>
+        <w:t>Fence</w:t>
+      </w:r>
+      <w:proofErr w:type="spellEnd"/>
+      <w:r>
+        <w:t xml:space="preserve"> </w:t>
+      </w:r>
+      <w:proofErr w:type="spellStart"/>
+      <w:r>
+        <w:t>Alerts</w:t>
+      </w:r>
+      <w:proofErr w:type="spellEnd"/>
     </w:p>
     <w:p>
       <w:pPr>
@@ -6367,9 +7263,11 @@
           <w:numId w:val="21"/>
         </w:numPr>
       </w:pPr>
+      <w:proofErr w:type="spellStart"/>
       <w:r>
         <w:t>crossing</w:t>
       </w:r>
+      <w:proofErr w:type="spellEnd"/>
     </w:p>
     <w:p>
       <w:pPr>
@@ -6380,8 +7278,13 @@
         </w:numPr>
       </w:pPr>
       <w:r>
-        <w:t>Zone Alerts</w:t>
-      </w:r>
+        <w:t xml:space="preserve">Zone </w:t>
+      </w:r>
+      <w:proofErr w:type="spellStart"/>
+      <w:r>
+        <w:t>Alerts</w:t>
+      </w:r>
+      <w:proofErr w:type="spellEnd"/>
     </w:p>
     <w:p>
       <w:pPr>
@@ -6391,12 +7294,14 @@
           <w:numId w:val="21"/>
         </w:numPr>
       </w:pPr>
+      <w:proofErr w:type="spellStart"/>
       <w:r>
         <w:t>enter</w:t>
       </w:r>
       <w:r>
         <w:t>ing</w:t>
       </w:r>
+      <w:proofErr w:type="spellEnd"/>
     </w:p>
     <w:p>
       <w:pPr>
@@ -6406,12 +7311,14 @@
           <w:numId w:val="21"/>
         </w:numPr>
       </w:pPr>
+      <w:proofErr w:type="spellStart"/>
       <w:r>
         <w:t>exit</w:t>
       </w:r>
       <w:r>
         <w:t>ing</w:t>
       </w:r>
+      <w:proofErr w:type="spellEnd"/>
     </w:p>
     <w:p>
       <w:pPr>
@@ -6421,9 +7328,12 @@
           <w:numId w:val="21"/>
         </w:numPr>
       </w:pPr>
-      <w:r>
+      <w:proofErr w:type="spellStart"/>
+      <w:r>
+        <w:lastRenderedPageBreak/>
         <w:t>inside</w:t>
       </w:r>
+      <w:proofErr w:type="spellEnd"/>
     </w:p>
     <w:p>
       <w:pPr>
@@ -6433,9 +7343,11 @@
           <w:numId w:val="21"/>
         </w:numPr>
       </w:pPr>
+      <w:proofErr w:type="spellStart"/>
       <w:r>
         <w:t>outside</w:t>
       </w:r>
+      <w:proofErr w:type="spellEnd"/>
     </w:p>
     <w:p>
       <w:r>
@@ -6460,36 +7372,18 @@
         <w:pStyle w:val="NormalWeb"/>
       </w:pPr>
       <w:r>
-        <w:t xml:space="preserve">Note that each </w:t>
-      </w:r>
-      <w:r>
-        <w:t>Alert</w:t>
-      </w:r>
-      <w:r>
-        <w:t xml:space="preserve"> has its own set of </w:t>
-      </w:r>
-      <w:r>
-        <w:t>Modifiers</w:t>
-      </w:r>
-      <w:r>
-        <w:t xml:space="preserve"> and </w:t>
-      </w:r>
-      <w:r>
-        <w:t xml:space="preserve">has </w:t>
-      </w:r>
-      <w:r>
-        <w:t>a default behavior.</w:t>
+        <w:t>Note that each Alert has its own set of Modifiers and has a default behavior.</w:t>
       </w:r>
     </w:p>
     <w:p>
       <w:pPr>
         <w:pStyle w:val="Titre2"/>
       </w:pPr>
-      <w:bookmarkStart w:id="28" w:name="_Toc69132928"/>
+      <w:bookmarkStart w:id="30" w:name="_Toc69733913"/>
       <w:r>
         <w:t>Scope</w:t>
       </w:r>
-      <w:bookmarkEnd w:id="28"/>
+      <w:bookmarkEnd w:id="30"/>
     </w:p>
     <w:p>
       <w:pPr>
@@ -6566,22 +7460,23 @@
       <w:pPr>
         <w:pStyle w:val="Titre2"/>
       </w:pPr>
-      <w:bookmarkStart w:id="29" w:name="_Toc69132929"/>
-      <w:r>
-        <w:lastRenderedPageBreak/>
+      <w:bookmarkStart w:id="31" w:name="_Toc69733914"/>
+      <w:r>
         <w:t>Properties</w:t>
       </w:r>
-      <w:bookmarkEnd w:id="29"/>
+      <w:bookmarkEnd w:id="31"/>
     </w:p>
     <w:p>
       <w:pPr>
         <w:pStyle w:val="Titre3"/>
       </w:pPr>
-      <w:bookmarkStart w:id="30" w:name="_Toc69132930"/>
+      <w:bookmarkStart w:id="32" w:name="_Toc69733915"/>
+      <w:proofErr w:type="spellStart"/>
       <w:r>
         <w:t>relativeTo</w:t>
       </w:r>
-      <w:bookmarkEnd w:id="30"/>
+      <w:bookmarkEnd w:id="32"/>
+      <w:proofErr w:type="spellEnd"/>
     </w:p>
     <w:p>
       <w:r>
@@ -6648,9 +7543,11 @@
           <w:numId w:val="21"/>
         </w:numPr>
       </w:pPr>
+      <w:proofErr w:type="spellStart"/>
       <w:r>
         <w:t>idle</w:t>
       </w:r>
+      <w:proofErr w:type="spellEnd"/>
     </w:p>
     <w:p>
       <w:pPr>
@@ -6660,9 +7557,11 @@
           <w:numId w:val="21"/>
         </w:numPr>
       </w:pPr>
+      <w:proofErr w:type="spellStart"/>
       <w:r>
         <w:t>Geography</w:t>
       </w:r>
+      <w:proofErr w:type="spellEnd"/>
     </w:p>
     <w:p>
       <w:pPr>
@@ -6696,9 +7595,11 @@
           <w:numId w:val="21"/>
         </w:numPr>
       </w:pPr>
+      <w:proofErr w:type="spellStart"/>
       <w:r>
         <w:t>crossing</w:t>
       </w:r>
+      <w:proofErr w:type="spellEnd"/>
     </w:p>
     <w:p>
       <w:pPr>
@@ -6708,12 +7609,14 @@
           <w:numId w:val="21"/>
         </w:numPr>
       </w:pPr>
+      <w:proofErr w:type="spellStart"/>
       <w:r>
         <w:t>enter</w:t>
       </w:r>
       <w:r>
         <w:t>ing</w:t>
       </w:r>
+      <w:proofErr w:type="spellEnd"/>
     </w:p>
     <w:p>
       <w:pPr>
@@ -6723,12 +7626,14 @@
           <w:numId w:val="21"/>
         </w:numPr>
       </w:pPr>
+      <w:proofErr w:type="spellStart"/>
       <w:r>
         <w:t>exit</w:t>
       </w:r>
       <w:r>
         <w:t>ing</w:t>
       </w:r>
+      <w:proofErr w:type="spellEnd"/>
     </w:p>
     <w:p>
       <w:pPr>
@@ -6738,9 +7643,11 @@
           <w:numId w:val="21"/>
         </w:numPr>
       </w:pPr>
+      <w:proofErr w:type="spellStart"/>
       <w:r>
         <w:t>inside</w:t>
       </w:r>
+      <w:proofErr w:type="spellEnd"/>
     </w:p>
     <w:p>
       <w:pPr>
@@ -6750,9 +7657,11 @@
           <w:numId w:val="21"/>
         </w:numPr>
       </w:pPr>
+      <w:proofErr w:type="spellStart"/>
       <w:r>
         <w:t>outside</w:t>
       </w:r>
+      <w:proofErr w:type="spellEnd"/>
     </w:p>
     <w:p>
       <w:r>
@@ -6763,11 +7672,11 @@
       <w:pPr>
         <w:pStyle w:val="Titre3"/>
       </w:pPr>
-      <w:bookmarkStart w:id="31" w:name="_Toc69132931"/>
+      <w:bookmarkStart w:id="33" w:name="_Toc69733916"/>
       <w:r>
         <w:t>category</w:t>
       </w:r>
-      <w:bookmarkEnd w:id="31"/>
+      <w:bookmarkEnd w:id="33"/>
     </w:p>
     <w:p>
       <w:r>
@@ -6784,6 +7693,7 @@
     </w:p>
     <w:p>
       <w:r>
+        <w:lastRenderedPageBreak/>
         <w:t xml:space="preserve">Default : </w:t>
       </w:r>
       <w:r>
@@ -6867,11 +7777,11 @@
       <w:pPr>
         <w:pStyle w:val="Titre3"/>
       </w:pPr>
-      <w:bookmarkStart w:id="32" w:name="_Toc69132932"/>
+      <w:bookmarkStart w:id="34" w:name="_Toc69733917"/>
       <w:r>
         <w:t>severity</w:t>
       </w:r>
-      <w:bookmarkEnd w:id="32"/>
+      <w:bookmarkEnd w:id="34"/>
     </w:p>
     <w:p>
       <w:r>
@@ -6899,11 +7809,7 @@
         <w:t xml:space="preserve"> </w:t>
       </w:r>
       <w:r>
-        <w:t xml:space="preserve">and 1000 being the highest. Typically, a severity of 1 would indicate in event which is informational in nature, while a value of 1000 would indicate an event of catastrophic nature </w:t>
-      </w:r>
-      <w:r>
-        <w:lastRenderedPageBreak/>
-        <w:t>which could potentially result in severe financial loss or loss of life. It is expected that few server implementations will support 1000 distinct severity levels. Therefore, server developers are responsible for distributing their severity levels across the 1 – 1000 range in such a manner that clients can assume a linear distribution. n. For example, a client wishing to present five severity levels to a user could implement the severity level as shown in the following Figure</w:t>
+        <w:t>and 1000 being the highest. Typically, a severity of 1 would indicate in event which is informational in nature, while a value of 1000 would indicate an event of catastrophic nature which could potentially result in severe financial loss or loss of life. It is expected that few server implementations will support 1000 distinct severity levels. Therefore, server developers are responsible for distributing their severity levels across the 1 – 1000 range in such a manner that clients can assume a linear distribution. n. For example, a client wishing to present five severity levels to a user could implement the severity level as shown in the following Figure</w:t>
       </w:r>
     </w:p>
     <w:tbl>
@@ -6942,8 +7848,13 @@
             <w:pPr>
               <w:cnfStyle w:val="100000000000" w:firstRow="1" w:lastRow="0" w:firstColumn="0" w:lastColumn="0" w:oddVBand="0" w:evenVBand="0" w:oddHBand="0" w:evenHBand="0" w:firstRowFirstColumn="0" w:firstRowLastColumn="0" w:lastRowFirstColumn="0" w:lastRowLastColumn="0"/>
             </w:pPr>
-            <w:r>
-              <w:t>JSGeofencing Severity</w:t>
+            <w:proofErr w:type="spellStart"/>
+            <w:r>
+              <w:t>JSGeofencing</w:t>
+            </w:r>
+            <w:proofErr w:type="spellEnd"/>
+            <w:r>
+              <w:t xml:space="preserve"> Severity</w:t>
             </w:r>
           </w:p>
         </w:tc>
@@ -7112,11 +8023,11 @@
       <w:pPr>
         <w:pStyle w:val="Titre3"/>
       </w:pPr>
-      <w:bookmarkStart w:id="33" w:name="_Toc69132933"/>
+      <w:bookmarkStart w:id="35" w:name="_Toc69733918"/>
       <w:r>
         <w:t>message</w:t>
       </w:r>
-      <w:bookmarkEnd w:id="33"/>
+      <w:bookmarkEnd w:id="35"/>
     </w:p>
     <w:p>
       <w:r>
@@ -7130,6 +8041,7 @@
     </w:p>
     <w:p>
       <w:r>
+        <w:lastRenderedPageBreak/>
         <w:t>Default : Null</w:t>
       </w:r>
     </w:p>
@@ -7153,23 +8065,36 @@
       <w:pPr>
         <w:pStyle w:val="Titre1"/>
       </w:pPr>
-      <w:bookmarkStart w:id="34" w:name="_Toc69132934"/>
+      <w:bookmarkStart w:id="36" w:name="_Toc69733919"/>
       <w:r>
         <w:t>Modifier</w:t>
       </w:r>
-      <w:bookmarkEnd w:id="34"/>
+      <w:bookmarkEnd w:id="36"/>
       <w:r>
         <w:t xml:space="preserve"> </w:t>
       </w:r>
     </w:p>
     <w:p>
-      <w:r>
-        <w:t>JSGeofencing object are extensible using the concept of modifier. A modifier is an object which when applied to another object change his properties and/or behavior.</w:t>
-      </w:r>
-    </w:p>
-    <w:p>
-      <w:r>
-        <w:t xml:space="preserve">Every JSGeofencing object </w:t>
+      <w:proofErr w:type="spellStart"/>
+      <w:r>
+        <w:t>JSGeofencing</w:t>
+      </w:r>
+      <w:proofErr w:type="spellEnd"/>
+      <w:r>
+        <w:t xml:space="preserve"> object are extensible using the concept of modifier. A modifier is an object which when applied to another object change his properties and/or behavior.</w:t>
+      </w:r>
+    </w:p>
+    <w:p>
+      <w:r>
+        <w:t xml:space="preserve">Every </w:t>
+      </w:r>
+      <w:proofErr w:type="spellStart"/>
+      <w:r>
+        <w:t>JSGeofencing</w:t>
+      </w:r>
+      <w:proofErr w:type="spellEnd"/>
+      <w:r>
+        <w:t xml:space="preserve"> object </w:t>
       </w:r>
       <w:r>
         <w:rPr>
@@ -7189,21 +8114,21 @@
       <w:pPr>
         <w:pStyle w:val="Titre2"/>
       </w:pPr>
-      <w:bookmarkStart w:id="35" w:name="_Toc69132935"/>
+      <w:bookmarkStart w:id="37" w:name="_Toc69733920"/>
       <w:r>
         <w:t>Commons Properties</w:t>
       </w:r>
-      <w:bookmarkEnd w:id="35"/>
+      <w:bookmarkEnd w:id="37"/>
     </w:p>
     <w:p>
       <w:pPr>
         <w:pStyle w:val="Titre3"/>
       </w:pPr>
-      <w:bookmarkStart w:id="36" w:name="_Toc69132936"/>
+      <w:bookmarkStart w:id="38" w:name="_Toc69733921"/>
       <w:r>
         <w:t>scope</w:t>
       </w:r>
-      <w:bookmarkEnd w:id="36"/>
+      <w:bookmarkEnd w:id="38"/>
     </w:p>
     <w:p>
       <w:r>
@@ -7268,12 +8193,11 @@
       <w:pPr>
         <w:pStyle w:val="Titre3"/>
       </w:pPr>
-      <w:bookmarkStart w:id="37" w:name="_Toc69132937"/>
-      <w:r>
-        <w:lastRenderedPageBreak/>
+      <w:bookmarkStart w:id="39" w:name="_Toc69733922"/>
+      <w:r>
         <w:t>category</w:t>
       </w:r>
-      <w:bookmarkEnd w:id="37"/>
+      <w:bookmarkEnd w:id="39"/>
     </w:p>
     <w:p>
       <w:r>
@@ -7348,6 +8272,7 @@
         </w:numPr>
       </w:pPr>
       <w:r>
+        <w:lastRenderedPageBreak/>
         <w:t>Time</w:t>
       </w:r>
     </w:p>
@@ -7415,11 +8340,11 @@
       <w:pPr>
         <w:pStyle w:val="Titre3"/>
       </w:pPr>
-      <w:bookmarkStart w:id="38" w:name="_Toc69132938"/>
+      <w:bookmarkStart w:id="40" w:name="_Toc69733923"/>
       <w:r>
         <w:t>priority</w:t>
       </w:r>
-      <w:bookmarkEnd w:id="38"/>
+      <w:bookmarkEnd w:id="40"/>
     </w:p>
     <w:p>
       <w:r>
@@ -7464,24 +8389,26 @@
       <w:pPr>
         <w:pStyle w:val="Titre2"/>
       </w:pPr>
-      <w:bookmarkStart w:id="39" w:name="_Toc69132939"/>
+      <w:bookmarkStart w:id="41" w:name="_Toc69733924"/>
       <w:r>
         <w:t>Modifier objects</w:t>
       </w:r>
-      <w:bookmarkEnd w:id="39"/>
+      <w:bookmarkEnd w:id="41"/>
     </w:p>
     <w:p>
       <w:pPr>
         <w:pStyle w:val="Titre3"/>
       </w:pPr>
-      <w:bookmarkStart w:id="40" w:name="_Toc69132940"/>
+      <w:bookmarkStart w:id="42" w:name="_Toc69733925"/>
+      <w:proofErr w:type="spellStart"/>
       <w:r>
         <w:t>geo</w:t>
       </w:r>
       <w:r>
         <w:t>Expiration</w:t>
       </w:r>
-      <w:bookmarkEnd w:id="40"/>
+      <w:bookmarkEnd w:id="42"/>
+      <w:proofErr w:type="spellEnd"/>
     </w:p>
     <w:p>
       <w:r>
@@ -7511,9 +8438,19 @@
       <w:r>
         <w:t xml:space="preserve">Type : </w:t>
       </w:r>
-      <w:r>
-        <w:t>UTCDate | LocalDate</w:t>
-      </w:r>
+      <w:proofErr w:type="spellStart"/>
+      <w:r>
+        <w:t>UTCDate</w:t>
+      </w:r>
+      <w:proofErr w:type="spellEnd"/>
+      <w:r>
+        <w:t xml:space="preserve"> | </w:t>
+      </w:r>
+      <w:proofErr w:type="spellStart"/>
+      <w:r>
+        <w:t>LocalDate</w:t>
+      </w:r>
+      <w:proofErr w:type="spellEnd"/>
     </w:p>
     <w:p>
       <w:r>
@@ -7535,21 +8472,31 @@
     </w:p>
     <w:p>
       <w:r>
-        <w:t>A valid modExpiration object MUST include this property.</w:t>
+        <w:t xml:space="preserve">A valid </w:t>
+      </w:r>
+      <w:proofErr w:type="spellStart"/>
+      <w:r>
+        <w:t>modExpiration</w:t>
+      </w:r>
+      <w:proofErr w:type="spellEnd"/>
+      <w:r>
+        <w:t xml:space="preserve"> object MUST include this property.</w:t>
       </w:r>
     </w:p>
     <w:p>
       <w:pPr>
         <w:pStyle w:val="Titre3"/>
       </w:pPr>
-      <w:bookmarkStart w:id="41" w:name="_Toc69132941"/>
+      <w:bookmarkStart w:id="43" w:name="_Toc69733926"/>
+      <w:proofErr w:type="spellStart"/>
       <w:r>
         <w:t>geo</w:t>
       </w:r>
       <w:r>
         <w:t>ValidityPeriods</w:t>
       </w:r>
-      <w:bookmarkEnd w:id="41"/>
+      <w:bookmarkEnd w:id="43"/>
+      <w:proofErr w:type="spellEnd"/>
     </w:p>
     <w:p>
       <w:r>
@@ -7561,7 +8508,6 @@
         <w:pStyle w:val="Titre4"/>
       </w:pPr>
       <w:r>
-        <w:lastRenderedPageBreak/>
         <w:t>properties</w:t>
       </w:r>
     </w:p>
@@ -7612,8 +8558,14 @@
         </w:numPr>
       </w:pPr>
       <w:r>
-        <w:t>From: UTCDate</w:t>
-      </w:r>
+        <w:lastRenderedPageBreak/>
+        <w:t xml:space="preserve">From: </w:t>
+      </w:r>
+      <w:proofErr w:type="spellStart"/>
+      <w:r>
+        <w:t>UTCDate</w:t>
+      </w:r>
+      <w:proofErr w:type="spellEnd"/>
       <w:r>
         <w:t xml:space="preserve"> </w:t>
       </w:r>
@@ -7623,9 +8575,11 @@
       <w:r>
         <w:t xml:space="preserve"> </w:t>
       </w:r>
+      <w:proofErr w:type="spellStart"/>
       <w:r>
         <w:t>LocalDate</w:t>
       </w:r>
+      <w:proofErr w:type="spellEnd"/>
     </w:p>
     <w:p>
       <w:pPr>
@@ -7636,8 +8590,13 @@
         </w:numPr>
       </w:pPr>
       <w:r>
-        <w:t>to: UTCDate</w:t>
-      </w:r>
+        <w:t xml:space="preserve">to: </w:t>
+      </w:r>
+      <w:proofErr w:type="spellStart"/>
+      <w:r>
+        <w:t>UTCDate</w:t>
+      </w:r>
+      <w:proofErr w:type="spellEnd"/>
       <w:r>
         <w:t xml:space="preserve"> </w:t>
       </w:r>
@@ -7647,9 +8606,11 @@
       <w:r>
         <w:t xml:space="preserve"> </w:t>
       </w:r>
+      <w:proofErr w:type="spellStart"/>
       <w:r>
         <w:t>LocalDate</w:t>
       </w:r>
+      <w:proofErr w:type="spellEnd"/>
     </w:p>
     <w:p>
       <w:pPr>
@@ -7791,9 +8752,19 @@
       <w:r>
         <w:t xml:space="preserve">until: </w:t>
       </w:r>
-      <w:r>
-        <w:t>UTCDate | LocalDate</w:t>
-      </w:r>
+      <w:proofErr w:type="spellStart"/>
+      <w:r>
+        <w:t>UTCDate</w:t>
+      </w:r>
+      <w:proofErr w:type="spellEnd"/>
+      <w:r>
+        <w:t xml:space="preserve"> | </w:t>
+      </w:r>
+      <w:proofErr w:type="spellStart"/>
+      <w:r>
+        <w:t>LocalDate</w:t>
+      </w:r>
+      <w:proofErr w:type="spellEnd"/>
       <w:r>
         <w:t xml:space="preserve"> </w:t>
       </w:r>
@@ -7809,26 +8780,44 @@
     </w:p>
     <w:p>
       <w:r>
-        <w:t>A valid modVa</w:t>
+        <w:t xml:space="preserve">A valid </w:t>
+      </w:r>
+      <w:proofErr w:type="spellStart"/>
+      <w:r>
+        <w:t>modVa</w:t>
       </w:r>
       <w:r>
         <w:t>lid</w:t>
       </w:r>
       <w:r>
-        <w:t>ityPeriods object MUST include this property.</w:t>
+        <w:t>ityPeriods</w:t>
+      </w:r>
+      <w:proofErr w:type="spellEnd"/>
+      <w:r>
+        <w:t xml:space="preserve"> object MUST include this property.</w:t>
       </w:r>
     </w:p>
     <w:p>
       <w:pPr>
         <w:pStyle w:val="Titre1"/>
       </w:pPr>
+      <w:bookmarkStart w:id="44" w:name="_Toc69733927"/>
       <w:r>
         <w:t>Primitives</w:t>
       </w:r>
-    </w:p>
-    <w:p>
-      <w:r>
-        <w:t>The Geofencig extension MUST contains primitives. Primitive are the core of the geofencing rules. Primitives are of types</w:t>
+      <w:bookmarkEnd w:id="44"/>
+    </w:p>
+    <w:p>
+      <w:r>
+        <w:t xml:space="preserve">The </w:t>
+      </w:r>
+      <w:proofErr w:type="spellStart"/>
+      <w:r>
+        <w:t>Geofencig</w:t>
+      </w:r>
+      <w:proofErr w:type="spellEnd"/>
+      <w:r>
+        <w:t xml:space="preserve"> extension MUST contains primitives. Primitive are the core of the geofencing rules. Primitives are of types</w:t>
       </w:r>
     </w:p>
     <w:p>
@@ -7907,16 +8896,23 @@
       <w:pPr>
         <w:pStyle w:val="Titre2"/>
       </w:pPr>
+      <w:bookmarkStart w:id="45" w:name="_Toc69733928"/>
       <w:r>
         <w:t>properties</w:t>
       </w:r>
+      <w:bookmarkEnd w:id="45"/>
     </w:p>
     <w:p>
       <w:pPr>
         <w:pStyle w:val="Titre3"/>
       </w:pPr>
-      <w:r>
-        <w:t xml:space="preserve">shapes </w:t>
+      <w:bookmarkStart w:id="46" w:name="_Toc69733929"/>
+      <w:r>
+        <w:t>shapes</w:t>
+      </w:r>
+      <w:bookmarkEnd w:id="46"/>
+      <w:r>
+        <w:t xml:space="preserve"> </w:t>
       </w:r>
     </w:p>
     <w:p>
@@ -7938,9 +8934,11 @@
       <w:pPr>
         <w:pStyle w:val="Titre3"/>
       </w:pPr>
+      <w:bookmarkStart w:id="47" w:name="_Toc69733930"/>
       <w:r>
         <w:t>alerts</w:t>
       </w:r>
+      <w:bookmarkEnd w:id="47"/>
     </w:p>
     <w:p>
       <w:r>
@@ -7954,13 +8952,7 @@
     </w:p>
     <w:p>
       <w:r>
-        <w:t xml:space="preserve">An array of zero based index to the </w:t>
-      </w:r>
-      <w:r>
-        <w:t>alerts</w:t>
-      </w:r>
-      <w:r>
-        <w:t xml:space="preserve"> defined into the extension.</w:t>
+        <w:t>An array of zero based index to the alerts defined into the extension.</w:t>
       </w:r>
     </w:p>
     <w:p/>
@@ -10810,15 +11802,15 @@
   <w:style w:type="paragraph" w:default="1" w:styleId="Normal">
     <w:name w:val="Normal"/>
     <w:qFormat/>
-    <w:rsid w:val="00E80BBA"/>
+    <w:rsid w:val="00C64CD9"/>
     <w:pPr>
       <w:jc w:val="both"/>
     </w:pPr>
     <w:rPr>
       <w:rFonts w:ascii="Arial" w:hAnsi="Arial" w:cs="Arial"/>
       <w:color w:val="000000"/>
-      <w:sz w:val="20"/>
-      <w:szCs w:val="20"/>
+      <w:sz w:val="24"/>
+      <w:szCs w:val="24"/>
       <w:lang w:val="en-US" w:eastAsia="fr-FR"/>
     </w:rPr>
   </w:style>
@@ -10862,7 +11854,6 @@
     <w:rPr>
       <w:rFonts w:asciiTheme="majorHAnsi" w:eastAsiaTheme="majorEastAsia" w:hAnsiTheme="majorHAnsi" w:cstheme="majorBidi"/>
       <w:color w:val="007789" w:themeColor="accent1" w:themeShade="BF"/>
-      <w:sz w:val="24"/>
     </w:rPr>
   </w:style>
   <w:style w:type="paragraph" w:styleId="Titre3">
@@ -10883,8 +11874,6 @@
     <w:rPr>
       <w:rFonts w:asciiTheme="majorHAnsi" w:eastAsiaTheme="majorEastAsia" w:hAnsiTheme="majorHAnsi" w:cstheme="majorBidi"/>
       <w:color w:val="004F5B" w:themeColor="accent1" w:themeShade="7F"/>
-      <w:sz w:val="24"/>
-      <w:szCs w:val="24"/>
     </w:rPr>
   </w:style>
   <w:style w:type="paragraph" w:styleId="Titre4">
@@ -11824,8 +12813,6 @@
     <w:rPr>
       <w:rFonts w:ascii="Times New Roman" w:eastAsia="Times New Roman" w:hAnsi="Times New Roman" w:cs="Times New Roman"/>
       <w:color w:val="auto"/>
-      <w:sz w:val="24"/>
-      <w:szCs w:val="24"/>
       <w:lang w:val="fr-FR"/>
     </w:rPr>
   </w:style>
@@ -11854,8 +12841,6 @@
     <w:rPr>
       <w:rFonts w:ascii="Segoe UI" w:eastAsia="Times New Roman" w:hAnsi="Segoe UI" w:cs="Segoe UI"/>
       <w:color w:val="171717"/>
-      <w:sz w:val="24"/>
-      <w:szCs w:val="24"/>
     </w:rPr>
   </w:style>
   <w:style w:type="character" w:styleId="Mentionnonrsolue">

</xml_diff>

<commit_message>
doc and samples updates
</commit_message>
<xml_diff>
--- a/doc/JSGeofencing.docx
+++ b/doc/JSGeofencing.docx
@@ -100,14 +100,12 @@
       <w:pPr>
         <w:pStyle w:val="Titre"/>
       </w:pPr>
-      <w:proofErr w:type="spellStart"/>
       <w:r>
         <w:t>JS</w:t>
       </w:r>
       <w:r>
         <w:t>Geofencing</w:t>
       </w:r>
-      <w:proofErr w:type="spellEnd"/>
     </w:p>
     <w:p>
       <w:pPr>
@@ -135,7 +133,7 @@
       <w:pPr>
         <w:pStyle w:val="Titre1"/>
       </w:pPr>
-      <w:bookmarkStart w:id="0" w:name="_Toc71796302"/>
+      <w:bookmarkStart w:id="0" w:name="_Toc71824659"/>
       <w:r>
         <w:lastRenderedPageBreak/>
         <w:t>Versions</w:t>
@@ -509,7 +507,7 @@
       <w:pPr>
         <w:pStyle w:val="Titre1"/>
       </w:pPr>
-      <w:bookmarkStart w:id="1" w:name="_Toc71796303"/>
+      <w:bookmarkStart w:id="1" w:name="_Toc71824660"/>
       <w:r>
         <w:t>Abstract</w:t>
       </w:r>
@@ -548,7 +546,7 @@
       <w:pPr>
         <w:pStyle w:val="Titre2"/>
       </w:pPr>
-      <w:bookmarkStart w:id="2" w:name="_Toc71796304"/>
+      <w:bookmarkStart w:id="2" w:name="_Toc71824661"/>
       <w:r>
         <w:t>Copyright notice</w:t>
       </w:r>
@@ -620,7 +618,7 @@
           <w:r>
             <w:fldChar w:fldCharType="separate"/>
           </w:r>
-          <w:hyperlink w:anchor="_Toc71796302" w:history="1">
+          <w:hyperlink w:anchor="_Toc71824659" w:history="1">
             <w:r>
               <w:rPr>
                 <w:rStyle w:val="Lienhypertexte"/>
@@ -647,7 +645,7 @@
                 <w:noProof/>
                 <w:webHidden/>
               </w:rPr>
-              <w:instrText xml:space="preserve"> PAGEREF _Toc71796302 \h </w:instrText>
+              <w:instrText xml:space="preserve"> PAGEREF _Toc71824659 \h </w:instrText>
             </w:r>
             <w:r>
               <w:rPr>
@@ -693,7 +691,7 @@
               <w:lang w:val="fr-FR"/>
             </w:rPr>
           </w:pPr>
-          <w:hyperlink w:anchor="_Toc71796303" w:history="1">
+          <w:hyperlink w:anchor="_Toc71824660" w:history="1">
             <w:r>
               <w:rPr>
                 <w:rStyle w:val="Lienhypertexte"/>
@@ -720,7 +718,7 @@
                 <w:noProof/>
                 <w:webHidden/>
               </w:rPr>
-              <w:instrText xml:space="preserve"> PAGEREF _Toc71796303 \h </w:instrText>
+              <w:instrText xml:space="preserve"> PAGEREF _Toc71824660 \h </w:instrText>
             </w:r>
             <w:r>
               <w:rPr>
@@ -766,7 +764,7 @@
               <w:lang w:val="fr-FR"/>
             </w:rPr>
           </w:pPr>
-          <w:hyperlink w:anchor="_Toc71796304" w:history="1">
+          <w:hyperlink w:anchor="_Toc71824661" w:history="1">
             <w:r>
               <w:rPr>
                 <w:rStyle w:val="Lienhypertexte"/>
@@ -793,7 +791,7 @@
                 <w:noProof/>
                 <w:webHidden/>
               </w:rPr>
-              <w:instrText xml:space="preserve"> PAGEREF _Toc71796304 \h </w:instrText>
+              <w:instrText xml:space="preserve"> PAGEREF _Toc71824661 \h </w:instrText>
             </w:r>
             <w:r>
               <w:rPr>
@@ -839,7 +837,7 @@
               <w:lang w:val="fr-FR"/>
             </w:rPr>
           </w:pPr>
-          <w:hyperlink w:anchor="_Toc71796305" w:history="1">
+          <w:hyperlink w:anchor="_Toc71824662" w:history="1">
             <w:r>
               <w:rPr>
                 <w:rStyle w:val="Lienhypertexte"/>
@@ -866,7 +864,7 @@
                 <w:noProof/>
                 <w:webHidden/>
               </w:rPr>
-              <w:instrText xml:space="preserve"> PAGEREF _Toc71796305 \h </w:instrText>
+              <w:instrText xml:space="preserve"> PAGEREF _Toc71824662 \h </w:instrText>
             </w:r>
             <w:r>
               <w:rPr>
@@ -912,7 +910,7 @@
               <w:lang w:val="fr-FR"/>
             </w:rPr>
           </w:pPr>
-          <w:hyperlink w:anchor="_Toc71796306" w:history="1">
+          <w:hyperlink w:anchor="_Toc71824663" w:history="1">
             <w:r>
               <w:rPr>
                 <w:rStyle w:val="Lienhypertexte"/>
@@ -939,7 +937,7 @@
                 <w:noProof/>
                 <w:webHidden/>
               </w:rPr>
-              <w:instrText xml:space="preserve"> PAGEREF _Toc71796306 \h </w:instrText>
+              <w:instrText xml:space="preserve"> PAGEREF _Toc71824663 \h </w:instrText>
             </w:r>
             <w:r>
               <w:rPr>
@@ -985,7 +983,7 @@
               <w:lang w:val="fr-FR"/>
             </w:rPr>
           </w:pPr>
-          <w:hyperlink w:anchor="_Toc71796307" w:history="1">
+          <w:hyperlink w:anchor="_Toc71824664" w:history="1">
             <w:r>
               <w:rPr>
                 <w:rStyle w:val="Lienhypertexte"/>
@@ -1012,7 +1010,7 @@
                 <w:noProof/>
                 <w:webHidden/>
               </w:rPr>
-              <w:instrText xml:space="preserve"> PAGEREF _Toc71796307 \h </w:instrText>
+              <w:instrText xml:space="preserve"> PAGEREF _Toc71824664 \h </w:instrText>
             </w:r>
             <w:r>
               <w:rPr>
@@ -1058,7 +1056,7 @@
               <w:lang w:val="fr-FR"/>
             </w:rPr>
           </w:pPr>
-          <w:hyperlink w:anchor="_Toc71796308" w:history="1">
+          <w:hyperlink w:anchor="_Toc71824665" w:history="1">
             <w:r>
               <w:rPr>
                 <w:rStyle w:val="Lienhypertexte"/>
@@ -1085,7 +1083,7 @@
                 <w:noProof/>
                 <w:webHidden/>
               </w:rPr>
-              <w:instrText xml:space="preserve"> PAGEREF _Toc71796308 \h </w:instrText>
+              <w:instrText xml:space="preserve"> PAGEREF _Toc71824665 \h </w:instrText>
             </w:r>
             <w:r>
               <w:rPr>
@@ -1131,7 +1129,7 @@
               <w:lang w:val="fr-FR"/>
             </w:rPr>
           </w:pPr>
-          <w:hyperlink w:anchor="_Toc71796309" w:history="1">
+          <w:hyperlink w:anchor="_Toc71824666" w:history="1">
             <w:r>
               <w:rPr>
                 <w:rStyle w:val="Lienhypertexte"/>
@@ -1158,7 +1156,7 @@
                 <w:noProof/>
                 <w:webHidden/>
               </w:rPr>
-              <w:instrText xml:space="preserve"> PAGEREF _Toc71796309 \h </w:instrText>
+              <w:instrText xml:space="preserve"> PAGEREF _Toc71824666 \h </w:instrText>
             </w:r>
             <w:r>
               <w:rPr>
@@ -1204,7 +1202,7 @@
               <w:lang w:val="fr-FR"/>
             </w:rPr>
           </w:pPr>
-          <w:hyperlink w:anchor="_Toc71796310" w:history="1">
+          <w:hyperlink w:anchor="_Toc71824667" w:history="1">
             <w:r>
               <w:rPr>
                 <w:rStyle w:val="Lienhypertexte"/>
@@ -1231,7 +1229,7 @@
                 <w:noProof/>
                 <w:webHidden/>
               </w:rPr>
-              <w:instrText xml:space="preserve"> PAGEREF _Toc71796310 \h </w:instrText>
+              <w:instrText xml:space="preserve"> PAGEREF _Toc71824667 \h </w:instrText>
             </w:r>
             <w:r>
               <w:rPr>
@@ -1277,7 +1275,7 @@
               <w:lang w:val="fr-FR"/>
             </w:rPr>
           </w:pPr>
-          <w:hyperlink w:anchor="_Toc71796311" w:history="1">
+          <w:hyperlink w:anchor="_Toc71824668" w:history="1">
             <w:r>
               <w:rPr>
                 <w:rStyle w:val="Lienhypertexte"/>
@@ -1304,7 +1302,7 @@
                 <w:noProof/>
                 <w:webHidden/>
               </w:rPr>
-              <w:instrText xml:space="preserve"> PAGEREF _Toc71796311 \h </w:instrText>
+              <w:instrText xml:space="preserve"> PAGEREF _Toc71824668 \h </w:instrText>
             </w:r>
             <w:r>
               <w:rPr>
@@ -1350,7 +1348,7 @@
               <w:lang w:val="fr-FR"/>
             </w:rPr>
           </w:pPr>
-          <w:hyperlink w:anchor="_Toc71796312" w:history="1">
+          <w:hyperlink w:anchor="_Toc71824669" w:history="1">
             <w:r>
               <w:rPr>
                 <w:rStyle w:val="Lienhypertexte"/>
@@ -1377,7 +1375,7 @@
                 <w:noProof/>
                 <w:webHidden/>
               </w:rPr>
-              <w:instrText xml:space="preserve"> PAGEREF _Toc71796312 \h </w:instrText>
+              <w:instrText xml:space="preserve"> PAGEREF _Toc71824669 \h </w:instrText>
             </w:r>
             <w:r>
               <w:rPr>
@@ -1423,7 +1421,7 @@
               <w:lang w:val="fr-FR"/>
             </w:rPr>
           </w:pPr>
-          <w:hyperlink w:anchor="_Toc71796313" w:history="1">
+          <w:hyperlink w:anchor="_Toc71824670" w:history="1">
             <w:r>
               <w:rPr>
                 <w:rStyle w:val="Lienhypertexte"/>
@@ -1450,7 +1448,7 @@
                 <w:noProof/>
                 <w:webHidden/>
               </w:rPr>
-              <w:instrText xml:space="preserve"> PAGEREF _Toc71796313 \h </w:instrText>
+              <w:instrText xml:space="preserve"> PAGEREF _Toc71824670 \h </w:instrText>
             </w:r>
             <w:r>
               <w:rPr>
@@ -1496,7 +1494,7 @@
               <w:lang w:val="fr-FR"/>
             </w:rPr>
           </w:pPr>
-          <w:hyperlink w:anchor="_Toc71796314" w:history="1">
+          <w:hyperlink w:anchor="_Toc71824671" w:history="1">
             <w:r>
               <w:rPr>
                 <w:rStyle w:val="Lienhypertexte"/>
@@ -1523,7 +1521,7 @@
                 <w:noProof/>
                 <w:webHidden/>
               </w:rPr>
-              <w:instrText xml:space="preserve"> PAGEREF _Toc71796314 \h </w:instrText>
+              <w:instrText xml:space="preserve"> PAGEREF _Toc71824671 \h </w:instrText>
             </w:r>
             <w:r>
               <w:rPr>
@@ -1569,7 +1567,7 @@
               <w:lang w:val="fr-FR"/>
             </w:rPr>
           </w:pPr>
-          <w:hyperlink w:anchor="_Toc71796315" w:history="1">
+          <w:hyperlink w:anchor="_Toc71824672" w:history="1">
             <w:r>
               <w:rPr>
                 <w:rStyle w:val="Lienhypertexte"/>
@@ -1596,7 +1594,7 @@
                 <w:noProof/>
                 <w:webHidden/>
               </w:rPr>
-              <w:instrText xml:space="preserve"> PAGEREF _Toc71796315 \h </w:instrText>
+              <w:instrText xml:space="preserve"> PAGEREF _Toc71824672 \h </w:instrText>
             </w:r>
             <w:r>
               <w:rPr>
@@ -1642,7 +1640,7 @@
               <w:lang w:val="fr-FR"/>
             </w:rPr>
           </w:pPr>
-          <w:hyperlink w:anchor="_Toc71796316" w:history="1">
+          <w:hyperlink w:anchor="_Toc71824673" w:history="1">
             <w:r>
               <w:rPr>
                 <w:rStyle w:val="Lienhypertexte"/>
@@ -1669,7 +1667,7 @@
                 <w:noProof/>
                 <w:webHidden/>
               </w:rPr>
-              <w:instrText xml:space="preserve"> PAGEREF _Toc71796316 \h </w:instrText>
+              <w:instrText xml:space="preserve"> PAGEREF _Toc71824673 \h </w:instrText>
             </w:r>
             <w:r>
               <w:rPr>
@@ -1715,7 +1713,7 @@
               <w:lang w:val="fr-FR"/>
             </w:rPr>
           </w:pPr>
-          <w:hyperlink w:anchor="_Toc71796317" w:history="1">
+          <w:hyperlink w:anchor="_Toc71824674" w:history="1">
             <w:r>
               <w:rPr>
                 <w:rStyle w:val="Lienhypertexte"/>
@@ -1742,7 +1740,7 @@
                 <w:noProof/>
                 <w:webHidden/>
               </w:rPr>
-              <w:instrText xml:space="preserve"> PAGEREF _Toc71796317 \h </w:instrText>
+              <w:instrText xml:space="preserve"> PAGEREF _Toc71824674 \h </w:instrText>
             </w:r>
             <w:r>
               <w:rPr>
@@ -1788,7 +1786,7 @@
               <w:lang w:val="fr-FR"/>
             </w:rPr>
           </w:pPr>
-          <w:hyperlink w:anchor="_Toc71796318" w:history="1">
+          <w:hyperlink w:anchor="_Toc71824675" w:history="1">
             <w:r>
               <w:rPr>
                 <w:rStyle w:val="Lienhypertexte"/>
@@ -1815,7 +1813,7 @@
                 <w:noProof/>
                 <w:webHidden/>
               </w:rPr>
-              <w:instrText xml:space="preserve"> PAGEREF _Toc71796318 \h </w:instrText>
+              <w:instrText xml:space="preserve"> PAGEREF _Toc71824675 \h </w:instrText>
             </w:r>
             <w:r>
               <w:rPr>
@@ -1861,7 +1859,7 @@
               <w:lang w:val="fr-FR"/>
             </w:rPr>
           </w:pPr>
-          <w:hyperlink w:anchor="_Toc71796319" w:history="1">
+          <w:hyperlink w:anchor="_Toc71824676" w:history="1">
             <w:r>
               <w:rPr>
                 <w:rStyle w:val="Lienhypertexte"/>
@@ -1888,7 +1886,7 @@
                 <w:noProof/>
                 <w:webHidden/>
               </w:rPr>
-              <w:instrText xml:space="preserve"> PAGEREF _Toc71796319 \h </w:instrText>
+              <w:instrText xml:space="preserve"> PAGEREF _Toc71824676 \h </w:instrText>
             </w:r>
             <w:r>
               <w:rPr>
@@ -1934,7 +1932,7 @@
               <w:lang w:val="fr-FR"/>
             </w:rPr>
           </w:pPr>
-          <w:hyperlink w:anchor="_Toc71796320" w:history="1">
+          <w:hyperlink w:anchor="_Toc71824677" w:history="1">
             <w:r>
               <w:rPr>
                 <w:rStyle w:val="Lienhypertexte"/>
@@ -1961,7 +1959,7 @@
                 <w:noProof/>
                 <w:webHidden/>
               </w:rPr>
-              <w:instrText xml:space="preserve"> PAGEREF _Toc71796320 \h </w:instrText>
+              <w:instrText xml:space="preserve"> PAGEREF _Toc71824677 \h </w:instrText>
             </w:r>
             <w:r>
               <w:rPr>
@@ -2007,7 +2005,7 @@
               <w:lang w:val="fr-FR"/>
             </w:rPr>
           </w:pPr>
-          <w:hyperlink w:anchor="_Toc71796321" w:history="1">
+          <w:hyperlink w:anchor="_Toc71824678" w:history="1">
             <w:r>
               <w:rPr>
                 <w:rStyle w:val="Lienhypertexte"/>
@@ -2034,7 +2032,7 @@
                 <w:noProof/>
                 <w:webHidden/>
               </w:rPr>
-              <w:instrText xml:space="preserve"> PAGEREF _Toc71796321 \h </w:instrText>
+              <w:instrText xml:space="preserve"> PAGEREF _Toc71824678 \h </w:instrText>
             </w:r>
             <w:r>
               <w:rPr>
@@ -2080,7 +2078,7 @@
               <w:lang w:val="fr-FR"/>
             </w:rPr>
           </w:pPr>
-          <w:hyperlink w:anchor="_Toc71796322" w:history="1">
+          <w:hyperlink w:anchor="_Toc71824679" w:history="1">
             <w:r>
               <w:rPr>
                 <w:rStyle w:val="Lienhypertexte"/>
@@ -2107,7 +2105,7 @@
                 <w:noProof/>
                 <w:webHidden/>
               </w:rPr>
-              <w:instrText xml:space="preserve"> PAGEREF _Toc71796322 \h </w:instrText>
+              <w:instrText xml:space="preserve"> PAGEREF _Toc71824679 \h </w:instrText>
             </w:r>
             <w:r>
               <w:rPr>
@@ -2153,7 +2151,7 @@
               <w:lang w:val="fr-FR"/>
             </w:rPr>
           </w:pPr>
-          <w:hyperlink w:anchor="_Toc71796323" w:history="1">
+          <w:hyperlink w:anchor="_Toc71824680" w:history="1">
             <w:r>
               <w:rPr>
                 <w:rStyle w:val="Lienhypertexte"/>
@@ -2180,7 +2178,7 @@
                 <w:noProof/>
                 <w:webHidden/>
               </w:rPr>
-              <w:instrText xml:space="preserve"> PAGEREF _Toc71796323 \h </w:instrText>
+              <w:instrText xml:space="preserve"> PAGEREF _Toc71824680 \h </w:instrText>
             </w:r>
             <w:r>
               <w:rPr>
@@ -2226,7 +2224,7 @@
               <w:lang w:val="fr-FR"/>
             </w:rPr>
           </w:pPr>
-          <w:hyperlink w:anchor="_Toc71796324" w:history="1">
+          <w:hyperlink w:anchor="_Toc71824681" w:history="1">
             <w:r>
               <w:rPr>
                 <w:rStyle w:val="Lienhypertexte"/>
@@ -2253,7 +2251,7 @@
                 <w:noProof/>
                 <w:webHidden/>
               </w:rPr>
-              <w:instrText xml:space="preserve"> PAGEREF _Toc71796324 \h </w:instrText>
+              <w:instrText xml:space="preserve"> PAGEREF _Toc71824681 \h </w:instrText>
             </w:r>
             <w:r>
               <w:rPr>
@@ -2299,7 +2297,7 @@
               <w:lang w:val="fr-FR"/>
             </w:rPr>
           </w:pPr>
-          <w:hyperlink w:anchor="_Toc71796325" w:history="1">
+          <w:hyperlink w:anchor="_Toc71824682" w:history="1">
             <w:r>
               <w:rPr>
                 <w:rStyle w:val="Lienhypertexte"/>
@@ -2326,7 +2324,7 @@
                 <w:noProof/>
                 <w:webHidden/>
               </w:rPr>
-              <w:instrText xml:space="preserve"> PAGEREF _Toc71796325 \h </w:instrText>
+              <w:instrText xml:space="preserve"> PAGEREF _Toc71824682 \h </w:instrText>
             </w:r>
             <w:r>
               <w:rPr>
@@ -2372,7 +2370,7 @@
               <w:lang w:val="fr-FR"/>
             </w:rPr>
           </w:pPr>
-          <w:hyperlink w:anchor="_Toc71796326" w:history="1">
+          <w:hyperlink w:anchor="_Toc71824683" w:history="1">
             <w:r>
               <w:rPr>
                 <w:rStyle w:val="Lienhypertexte"/>
@@ -2399,7 +2397,7 @@
                 <w:noProof/>
                 <w:webHidden/>
               </w:rPr>
-              <w:instrText xml:space="preserve"> PAGEREF _Toc71796326 \h </w:instrText>
+              <w:instrText xml:space="preserve"> PAGEREF _Toc71824683 \h </w:instrText>
             </w:r>
             <w:r>
               <w:rPr>
@@ -2445,7 +2443,7 @@
               <w:lang w:val="fr-FR"/>
             </w:rPr>
           </w:pPr>
-          <w:hyperlink w:anchor="_Toc71796327" w:history="1">
+          <w:hyperlink w:anchor="_Toc71824684" w:history="1">
             <w:r>
               <w:rPr>
                 <w:rStyle w:val="Lienhypertexte"/>
@@ -2472,7 +2470,7 @@
                 <w:noProof/>
                 <w:webHidden/>
               </w:rPr>
-              <w:instrText xml:space="preserve"> PAGEREF _Toc71796327 \h </w:instrText>
+              <w:instrText xml:space="preserve"> PAGEREF _Toc71824684 \h </w:instrText>
             </w:r>
             <w:r>
               <w:rPr>
@@ -2518,7 +2516,7 @@
               <w:lang w:val="fr-FR"/>
             </w:rPr>
           </w:pPr>
-          <w:hyperlink w:anchor="_Toc71796328" w:history="1">
+          <w:hyperlink w:anchor="_Toc71824685" w:history="1">
             <w:r>
               <w:rPr>
                 <w:rStyle w:val="Lienhypertexte"/>
@@ -2545,7 +2543,7 @@
                 <w:noProof/>
                 <w:webHidden/>
               </w:rPr>
-              <w:instrText xml:space="preserve"> PAGEREF _Toc71796328 \h </w:instrText>
+              <w:instrText xml:space="preserve"> PAGEREF _Toc71824685 \h </w:instrText>
             </w:r>
             <w:r>
               <w:rPr>
@@ -2591,7 +2589,7 @@
               <w:lang w:val="fr-FR"/>
             </w:rPr>
           </w:pPr>
-          <w:hyperlink w:anchor="_Toc71796329" w:history="1">
+          <w:hyperlink w:anchor="_Toc71824686" w:history="1">
             <w:r>
               <w:rPr>
                 <w:rStyle w:val="Lienhypertexte"/>
@@ -2618,7 +2616,7 @@
                 <w:noProof/>
                 <w:webHidden/>
               </w:rPr>
-              <w:instrText xml:space="preserve"> PAGEREF _Toc71796329 \h </w:instrText>
+              <w:instrText xml:space="preserve"> PAGEREF _Toc71824686 \h </w:instrText>
             </w:r>
             <w:r>
               <w:rPr>
@@ -2664,7 +2662,7 @@
               <w:lang w:val="fr-FR"/>
             </w:rPr>
           </w:pPr>
-          <w:hyperlink w:anchor="_Toc71796330" w:history="1">
+          <w:hyperlink w:anchor="_Toc71824687" w:history="1">
             <w:r>
               <w:rPr>
                 <w:rStyle w:val="Lienhypertexte"/>
@@ -2691,7 +2689,7 @@
                 <w:noProof/>
                 <w:webHidden/>
               </w:rPr>
-              <w:instrText xml:space="preserve"> PAGEREF _Toc71796330 \h </w:instrText>
+              <w:instrText xml:space="preserve"> PAGEREF _Toc71824687 \h </w:instrText>
             </w:r>
             <w:r>
               <w:rPr>
@@ -2737,7 +2735,7 @@
               <w:lang w:val="fr-FR"/>
             </w:rPr>
           </w:pPr>
-          <w:hyperlink w:anchor="_Toc71796331" w:history="1">
+          <w:hyperlink w:anchor="_Toc71824688" w:history="1">
             <w:r>
               <w:rPr>
                 <w:rStyle w:val="Lienhypertexte"/>
@@ -2764,7 +2762,7 @@
                 <w:noProof/>
                 <w:webHidden/>
               </w:rPr>
-              <w:instrText xml:space="preserve"> PAGEREF _Toc71796331 \h </w:instrText>
+              <w:instrText xml:space="preserve"> PAGEREF _Toc71824688 \h </w:instrText>
             </w:r>
             <w:r>
               <w:rPr>
@@ -2810,7 +2808,7 @@
               <w:lang w:val="fr-FR"/>
             </w:rPr>
           </w:pPr>
-          <w:hyperlink w:anchor="_Toc71796332" w:history="1">
+          <w:hyperlink w:anchor="_Toc71824689" w:history="1">
             <w:r>
               <w:rPr>
                 <w:rStyle w:val="Lienhypertexte"/>
@@ -2837,7 +2835,7 @@
                 <w:noProof/>
                 <w:webHidden/>
               </w:rPr>
-              <w:instrText xml:space="preserve"> PAGEREF _Toc71796332 \h </w:instrText>
+              <w:instrText xml:space="preserve"> PAGEREF _Toc71824689 \h </w:instrText>
             </w:r>
             <w:r>
               <w:rPr>
@@ -2883,7 +2881,7 @@
               <w:lang w:val="fr-FR"/>
             </w:rPr>
           </w:pPr>
-          <w:hyperlink w:anchor="_Toc71796333" w:history="1">
+          <w:hyperlink w:anchor="_Toc71824690" w:history="1">
             <w:r>
               <w:rPr>
                 <w:rStyle w:val="Lienhypertexte"/>
@@ -2910,7 +2908,80 @@
                 <w:noProof/>
                 <w:webHidden/>
               </w:rPr>
-              <w:instrText xml:space="preserve"> PAGEREF _Toc71796333 \h </w:instrText>
+              <w:instrText xml:space="preserve"> PAGEREF _Toc71824690 \h </w:instrText>
+            </w:r>
+            <w:r>
+              <w:rPr>
+                <w:noProof/>
+                <w:webHidden/>
+              </w:rPr>
+            </w:r>
+            <w:r>
+              <w:rPr>
+                <w:noProof/>
+                <w:webHidden/>
+              </w:rPr>
+              <w:fldChar w:fldCharType="separate"/>
+            </w:r>
+            <w:r>
+              <w:rPr>
+                <w:noProof/>
+                <w:webHidden/>
+              </w:rPr>
+              <w:t>13</w:t>
+            </w:r>
+            <w:r>
+              <w:rPr>
+                <w:noProof/>
+                <w:webHidden/>
+              </w:rPr>
+              <w:fldChar w:fldCharType="end"/>
+            </w:r>
+          </w:hyperlink>
+        </w:p>
+        <w:p>
+          <w:pPr>
+            <w:pStyle w:val="TM2"/>
+            <w:tabs>
+              <w:tab w:val="right" w:leader="dot" w:pos="8296"/>
+            </w:tabs>
+            <w:rPr>
+              <w:rFonts w:asciiTheme="minorHAnsi" w:eastAsiaTheme="minorEastAsia" w:hAnsiTheme="minorHAnsi" w:cstheme="minorBidi"/>
+              <w:noProof/>
+              <w:color w:val="auto"/>
+              <w:sz w:val="22"/>
+              <w:szCs w:val="22"/>
+              <w:lang w:val="fr-FR"/>
+            </w:rPr>
+          </w:pPr>
+          <w:hyperlink w:anchor="_Toc71824691" w:history="1">
+            <w:r>
+              <w:rPr>
+                <w:rStyle w:val="Lienhypertexte"/>
+                <w:noProof/>
+              </w:rPr>
+              <w:t>iroots</w:t>
+            </w:r>
+            <w:r>
+              <w:rPr>
+                <w:noProof/>
+                <w:webHidden/>
+              </w:rPr>
+              <w:tab/>
+            </w:r>
+            <w:r>
+              <w:rPr>
+                <w:noProof/>
+                <w:webHidden/>
+              </w:rPr>
+              <w:fldChar w:fldCharType="begin"/>
+            </w:r>
+            <w:r>
+              <w:rPr>
+                <w:noProof/>
+                <w:webHidden/>
+              </w:rPr>
+              <w:instrText xml:space="preserve"> PAGEREF _Toc71824691 \h </w:instrText>
             </w:r>
             <w:r>
               <w:rPr>
@@ -2956,7 +3027,7 @@
               <w:lang w:val="fr-FR"/>
             </w:rPr>
           </w:pPr>
-          <w:hyperlink w:anchor="_Toc71796334" w:history="1">
+          <w:hyperlink w:anchor="_Toc71824692" w:history="1">
             <w:r>
               <w:rPr>
                 <w:rStyle w:val="Lienhypertexte"/>
@@ -2983,7 +3054,7 @@
                 <w:noProof/>
                 <w:webHidden/>
               </w:rPr>
-              <w:instrText xml:space="preserve"> PAGEREF _Toc71796334 \h </w:instrText>
+              <w:instrText xml:space="preserve"> PAGEREF _Toc71824692 \h </w:instrText>
             </w:r>
             <w:r>
               <w:rPr>
@@ -3029,7 +3100,7 @@
               <w:lang w:val="fr-FR"/>
             </w:rPr>
           </w:pPr>
-          <w:hyperlink w:anchor="_Toc71796335" w:history="1">
+          <w:hyperlink w:anchor="_Toc71824693" w:history="1">
             <w:r>
               <w:rPr>
                 <w:rStyle w:val="Lienhypertexte"/>
@@ -3056,7 +3127,7 @@
                 <w:noProof/>
                 <w:webHidden/>
               </w:rPr>
-              <w:instrText xml:space="preserve"> PAGEREF _Toc71796335 \h </w:instrText>
+              <w:instrText xml:space="preserve"> PAGEREF _Toc71824693 \h </w:instrText>
             </w:r>
             <w:r>
               <w:rPr>
@@ -3102,7 +3173,7 @@
               <w:lang w:val="fr-FR"/>
             </w:rPr>
           </w:pPr>
-          <w:hyperlink w:anchor="_Toc71796336" w:history="1">
+          <w:hyperlink w:anchor="_Toc71824694" w:history="1">
             <w:r>
               <w:rPr>
                 <w:rStyle w:val="Lienhypertexte"/>
@@ -3129,7 +3200,7 @@
                 <w:noProof/>
                 <w:webHidden/>
               </w:rPr>
-              <w:instrText xml:space="preserve"> PAGEREF _Toc71796336 \h </w:instrText>
+              <w:instrText xml:space="preserve"> PAGEREF _Toc71824694 \h </w:instrText>
             </w:r>
             <w:r>
               <w:rPr>
@@ -3175,7 +3246,7 @@
               <w:lang w:val="fr-FR"/>
             </w:rPr>
           </w:pPr>
-          <w:hyperlink w:anchor="_Toc71796337" w:history="1">
+          <w:hyperlink w:anchor="_Toc71824695" w:history="1">
             <w:r>
               <w:rPr>
                 <w:rStyle w:val="Lienhypertexte"/>
@@ -3202,7 +3273,7 @@
                 <w:noProof/>
                 <w:webHidden/>
               </w:rPr>
-              <w:instrText xml:space="preserve"> PAGEREF _Toc71796337 \h </w:instrText>
+              <w:instrText xml:space="preserve"> PAGEREF _Toc71824695 \h </w:instrText>
             </w:r>
             <w:r>
               <w:rPr>
@@ -3248,7 +3319,7 @@
               <w:lang w:val="fr-FR"/>
             </w:rPr>
           </w:pPr>
-          <w:hyperlink w:anchor="_Toc71796338" w:history="1">
+          <w:hyperlink w:anchor="_Toc71824696" w:history="1">
             <w:r>
               <w:rPr>
                 <w:rStyle w:val="Lienhypertexte"/>
@@ -3275,7 +3346,7 @@
                 <w:noProof/>
                 <w:webHidden/>
               </w:rPr>
-              <w:instrText xml:space="preserve"> PAGEREF _Toc71796338 \h </w:instrText>
+              <w:instrText xml:space="preserve"> PAGEREF _Toc71824696 \h </w:instrText>
             </w:r>
             <w:r>
               <w:rPr>
@@ -3321,7 +3392,7 @@
               <w:lang w:val="fr-FR"/>
             </w:rPr>
           </w:pPr>
-          <w:hyperlink w:anchor="_Toc71796339" w:history="1">
+          <w:hyperlink w:anchor="_Toc71824697" w:history="1">
             <w:r>
               <w:rPr>
                 <w:rStyle w:val="Lienhypertexte"/>
@@ -3348,7 +3419,7 @@
                 <w:noProof/>
                 <w:webHidden/>
               </w:rPr>
-              <w:instrText xml:space="preserve"> PAGEREF _Toc71796339 \h </w:instrText>
+              <w:instrText xml:space="preserve"> PAGEREF _Toc71824697 \h </w:instrText>
             </w:r>
             <w:r>
               <w:rPr>
@@ -3394,7 +3465,7 @@
               <w:lang w:val="fr-FR"/>
             </w:rPr>
           </w:pPr>
-          <w:hyperlink w:anchor="_Toc71796340" w:history="1">
+          <w:hyperlink w:anchor="_Toc71824698" w:history="1">
             <w:r>
               <w:rPr>
                 <w:rStyle w:val="Lienhypertexte"/>
@@ -3421,7 +3492,7 @@
                 <w:noProof/>
                 <w:webHidden/>
               </w:rPr>
-              <w:instrText xml:space="preserve"> PAGEREF _Toc71796340 \h </w:instrText>
+              <w:instrText xml:space="preserve"> PAGEREF _Toc71824698 \h </w:instrText>
             </w:r>
             <w:r>
               <w:rPr>
@@ -3467,7 +3538,7 @@
               <w:lang w:val="fr-FR"/>
             </w:rPr>
           </w:pPr>
-          <w:hyperlink w:anchor="_Toc71796341" w:history="1">
+          <w:hyperlink w:anchor="_Toc71824699" w:history="1">
             <w:r>
               <w:rPr>
                 <w:rStyle w:val="Lienhypertexte"/>
@@ -3494,7 +3565,7 @@
                 <w:noProof/>
                 <w:webHidden/>
               </w:rPr>
-              <w:instrText xml:space="preserve"> PAGEREF _Toc71796341 \h </w:instrText>
+              <w:instrText xml:space="preserve"> PAGEREF _Toc71824699 \h </w:instrText>
             </w:r>
             <w:r>
               <w:rPr>
@@ -3514,7 +3585,7 @@
                 <w:noProof/>
                 <w:webHidden/>
               </w:rPr>
-              <w:t>15</w:t>
+              <w:t>16</w:t>
             </w:r>
             <w:r>
               <w:rPr>
@@ -3540,7 +3611,7 @@
               <w:lang w:val="fr-FR"/>
             </w:rPr>
           </w:pPr>
-          <w:hyperlink w:anchor="_Toc71796342" w:history="1">
+          <w:hyperlink w:anchor="_Toc71824700" w:history="1">
             <w:r>
               <w:rPr>
                 <w:rStyle w:val="Lienhypertexte"/>
@@ -3567,7 +3638,7 @@
                 <w:noProof/>
                 <w:webHidden/>
               </w:rPr>
-              <w:instrText xml:space="preserve"> PAGEREF _Toc71796342 \h </w:instrText>
+              <w:instrText xml:space="preserve"> PAGEREF _Toc71824700 \h </w:instrText>
             </w:r>
             <w:r>
               <w:rPr>
@@ -3587,7 +3658,7 @@
                 <w:noProof/>
                 <w:webHidden/>
               </w:rPr>
-              <w:t>15</w:t>
+              <w:t>16</w:t>
             </w:r>
             <w:r>
               <w:rPr>
@@ -3613,7 +3684,7 @@
               <w:lang w:val="fr-FR"/>
             </w:rPr>
           </w:pPr>
-          <w:hyperlink w:anchor="_Toc71796343" w:history="1">
+          <w:hyperlink w:anchor="_Toc71824701" w:history="1">
             <w:r>
               <w:rPr>
                 <w:rStyle w:val="Lienhypertexte"/>
@@ -3640,7 +3711,7 @@
                 <w:noProof/>
                 <w:webHidden/>
               </w:rPr>
-              <w:instrText xml:space="preserve"> PAGEREF _Toc71796343 \h </w:instrText>
+              <w:instrText xml:space="preserve"> PAGEREF _Toc71824701 \h </w:instrText>
             </w:r>
             <w:r>
               <w:rPr>
@@ -3686,7 +3757,7 @@
               <w:lang w:val="fr-FR"/>
             </w:rPr>
           </w:pPr>
-          <w:hyperlink w:anchor="_Toc71796344" w:history="1">
+          <w:hyperlink w:anchor="_Toc71824702" w:history="1">
             <w:r>
               <w:rPr>
                 <w:rStyle w:val="Lienhypertexte"/>
@@ -3713,7 +3784,7 @@
                 <w:noProof/>
                 <w:webHidden/>
               </w:rPr>
-              <w:instrText xml:space="preserve"> PAGEREF _Toc71796344 \h </w:instrText>
+              <w:instrText xml:space="preserve"> PAGEREF _Toc71824702 \h </w:instrText>
             </w:r>
             <w:r>
               <w:rPr>
@@ -3759,7 +3830,7 @@
               <w:lang w:val="fr-FR"/>
             </w:rPr>
           </w:pPr>
-          <w:hyperlink w:anchor="_Toc71796345" w:history="1">
+          <w:hyperlink w:anchor="_Toc71824703" w:history="1">
             <w:r>
               <w:rPr>
                 <w:rStyle w:val="Lienhypertexte"/>
@@ -3786,7 +3857,7 @@
                 <w:noProof/>
                 <w:webHidden/>
               </w:rPr>
-              <w:instrText xml:space="preserve"> PAGEREF _Toc71796345 \h </w:instrText>
+              <w:instrText xml:space="preserve"> PAGEREF _Toc71824703 \h </w:instrText>
             </w:r>
             <w:r>
               <w:rPr>
@@ -3832,7 +3903,7 @@
               <w:lang w:val="fr-FR"/>
             </w:rPr>
           </w:pPr>
-          <w:hyperlink w:anchor="_Toc71796346" w:history="1">
+          <w:hyperlink w:anchor="_Toc71824704" w:history="1">
             <w:r>
               <w:rPr>
                 <w:rStyle w:val="Lienhypertexte"/>
@@ -3859,7 +3930,7 @@
                 <w:noProof/>
                 <w:webHidden/>
               </w:rPr>
-              <w:instrText xml:space="preserve"> PAGEREF _Toc71796346 \h </w:instrText>
+              <w:instrText xml:space="preserve"> PAGEREF _Toc71824704 \h </w:instrText>
             </w:r>
             <w:r>
               <w:rPr>
@@ -3905,7 +3976,7 @@
               <w:lang w:val="fr-FR"/>
             </w:rPr>
           </w:pPr>
-          <w:hyperlink w:anchor="_Toc71796347" w:history="1">
+          <w:hyperlink w:anchor="_Toc71824705" w:history="1">
             <w:r>
               <w:rPr>
                 <w:rStyle w:val="Lienhypertexte"/>
@@ -3932,7 +4003,7 @@
                 <w:noProof/>
                 <w:webHidden/>
               </w:rPr>
-              <w:instrText xml:space="preserve"> PAGEREF _Toc71796347 \h </w:instrText>
+              <w:instrText xml:space="preserve"> PAGEREF _Toc71824705 \h </w:instrText>
             </w:r>
             <w:r>
               <w:rPr>
@@ -3978,7 +4049,7 @@
               <w:lang w:val="fr-FR"/>
             </w:rPr>
           </w:pPr>
-          <w:hyperlink w:anchor="_Toc71796348" w:history="1">
+          <w:hyperlink w:anchor="_Toc71824706" w:history="1">
             <w:r>
               <w:rPr>
                 <w:rStyle w:val="Lienhypertexte"/>
@@ -4005,7 +4076,7 @@
                 <w:noProof/>
                 <w:webHidden/>
               </w:rPr>
-              <w:instrText xml:space="preserve"> PAGEREF _Toc71796348 \h </w:instrText>
+              <w:instrText xml:space="preserve"> PAGEREF _Toc71824706 \h </w:instrText>
             </w:r>
             <w:r>
               <w:rPr>
@@ -4025,7 +4096,7 @@
                 <w:noProof/>
                 <w:webHidden/>
               </w:rPr>
-              <w:t>16</w:t>
+              <w:t>17</w:t>
             </w:r>
             <w:r>
               <w:rPr>
@@ -4051,7 +4122,7 @@
               <w:lang w:val="fr-FR"/>
             </w:rPr>
           </w:pPr>
-          <w:hyperlink w:anchor="_Toc71796349" w:history="1">
+          <w:hyperlink w:anchor="_Toc71824707" w:history="1">
             <w:r>
               <w:rPr>
                 <w:rStyle w:val="Lienhypertexte"/>
@@ -4078,7 +4149,7 @@
                 <w:noProof/>
                 <w:webHidden/>
               </w:rPr>
-              <w:instrText xml:space="preserve"> PAGEREF _Toc71796349 \h </w:instrText>
+              <w:instrText xml:space="preserve"> PAGEREF _Toc71824707 \h </w:instrText>
             </w:r>
             <w:r>
               <w:rPr>
@@ -4124,7 +4195,7 @@
               <w:lang w:val="fr-FR"/>
             </w:rPr>
           </w:pPr>
-          <w:hyperlink w:anchor="_Toc71796350" w:history="1">
+          <w:hyperlink w:anchor="_Toc71824708" w:history="1">
             <w:r>
               <w:rPr>
                 <w:rStyle w:val="Lienhypertexte"/>
@@ -4151,7 +4222,7 @@
                 <w:noProof/>
                 <w:webHidden/>
               </w:rPr>
-              <w:instrText xml:space="preserve"> PAGEREF _Toc71796350 \h </w:instrText>
+              <w:instrText xml:space="preserve"> PAGEREF _Toc71824708 \h </w:instrText>
             </w:r>
             <w:r>
               <w:rPr>
@@ -4197,7 +4268,7 @@
               <w:lang w:val="fr-FR"/>
             </w:rPr>
           </w:pPr>
-          <w:hyperlink w:anchor="_Toc71796351" w:history="1">
+          <w:hyperlink w:anchor="_Toc71824709" w:history="1">
             <w:r>
               <w:rPr>
                 <w:rStyle w:val="Lienhypertexte"/>
@@ -4224,7 +4295,7 @@
                 <w:noProof/>
                 <w:webHidden/>
               </w:rPr>
-              <w:instrText xml:space="preserve"> PAGEREF _Toc71796351 \h </w:instrText>
+              <w:instrText xml:space="preserve"> PAGEREF _Toc71824709 \h </w:instrText>
             </w:r>
             <w:r>
               <w:rPr>
@@ -4270,7 +4341,7 @@
               <w:lang w:val="fr-FR"/>
             </w:rPr>
           </w:pPr>
-          <w:hyperlink w:anchor="_Toc71796352" w:history="1">
+          <w:hyperlink w:anchor="_Toc71824710" w:history="1">
             <w:r>
               <w:rPr>
                 <w:rStyle w:val="Lienhypertexte"/>
@@ -4297,7 +4368,7 @@
                 <w:noProof/>
                 <w:webHidden/>
               </w:rPr>
-              <w:instrText xml:space="preserve"> PAGEREF _Toc71796352 \h </w:instrText>
+              <w:instrText xml:space="preserve"> PAGEREF _Toc71824710 \h </w:instrText>
             </w:r>
             <w:r>
               <w:rPr>
@@ -4343,7 +4414,7 @@
               <w:lang w:val="fr-FR"/>
             </w:rPr>
           </w:pPr>
-          <w:hyperlink w:anchor="_Toc71796353" w:history="1">
+          <w:hyperlink w:anchor="_Toc71824711" w:history="1">
             <w:r>
               <w:rPr>
                 <w:rStyle w:val="Lienhypertexte"/>
@@ -4370,7 +4441,7 @@
                 <w:noProof/>
                 <w:webHidden/>
               </w:rPr>
-              <w:instrText xml:space="preserve"> PAGEREF _Toc71796353 \h </w:instrText>
+              <w:instrText xml:space="preserve"> PAGEREF _Toc71824711 \h </w:instrText>
             </w:r>
             <w:r>
               <w:rPr>
@@ -4416,7 +4487,7 @@
               <w:lang w:val="fr-FR"/>
             </w:rPr>
           </w:pPr>
-          <w:hyperlink w:anchor="_Toc71796354" w:history="1">
+          <w:hyperlink w:anchor="_Toc71824712" w:history="1">
             <w:r>
               <w:rPr>
                 <w:rStyle w:val="Lienhypertexte"/>
@@ -4443,7 +4514,7 @@
                 <w:noProof/>
                 <w:webHidden/>
               </w:rPr>
-              <w:instrText xml:space="preserve"> PAGEREF _Toc71796354 \h </w:instrText>
+              <w:instrText xml:space="preserve"> PAGEREF _Toc71824712 \h </w:instrText>
             </w:r>
             <w:r>
               <w:rPr>
@@ -4489,7 +4560,7 @@
               <w:lang w:val="fr-FR"/>
             </w:rPr>
           </w:pPr>
-          <w:hyperlink w:anchor="_Toc71796355" w:history="1">
+          <w:hyperlink w:anchor="_Toc71824713" w:history="1">
             <w:r>
               <w:rPr>
                 <w:rStyle w:val="Lienhypertexte"/>
@@ -4516,7 +4587,7 @@
                 <w:noProof/>
                 <w:webHidden/>
               </w:rPr>
-              <w:instrText xml:space="preserve"> PAGEREF _Toc71796355 \h </w:instrText>
+              <w:instrText xml:space="preserve"> PAGEREF _Toc71824713 \h </w:instrText>
             </w:r>
             <w:r>
               <w:rPr>
@@ -4562,7 +4633,7 @@
               <w:lang w:val="fr-FR"/>
             </w:rPr>
           </w:pPr>
-          <w:hyperlink w:anchor="_Toc71796356" w:history="1">
+          <w:hyperlink w:anchor="_Toc71824714" w:history="1">
             <w:r>
               <w:rPr>
                 <w:rStyle w:val="Lienhypertexte"/>
@@ -4589,7 +4660,7 @@
                 <w:noProof/>
                 <w:webHidden/>
               </w:rPr>
-              <w:instrText xml:space="preserve"> PAGEREF _Toc71796356 \h </w:instrText>
+              <w:instrText xml:space="preserve"> PAGEREF _Toc71824714 \h </w:instrText>
             </w:r>
             <w:r>
               <w:rPr>
@@ -4635,7 +4706,7 @@
               <w:lang w:val="fr-FR"/>
             </w:rPr>
           </w:pPr>
-          <w:hyperlink w:anchor="_Toc71796357" w:history="1">
+          <w:hyperlink w:anchor="_Toc71824715" w:history="1">
             <w:r>
               <w:rPr>
                 <w:rStyle w:val="Lienhypertexte"/>
@@ -4662,7 +4733,7 @@
                 <w:noProof/>
                 <w:webHidden/>
               </w:rPr>
-              <w:instrText xml:space="preserve"> PAGEREF _Toc71796357 \h </w:instrText>
+              <w:instrText xml:space="preserve"> PAGEREF _Toc71824715 \h </w:instrText>
             </w:r>
             <w:r>
               <w:rPr>
@@ -4708,7 +4779,7 @@
               <w:lang w:val="fr-FR"/>
             </w:rPr>
           </w:pPr>
-          <w:hyperlink w:anchor="_Toc71796358" w:history="1">
+          <w:hyperlink w:anchor="_Toc71824716" w:history="1">
             <w:r>
               <w:rPr>
                 <w:rStyle w:val="Lienhypertexte"/>
@@ -4735,7 +4806,7 @@
                 <w:noProof/>
                 <w:webHidden/>
               </w:rPr>
-              <w:instrText xml:space="preserve"> PAGEREF _Toc71796358 \h </w:instrText>
+              <w:instrText xml:space="preserve"> PAGEREF _Toc71824716 \h </w:instrText>
             </w:r>
             <w:r>
               <w:rPr>
@@ -4781,7 +4852,7 @@
               <w:lang w:val="fr-FR"/>
             </w:rPr>
           </w:pPr>
-          <w:hyperlink w:anchor="_Toc71796359" w:history="1">
+          <w:hyperlink w:anchor="_Toc71824717" w:history="1">
             <w:r>
               <w:rPr>
                 <w:rStyle w:val="Lienhypertexte"/>
@@ -4808,7 +4879,7 @@
                 <w:noProof/>
                 <w:webHidden/>
               </w:rPr>
-              <w:instrText xml:space="preserve"> PAGEREF _Toc71796359 \h </w:instrText>
+              <w:instrText xml:space="preserve"> PAGEREF _Toc71824717 \h </w:instrText>
             </w:r>
             <w:r>
               <w:rPr>
@@ -4854,7 +4925,7 @@
               <w:lang w:val="fr-FR"/>
             </w:rPr>
           </w:pPr>
-          <w:hyperlink w:anchor="_Toc71796360" w:history="1">
+          <w:hyperlink w:anchor="_Toc71824718" w:history="1">
             <w:r>
               <w:rPr>
                 <w:rStyle w:val="Lienhypertexte"/>
@@ -4881,7 +4952,7 @@
                 <w:noProof/>
                 <w:webHidden/>
               </w:rPr>
-              <w:instrText xml:space="preserve"> PAGEREF _Toc71796360 \h </w:instrText>
+              <w:instrText xml:space="preserve"> PAGEREF _Toc71824718 \h </w:instrText>
             </w:r>
             <w:r>
               <w:rPr>
@@ -4927,7 +4998,7 @@
               <w:lang w:val="fr-FR"/>
             </w:rPr>
           </w:pPr>
-          <w:hyperlink w:anchor="_Toc71796361" w:history="1">
+          <w:hyperlink w:anchor="_Toc71824719" w:history="1">
             <w:r>
               <w:rPr>
                 <w:rStyle w:val="Lienhypertexte"/>
@@ -4954,7 +5025,7 @@
                 <w:noProof/>
                 <w:webHidden/>
               </w:rPr>
-              <w:instrText xml:space="preserve"> PAGEREF _Toc71796361 \h </w:instrText>
+              <w:instrText xml:space="preserve"> PAGEREF _Toc71824719 \h </w:instrText>
             </w:r>
             <w:r>
               <w:rPr>
@@ -5000,7 +5071,7 @@
               <w:lang w:val="fr-FR"/>
             </w:rPr>
           </w:pPr>
-          <w:hyperlink w:anchor="_Toc71796362" w:history="1">
+          <w:hyperlink w:anchor="_Toc71824720" w:history="1">
             <w:r>
               <w:rPr>
                 <w:rStyle w:val="Lienhypertexte"/>
@@ -5027,7 +5098,7 @@
                 <w:noProof/>
                 <w:webHidden/>
               </w:rPr>
-              <w:instrText xml:space="preserve"> PAGEREF _Toc71796362 \h </w:instrText>
+              <w:instrText xml:space="preserve"> PAGEREF _Toc71824720 \h </w:instrText>
             </w:r>
             <w:r>
               <w:rPr>
@@ -5073,7 +5144,7 @@
               <w:lang w:val="fr-FR"/>
             </w:rPr>
           </w:pPr>
-          <w:hyperlink w:anchor="_Toc71796363" w:history="1">
+          <w:hyperlink w:anchor="_Toc71824721" w:history="1">
             <w:r>
               <w:rPr>
                 <w:rStyle w:val="Lienhypertexte"/>
@@ -5100,7 +5171,7 @@
                 <w:noProof/>
                 <w:webHidden/>
               </w:rPr>
-              <w:instrText xml:space="preserve"> PAGEREF _Toc71796363 \h </w:instrText>
+              <w:instrText xml:space="preserve"> PAGEREF _Toc71824721 \h </w:instrText>
             </w:r>
             <w:r>
               <w:rPr>
@@ -5146,7 +5217,7 @@
               <w:lang w:val="fr-FR"/>
             </w:rPr>
           </w:pPr>
-          <w:hyperlink w:anchor="_Toc71796364" w:history="1">
+          <w:hyperlink w:anchor="_Toc71824722" w:history="1">
             <w:r>
               <w:rPr>
                 <w:rStyle w:val="Lienhypertexte"/>
@@ -5173,7 +5244,7 @@
                 <w:noProof/>
                 <w:webHidden/>
               </w:rPr>
-              <w:instrText xml:space="preserve"> PAGEREF _Toc71796364 \h </w:instrText>
+              <w:instrText xml:space="preserve"> PAGEREF _Toc71824722 \h </w:instrText>
             </w:r>
             <w:r>
               <w:rPr>
@@ -5219,7 +5290,7 @@
               <w:lang w:val="fr-FR"/>
             </w:rPr>
           </w:pPr>
-          <w:hyperlink w:anchor="_Toc71796365" w:history="1">
+          <w:hyperlink w:anchor="_Toc71824723" w:history="1">
             <w:r>
               <w:rPr>
                 <w:rStyle w:val="Lienhypertexte"/>
@@ -5246,7 +5317,7 @@
                 <w:noProof/>
                 <w:webHidden/>
               </w:rPr>
-              <w:instrText xml:space="preserve"> PAGEREF _Toc71796365 \h </w:instrText>
+              <w:instrText xml:space="preserve"> PAGEREF _Toc71824723 \h </w:instrText>
             </w:r>
             <w:r>
               <w:rPr>
@@ -5292,7 +5363,7 @@
               <w:lang w:val="fr-FR"/>
             </w:rPr>
           </w:pPr>
-          <w:hyperlink w:anchor="_Toc71796366" w:history="1">
+          <w:hyperlink w:anchor="_Toc71824724" w:history="1">
             <w:r>
               <w:rPr>
                 <w:rStyle w:val="Lienhypertexte"/>
@@ -5319,7 +5390,7 @@
                 <w:noProof/>
                 <w:webHidden/>
               </w:rPr>
-              <w:instrText xml:space="preserve"> PAGEREF _Toc71796366 \h </w:instrText>
+              <w:instrText xml:space="preserve"> PAGEREF _Toc71824724 \h </w:instrText>
             </w:r>
             <w:r>
               <w:rPr>
@@ -5365,7 +5436,7 @@
               <w:lang w:val="fr-FR"/>
             </w:rPr>
           </w:pPr>
-          <w:hyperlink w:anchor="_Toc71796367" w:history="1">
+          <w:hyperlink w:anchor="_Toc71824725" w:history="1">
             <w:r>
               <w:rPr>
                 <w:rStyle w:val="Lienhypertexte"/>
@@ -5392,7 +5463,7 @@
                 <w:noProof/>
                 <w:webHidden/>
               </w:rPr>
-              <w:instrText xml:space="preserve"> PAGEREF _Toc71796367 \h </w:instrText>
+              <w:instrText xml:space="preserve"> PAGEREF _Toc71824725 \h </w:instrText>
             </w:r>
             <w:r>
               <w:rPr>
@@ -5438,7 +5509,7 @@
               <w:lang w:val="fr-FR"/>
             </w:rPr>
           </w:pPr>
-          <w:hyperlink w:anchor="_Toc71796368" w:history="1">
+          <w:hyperlink w:anchor="_Toc71824726" w:history="1">
             <w:r>
               <w:rPr>
                 <w:rStyle w:val="Lienhypertexte"/>
@@ -5465,7 +5536,7 @@
                 <w:noProof/>
                 <w:webHidden/>
               </w:rPr>
-              <w:instrText xml:space="preserve"> PAGEREF _Toc71796368 \h </w:instrText>
+              <w:instrText xml:space="preserve"> PAGEREF _Toc71824726 \h </w:instrText>
             </w:r>
             <w:r>
               <w:rPr>
@@ -5511,7 +5582,7 @@
               <w:lang w:val="fr-FR"/>
             </w:rPr>
           </w:pPr>
-          <w:hyperlink w:anchor="_Toc71796369" w:history="1">
+          <w:hyperlink w:anchor="_Toc71824727" w:history="1">
             <w:r>
               <w:rPr>
                 <w:rStyle w:val="Lienhypertexte"/>
@@ -5538,7 +5609,7 @@
                 <w:noProof/>
                 <w:webHidden/>
               </w:rPr>
-              <w:instrText xml:space="preserve"> PAGEREF _Toc71796369 \h </w:instrText>
+              <w:instrText xml:space="preserve"> PAGEREF _Toc71824727 \h </w:instrText>
             </w:r>
             <w:r>
               <w:rPr>
@@ -5584,7 +5655,7 @@
               <w:lang w:val="fr-FR"/>
             </w:rPr>
           </w:pPr>
-          <w:hyperlink w:anchor="_Toc71796370" w:history="1">
+          <w:hyperlink w:anchor="_Toc71824728" w:history="1">
             <w:r>
               <w:rPr>
                 <w:rStyle w:val="Lienhypertexte"/>
@@ -5611,7 +5682,7 @@
                 <w:noProof/>
                 <w:webHidden/>
               </w:rPr>
-              <w:instrText xml:space="preserve"> PAGEREF _Toc71796370 \h </w:instrText>
+              <w:instrText xml:space="preserve"> PAGEREF _Toc71824728 \h </w:instrText>
             </w:r>
             <w:r>
               <w:rPr>
@@ -5657,7 +5728,7 @@
               <w:lang w:val="fr-FR"/>
             </w:rPr>
           </w:pPr>
-          <w:hyperlink w:anchor="_Toc71796371" w:history="1">
+          <w:hyperlink w:anchor="_Toc71824729" w:history="1">
             <w:r>
               <w:rPr>
                 <w:rStyle w:val="Lienhypertexte"/>
@@ -5684,7 +5755,7 @@
                 <w:noProof/>
                 <w:webHidden/>
               </w:rPr>
-              <w:instrText xml:space="preserve"> PAGEREF _Toc71796371 \h </w:instrText>
+              <w:instrText xml:space="preserve"> PAGEREF _Toc71824729 \h </w:instrText>
             </w:r>
             <w:r>
               <w:rPr>
@@ -5730,7 +5801,7 @@
               <w:lang w:val="fr-FR"/>
             </w:rPr>
           </w:pPr>
-          <w:hyperlink w:anchor="_Toc71796372" w:history="1">
+          <w:hyperlink w:anchor="_Toc71824730" w:history="1">
             <w:r>
               <w:rPr>
                 <w:rStyle w:val="Lienhypertexte"/>
@@ -5757,7 +5828,7 @@
                 <w:noProof/>
                 <w:webHidden/>
               </w:rPr>
-              <w:instrText xml:space="preserve"> PAGEREF _Toc71796372 \h </w:instrText>
+              <w:instrText xml:space="preserve"> PAGEREF _Toc71824730 \h </w:instrText>
             </w:r>
             <w:r>
               <w:rPr>
@@ -5803,7 +5874,7 @@
               <w:lang w:val="fr-FR"/>
             </w:rPr>
           </w:pPr>
-          <w:hyperlink w:anchor="_Toc71796373" w:history="1">
+          <w:hyperlink w:anchor="_Toc71824731" w:history="1">
             <w:r>
               <w:rPr>
                 <w:rStyle w:val="Lienhypertexte"/>
@@ -5830,7 +5901,7 @@
                 <w:noProof/>
                 <w:webHidden/>
               </w:rPr>
-              <w:instrText xml:space="preserve"> PAGEREF _Toc71796373 \h </w:instrText>
+              <w:instrText xml:space="preserve"> PAGEREF _Toc71824731 \h </w:instrText>
             </w:r>
             <w:r>
               <w:rPr>
@@ -5885,7 +5956,7 @@
       <w:pPr>
         <w:pStyle w:val="Titre1"/>
       </w:pPr>
-      <w:bookmarkStart w:id="3" w:name="_Toc71796305"/>
+      <w:bookmarkStart w:id="3" w:name="_Toc71824662"/>
       <w:r>
         <w:lastRenderedPageBreak/>
         <w:t>Introduction</w:t>
@@ -5896,7 +5967,7 @@
       <w:pPr>
         <w:pStyle w:val="Titre2"/>
       </w:pPr>
-      <w:bookmarkStart w:id="4" w:name="_Toc71796306"/>
+      <w:bookmarkStart w:id="4" w:name="_Toc71824663"/>
       <w:r>
         <w:t>Notational convention</w:t>
       </w:r>
@@ -5941,15 +6012,7 @@
     </w:p>
     <w:p>
       <w:r>
-        <w:t xml:space="preserve">The underlying format used for this specification is JSON. Consequently, the terms "object" and "array" as well as the four primitive types (strings, numbers, </w:t>
-      </w:r>
-      <w:proofErr w:type="spellStart"/>
-      <w:r>
-        <w:t>booleans</w:t>
-      </w:r>
-      <w:proofErr w:type="spellEnd"/>
-      <w:r>
-        <w:t>, and null) are to be interpreted as described in Section 1 of</w:t>
+        <w:t>The underlying format used for this specification is JSON. Consequently, the terms "object" and "array" as well as the four primitive types (strings, numbers, booleans, and null) are to be interpreted as described in Section 1 of</w:t>
       </w:r>
       <w:hyperlink r:id="rId10" w:history="1">
         <w:r>
@@ -5975,28 +6038,18 @@
       <w:pPr>
         <w:pStyle w:val="Titre2"/>
       </w:pPr>
-      <w:bookmarkStart w:id="5" w:name="_Toc71796307"/>
-      <w:r>
-        <w:t xml:space="preserve">Relation to </w:t>
-      </w:r>
-      <w:proofErr w:type="spellStart"/>
-      <w:r>
-        <w:t>GeoJSON</w:t>
+      <w:bookmarkStart w:id="5" w:name="_Toc71824664"/>
+      <w:r>
+        <w:t>Relation to GeoJSON</w:t>
       </w:r>
       <w:bookmarkEnd w:id="5"/>
-      <w:proofErr w:type="spellEnd"/>
-    </w:p>
-    <w:p>
-      <w:proofErr w:type="spellStart"/>
+    </w:p>
+    <w:p>
       <w:r>
         <w:t>GeoJ</w:t>
       </w:r>
       <w:r>
-        <w:t>SON</w:t>
-      </w:r>
-      <w:proofErr w:type="spellEnd"/>
-      <w:r>
-        <w:t xml:space="preserve"> [</w:t>
+        <w:t>SON [</w:t>
       </w:r>
       <w:hyperlink r:id="rId11" w:history="1">
         <w:r>
@@ -6024,27 +6077,17 @@
         </w:rPr>
       </w:pPr>
       <w:r>
-        <w:t xml:space="preserve">The data for geofence or set of geofences is represented by Feature Object and </w:t>
-      </w:r>
-      <w:proofErr w:type="spellStart"/>
-      <w:r>
-        <w:t>FeatureCollection</w:t>
-      </w:r>
-      <w:proofErr w:type="spellEnd"/>
-      <w:r>
-        <w:t xml:space="preserve"> Object in </w:t>
+        <w:t xml:space="preserve">The data for geofence or set of geofences is represented by Feature Object and FeatureCollection Object in </w:t>
       </w:r>
       <w:r>
         <w:t xml:space="preserve">the </w:t>
       </w:r>
-      <w:proofErr w:type="spellStart"/>
       <w:r>
         <w:t>GeoJ</w:t>
       </w:r>
       <w:r>
         <w:t>SON</w:t>
       </w:r>
-      <w:proofErr w:type="spellEnd"/>
       <w:r>
         <w:t xml:space="preserve"> format</w:t>
       </w:r>
@@ -6076,39 +6119,7 @@
         </w:numPr>
       </w:pPr>
       <w:r>
-        <w:t xml:space="preserve">The Geometry Object type can be a Point, MultiPoint, </w:t>
-      </w:r>
-      <w:proofErr w:type="spellStart"/>
-      <w:r>
-        <w:t>LineString</w:t>
-      </w:r>
-      <w:proofErr w:type="spellEnd"/>
-      <w:r>
-        <w:t xml:space="preserve">, </w:t>
-      </w:r>
-      <w:proofErr w:type="spellStart"/>
-      <w:r>
-        <w:t>MultiLineString</w:t>
-      </w:r>
-      <w:proofErr w:type="spellEnd"/>
-      <w:r>
-        <w:t xml:space="preserve">, Polygon, </w:t>
-      </w:r>
-      <w:proofErr w:type="spellStart"/>
-      <w:r>
-        <w:t>MultiPolygon</w:t>
-      </w:r>
-      <w:proofErr w:type="spellEnd"/>
-      <w:r>
-        <w:t xml:space="preserve">, and </w:t>
-      </w:r>
-      <w:proofErr w:type="spellStart"/>
-      <w:r>
-        <w:t>GeometryCollection</w:t>
-      </w:r>
-      <w:proofErr w:type="spellEnd"/>
-      <w:r>
-        <w:t>.</w:t>
+        <w:t>The Geometry Object type can be a Point, MultiPoint, LineString, MultiLineString, Polygon, MultiPolygon, and GeometryCollection.</w:t>
       </w:r>
     </w:p>
     <w:p>
@@ -6164,13 +6175,8 @@
         <w:t>the geofence</w:t>
       </w:r>
       <w:r>
-        <w:t xml:space="preserve"> </w:t>
-      </w:r>
-      <w:proofErr w:type="spellStart"/>
-      <w:r>
-        <w:t>informations</w:t>
-      </w:r>
-      <w:proofErr w:type="spellEnd"/>
+        <w:t xml:space="preserve"> informations</w:t>
+      </w:r>
       <w:r>
         <w:t>.</w:t>
       </w:r>
@@ -6194,15 +6200,7 @@
         <w:t>NOT</w:t>
       </w:r>
       <w:r>
-        <w:t xml:space="preserve"> part of this specification and MAY be carry by another property of the </w:t>
-      </w:r>
-      <w:proofErr w:type="spellStart"/>
-      <w:r>
-        <w:t>geoJSON</w:t>
-      </w:r>
-      <w:proofErr w:type="spellEnd"/>
-      <w:r>
-        <w:t xml:space="preserve">. </w:t>
+        <w:t xml:space="preserve"> part of this specification and MAY be carry by another property of the geoJSON. </w:t>
       </w:r>
       <w:r>
         <w:t>Some tools already process such style within the propert</w:t>
@@ -6244,7 +6242,6 @@
           <w:color w:val="171717"/>
         </w:rPr>
       </w:pPr>
-      <w:proofErr w:type="spellStart"/>
       <w:r>
         <w:rPr>
           <w:bdr w:val="none" w:sz="0" w:space="0" w:color="auto" w:frame="1"/>
@@ -6252,7 +6249,6 @@
         </w:rPr>
         <w:t>Width</w:t>
       </w:r>
-      <w:proofErr w:type="spellEnd"/>
     </w:p>
     <w:p>
       <w:pPr>
@@ -6266,7 +6262,6 @@
           <w:color w:val="171717"/>
         </w:rPr>
       </w:pPr>
-      <w:proofErr w:type="spellStart"/>
       <w:r>
         <w:rPr>
           <w:bdr w:val="none" w:sz="0" w:space="0" w:color="auto" w:frame="1"/>
@@ -6281,7 +6276,6 @@
         </w:rPr>
         <w:t>ineColor</w:t>
       </w:r>
-      <w:proofErr w:type="spellEnd"/>
     </w:p>
     <w:p>
       <w:pPr>
@@ -6295,7 +6289,6 @@
           <w:color w:val="171717"/>
         </w:rPr>
       </w:pPr>
-      <w:proofErr w:type="spellStart"/>
       <w:r>
         <w:rPr>
           <w:bdr w:val="none" w:sz="0" w:space="0" w:color="auto" w:frame="1"/>
@@ -6310,7 +6303,6 @@
         </w:rPr>
         <w:t>ineAlpha</w:t>
       </w:r>
-      <w:proofErr w:type="spellEnd"/>
     </w:p>
     <w:p>
       <w:pPr>
@@ -6324,7 +6316,6 @@
           <w:color w:val="171717"/>
         </w:rPr>
       </w:pPr>
-      <w:proofErr w:type="spellStart"/>
       <w:r>
         <w:rPr>
           <w:bdr w:val="none" w:sz="0" w:space="0" w:color="auto" w:frame="1"/>
@@ -6339,7 +6330,6 @@
         </w:rPr>
         <w:t>illColor</w:t>
       </w:r>
-      <w:proofErr w:type="spellEnd"/>
     </w:p>
     <w:p>
       <w:pPr>
@@ -6353,7 +6343,6 @@
           <w:color w:val="171717"/>
         </w:rPr>
       </w:pPr>
-      <w:proofErr w:type="spellStart"/>
       <w:r>
         <w:rPr>
           <w:bdr w:val="none" w:sz="0" w:space="0" w:color="auto" w:frame="1"/>
@@ -6368,7 +6357,6 @@
         </w:rPr>
         <w:t>illAlpha</w:t>
       </w:r>
-      <w:proofErr w:type="spellEnd"/>
     </w:p>
     <w:p>
       <w:pPr>
@@ -6380,21 +6368,7 @@
         <w:rPr>
           <w:bdr w:val="none" w:sz="0" w:space="0" w:color="auto" w:frame="1"/>
         </w:rPr>
-        <w:t xml:space="preserve">Because these extensions are part of the </w:t>
-      </w:r>
-      <w:proofErr w:type="spellStart"/>
-      <w:r>
-        <w:rPr>
-          <w:bdr w:val="none" w:sz="0" w:space="0" w:color="auto" w:frame="1"/>
-        </w:rPr>
-        <w:t>GeoJSON</w:t>
-      </w:r>
-      <w:proofErr w:type="spellEnd"/>
-      <w:r>
-        <w:rPr>
-          <w:bdr w:val="none" w:sz="0" w:space="0" w:color="auto" w:frame="1"/>
-        </w:rPr>
-        <w:t xml:space="preserve"> specification, back end implementation </w:t>
+        <w:t xml:space="preserve">Because these extensions are part of the GeoJSON specification, back end implementation </w:t>
       </w:r>
       <w:r>
         <w:rPr>
@@ -6441,21 +6415,7 @@
         <w:rPr>
           <w:bdr w:val="none" w:sz="0" w:space="0" w:color="auto" w:frame="1"/>
         </w:rPr>
-        <w:t xml:space="preserve"> add a specific tag to the </w:t>
-      </w:r>
-      <w:proofErr w:type="spellStart"/>
-      <w:r>
-        <w:rPr>
-          <w:bdr w:val="none" w:sz="0" w:space="0" w:color="auto" w:frame="1"/>
-        </w:rPr>
-        <w:t>GeoJson</w:t>
-      </w:r>
-      <w:proofErr w:type="spellEnd"/>
-      <w:r>
-        <w:rPr>
-          <w:bdr w:val="none" w:sz="0" w:space="0" w:color="auto" w:frame="1"/>
-        </w:rPr>
-        <w:t xml:space="preserve"> properties such</w:t>
+        <w:t xml:space="preserve"> add a specific tag to the GeoJson properties such</w:t>
       </w:r>
     </w:p>
     <w:p>
@@ -6481,16 +6441,11 @@
       <w:r>
         <w:t xml:space="preserve">              "</w:t>
       </w:r>
-      <w:proofErr w:type="spellStart"/>
       <w:r>
         <w:t>line</w:t>
       </w:r>
       <w:r>
-        <w:t>color</w:t>
-      </w:r>
-      <w:proofErr w:type="spellEnd"/>
-      <w:r>
-        <w:t>": "#02B8FA",</w:t>
+        <w:t>color": "#02B8FA",</w:t>
       </w:r>
     </w:p>
     <w:p>
@@ -6604,13 +6559,8 @@
           <w:numId w:val="16"/>
         </w:numPr>
       </w:pPr>
-      <w:proofErr w:type="spellStart"/>
-      <w:r>
-        <w:t>GeoJSON</w:t>
-      </w:r>
-      <w:proofErr w:type="spellEnd"/>
-      <w:r>
-        <w:t xml:space="preserve"> is 2D by design. The Geofence MAY represent also 3D volumes such Cylinder, Box</w:t>
+      <w:r>
+        <w:t>GeoJSON is 2D by design. The Geofence MAY represent also 3D volumes such Cylinder, Box</w:t>
       </w:r>
       <w:r>
         <w:t>,</w:t>
@@ -6636,15 +6586,7 @@
         <w:t>description</w:t>
       </w:r>
       <w:r>
-        <w:t xml:space="preserve"> body for a geofence represented as a circle geofence geometry in </w:t>
-      </w:r>
-      <w:proofErr w:type="spellStart"/>
-      <w:r>
-        <w:t>GeoJSON</w:t>
-      </w:r>
-      <w:proofErr w:type="spellEnd"/>
-      <w:r>
-        <w:t xml:space="preserve"> using a center point and a radius</w:t>
+        <w:t xml:space="preserve"> body for a geofence represented as a circle geofence geometry in GeoJSON using a center point and a radius</w:t>
       </w:r>
     </w:p>
     <w:p>
@@ -6740,15 +6682,7 @@
         <w:pStyle w:val="JSON"/>
       </w:pPr>
       <w:r>
-        <w:t xml:space="preserve">   "</w:t>
-      </w:r>
-      <w:proofErr w:type="spellStart"/>
-      <w:r>
-        <w:t>displayName</w:t>
-      </w:r>
-      <w:proofErr w:type="spellEnd"/>
-      <w:r>
-        <w:t>": "DotVision Safe Zones",</w:t>
+        <w:t xml:space="preserve">   "displayName": "DotVision Safe Zones",</w:t>
       </w:r>
     </w:p>
     <w:p>
@@ -6788,15 +6722,29 @@
         <w:pStyle w:val="JSON"/>
       </w:pPr>
       <w:r>
+        <w:t xml:space="preserve">     "igeometry": 0,</w:t>
+      </w:r>
+    </w:p>
+    <w:p>
+      <w:pPr>
+        <w:pStyle w:val="JSON"/>
+      </w:pPr>
+      <w:r>
+        <w:t xml:space="preserve">     "radius": 500,</w:t>
+      </w:r>
+    </w:p>
+    <w:p>
+      <w:pPr>
+        <w:pStyle w:val="JSON"/>
+      </w:pPr>
+      <w:r>
         <w:t xml:space="preserve">     "</w:t>
       </w:r>
-      <w:proofErr w:type="spellStart"/>
-      <w:r>
-        <w:t>igeometry</w:t>
-      </w:r>
-      <w:proofErr w:type="spellEnd"/>
-      <w:r>
-        <w:t>": 0,</w:t>
+      <w:r>
+        <w:t>e</w:t>
+      </w:r>
+      <w:r>
+        <w:t>levation": { "max": 1000 }</w:t>
       </w:r>
     </w:p>
     <w:p>
@@ -6804,7 +6752,7 @@
         <w:pStyle w:val="JSON"/>
       </w:pPr>
       <w:r>
-        <w:t xml:space="preserve">     "radius": 500,</w:t>
+        <w:t xml:space="preserve">    }</w:t>
       </w:r>
     </w:p>
     <w:p>
@@ -6812,13 +6760,7 @@
         <w:pStyle w:val="JSON"/>
       </w:pPr>
       <w:r>
-        <w:t xml:space="preserve">     "</w:t>
-      </w:r>
-      <w:r>
-        <w:t>e</w:t>
-      </w:r>
-      <w:r>
-        <w:t>levation": { "max": 1000 }</w:t>
+        <w:t xml:space="preserve">   ],</w:t>
       </w:r>
     </w:p>
     <w:p>
@@ -6826,7 +6768,7 @@
         <w:pStyle w:val="JSON"/>
       </w:pPr>
       <w:r>
-        <w:t xml:space="preserve">    }</w:t>
+        <w:t xml:space="preserve">   "nodes": [</w:t>
       </w:r>
     </w:p>
     <w:p>
@@ -6834,7 +6776,7 @@
         <w:pStyle w:val="JSON"/>
       </w:pPr>
       <w:r>
-        <w:t xml:space="preserve">   ],</w:t>
+        <w:t xml:space="preserve">    {</w:t>
       </w:r>
     </w:p>
     <w:p>
@@ -6842,7 +6784,13 @@
         <w:pStyle w:val="JSON"/>
       </w:pPr>
       <w:r>
-        <w:t xml:space="preserve">   "nodes": [</w:t>
+        <w:t xml:space="preserve">     "displayName": "Head</w:t>
+      </w:r>
+      <w:r>
+        <w:t>q</w:t>
+      </w:r>
+      <w:r>
+        <w:t>uarter.",</w:t>
       </w:r>
     </w:p>
     <w:p>
@@ -6850,6 +6798,30 @@
         <w:pStyle w:val="JSON"/>
       </w:pPr>
       <w:r>
+        <w:t xml:space="preserve">     "translation": [ 2.5741880846574667, 48.639946000000016 ],</w:t>
+      </w:r>
+    </w:p>
+    <w:p>
+      <w:pPr>
+        <w:pStyle w:val="JSON"/>
+      </w:pPr>
+      <w:r>
+        <w:t xml:space="preserve">     "ishape": 0</w:t>
+      </w:r>
+    </w:p>
+    <w:p>
+      <w:pPr>
+        <w:pStyle w:val="JSON"/>
+      </w:pPr>
+      <w:r>
+        <w:t xml:space="preserve">    },</w:t>
+      </w:r>
+    </w:p>
+    <w:p>
+      <w:pPr>
+        <w:pStyle w:val="JSON"/>
+      </w:pPr>
+      <w:r>
         <w:t xml:space="preserve">    {</w:t>
       </w:r>
     </w:p>
@@ -6858,21 +6830,7 @@
         <w:pStyle w:val="JSON"/>
       </w:pPr>
       <w:r>
-        <w:t xml:space="preserve">     "</w:t>
-      </w:r>
-      <w:proofErr w:type="spellStart"/>
-      <w:r>
-        <w:t>displayName</w:t>
-      </w:r>
-      <w:proofErr w:type="spellEnd"/>
-      <w:r>
-        <w:t>": "Head</w:t>
-      </w:r>
-      <w:r>
-        <w:t>q</w:t>
-      </w:r>
-      <w:r>
-        <w:t>uarter.",</w:t>
+        <w:t xml:space="preserve">     "displayName": "Hawaii.",</w:t>
       </w:r>
     </w:p>
     <w:p>
@@ -6880,7 +6838,7 @@
         <w:pStyle w:val="JSON"/>
       </w:pPr>
       <w:r>
-        <w:t xml:space="preserve">     "translation": [ 2.5741880846574667, 48.639946000000016 ],</w:t>
+        <w:t xml:space="preserve">     "translation": [ -157.86073811843235, 21.310663208579705 ],</w:t>
       </w:r>
     </w:p>
     <w:p>
@@ -6888,71 +6846,7 @@
         <w:pStyle w:val="JSON"/>
       </w:pPr>
       <w:r>
-        <w:t xml:space="preserve">     "</w:t>
-      </w:r>
-      <w:proofErr w:type="spellStart"/>
-      <w:r>
-        <w:t>ishape</w:t>
-      </w:r>
-      <w:proofErr w:type="spellEnd"/>
-      <w:r>
-        <w:t>": 0</w:t>
-      </w:r>
-    </w:p>
-    <w:p>
-      <w:pPr>
-        <w:pStyle w:val="JSON"/>
-      </w:pPr>
-      <w:r>
-        <w:t xml:space="preserve">    },</w:t>
-      </w:r>
-    </w:p>
-    <w:p>
-      <w:pPr>
-        <w:pStyle w:val="JSON"/>
-      </w:pPr>
-      <w:r>
-        <w:t xml:space="preserve">    {</w:t>
-      </w:r>
-    </w:p>
-    <w:p>
-      <w:pPr>
-        <w:pStyle w:val="JSON"/>
-      </w:pPr>
-      <w:r>
-        <w:t xml:space="preserve">     "</w:t>
-      </w:r>
-      <w:proofErr w:type="spellStart"/>
-      <w:r>
-        <w:t>displayName</w:t>
-      </w:r>
-      <w:proofErr w:type="spellEnd"/>
-      <w:r>
-        <w:t>": "Hawaii.",</w:t>
-      </w:r>
-    </w:p>
-    <w:p>
-      <w:pPr>
-        <w:pStyle w:val="JSON"/>
-      </w:pPr>
-      <w:r>
-        <w:t xml:space="preserve">     "translation": [ -157.86073811843235, 21.310663208579705 ],</w:t>
-      </w:r>
-    </w:p>
-    <w:p>
-      <w:pPr>
-        <w:pStyle w:val="JSON"/>
-      </w:pPr>
-      <w:r>
-        <w:t xml:space="preserve">     "</w:t>
-      </w:r>
-      <w:proofErr w:type="spellStart"/>
-      <w:r>
-        <w:t>ishape</w:t>
-      </w:r>
-      <w:proofErr w:type="spellEnd"/>
-      <w:r>
-        <w:t>": 0</w:t>
+        <w:t xml:space="preserve">     "ishape": 0</w:t>
       </w:r>
     </w:p>
     <w:p>
@@ -6993,15 +6887,7 @@
         <w:pStyle w:val="JSON"/>
       </w:pPr>
       <w:r>
-        <w:t xml:space="preserve">     "</w:t>
-      </w:r>
-      <w:proofErr w:type="spellStart"/>
-      <w:r>
-        <w:t>displayName</w:t>
-      </w:r>
-      <w:proofErr w:type="spellEnd"/>
-      <w:r>
-        <w:t>": "Bad guy's alerts",</w:t>
+        <w:t xml:space="preserve">     "displayName": "Bad guy's alerts",</w:t>
       </w:r>
     </w:p>
     <w:p>
@@ -7009,15 +6895,7 @@
         <w:pStyle w:val="JSON"/>
       </w:pPr>
       <w:r>
-        <w:t xml:space="preserve">     "</w:t>
-      </w:r>
-      <w:proofErr w:type="spellStart"/>
-      <w:r>
-        <w:t>relativeTo</w:t>
-      </w:r>
-      <w:proofErr w:type="spellEnd"/>
-      <w:r>
-        <w:t>": [ "entering", "exiting", "inside", "outside", "above" ]</w:t>
+        <w:t xml:space="preserve">     "relativeTo": [ "entering", "exiting", "inside", "outside", "above" ]</w:t>
       </w:r>
     </w:p>
     <w:p>
@@ -7065,15 +6943,7 @@
         <w:pStyle w:val="JSON"/>
       </w:pPr>
       <w:r>
-        <w:t xml:space="preserve">     "</w:t>
-      </w:r>
-      <w:proofErr w:type="spellStart"/>
-      <w:r>
-        <w:t>displayName</w:t>
-      </w:r>
-      <w:proofErr w:type="spellEnd"/>
-      <w:r>
-        <w:t>": "Bad guy's filter",</w:t>
+        <w:t xml:space="preserve">     "displayName": "Bad guy's filter",</w:t>
       </w:r>
     </w:p>
     <w:p>
@@ -7105,15 +6975,7 @@
         <w:pStyle w:val="JSON"/>
       </w:pPr>
       <w:r>
-        <w:t xml:space="preserve">       { "var": "</w:t>
-      </w:r>
-      <w:proofErr w:type="spellStart"/>
-      <w:r>
-        <w:t>Sample.Tags</w:t>
-      </w:r>
-      <w:proofErr w:type="spellEnd"/>
-      <w:r>
-        <w:t>" },</w:t>
+        <w:t xml:space="preserve">       { "var": "Sample.Tags" },</w:t>
       </w:r>
     </w:p>
     <w:p>
@@ -7217,15 +7079,7 @@
         <w:pStyle w:val="JSON"/>
       </w:pPr>
       <w:r>
-        <w:t xml:space="preserve">     "</w:t>
-      </w:r>
-      <w:proofErr w:type="spellStart"/>
-      <w:r>
-        <w:t>displayName</w:t>
-      </w:r>
-      <w:proofErr w:type="spellEnd"/>
-      <w:r>
-        <w:t>": "Night",</w:t>
+        <w:t xml:space="preserve">     "displayName": "Night",</w:t>
       </w:r>
     </w:p>
     <w:p>
@@ -7255,15 +7109,7 @@
         <w:pStyle w:val="JSON"/>
       </w:pPr>
       <w:r>
-        <w:t xml:space="preserve">     "</w:t>
-      </w:r>
-      <w:proofErr w:type="spellStart"/>
-      <w:r>
-        <w:t>validityPeriod</w:t>
-      </w:r>
-      <w:proofErr w:type="spellEnd"/>
-      <w:r>
-        <w:t>": [</w:t>
+        <w:t xml:space="preserve">     "validityPeriod": [</w:t>
       </w:r>
     </w:p>
     <w:p>
@@ -7279,15 +7125,7 @@
         <w:pStyle w:val="JSON"/>
       </w:pPr>
       <w:r>
-        <w:t xml:space="preserve">       "</w:t>
-      </w:r>
-      <w:proofErr w:type="spellStart"/>
-      <w:r>
-        <w:t>startTime</w:t>
-      </w:r>
-      <w:proofErr w:type="spellEnd"/>
-      <w:r>
-        <w:t>": "2021-05-01T20:00:00Z",</w:t>
+        <w:t xml:space="preserve">       "startTime": "2021-05-01T20:00:00Z",</w:t>
       </w:r>
     </w:p>
     <w:p>
@@ -7295,15 +7133,7 @@
         <w:pStyle w:val="JSON"/>
       </w:pPr>
       <w:r>
-        <w:t xml:space="preserve">       "</w:t>
-      </w:r>
-      <w:proofErr w:type="spellStart"/>
-      <w:r>
-        <w:t>endTime</w:t>
-      </w:r>
-      <w:proofErr w:type="spellEnd"/>
-      <w:r>
-        <w:t>": "2021-05-02T08:00:00Z",</w:t>
+        <w:t xml:space="preserve">       "endTime": "2021-05-02T08:00:00Z",</w:t>
       </w:r>
     </w:p>
     <w:p>
@@ -7314,15 +7144,7 @@
         <w:t xml:space="preserve">       </w:t>
       </w:r>
       <w:r>
-        <w:t>"</w:t>
-      </w:r>
-      <w:proofErr w:type="spellStart"/>
-      <w:r>
-        <w:t>recurrenceType</w:t>
-      </w:r>
-      <w:proofErr w:type="spellEnd"/>
-      <w:r>
-        <w:t>": "Daily"</w:t>
+        <w:t>"recurrenceType": "Daily"</w:t>
       </w:r>
     </w:p>
     <w:p>
@@ -7378,15 +7200,7 @@
         <w:pStyle w:val="JSON"/>
       </w:pPr>
       <w:r>
-        <w:t xml:space="preserve">     "</w:t>
-      </w:r>
-      <w:proofErr w:type="spellStart"/>
-      <w:r>
-        <w:t>displayName</w:t>
-      </w:r>
-      <w:proofErr w:type="spellEnd"/>
-      <w:r>
-        <w:t>": "Safe zone",</w:t>
+        <w:t xml:space="preserve">     "displayName": "Safe zone",</w:t>
       </w:r>
     </w:p>
     <w:p>
@@ -7402,15 +7216,7 @@
         <w:pStyle w:val="JSON"/>
       </w:pPr>
       <w:r>
-        <w:t xml:space="preserve">     "</w:t>
-      </w:r>
-      <w:proofErr w:type="spellStart"/>
-      <w:r>
-        <w:t>inodes</w:t>
-      </w:r>
-      <w:proofErr w:type="spellEnd"/>
-      <w:r>
-        <w:t>": [ 0, 1 ],</w:t>
+        <w:t xml:space="preserve">     "inodes": [ 0, 1 ],</w:t>
       </w:r>
     </w:p>
     <w:p>
@@ -7418,15 +7224,7 @@
         <w:pStyle w:val="JSON"/>
       </w:pPr>
       <w:r>
-        <w:t xml:space="preserve">     "</w:t>
-      </w:r>
-      <w:proofErr w:type="spellStart"/>
-      <w:r>
-        <w:t>ialerts</w:t>
-      </w:r>
-      <w:proofErr w:type="spellEnd"/>
-      <w:r>
-        <w:t>": [ 0 ],</w:t>
+        <w:t xml:space="preserve">     "ialerts": [ 0 ],</w:t>
       </w:r>
     </w:p>
     <w:p>
@@ -7436,16 +7234,11 @@
       <w:r>
         <w:t xml:space="preserve">     "pre-</w:t>
       </w:r>
-      <w:proofErr w:type="spellStart"/>
       <w:r>
         <w:t>i</w:t>
       </w:r>
       <w:r>
-        <w:t>modifiers</w:t>
-      </w:r>
-      <w:proofErr w:type="spellEnd"/>
-      <w:r>
-        <w:t>": [ 0, 1 ]</w:t>
+        <w:t>modifiers": [ 0, 1 ]</w:t>
       </w:r>
     </w:p>
     <w:p>
@@ -7524,32 +7317,16 @@
       <w:pPr>
         <w:pStyle w:val="Titre1"/>
       </w:pPr>
-      <w:bookmarkStart w:id="6" w:name="_Toc71796308"/>
+      <w:bookmarkStart w:id="6" w:name="_Toc71824665"/>
       <w:r>
         <w:lastRenderedPageBreak/>
-        <w:t xml:space="preserve">Structure of </w:t>
-      </w:r>
-      <w:proofErr w:type="spellStart"/>
-      <w:r>
-        <w:t>JSGeofencing</w:t>
-      </w:r>
-      <w:proofErr w:type="spellEnd"/>
-      <w:r>
-        <w:t xml:space="preserve"> objects</w:t>
+        <w:t>Structure of JSGeofencing objects</w:t>
       </w:r>
       <w:bookmarkEnd w:id="6"/>
     </w:p>
     <w:p>
       <w:r>
-        <w:t xml:space="preserve">A </w:t>
-      </w:r>
-      <w:proofErr w:type="spellStart"/>
-      <w:r>
-        <w:t>JSGeofencing</w:t>
-      </w:r>
-      <w:proofErr w:type="spellEnd"/>
-      <w:r>
-        <w:t xml:space="preserve"> object is a JSON object, which MUST be valid I-JSON (a stricter subset of JSON), as specified in </w:t>
+        <w:t xml:space="preserve">A JSGeofencing object is a JSON object, which MUST be valid I-JSON (a stricter subset of JSON), as specified in </w:t>
       </w:r>
       <w:r>
         <w:t> </w:t>
@@ -7575,7 +7352,7 @@
       <w:pPr>
         <w:pStyle w:val="Titre2"/>
       </w:pPr>
-      <w:bookmarkStart w:id="7" w:name="_Toc71796309"/>
+      <w:bookmarkStart w:id="7" w:name="_Toc71824666"/>
       <w:r>
         <w:t>Type signatures</w:t>
       </w:r>
@@ -7614,7 +7391,7 @@
       <w:pPr>
         <w:pStyle w:val="Titre2"/>
       </w:pPr>
-      <w:bookmarkStart w:id="8" w:name="_Toc71796310"/>
+      <w:bookmarkStart w:id="8" w:name="_Toc71824667"/>
       <w:r>
         <w:t>Data Types</w:t>
       </w:r>
@@ -7629,13 +7406,11 @@
       <w:pPr>
         <w:pStyle w:val="Titre3"/>
       </w:pPr>
-      <w:bookmarkStart w:id="9" w:name="_Toc71796311"/>
-      <w:proofErr w:type="spellStart"/>
+      <w:bookmarkStart w:id="9" w:name="_Toc71824668"/>
       <w:r>
         <w:t>UTCDate</w:t>
       </w:r>
       <w:bookmarkEnd w:id="9"/>
-      <w:proofErr w:type="spellEnd"/>
     </w:p>
     <w:p>
       <w:r>
@@ -7667,48 +7442,22 @@
       <w:pPr>
         <w:pStyle w:val="Titre3"/>
       </w:pPr>
-      <w:bookmarkStart w:id="10" w:name="_Toc71796312"/>
-      <w:proofErr w:type="spellStart"/>
+      <w:bookmarkStart w:id="10" w:name="_Toc71824669"/>
       <w:r>
         <w:t>LocalDate</w:t>
       </w:r>
       <w:bookmarkEnd w:id="10"/>
-      <w:proofErr w:type="spellEnd"/>
-    </w:p>
-    <w:p>
-      <w:r>
-        <w:t xml:space="preserve">This is a date-time string with no time-zone/offset information. It is otherwise in the same format as </w:t>
-      </w:r>
-      <w:proofErr w:type="spellStart"/>
-      <w:r>
-        <w:t>UTCDate</w:t>
-      </w:r>
-      <w:proofErr w:type="spellEnd"/>
-      <w:r>
-        <w:t xml:space="preserve">: YYYY-MM-DDTHH:MM:SS. The time-zone to associate the </w:t>
-      </w:r>
-      <w:proofErr w:type="spellStart"/>
-      <w:r>
-        <w:t>LocalDate</w:t>
-      </w:r>
-      <w:proofErr w:type="spellEnd"/>
-      <w:r>
-        <w:t xml:space="preserve"> with comes from an associated property, or if no time-zone is associated it defines floating time. Floating date-times are not tied to any specific time-zone. Instead, they occur in every </w:t>
-      </w:r>
-      <w:proofErr w:type="spellStart"/>
-      <w:r>
-        <w:t>timezone</w:t>
-      </w:r>
-      <w:proofErr w:type="spellEnd"/>
-      <w:r>
-        <w:t xml:space="preserve"> at the same wall-clock time (as opposed to the same instant point in time).</w:t>
+    </w:p>
+    <w:p>
+      <w:r>
+        <w:t>This is a date-time string with no time-zone/offset information. It is otherwise in the same format as UTCDate: YYYY-MM-DDTHH:MM:SS. The time-zone to associate the LocalDate with comes from an associated property, or if no time-zone is associated it defines floating time. Floating date-times are not tied to any specific time-zone. Instead, they occur in every timezone at the same wall-clock time (as opposed to the same instant point in time).</w:t>
       </w:r>
     </w:p>
     <w:p>
       <w:pPr>
         <w:pStyle w:val="Titre3"/>
       </w:pPr>
-      <w:bookmarkStart w:id="11" w:name="_Toc71796313"/>
+      <w:bookmarkStart w:id="11" w:name="_Toc71824670"/>
       <w:r>
         <w:lastRenderedPageBreak/>
         <w:t>Duration</w:t>
@@ -7734,21 +7483,7 @@
         <w:rPr>
           <w:lang w:val="fr-FR"/>
         </w:rPr>
-        <w:t>dur-</w:t>
-      </w:r>
-      <w:proofErr w:type="spellStart"/>
-      <w:r>
-        <w:rPr>
-          <w:lang w:val="fr-FR"/>
-        </w:rPr>
-        <w:t>secfrac</w:t>
-      </w:r>
-      <w:proofErr w:type="spellEnd"/>
-      <w:r>
-        <w:rPr>
-          <w:lang w:val="fr-FR"/>
-        </w:rPr>
-        <w:t xml:space="preserve"> = "." 1*DIGIT</w:t>
+        <w:t>dur-secfrac = "." 1*DIGIT</w:t>
       </w:r>
     </w:p>
     <w:p>
@@ -7762,21 +7497,7 @@
         <w:rPr>
           <w:lang w:val="fr-FR"/>
         </w:rPr>
-        <w:t xml:space="preserve">    dur-second  = 1*DIGIT [dur-</w:t>
-      </w:r>
-      <w:proofErr w:type="spellStart"/>
-      <w:r>
-        <w:rPr>
-          <w:lang w:val="fr-FR"/>
-        </w:rPr>
-        <w:t>secfrac</w:t>
-      </w:r>
-      <w:proofErr w:type="spellEnd"/>
-      <w:r>
-        <w:rPr>
-          <w:lang w:val="fr-FR"/>
-        </w:rPr>
-        <w:t>] "S"</w:t>
+        <w:t xml:space="preserve">    dur-second  = 1*DIGIT [dur-secfrac] "S"</w:t>
       </w:r>
     </w:p>
     <w:p>
@@ -7804,21 +7525,7 @@
         <w:rPr>
           <w:lang w:val="fr-FR"/>
         </w:rPr>
-        <w:t xml:space="preserve">    dur-</w:t>
-      </w:r>
-      <w:proofErr w:type="spellStart"/>
-      <w:r>
-        <w:rPr>
-          <w:lang w:val="fr-FR"/>
-        </w:rPr>
-        <w:t>hour</w:t>
-      </w:r>
-      <w:proofErr w:type="spellEnd"/>
-      <w:r>
-        <w:rPr>
-          <w:lang w:val="fr-FR"/>
-        </w:rPr>
-        <w:t xml:space="preserve">    = 1*DIGIT "H" [dur-minute]</w:t>
+        <w:t xml:space="preserve">    dur-hour    = 1*DIGIT "H" [dur-minute]</w:t>
       </w:r>
     </w:p>
     <w:p>
@@ -7832,21 +7539,7 @@
         <w:rPr>
           <w:lang w:val="fr-FR"/>
         </w:rPr>
-        <w:t xml:space="preserve">    dur-time    = "T" (dur-</w:t>
-      </w:r>
-      <w:proofErr w:type="spellStart"/>
-      <w:r>
-        <w:rPr>
-          <w:lang w:val="fr-FR"/>
-        </w:rPr>
-        <w:t>hour</w:t>
-      </w:r>
-      <w:proofErr w:type="spellEnd"/>
-      <w:r>
-        <w:rPr>
-          <w:lang w:val="fr-FR"/>
-        </w:rPr>
-        <w:t xml:space="preserve"> / dur-minute / dur-second)</w:t>
+        <w:t xml:space="preserve">    dur-time    = "T" (dur-hour / dur-minute / dur-second)</w:t>
       </w:r>
     </w:p>
     <w:p>
@@ -7860,21 +7553,7 @@
         <w:rPr>
           <w:lang w:val="fr-FR"/>
         </w:rPr>
-        <w:t xml:space="preserve">    dur-</w:t>
-      </w:r>
-      <w:proofErr w:type="spellStart"/>
-      <w:r>
-        <w:rPr>
-          <w:lang w:val="fr-FR"/>
-        </w:rPr>
-        <w:t>day</w:t>
-      </w:r>
-      <w:proofErr w:type="spellEnd"/>
-      <w:r>
-        <w:rPr>
-          <w:lang w:val="fr-FR"/>
-        </w:rPr>
-        <w:t xml:space="preserve">     = 1*DIGIT "D"</w:t>
+        <w:t xml:space="preserve">    dur-day     = 1*DIGIT "D"</w:t>
       </w:r>
     </w:p>
     <w:p>
@@ -7888,21 +7567,7 @@
         <w:rPr>
           <w:lang w:val="fr-FR"/>
         </w:rPr>
-        <w:t xml:space="preserve">    duration    = "P" (dur-</w:t>
-      </w:r>
-      <w:proofErr w:type="spellStart"/>
-      <w:r>
-        <w:rPr>
-          <w:lang w:val="fr-FR"/>
-        </w:rPr>
-        <w:t>day</w:t>
-      </w:r>
-      <w:proofErr w:type="spellEnd"/>
-      <w:r>
-        <w:rPr>
-          <w:lang w:val="fr-FR"/>
-        </w:rPr>
-        <w:t xml:space="preserve"> [dur-time] / dur-time)</w:t>
+        <w:t xml:space="preserve">    duration    = "P" (dur-day [dur-time] / dur-time)</w:t>
       </w:r>
     </w:p>
     <w:p>
@@ -7920,7 +7585,7 @@
       <w:pPr>
         <w:pStyle w:val="Titre2"/>
       </w:pPr>
-      <w:bookmarkStart w:id="12" w:name="_Toc71796314"/>
+      <w:bookmarkStart w:id="12" w:name="_Toc71824671"/>
       <w:r>
         <w:t>Display string localization</w:t>
       </w:r>
@@ -7928,17 +7593,8 @@
     </w:p>
     <w:p>
       <w:r>
-        <w:t xml:space="preserve">Some string properties in models are meant for display and, therefore, support localization. </w:t>
-      </w:r>
-      <w:proofErr w:type="spellStart"/>
-      <w:r>
-        <w:t>JSGeofencing</w:t>
-      </w:r>
-      <w:proofErr w:type="spellEnd"/>
-      <w:r>
-        <w:t xml:space="preserve"> models use JSON-LD's string internationalization support for localization. Each localizable property (e.g. </w:t>
-      </w:r>
-      <w:proofErr w:type="spellStart"/>
+        <w:t>Some string properties in models are meant for display and, therefore, support localization. JSGeofencing models use JSON-LD's string internationalization support for localization. Each localizable property (e.g. </w:t>
+      </w:r>
       <w:r>
         <w:rPr>
           <w:rStyle w:val="CodeHTML"/>
@@ -7946,7 +7602,6 @@
         </w:rPr>
         <w:t>displayName</w:t>
       </w:r>
-      <w:proofErr w:type="spellEnd"/>
       <w:r>
         <w:t> and </w:t>
       </w:r>
@@ -7994,13 +7649,8 @@
       <w:r>
         <w:t xml:space="preserve"> provides a list of language tags. The default language for </w:t>
       </w:r>
-      <w:proofErr w:type="spellStart"/>
-      <w:r>
-        <w:t>JSGeofencing</w:t>
-      </w:r>
-      <w:proofErr w:type="spellEnd"/>
-      <w:r>
-        <w:t xml:space="preserve"> </w:t>
+      <w:r>
+        <w:t xml:space="preserve">JSGeofencing </w:t>
       </w:r>
       <w:r>
         <w:t>documents is English.</w:t>
@@ -8010,7 +7660,7 @@
       <w:pPr>
         <w:pStyle w:val="Titre1"/>
       </w:pPr>
-      <w:bookmarkStart w:id="13" w:name="_Toc71796315"/>
+      <w:bookmarkStart w:id="13" w:name="_Toc71824672"/>
       <w:r>
         <w:t>The geofenc</w:t>
       </w:r>
@@ -8024,15 +7674,7 @@
     </w:p>
     <w:p>
       <w:r>
-        <w:t xml:space="preserve">The core of </w:t>
-      </w:r>
-      <w:proofErr w:type="spellStart"/>
-      <w:r>
-        <w:t>JSGeofencing</w:t>
-      </w:r>
-      <w:proofErr w:type="spellEnd"/>
-      <w:r>
-        <w:t xml:space="preserve"> is a JSON object that describe the structure and composition of a geofencing scene. The Top-level element of this object are :</w:t>
+        <w:t>The core of JSGeofencing is a JSON object that describe the structure and composition of a geofencing scene. The Top-level element of this object are :</w:t>
       </w:r>
     </w:p>
     <w:p>
@@ -8128,18 +7770,13 @@
       <w:pPr>
         <w:pStyle w:val="Titre1"/>
       </w:pPr>
-      <w:bookmarkStart w:id="14" w:name="_Toc71796316"/>
-      <w:r>
-        <w:t xml:space="preserve">Common </w:t>
-      </w:r>
-      <w:proofErr w:type="spellStart"/>
-      <w:r>
-        <w:t>JS</w:t>
+      <w:bookmarkStart w:id="14" w:name="_Toc71824673"/>
+      <w:r>
+        <w:t>Common JS</w:t>
       </w:r>
       <w:r>
         <w:t>Geofencing</w:t>
       </w:r>
-      <w:proofErr w:type="spellEnd"/>
       <w:r>
         <w:t xml:space="preserve"> properties</w:t>
       </w:r>
@@ -8147,30 +7784,14 @@
     </w:p>
     <w:p>
       <w:r>
-        <w:t xml:space="preserve">This section describes the properties that are common to the various </w:t>
-      </w:r>
-      <w:proofErr w:type="spellStart"/>
-      <w:r>
-        <w:t>JSGeofencing</w:t>
-      </w:r>
-      <w:proofErr w:type="spellEnd"/>
-      <w:r>
-        <w:t xml:space="preserve"> object types. Specific </w:t>
-      </w:r>
-      <w:proofErr w:type="spellStart"/>
-      <w:r>
-        <w:t>JSGeofencing</w:t>
-      </w:r>
-      <w:proofErr w:type="spellEnd"/>
-      <w:r>
-        <w:t xml:space="preserve"> object types may only support a subset of these properties.</w:t>
+        <w:t>This section describes the properties that are common to the various JSGeofencing object types. Specific JSGeofencing object types may only support a subset of these properties.</w:t>
       </w:r>
     </w:p>
     <w:p>
       <w:pPr>
         <w:pStyle w:val="Titre3"/>
       </w:pPr>
-      <w:bookmarkStart w:id="15" w:name="_Toc71796317"/>
+      <w:bookmarkStart w:id="15" w:name="_Toc71824674"/>
       <w:r>
         <w:lastRenderedPageBreak/>
         <w:t>enabled</w:t>
@@ -8179,13 +7800,8 @@
     </w:p>
     <w:p>
       <w:r>
-        <w:t xml:space="preserve">Type : </w:t>
-      </w:r>
-      <w:proofErr w:type="spellStart"/>
-      <w:r>
-        <w:t>boolean</w:t>
-      </w:r>
-      <w:proofErr w:type="spellEnd"/>
+        <w:t>Type : boolean</w:t>
+      </w:r>
     </w:p>
     <w:p>
       <w:r>
@@ -8215,7 +7831,7 @@
       <w:pPr>
         <w:pStyle w:val="Titre3"/>
       </w:pPr>
-      <w:bookmarkStart w:id="16" w:name="_Toc71796318"/>
+      <w:bookmarkStart w:id="16" w:name="_Toc71824675"/>
       <w:r>
         <w:t>consumed</w:t>
       </w:r>
@@ -8223,13 +7839,8 @@
     </w:p>
     <w:p>
       <w:r>
-        <w:t xml:space="preserve">Type : </w:t>
-      </w:r>
-      <w:proofErr w:type="spellStart"/>
-      <w:r>
-        <w:t>boolean</w:t>
-      </w:r>
-      <w:proofErr w:type="spellEnd"/>
+        <w:t>Type : boolean</w:t>
+      </w:r>
     </w:p>
     <w:p>
       <w:r>
@@ -8259,13 +7870,11 @@
       <w:pPr>
         <w:pStyle w:val="Titre3"/>
       </w:pPr>
-      <w:bookmarkStart w:id="17" w:name="_Toc71796319"/>
-      <w:proofErr w:type="spellStart"/>
+      <w:bookmarkStart w:id="17" w:name="_Toc71824676"/>
       <w:r>
         <w:t>displayName</w:t>
       </w:r>
       <w:bookmarkEnd w:id="17"/>
-      <w:proofErr w:type="spellEnd"/>
     </w:p>
     <w:p>
       <w:r>
@@ -8299,7 +7908,7 @@
       <w:pPr>
         <w:pStyle w:val="Titre3"/>
       </w:pPr>
-      <w:bookmarkStart w:id="18" w:name="_Toc71796320"/>
+      <w:bookmarkStart w:id="18" w:name="_Toc71824677"/>
       <w:r>
         <w:t>description</w:t>
       </w:r>
@@ -8334,7 +7943,7 @@
       <w:pPr>
         <w:pStyle w:val="Titre3"/>
       </w:pPr>
-      <w:bookmarkStart w:id="19" w:name="_Toc71796321"/>
+      <w:bookmarkStart w:id="19" w:name="_Toc71824678"/>
       <w:r>
         <w:t>tags</w:t>
       </w:r>
@@ -8371,19 +7980,14 @@
       <w:pPr>
         <w:pStyle w:val="Titre3"/>
       </w:pPr>
-      <w:bookmarkStart w:id="20" w:name="_Toc71796322"/>
-      <w:r>
-        <w:t>pre-</w:t>
-      </w:r>
-      <w:proofErr w:type="spellStart"/>
-      <w:r>
-        <w:t>i</w:t>
+      <w:bookmarkStart w:id="20" w:name="_Toc71824679"/>
+      <w:r>
+        <w:t>pre-i</w:t>
       </w:r>
       <w:r>
         <w:t>modifiers</w:t>
       </w:r>
       <w:bookmarkEnd w:id="20"/>
-      <w:proofErr w:type="spellEnd"/>
     </w:p>
     <w:p>
       <w:r>
@@ -8434,16 +8038,11 @@
       <w:pPr>
         <w:pStyle w:val="Titre3"/>
       </w:pPr>
-      <w:bookmarkStart w:id="21" w:name="_Toc71796323"/>
-      <w:r>
-        <w:t>post-</w:t>
-      </w:r>
-      <w:proofErr w:type="spellStart"/>
-      <w:r>
-        <w:t>imodifiers</w:t>
+      <w:bookmarkStart w:id="21" w:name="_Toc71824680"/>
+      <w:r>
+        <w:t>post-imodifiers</w:t>
       </w:r>
       <w:bookmarkEnd w:id="21"/>
-      <w:proofErr w:type="spellEnd"/>
     </w:p>
     <w:p>
       <w:r>
@@ -8464,7 +8063,7 @@
       <w:pPr>
         <w:pStyle w:val="Titre1"/>
       </w:pPr>
-      <w:bookmarkStart w:id="22" w:name="_Toc71796324"/>
+      <w:bookmarkStart w:id="22" w:name="_Toc71824681"/>
       <w:r>
         <w:t>Geofence</w:t>
       </w:r>
@@ -8492,7 +8091,7 @@
           <w:rStyle w:val="Titre3Car"/>
         </w:rPr>
       </w:pPr>
-      <w:bookmarkStart w:id="23" w:name="_Toc71796325"/>
+      <w:bookmarkStart w:id="23" w:name="_Toc71824682"/>
       <w:r>
         <w:t>@</w:t>
       </w:r>
@@ -8568,7 +8167,7 @@
       <w:pPr>
         <w:pStyle w:val="Titre3"/>
       </w:pPr>
-      <w:bookmarkStart w:id="25" w:name="_Toc71796326"/>
+      <w:bookmarkStart w:id="25" w:name="_Toc71824683"/>
       <w:bookmarkEnd w:id="24"/>
       <w:r>
         <w:t>@</w:t>
@@ -8611,13 +8210,8 @@
       <w:r>
         <w:t xml:space="preserve"> </w:t>
       </w:r>
-      <w:proofErr w:type="spellStart"/>
-      <w:r>
-        <w:t>JSGeofencing</w:t>
-      </w:r>
-      <w:proofErr w:type="spellEnd"/>
-      <w:r>
-        <w:t xml:space="preserve"> objects, even if they are of different type. </w:t>
+      <w:r>
+        <w:t>JSGeofencing objects, even if they are of different type. </w:t>
       </w:r>
       <w:hyperlink r:id="rId18" w:history="1">
         <w:r>
@@ -8666,7 +8260,7 @@
       <w:pPr>
         <w:pStyle w:val="Titre2"/>
       </w:pPr>
-      <w:bookmarkStart w:id="26" w:name="_Toc71796327"/>
+      <w:bookmarkStart w:id="26" w:name="_Toc71824684"/>
       <w:r>
         <w:t>@context</w:t>
       </w:r>
@@ -8715,7 +8309,7 @@
       <w:pPr>
         <w:pStyle w:val="Titre2"/>
       </w:pPr>
-      <w:bookmarkStart w:id="27" w:name="_Toc71796328"/>
+      <w:bookmarkStart w:id="27" w:name="_Toc71824685"/>
       <w:r>
         <w:t>comment</w:t>
       </w:r>
@@ -8749,7 +8343,7 @@
       <w:pPr>
         <w:pStyle w:val="Titre2"/>
       </w:pPr>
-      <w:bookmarkStart w:id="28" w:name="_Toc71796329"/>
+      <w:bookmarkStart w:id="28" w:name="_Toc71824686"/>
       <w:r>
         <w:t>shapes</w:t>
       </w:r>
@@ -8769,7 +8363,7 @@
       <w:pPr>
         <w:pStyle w:val="Titre2"/>
       </w:pPr>
-      <w:bookmarkStart w:id="29" w:name="_Toc71796330"/>
+      <w:bookmarkStart w:id="29" w:name="_Toc71824687"/>
       <w:r>
         <w:t>nodes</w:t>
       </w:r>
@@ -8789,7 +8383,7 @@
       <w:pPr>
         <w:pStyle w:val="Titre2"/>
       </w:pPr>
-      <w:bookmarkStart w:id="30" w:name="_Toc71796331"/>
+      <w:bookmarkStart w:id="30" w:name="_Toc71824688"/>
       <w:r>
         <w:t>alerts</w:t>
       </w:r>
@@ -8809,7 +8403,7 @@
       <w:pPr>
         <w:pStyle w:val="Titre2"/>
       </w:pPr>
-      <w:bookmarkStart w:id="31" w:name="_Toc71796332"/>
+      <w:bookmarkStart w:id="31" w:name="_Toc71824689"/>
       <w:r>
         <w:t>modifiers</w:t>
       </w:r>
@@ -8825,12 +8419,11 @@
         <w:t>Required : Yes</w:t>
       </w:r>
     </w:p>
-    <w:p/>
     <w:p>
       <w:pPr>
         <w:pStyle w:val="Titre2"/>
       </w:pPr>
-      <w:bookmarkStart w:id="32" w:name="_Toc71796333"/>
+      <w:bookmarkStart w:id="32" w:name="_Toc71824690"/>
       <w:r>
         <w:t>primitives</w:t>
       </w:r>
@@ -8848,17 +8441,47 @@
     </w:p>
     <w:p>
       <w:pPr>
+        <w:pStyle w:val="Titre2"/>
+      </w:pPr>
+      <w:bookmarkStart w:id="33" w:name="_Toc71824691"/>
+      <w:r>
+        <w:t>iroots</w:t>
+      </w:r>
+      <w:bookmarkEnd w:id="33"/>
+    </w:p>
+    <w:p>
+      <w:r>
+        <w:t>Type : integer[]</w:t>
+      </w:r>
+    </w:p>
+    <w:p>
+      <w:r>
+        <w:lastRenderedPageBreak/>
+        <w:t>Required: No</w:t>
+      </w:r>
+    </w:p>
+    <w:p>
+      <w:r>
+        <w:t>Default :[0]</w:t>
+      </w:r>
+    </w:p>
+    <w:p>
+      <w:r>
+        <w:t>The geofence MAY have a roots definition index which design the roots nodes of the scene. Default is node at index Zero.</w:t>
+      </w:r>
+    </w:p>
+    <w:p>
+      <w:pPr>
         <w:pStyle w:val="Titre1"/>
       </w:pPr>
-      <w:bookmarkStart w:id="33" w:name="_Toc71796334"/>
-      <w:r>
-        <w:lastRenderedPageBreak/>
+      <w:bookmarkStart w:id="34" w:name="_Toc71824692"/>
+      <w:r>
         <w:t>S</w:t>
       </w:r>
       <w:r>
         <w:t>hape</w:t>
       </w:r>
-      <w:bookmarkEnd w:id="33"/>
+      <w:bookmarkEnd w:id="34"/>
       <w:r>
         <w:t xml:space="preserve"> </w:t>
       </w:r>
@@ -8941,21 +8564,21 @@
       <w:pPr>
         <w:pStyle w:val="Titre2"/>
       </w:pPr>
-      <w:bookmarkStart w:id="34" w:name="_Toc71796335"/>
+      <w:bookmarkStart w:id="35" w:name="_Toc71824693"/>
       <w:r>
         <w:t>Properties</w:t>
       </w:r>
-      <w:bookmarkEnd w:id="34"/>
+      <w:bookmarkEnd w:id="35"/>
     </w:p>
     <w:p>
       <w:pPr>
         <w:pStyle w:val="Titre3"/>
       </w:pPr>
-      <w:bookmarkStart w:id="35" w:name="_Toc71796336"/>
+      <w:bookmarkStart w:id="36" w:name="_Toc71824694"/>
       <w:r>
         <w:t>type</w:t>
       </w:r>
-      <w:bookmarkEnd w:id="35"/>
+      <w:bookmarkEnd w:id="36"/>
     </w:p>
     <w:p>
       <w:r>
@@ -8971,11 +8594,11 @@
       <w:pPr>
         <w:pStyle w:val="Titre3"/>
       </w:pPr>
-      <w:bookmarkStart w:id="36" w:name="_Toc71796337"/>
+      <w:bookmarkStart w:id="37" w:name="_Toc71824695"/>
       <w:r>
         <w:t>radius</w:t>
       </w:r>
-      <w:bookmarkEnd w:id="36"/>
+      <w:bookmarkEnd w:id="37"/>
     </w:p>
     <w:p>
       <w:r>
@@ -9003,23 +8626,7 @@
         <w:t xml:space="preserve">underlying </w:t>
       </w:r>
       <w:r>
-        <w:t xml:space="preserve">geometry of type Point, MultiPoint, </w:t>
-      </w:r>
-      <w:proofErr w:type="spellStart"/>
-      <w:r>
-        <w:t>LineString</w:t>
-      </w:r>
-      <w:proofErr w:type="spellEnd"/>
-      <w:r>
-        <w:t xml:space="preserve">, </w:t>
-      </w:r>
-      <w:proofErr w:type="spellStart"/>
-      <w:r>
-        <w:t>MultiLineString</w:t>
-      </w:r>
-      <w:proofErr w:type="spellEnd"/>
-      <w:r>
-        <w:t xml:space="preserve"> </w:t>
+        <w:t xml:space="preserve">geometry of type Point, MultiPoint, LineString, MultiLineString </w:t>
       </w:r>
       <w:r>
         <w:rPr>
@@ -9051,7 +8658,6 @@
       <w:r>
         <w:t xml:space="preserve">olygon and </w:t>
       </w:r>
-      <w:proofErr w:type="spellStart"/>
       <w:r>
         <w:t>M</w:t>
       </w:r>
@@ -9062,11 +8668,7 @@
         <w:t>P</w:t>
       </w:r>
       <w:r>
-        <w:t>olygon</w:t>
-      </w:r>
-      <w:proofErr w:type="spellEnd"/>
-      <w:r>
-        <w:t xml:space="preserve"> type does </w:t>
+        <w:t xml:space="preserve">olygon type does </w:t>
       </w:r>
       <w:r>
         <w:rPr>
@@ -9083,11 +8685,11 @@
       <w:pPr>
         <w:pStyle w:val="Titre3"/>
       </w:pPr>
-      <w:bookmarkStart w:id="37" w:name="_Toc71796338"/>
+      <w:bookmarkStart w:id="38" w:name="_Toc71824696"/>
       <w:r>
         <w:t>elevation</w:t>
       </w:r>
-      <w:bookmarkEnd w:id="37"/>
+      <w:bookmarkEnd w:id="38"/>
     </w:p>
     <w:p>
       <w:r>
@@ -9112,6 +8714,7 @@
     </w:p>
     <w:p>
       <w:r>
+        <w:lastRenderedPageBreak/>
         <w:t>Shapes</w:t>
       </w:r>
       <w:r>
@@ -9203,7 +8806,6 @@
     </w:p>
     <w:p>
       <w:r>
-        <w:lastRenderedPageBreak/>
         <w:t xml:space="preserve">A </w:t>
       </w:r>
       <w:r>
@@ -9241,11 +8843,11 @@
       <w:pPr>
         <w:pStyle w:val="Titre3"/>
       </w:pPr>
-      <w:bookmarkStart w:id="38" w:name="_Toc71796339"/>
+      <w:bookmarkStart w:id="39" w:name="_Toc71824697"/>
       <w:r>
         <w:t>priority</w:t>
       </w:r>
-      <w:bookmarkEnd w:id="38"/>
+      <w:bookmarkEnd w:id="39"/>
     </w:p>
     <w:p>
       <w:r>
@@ -9301,11 +8903,11 @@
       <w:pPr>
         <w:pStyle w:val="Titre1"/>
       </w:pPr>
-      <w:bookmarkStart w:id="39" w:name="_Toc71796340"/>
+      <w:bookmarkStart w:id="40" w:name="_Toc71824698"/>
       <w:r>
         <w:t>Nodes</w:t>
       </w:r>
-      <w:bookmarkEnd w:id="39"/>
+      <w:bookmarkEnd w:id="40"/>
     </w:p>
     <w:p>
       <w:r>
@@ -9412,21 +9014,22 @@
       <w:pPr>
         <w:pStyle w:val="Titre2"/>
       </w:pPr>
-      <w:bookmarkStart w:id="40" w:name="_Toc71796341"/>
-      <w:r>
+      <w:bookmarkStart w:id="41" w:name="_Toc71824699"/>
+      <w:r>
+        <w:lastRenderedPageBreak/>
         <w:t>Properties</w:t>
       </w:r>
-      <w:bookmarkEnd w:id="40"/>
+      <w:bookmarkEnd w:id="41"/>
     </w:p>
     <w:p>
       <w:pPr>
         <w:pStyle w:val="Titre3"/>
       </w:pPr>
-      <w:bookmarkStart w:id="41" w:name="_Toc71796342"/>
+      <w:bookmarkStart w:id="42" w:name="_Toc71824700"/>
       <w:r>
         <w:t>@id</w:t>
       </w:r>
-      <w:bookmarkEnd w:id="41"/>
+      <w:bookmarkEnd w:id="42"/>
     </w:p>
     <w:p>
       <w:r>
@@ -9443,7 +9046,6 @@
     </w:p>
     <w:p>
       <w:r>
-        <w:lastRenderedPageBreak/>
         <w:t xml:space="preserve">A globally unique identifier, used to associate the object as the same across different systems, </w:t>
       </w:r>
       <w:r>
@@ -9462,13 +9064,8 @@
       <w:r>
         <w:t xml:space="preserve"> </w:t>
       </w:r>
-      <w:proofErr w:type="spellStart"/>
-      <w:r>
-        <w:t>JSGeofencing</w:t>
-      </w:r>
-      <w:proofErr w:type="spellEnd"/>
-      <w:r>
-        <w:t xml:space="preserve"> objects, even if they are of different type. </w:t>
+      <w:r>
+        <w:t>JSGeofencing objects, even if they are of different type. </w:t>
       </w:r>
       <w:hyperlink r:id="rId19" w:history="1">
         <w:r>
@@ -9498,40 +9095,18 @@
           <w:i/>
           <w:iCs/>
         </w:rPr>
-        <w:t xml:space="preserve">Note : this node id is may </w:t>
-      </w:r>
-      <w:proofErr w:type="spellStart"/>
-      <w:r>
-        <w:rPr>
-          <w:b/>
-          <w:bCs/>
-          <w:i/>
-          <w:iCs/>
-        </w:rPr>
-        <w:t>used</w:t>
-      </w:r>
-      <w:proofErr w:type="spellEnd"/>
-      <w:r>
-        <w:rPr>
-          <w:b/>
-          <w:bCs/>
-          <w:i/>
-          <w:iCs/>
-        </w:rPr>
-        <w:t xml:space="preserve"> as cache key to uniquely identify a logic pair of asset state within this geofencing item.</w:t>
+        <w:t>Note : this node id is may used as cache key to uniquely identify a logic pair of asset state within this geofencing item.</w:t>
       </w:r>
     </w:p>
     <w:p>
       <w:pPr>
         <w:pStyle w:val="Titre3"/>
       </w:pPr>
-      <w:bookmarkStart w:id="42" w:name="_Toc71796343"/>
-      <w:proofErr w:type="spellStart"/>
+      <w:bookmarkStart w:id="43" w:name="_Toc71824701"/>
       <w:r>
         <w:t>iprimitive</w:t>
       </w:r>
-      <w:bookmarkEnd w:id="42"/>
-      <w:proofErr w:type="spellEnd"/>
+      <w:bookmarkEnd w:id="43"/>
     </w:p>
     <w:p>
       <w:r>
@@ -9550,13 +9125,11 @@
       <w:pPr>
         <w:pStyle w:val="Titre3"/>
       </w:pPr>
-      <w:bookmarkStart w:id="43" w:name="_Toc71796344"/>
-      <w:proofErr w:type="spellStart"/>
+      <w:bookmarkStart w:id="44" w:name="_Toc71824702"/>
       <w:r>
         <w:t>ishape</w:t>
       </w:r>
-      <w:bookmarkEnd w:id="43"/>
-      <w:proofErr w:type="spellEnd"/>
+      <w:bookmarkEnd w:id="44"/>
     </w:p>
     <w:p>
       <w:r>
@@ -9575,14 +9148,14 @@
       <w:pPr>
         <w:pStyle w:val="Titre3"/>
       </w:pPr>
-      <w:bookmarkStart w:id="44" w:name="_Toc71796345"/>
+      <w:bookmarkStart w:id="45" w:name="_Toc71824703"/>
       <w:r>
         <w:t>t</w:t>
       </w:r>
       <w:r>
         <w:t>ranslation</w:t>
       </w:r>
-      <w:bookmarkEnd w:id="44"/>
+      <w:bookmarkEnd w:id="45"/>
     </w:p>
     <w:p>
       <w:r>
@@ -9594,10 +9167,7 @@
     </w:p>
     <w:p>
       <w:r>
-        <w:t xml:space="preserve">Required : </w:t>
-      </w:r>
-      <w:r>
-        <w:t>No</w:t>
+        <w:t>Required : No</w:t>
       </w:r>
     </w:p>
     <w:p>
@@ -9609,27 +9179,21 @@
       <w:pPr>
         <w:pStyle w:val="Titre3"/>
       </w:pPr>
-      <w:bookmarkStart w:id="45" w:name="_Toc71796346"/>
+      <w:bookmarkStart w:id="46" w:name="_Toc71824704"/>
       <w:r>
         <w:t>r</w:t>
       </w:r>
       <w:r>
         <w:t>otation</w:t>
       </w:r>
-      <w:bookmarkEnd w:id="45"/>
+      <w:bookmarkEnd w:id="46"/>
     </w:p>
     <w:p>
       <w:r>
         <w:t>Type: </w:t>
       </w:r>
       <w:r>
-        <w:t>number[</w:t>
-      </w:r>
-      <w:r>
-        <w:t>4</w:t>
-      </w:r>
-      <w:r>
-        <w:t>]</w:t>
+        <w:t>number[4]</w:t>
       </w:r>
     </w:p>
     <w:p>
@@ -9639,27 +9203,21 @@
     </w:p>
     <w:p>
       <w:r>
-        <w:t>Default : [0,0,0</w:t>
-      </w:r>
-      <w:r>
-        <w:t>, 1</w:t>
-      </w:r>
-      <w:r>
-        <w:t>]</w:t>
+        <w:t>Default : [0,0,0, 1]</w:t>
       </w:r>
     </w:p>
     <w:p>
       <w:pPr>
         <w:pStyle w:val="Titre3"/>
       </w:pPr>
-      <w:bookmarkStart w:id="46" w:name="_Toc71796347"/>
+      <w:bookmarkStart w:id="47" w:name="_Toc71824705"/>
       <w:r>
         <w:t>s</w:t>
       </w:r>
       <w:r>
         <w:t>cale</w:t>
       </w:r>
-      <w:bookmarkEnd w:id="46"/>
+      <w:bookmarkEnd w:id="47"/>
     </w:p>
     <w:p>
       <w:r>
@@ -9676,27 +9234,22 @@
     </w:p>
     <w:p>
       <w:r>
-        <w:t>Default : [</w:t>
-      </w:r>
-      <w:r>
-        <w:t>1,1,1</w:t>
-      </w:r>
-      <w:r>
-        <w:t>]</w:t>
+        <w:t>Default : [1,1,1]</w:t>
       </w:r>
     </w:p>
     <w:p>
       <w:pPr>
         <w:pStyle w:val="Titre1"/>
       </w:pPr>
-      <w:bookmarkStart w:id="47" w:name="_Toc71796348"/>
-      <w:r>
+      <w:bookmarkStart w:id="48" w:name="_Toc71824706"/>
+      <w:r>
+        <w:lastRenderedPageBreak/>
         <w:t>A</w:t>
       </w:r>
       <w:r>
         <w:t>lerts</w:t>
       </w:r>
-      <w:bookmarkEnd w:id="47"/>
+      <w:bookmarkEnd w:id="48"/>
       <w:r>
         <w:t xml:space="preserve"> </w:t>
       </w:r>
@@ -9714,7 +9267,6 @@
     </w:p>
     <w:p>
       <w:r>
-        <w:lastRenderedPageBreak/>
         <w:t xml:space="preserve">At each new </w:t>
       </w:r>
       <w:r>
@@ -9798,14 +9350,14 @@
       <w:pPr>
         <w:pStyle w:val="Titre2"/>
       </w:pPr>
-      <w:bookmarkStart w:id="48" w:name="_Toc71796349"/>
+      <w:bookmarkStart w:id="49" w:name="_Toc71824707"/>
       <w:r>
         <w:t>Scope</w:t>
       </w:r>
       <w:r>
         <w:t xml:space="preserve"> of these definitions</w:t>
       </w:r>
-      <w:bookmarkEnd w:id="48"/>
+      <w:bookmarkEnd w:id="49"/>
     </w:p>
     <w:p>
       <w:pPr>
@@ -9904,23 +9456,21 @@
       <w:pPr>
         <w:pStyle w:val="Titre2"/>
       </w:pPr>
-      <w:bookmarkStart w:id="49" w:name="_Toc71796350"/>
+      <w:bookmarkStart w:id="50" w:name="_Toc71824708"/>
       <w:r>
         <w:t>Properties</w:t>
       </w:r>
-      <w:bookmarkEnd w:id="49"/>
+      <w:bookmarkEnd w:id="50"/>
     </w:p>
     <w:p>
       <w:pPr>
         <w:pStyle w:val="Titre3"/>
       </w:pPr>
-      <w:bookmarkStart w:id="50" w:name="_Toc71796351"/>
-      <w:proofErr w:type="spellStart"/>
+      <w:bookmarkStart w:id="51" w:name="_Toc71824709"/>
       <w:r>
         <w:t>relativeTo</w:t>
       </w:r>
-      <w:bookmarkEnd w:id="50"/>
-      <w:proofErr w:type="spellEnd"/>
+      <w:bookmarkEnd w:id="51"/>
     </w:p>
     <w:p>
       <w:r>
@@ -9949,11 +9499,11 @@
       <w:pPr>
         <w:pStyle w:val="Titre3"/>
       </w:pPr>
-      <w:bookmarkStart w:id="51" w:name="_Toc71796352"/>
+      <w:bookmarkStart w:id="52" w:name="_Toc71824710"/>
       <w:r>
         <w:t>category</w:t>
       </w:r>
-      <w:bookmarkEnd w:id="51"/>
+      <w:bookmarkEnd w:id="52"/>
     </w:p>
     <w:p>
       <w:r>
@@ -9995,6 +9545,7 @@
         </w:numPr>
       </w:pPr>
       <w:r>
+        <w:lastRenderedPageBreak/>
         <w:t>m</w:t>
       </w:r>
       <w:r>
@@ -10018,7 +9569,6 @@
     </w:p>
     <w:p>
       <w:r>
-        <w:lastRenderedPageBreak/>
         <w:t xml:space="preserve">Vendors </w:t>
       </w:r>
       <w:r>
@@ -10059,11 +9609,11 @@
       <w:pPr>
         <w:pStyle w:val="Titre3"/>
       </w:pPr>
-      <w:bookmarkStart w:id="52" w:name="_Toc71796353"/>
+      <w:bookmarkStart w:id="53" w:name="_Toc71824711"/>
       <w:r>
         <w:t>severity</w:t>
       </w:r>
-      <w:bookmarkEnd w:id="52"/>
+      <w:bookmarkEnd w:id="53"/>
     </w:p>
     <w:p>
       <w:r>
@@ -10130,13 +9680,8 @@
             <w:pPr>
               <w:cnfStyle w:val="100000000000" w:firstRow="1" w:lastRow="0" w:firstColumn="0" w:lastColumn="0" w:oddVBand="0" w:evenVBand="0" w:oddHBand="0" w:evenHBand="0" w:firstRowFirstColumn="0" w:firstRowLastColumn="0" w:lastRowFirstColumn="0" w:lastRowLastColumn="0"/>
             </w:pPr>
-            <w:proofErr w:type="spellStart"/>
-            <w:r>
-              <w:t>JSGeofencing</w:t>
-            </w:r>
-            <w:proofErr w:type="spellEnd"/>
-            <w:r>
-              <w:t xml:space="preserve"> Severity</w:t>
+            <w:r>
+              <w:t>JSGeofencing Severity</w:t>
             </w:r>
           </w:p>
         </w:tc>
@@ -10309,11 +9854,11 @@
       <w:pPr>
         <w:pStyle w:val="Titre3"/>
       </w:pPr>
-      <w:bookmarkStart w:id="53" w:name="_Toc71796354"/>
+      <w:bookmarkStart w:id="54" w:name="_Toc71824712"/>
       <w:r>
         <w:t>message</w:t>
       </w:r>
-      <w:bookmarkEnd w:id="53"/>
+      <w:bookmarkEnd w:id="54"/>
     </w:p>
     <w:p>
       <w:r>
@@ -10353,24 +9898,19 @@
       <w:pPr>
         <w:pStyle w:val="Titre1"/>
       </w:pPr>
-      <w:bookmarkStart w:id="54" w:name="_Toc71796355"/>
+      <w:bookmarkStart w:id="55" w:name="_Toc71824713"/>
       <w:r>
         <w:lastRenderedPageBreak/>
         <w:t>Modifier</w:t>
       </w:r>
-      <w:bookmarkEnd w:id="54"/>
+      <w:bookmarkEnd w:id="55"/>
       <w:r>
         <w:t xml:space="preserve"> </w:t>
       </w:r>
     </w:p>
     <w:p>
-      <w:proofErr w:type="spellStart"/>
-      <w:r>
-        <w:t>JSGeofencing</w:t>
-      </w:r>
-      <w:proofErr w:type="spellEnd"/>
-      <w:r>
-        <w:t xml:space="preserve"> object are extensible using the concept of modifier. A modifier is an object which when applied to another object change his properties and/or behavior.</w:t>
+      <w:r>
+        <w:t>JSGeofencing object are extensible using the concept of modifier. A modifier is an object which when applied to another object change his properties and/or behavior.</w:t>
       </w:r>
       <w:r>
         <w:t xml:space="preserve"> Along this definition, modifiers are mainly use as pre or post filter to </w:t>
@@ -10386,15 +9926,7 @@
     </w:p>
     <w:p>
       <w:r>
-        <w:t xml:space="preserve">Every </w:t>
-      </w:r>
-      <w:proofErr w:type="spellStart"/>
-      <w:r>
-        <w:t>JSGeofencing</w:t>
-      </w:r>
-      <w:proofErr w:type="spellEnd"/>
-      <w:r>
-        <w:t xml:space="preserve"> object </w:t>
+        <w:t xml:space="preserve">Every JSGeofencing object </w:t>
       </w:r>
       <w:r>
         <w:rPr>
@@ -10455,21 +9987,21 @@
       <w:pPr>
         <w:pStyle w:val="Titre2"/>
       </w:pPr>
-      <w:bookmarkStart w:id="55" w:name="_Toc71796356"/>
+      <w:bookmarkStart w:id="56" w:name="_Toc71824714"/>
       <w:r>
         <w:t>Commons Properties</w:t>
       </w:r>
-      <w:bookmarkEnd w:id="55"/>
+      <w:bookmarkEnd w:id="56"/>
     </w:p>
     <w:p>
       <w:pPr>
         <w:pStyle w:val="Titre3"/>
       </w:pPr>
-      <w:bookmarkStart w:id="56" w:name="_Toc71796357"/>
+      <w:bookmarkStart w:id="57" w:name="_Toc71824715"/>
       <w:r>
         <w:t>scope</w:t>
       </w:r>
-      <w:bookmarkEnd w:id="56"/>
+      <w:bookmarkEnd w:id="57"/>
     </w:p>
     <w:p>
       <w:r>
@@ -10534,11 +10066,11 @@
       <w:pPr>
         <w:pStyle w:val="Titre3"/>
       </w:pPr>
-      <w:bookmarkStart w:id="57" w:name="_Toc71796358"/>
+      <w:bookmarkStart w:id="58" w:name="_Toc71824716"/>
       <w:r>
         <w:t>category</w:t>
       </w:r>
-      <w:bookmarkEnd w:id="57"/>
+      <w:bookmarkEnd w:id="58"/>
     </w:p>
     <w:p>
       <w:r>
@@ -10567,11 +10099,11 @@
       <w:pPr>
         <w:pStyle w:val="Titre3"/>
       </w:pPr>
-      <w:bookmarkStart w:id="58" w:name="_Toc71796359"/>
+      <w:bookmarkStart w:id="59" w:name="_Toc71824717"/>
       <w:r>
         <w:t>priority</w:t>
       </w:r>
-      <w:bookmarkEnd w:id="58"/>
+      <w:bookmarkEnd w:id="59"/>
     </w:p>
     <w:p>
       <w:r>
@@ -10612,21 +10144,21 @@
       <w:pPr>
         <w:pStyle w:val="Titre2"/>
       </w:pPr>
-      <w:bookmarkStart w:id="59" w:name="_Toc71796360"/>
+      <w:bookmarkStart w:id="60" w:name="_Toc71824718"/>
       <w:r>
         <w:t>Modifier objects</w:t>
       </w:r>
-      <w:bookmarkEnd w:id="59"/>
+      <w:bookmarkEnd w:id="60"/>
     </w:p>
     <w:p>
       <w:pPr>
         <w:pStyle w:val="Titre3"/>
       </w:pPr>
-      <w:bookmarkStart w:id="60" w:name="_Toc71796361"/>
+      <w:bookmarkStart w:id="61" w:name="_Toc71824719"/>
       <w:r>
         <w:t>Calendar</w:t>
       </w:r>
-      <w:bookmarkEnd w:id="60"/>
+      <w:bookmarkEnd w:id="61"/>
     </w:p>
     <w:p>
       <w:r>
@@ -10728,19 +10260,9 @@
       <w:r>
         <w:t xml:space="preserve"> </w:t>
       </w:r>
-      <w:proofErr w:type="spellStart"/>
-      <w:r>
-        <w:t>UTCDate</w:t>
-      </w:r>
-      <w:proofErr w:type="spellEnd"/>
-      <w:r>
-        <w:t xml:space="preserve"> | </w:t>
-      </w:r>
-      <w:proofErr w:type="spellStart"/>
-      <w:r>
-        <w:t>LocalDate</w:t>
-      </w:r>
-      <w:proofErr w:type="spellEnd"/>
+      <w:r>
+        <w:t>UTCDate | LocalDate</w:t>
+      </w:r>
     </w:p>
     <w:p>
       <w:pPr>
@@ -10761,14 +10283,12 @@
       <w:pPr>
         <w:pStyle w:val="Titre5"/>
       </w:pPr>
-      <w:proofErr w:type="spellStart"/>
       <w:r>
         <w:t>v</w:t>
       </w:r>
       <w:r>
         <w:t>alidityPeriod</w:t>
       </w:r>
-      <w:proofErr w:type="spellEnd"/>
     </w:p>
     <w:p>
       <w:r>
@@ -10813,19 +10333,12 @@
           <w:numId w:val="24"/>
         </w:numPr>
       </w:pPr>
-      <w:proofErr w:type="spellStart"/>
       <w:r>
         <w:t>startTime</w:t>
       </w:r>
-      <w:proofErr w:type="spellEnd"/>
-      <w:r>
-        <w:t xml:space="preserve">: </w:t>
-      </w:r>
-      <w:proofErr w:type="spellStart"/>
-      <w:r>
-        <w:t>UTCDate</w:t>
-      </w:r>
-      <w:proofErr w:type="spellEnd"/>
+      <w:r>
+        <w:t>: UTCDate</w:t>
+      </w:r>
       <w:r>
         <w:t xml:space="preserve"> </w:t>
       </w:r>
@@ -10835,11 +10348,9 @@
       <w:r>
         <w:t xml:space="preserve"> </w:t>
       </w:r>
-      <w:proofErr w:type="spellStart"/>
       <w:r>
         <w:t>LocalDate</w:t>
       </w:r>
-      <w:proofErr w:type="spellEnd"/>
     </w:p>
     <w:p>
       <w:pPr>
@@ -10849,22 +10360,15 @@
           <w:numId w:val="24"/>
         </w:numPr>
       </w:pPr>
-      <w:proofErr w:type="spellStart"/>
       <w:r>
         <w:t>end</w:t>
       </w:r>
       <w:r>
         <w:t>Time</w:t>
       </w:r>
-      <w:proofErr w:type="spellEnd"/>
-      <w:r>
-        <w:t xml:space="preserve">: </w:t>
-      </w:r>
-      <w:proofErr w:type="spellStart"/>
-      <w:r>
-        <w:t>UTCDate</w:t>
-      </w:r>
-      <w:proofErr w:type="spellEnd"/>
+      <w:r>
+        <w:t>: UTCDate</w:t>
+      </w:r>
       <w:r>
         <w:t xml:space="preserve"> </w:t>
       </w:r>
@@ -10874,11 +10378,9 @@
       <w:r>
         <w:t xml:space="preserve"> </w:t>
       </w:r>
-      <w:proofErr w:type="spellStart"/>
       <w:r>
         <w:t>LocalDate</w:t>
       </w:r>
-      <w:proofErr w:type="spellEnd"/>
     </w:p>
     <w:p>
       <w:pPr>
@@ -10888,11 +10390,9 @@
           <w:numId w:val="24"/>
         </w:numPr>
       </w:pPr>
-      <w:proofErr w:type="spellStart"/>
       <w:r>
         <w:t>recurrenceType</w:t>
       </w:r>
-      <w:proofErr w:type="spellEnd"/>
       <w:r>
         <w:t>: String This MUST be one of the following values:</w:t>
       </w:r>
@@ -11030,23 +10530,7 @@
           <w:rStyle w:val="JSONCar"/>
           <w:rFonts w:eastAsiaTheme="minorHAnsi"/>
         </w:rPr>
-        <w:t>validity = Pattern[</w:t>
-      </w:r>
-      <w:proofErr w:type="spellStart"/>
-      <w:r>
-        <w:rPr>
-          <w:rStyle w:val="JSONCar"/>
-          <w:rFonts w:eastAsiaTheme="minorHAnsi"/>
-        </w:rPr>
-        <w:t>occurenceIndex%Pattern.Length</w:t>
-      </w:r>
-      <w:proofErr w:type="spellEnd"/>
-      <w:r>
-        <w:rPr>
-          <w:rStyle w:val="JSONCar"/>
-          <w:rFonts w:eastAsiaTheme="minorHAnsi"/>
-        </w:rPr>
-        <w:t>]</w:t>
+        <w:t>validity = Pattern[occurenceIndex%Pattern.Length]</w:t>
       </w:r>
     </w:p>
     <w:p>
@@ -11071,11 +10555,11 @@
       <w:pPr>
         <w:pStyle w:val="Titre3"/>
       </w:pPr>
-      <w:bookmarkStart w:id="61" w:name="_Toc71796362"/>
+      <w:bookmarkStart w:id="62" w:name="_Toc71824720"/>
       <w:r>
         <w:t>Predicate</w:t>
       </w:r>
-      <w:bookmarkEnd w:id="61"/>
+      <w:bookmarkEnd w:id="62"/>
     </w:p>
     <w:p>
       <w:r>
@@ -11092,11 +10576,11 @@
       <w:pPr>
         <w:pStyle w:val="Titre3"/>
       </w:pPr>
-      <w:bookmarkStart w:id="62" w:name="_Toc71796363"/>
+      <w:bookmarkStart w:id="63" w:name="_Toc71824721"/>
       <w:r>
         <w:t>Zone</w:t>
       </w:r>
-      <w:bookmarkEnd w:id="62"/>
+      <w:bookmarkEnd w:id="63"/>
     </w:p>
     <w:p>
       <w:r>
@@ -11120,12 +10604,12 @@
       <w:pPr>
         <w:pStyle w:val="Titre1"/>
       </w:pPr>
-      <w:bookmarkStart w:id="63" w:name="_Toc71796364"/>
+      <w:bookmarkStart w:id="64" w:name="_Toc71824722"/>
       <w:r>
         <w:lastRenderedPageBreak/>
         <w:t>Primitives</w:t>
       </w:r>
-      <w:bookmarkEnd w:id="63"/>
+      <w:bookmarkEnd w:id="64"/>
     </w:p>
     <w:p>
       <w:r>
@@ -11210,11 +10694,11 @@
       <w:pPr>
         <w:pStyle w:val="Titre2"/>
       </w:pPr>
-      <w:bookmarkStart w:id="64" w:name="_Toc71796365"/>
+      <w:bookmarkStart w:id="65" w:name="_Toc71824723"/>
       <w:r>
         <w:t>Area triggers</w:t>
       </w:r>
-      <w:bookmarkEnd w:id="64"/>
+      <w:bookmarkEnd w:id="65"/>
     </w:p>
     <w:tbl>
       <w:tblPr>
@@ -11617,7 +11101,7 @@
           <v:shape id="_x0000_i1025" type="#_x0000_t75" style="width:414.75pt;height:230.25pt" o:ole="">
             <v:imagedata r:id="rId20" o:title=""/>
           </v:shape>
-          <o:OLEObject Type="Embed" ProgID="Visio.Drawing.15" ShapeID="_x0000_i1025" DrawAspect="Content" ObjectID="_1682409426" r:id="rId21"/>
+          <o:OLEObject Type="Embed" ProgID="Visio.Drawing.15" ShapeID="_x0000_i1025" DrawAspect="Content" ObjectID="_1682437417" r:id="rId21"/>
         </w:object>
       </w:r>
     </w:p>
@@ -11631,11 +11115,11 @@
       <w:pPr>
         <w:pStyle w:val="Titre2"/>
       </w:pPr>
-      <w:bookmarkStart w:id="65" w:name="_Toc71796366"/>
+      <w:bookmarkStart w:id="66" w:name="_Toc71824724"/>
       <w:r>
         <w:t>Fence triggers</w:t>
       </w:r>
-      <w:bookmarkEnd w:id="65"/>
+      <w:bookmarkEnd w:id="66"/>
     </w:p>
     <w:tbl>
       <w:tblPr>
@@ -11831,7 +11315,7 @@
           <v:shape id="_x0000_i1026" type="#_x0000_t75" style="width:414.75pt;height:253.5pt" o:ole="">
             <v:imagedata r:id="rId22" o:title=""/>
           </v:shape>
-          <o:OLEObject Type="Embed" ProgID="Visio.Drawing.15" ShapeID="_x0000_i1026" DrawAspect="Content" ObjectID="_1682409427" r:id="rId23"/>
+          <o:OLEObject Type="Embed" ProgID="Visio.Drawing.15" ShapeID="_x0000_i1026" DrawAspect="Content" ObjectID="_1682437418" r:id="rId23"/>
         </w:object>
       </w:r>
     </w:p>
@@ -11861,12 +11345,12 @@
       <w:pPr>
         <w:pStyle w:val="Titre2"/>
       </w:pPr>
-      <w:bookmarkStart w:id="66" w:name="_Toc71796367"/>
+      <w:bookmarkStart w:id="67" w:name="_Toc71824725"/>
       <w:r>
         <w:lastRenderedPageBreak/>
         <w:t>Path triggers</w:t>
       </w:r>
-      <w:bookmarkEnd w:id="66"/>
+      <w:bookmarkEnd w:id="67"/>
     </w:p>
     <w:tbl>
       <w:tblPr>
@@ -12116,7 +11600,7 @@
           <v:shape id="_x0000_i1027" type="#_x0000_t75" style="width:415.5pt;height:248.25pt" o:ole="">
             <v:imagedata r:id="rId24" o:title=""/>
           </v:shape>
-          <o:OLEObject Type="Embed" ProgID="Visio.Drawing.15" ShapeID="_x0000_i1027" DrawAspect="Content" ObjectID="_1682409428" r:id="rId25"/>
+          <o:OLEObject Type="Embed" ProgID="Visio.Drawing.15" ShapeID="_x0000_i1027" DrawAspect="Content" ObjectID="_1682437419" r:id="rId25"/>
         </w:object>
       </w:r>
     </w:p>
@@ -12132,7 +11616,7 @@
       <w:r>
         <w:br w:type="page"/>
       </w:r>
-      <w:bookmarkStart w:id="67" w:name="_Toc71796368"/>
+      <w:bookmarkStart w:id="68" w:name="_Toc71824726"/>
       <w:r>
         <w:lastRenderedPageBreak/>
         <w:t>C</w:t>
@@ -12140,7 +11624,7 @@
       <w:r>
         <w:t>ontrol Point triggers</w:t>
       </w:r>
-      <w:bookmarkEnd w:id="67"/>
+      <w:bookmarkEnd w:id="68"/>
     </w:p>
     <w:tbl>
       <w:tblPr>
@@ -12406,26 +11890,24 @@
       <w:pPr>
         <w:pStyle w:val="Titre2"/>
       </w:pPr>
-      <w:bookmarkStart w:id="68" w:name="_Toc71796369"/>
+      <w:bookmarkStart w:id="69" w:name="_Toc71824727"/>
       <w:r>
         <w:t>P</w:t>
       </w:r>
       <w:r>
         <w:t>roperties</w:t>
       </w:r>
-      <w:bookmarkEnd w:id="68"/>
+      <w:bookmarkEnd w:id="69"/>
     </w:p>
     <w:p>
       <w:pPr>
         <w:pStyle w:val="Titre3"/>
       </w:pPr>
-      <w:bookmarkStart w:id="69" w:name="_Toc71796370"/>
-      <w:proofErr w:type="spellStart"/>
+      <w:bookmarkStart w:id="70" w:name="_Toc71824728"/>
       <w:r>
         <w:t>evalThreshold</w:t>
       </w:r>
-      <w:bookmarkEnd w:id="69"/>
-      <w:proofErr w:type="spellEnd"/>
+      <w:bookmarkEnd w:id="70"/>
     </w:p>
     <w:p>
       <w:r>
@@ -12465,7 +11947,7 @@
           <v:shape id="_x0000_i1028" type="#_x0000_t75" style="width:388.5pt;height:128.25pt" o:ole="">
             <v:imagedata r:id="rId26" o:title=""/>
           </v:shape>
-          <o:OLEObject Type="Embed" ProgID="Visio.Drawing.15" ShapeID="_x0000_i1028" DrawAspect="Content" ObjectID="_1682409429" r:id="rId27"/>
+          <o:OLEObject Type="Embed" ProgID="Visio.Drawing.15" ShapeID="_x0000_i1028" DrawAspect="Content" ObjectID="_1682437420" r:id="rId27"/>
         </w:object>
       </w:r>
     </w:p>
@@ -12500,16 +11982,14 @@
       <w:pPr>
         <w:pStyle w:val="Titre3"/>
       </w:pPr>
-      <w:bookmarkStart w:id="70" w:name="_Toc71796371"/>
-      <w:proofErr w:type="spellStart"/>
+      <w:bookmarkStart w:id="71" w:name="_Toc71824729"/>
       <w:r>
         <w:t>inode</w:t>
       </w:r>
       <w:r>
         <w:t>s</w:t>
       </w:r>
-      <w:bookmarkEnd w:id="70"/>
-      <w:proofErr w:type="spellEnd"/>
+      <w:bookmarkEnd w:id="71"/>
       <w:r>
         <w:t xml:space="preserve"> </w:t>
       </w:r>
@@ -12540,16 +12020,14 @@
       <w:pPr>
         <w:pStyle w:val="Titre3"/>
       </w:pPr>
-      <w:bookmarkStart w:id="71" w:name="_Toc71796372"/>
-      <w:proofErr w:type="spellStart"/>
+      <w:bookmarkStart w:id="72" w:name="_Toc71824730"/>
       <w:r>
         <w:t>i</w:t>
       </w:r>
       <w:r>
         <w:t>alerts</w:t>
       </w:r>
-      <w:bookmarkEnd w:id="71"/>
-      <w:proofErr w:type="spellEnd"/>
+      <w:bookmarkEnd w:id="72"/>
     </w:p>
     <w:p>
       <w:r>
@@ -12570,11 +12048,11 @@
       <w:pPr>
         <w:pStyle w:val="Titre3"/>
       </w:pPr>
-      <w:bookmarkStart w:id="72" w:name="_Toc71796373"/>
+      <w:bookmarkStart w:id="73" w:name="_Toc71824731"/>
       <w:r>
         <w:t>distance</w:t>
       </w:r>
-      <w:bookmarkEnd w:id="72"/>
+      <w:bookmarkEnd w:id="73"/>
     </w:p>
     <w:p>
       <w:r>

</xml_diff>

<commit_message>
Add c# core support
</commit_message>
<xml_diff>
--- a/doc/JSGeofencing.docx
+++ b/doc/JSGeofencing.docx
@@ -100,12 +100,14 @@
       <w:pPr>
         <w:pStyle w:val="Titre"/>
       </w:pPr>
+      <w:proofErr w:type="spellStart"/>
       <w:r>
         <w:t>JS</w:t>
       </w:r>
       <w:r>
         <w:t>Geofencing</w:t>
       </w:r>
+      <w:proofErr w:type="spellEnd"/>
     </w:p>
     <w:p>
       <w:pPr>
@@ -6012,7 +6014,15 @@
     </w:p>
     <w:p>
       <w:r>
-        <w:t>The underlying format used for this specification is JSON. Consequently, the terms "object" and "array" as well as the four primitive types (strings, numbers, booleans, and null) are to be interpreted as described in Section 1 of</w:t>
+        <w:t xml:space="preserve">The underlying format used for this specification is JSON. Consequently, the terms "object" and "array" as well as the four primitive types (strings, numbers, </w:t>
+      </w:r>
+      <w:proofErr w:type="spellStart"/>
+      <w:r>
+        <w:t>booleans</w:t>
+      </w:r>
+      <w:proofErr w:type="spellEnd"/>
+      <w:r>
+        <w:t>, and null) are to be interpreted as described in Section 1 of</w:t>
       </w:r>
       <w:hyperlink r:id="rId10" w:history="1">
         <w:r>
@@ -6040,16 +6050,26 @@
       </w:pPr>
       <w:bookmarkStart w:id="5" w:name="_Toc71824664"/>
       <w:r>
-        <w:t>Relation to GeoJSON</w:t>
+        <w:t xml:space="preserve">Relation to </w:t>
+      </w:r>
+      <w:proofErr w:type="spellStart"/>
+      <w:r>
+        <w:t>GeoJSON</w:t>
       </w:r>
       <w:bookmarkEnd w:id="5"/>
-    </w:p>
-    <w:p>
+      <w:proofErr w:type="spellEnd"/>
+    </w:p>
+    <w:p>
+      <w:proofErr w:type="spellStart"/>
       <w:r>
         <w:t>GeoJ</w:t>
       </w:r>
       <w:r>
-        <w:t>SON [</w:t>
+        <w:t>SON</w:t>
+      </w:r>
+      <w:proofErr w:type="spellEnd"/>
+      <w:r>
+        <w:t xml:space="preserve"> [</w:t>
       </w:r>
       <w:hyperlink r:id="rId11" w:history="1">
         <w:r>
@@ -6077,17 +6097,27 @@
         </w:rPr>
       </w:pPr>
       <w:r>
-        <w:t xml:space="preserve">The data for geofence or set of geofences is represented by Feature Object and FeatureCollection Object in </w:t>
+        <w:t xml:space="preserve">The data for geofence or set of geofences is represented by Feature Object and </w:t>
+      </w:r>
+      <w:proofErr w:type="spellStart"/>
+      <w:r>
+        <w:t>FeatureCollection</w:t>
+      </w:r>
+      <w:proofErr w:type="spellEnd"/>
+      <w:r>
+        <w:t xml:space="preserve"> Object in </w:t>
       </w:r>
       <w:r>
         <w:t xml:space="preserve">the </w:t>
       </w:r>
+      <w:proofErr w:type="spellStart"/>
       <w:r>
         <w:t>GeoJ</w:t>
       </w:r>
       <w:r>
         <w:t>SON</w:t>
       </w:r>
+      <w:proofErr w:type="spellEnd"/>
       <w:r>
         <w:t xml:space="preserve"> format</w:t>
       </w:r>
@@ -6119,7 +6149,39 @@
         </w:numPr>
       </w:pPr>
       <w:r>
-        <w:t>The Geometry Object type can be a Point, MultiPoint, LineString, MultiLineString, Polygon, MultiPolygon, and GeometryCollection.</w:t>
+        <w:t xml:space="preserve">The Geometry Object type can be a Point, MultiPoint, </w:t>
+      </w:r>
+      <w:proofErr w:type="spellStart"/>
+      <w:r>
+        <w:t>LineString</w:t>
+      </w:r>
+      <w:proofErr w:type="spellEnd"/>
+      <w:r>
+        <w:t xml:space="preserve">, </w:t>
+      </w:r>
+      <w:proofErr w:type="spellStart"/>
+      <w:r>
+        <w:t>MultiLineString</w:t>
+      </w:r>
+      <w:proofErr w:type="spellEnd"/>
+      <w:r>
+        <w:t xml:space="preserve">, Polygon, </w:t>
+      </w:r>
+      <w:proofErr w:type="spellStart"/>
+      <w:r>
+        <w:t>MultiPolygon</w:t>
+      </w:r>
+      <w:proofErr w:type="spellEnd"/>
+      <w:r>
+        <w:t xml:space="preserve">, and </w:t>
+      </w:r>
+      <w:proofErr w:type="spellStart"/>
+      <w:r>
+        <w:t>GeometryCollection</w:t>
+      </w:r>
+      <w:proofErr w:type="spellEnd"/>
+      <w:r>
+        <w:t>.</w:t>
       </w:r>
     </w:p>
     <w:p>
@@ -6175,8 +6237,13 @@
         <w:t>the geofence</w:t>
       </w:r>
       <w:r>
-        <w:t xml:space="preserve"> informations</w:t>
-      </w:r>
+        <w:t xml:space="preserve"> </w:t>
+      </w:r>
+      <w:proofErr w:type="spellStart"/>
+      <w:r>
+        <w:t>informations</w:t>
+      </w:r>
+      <w:proofErr w:type="spellEnd"/>
       <w:r>
         <w:t>.</w:t>
       </w:r>
@@ -6200,7 +6267,15 @@
         <w:t>NOT</w:t>
       </w:r>
       <w:r>
-        <w:t xml:space="preserve"> part of this specification and MAY be carry by another property of the geoJSON. </w:t>
+        <w:t xml:space="preserve"> part of this specification and MAY be carry by another property of the </w:t>
+      </w:r>
+      <w:proofErr w:type="spellStart"/>
+      <w:r>
+        <w:t>geoJSON</w:t>
+      </w:r>
+      <w:proofErr w:type="spellEnd"/>
+      <w:r>
+        <w:t xml:space="preserve">. </w:t>
       </w:r>
       <w:r>
         <w:t>Some tools already process such style within the propert</w:t>
@@ -6242,6 +6317,7 @@
           <w:color w:val="171717"/>
         </w:rPr>
       </w:pPr>
+      <w:proofErr w:type="spellStart"/>
       <w:r>
         <w:rPr>
           <w:bdr w:val="none" w:sz="0" w:space="0" w:color="auto" w:frame="1"/>
@@ -6249,6 +6325,7 @@
         </w:rPr>
         <w:t>Width</w:t>
       </w:r>
+      <w:proofErr w:type="spellEnd"/>
     </w:p>
     <w:p>
       <w:pPr>
@@ -6262,6 +6339,7 @@
           <w:color w:val="171717"/>
         </w:rPr>
       </w:pPr>
+      <w:proofErr w:type="spellStart"/>
       <w:r>
         <w:rPr>
           <w:bdr w:val="none" w:sz="0" w:space="0" w:color="auto" w:frame="1"/>
@@ -6276,6 +6354,7 @@
         </w:rPr>
         <w:t>ineColor</w:t>
       </w:r>
+      <w:proofErr w:type="spellEnd"/>
     </w:p>
     <w:p>
       <w:pPr>
@@ -6289,6 +6368,7 @@
           <w:color w:val="171717"/>
         </w:rPr>
       </w:pPr>
+      <w:proofErr w:type="spellStart"/>
       <w:r>
         <w:rPr>
           <w:bdr w:val="none" w:sz="0" w:space="0" w:color="auto" w:frame="1"/>
@@ -6303,6 +6383,7 @@
         </w:rPr>
         <w:t>ineAlpha</w:t>
       </w:r>
+      <w:proofErr w:type="spellEnd"/>
     </w:p>
     <w:p>
       <w:pPr>
@@ -6316,6 +6397,7 @@
           <w:color w:val="171717"/>
         </w:rPr>
       </w:pPr>
+      <w:proofErr w:type="spellStart"/>
       <w:r>
         <w:rPr>
           <w:bdr w:val="none" w:sz="0" w:space="0" w:color="auto" w:frame="1"/>
@@ -6330,6 +6412,7 @@
         </w:rPr>
         <w:t>illColor</w:t>
       </w:r>
+      <w:proofErr w:type="spellEnd"/>
     </w:p>
     <w:p>
       <w:pPr>
@@ -6343,6 +6426,7 @@
           <w:color w:val="171717"/>
         </w:rPr>
       </w:pPr>
+      <w:proofErr w:type="spellStart"/>
       <w:r>
         <w:rPr>
           <w:bdr w:val="none" w:sz="0" w:space="0" w:color="auto" w:frame="1"/>
@@ -6357,6 +6441,7 @@
         </w:rPr>
         <w:t>illAlpha</w:t>
       </w:r>
+      <w:proofErr w:type="spellEnd"/>
     </w:p>
     <w:p>
       <w:pPr>
@@ -6368,7 +6453,21 @@
         <w:rPr>
           <w:bdr w:val="none" w:sz="0" w:space="0" w:color="auto" w:frame="1"/>
         </w:rPr>
-        <w:t xml:space="preserve">Because these extensions are part of the GeoJSON specification, back end implementation </w:t>
+        <w:t xml:space="preserve">Because these extensions are part of the </w:t>
+      </w:r>
+      <w:proofErr w:type="spellStart"/>
+      <w:r>
+        <w:rPr>
+          <w:bdr w:val="none" w:sz="0" w:space="0" w:color="auto" w:frame="1"/>
+        </w:rPr>
+        <w:t>GeoJSON</w:t>
+      </w:r>
+      <w:proofErr w:type="spellEnd"/>
+      <w:r>
+        <w:rPr>
+          <w:bdr w:val="none" w:sz="0" w:space="0" w:color="auto" w:frame="1"/>
+        </w:rPr>
+        <w:t xml:space="preserve"> specification, back end implementation </w:t>
       </w:r>
       <w:r>
         <w:rPr>
@@ -6415,7 +6514,21 @@
         <w:rPr>
           <w:bdr w:val="none" w:sz="0" w:space="0" w:color="auto" w:frame="1"/>
         </w:rPr>
-        <w:t xml:space="preserve"> add a specific tag to the GeoJson properties such</w:t>
+        <w:t xml:space="preserve"> add a specific tag to the </w:t>
+      </w:r>
+      <w:proofErr w:type="spellStart"/>
+      <w:r>
+        <w:rPr>
+          <w:bdr w:val="none" w:sz="0" w:space="0" w:color="auto" w:frame="1"/>
+        </w:rPr>
+        <w:t>GeoJson</w:t>
+      </w:r>
+      <w:proofErr w:type="spellEnd"/>
+      <w:r>
+        <w:rPr>
+          <w:bdr w:val="none" w:sz="0" w:space="0" w:color="auto" w:frame="1"/>
+        </w:rPr>
+        <w:t xml:space="preserve"> properties such</w:t>
       </w:r>
     </w:p>
     <w:p>
@@ -6441,11 +6554,16 @@
       <w:r>
         <w:t xml:space="preserve">              "</w:t>
       </w:r>
+      <w:proofErr w:type="spellStart"/>
       <w:r>
         <w:t>line</w:t>
       </w:r>
       <w:r>
-        <w:t>color": "#02B8FA",</w:t>
+        <w:t>color</w:t>
+      </w:r>
+      <w:proofErr w:type="spellEnd"/>
+      <w:r>
+        <w:t>": "#02B8FA",</w:t>
       </w:r>
     </w:p>
     <w:p>
@@ -6559,8 +6677,13 @@
           <w:numId w:val="16"/>
         </w:numPr>
       </w:pPr>
-      <w:r>
-        <w:t>GeoJSON is 2D by design. The Geofence MAY represent also 3D volumes such Cylinder, Box</w:t>
+      <w:proofErr w:type="spellStart"/>
+      <w:r>
+        <w:t>GeoJSON</w:t>
+      </w:r>
+      <w:proofErr w:type="spellEnd"/>
+      <w:r>
+        <w:t xml:space="preserve"> is 2D by design. The Geofence MAY represent also 3D volumes such Cylinder, Box</w:t>
       </w:r>
       <w:r>
         <w:t>,</w:t>
@@ -6586,7 +6709,15 @@
         <w:t>description</w:t>
       </w:r>
       <w:r>
-        <w:t xml:space="preserve"> body for a geofence represented as a circle geofence geometry in GeoJSON using a center point and a radius</w:t>
+        <w:t xml:space="preserve"> body for a geofence represented as a circle geofence geometry in </w:t>
+      </w:r>
+      <w:proofErr w:type="spellStart"/>
+      <w:r>
+        <w:t>GeoJSON</w:t>
+      </w:r>
+      <w:proofErr w:type="spellEnd"/>
+      <w:r>
+        <w:t xml:space="preserve"> using a center point and a radius</w:t>
       </w:r>
     </w:p>
     <w:p>
@@ -6682,7 +6813,15 @@
         <w:pStyle w:val="JSON"/>
       </w:pPr>
       <w:r>
-        <w:t xml:space="preserve">   "displayName": "DotVision Safe Zones",</w:t>
+        <w:t xml:space="preserve">   "</w:t>
+      </w:r>
+      <w:proofErr w:type="spellStart"/>
+      <w:r>
+        <w:t>displayName</w:t>
+      </w:r>
+      <w:proofErr w:type="spellEnd"/>
+      <w:r>
+        <w:t>": "DotVision Safe Zones",</w:t>
       </w:r>
     </w:p>
     <w:p>
@@ -6722,7 +6861,15 @@
         <w:pStyle w:val="JSON"/>
       </w:pPr>
       <w:r>
-        <w:t xml:space="preserve">     "igeometry": 0,</w:t>
+        <w:t xml:space="preserve">     "</w:t>
+      </w:r>
+      <w:proofErr w:type="spellStart"/>
+      <w:r>
+        <w:t>igeometry</w:t>
+      </w:r>
+      <w:proofErr w:type="spellEnd"/>
+      <w:r>
+        <w:t>": 0,</w:t>
       </w:r>
     </w:p>
     <w:p>
@@ -6784,7 +6931,15 @@
         <w:pStyle w:val="JSON"/>
       </w:pPr>
       <w:r>
-        <w:t xml:space="preserve">     "displayName": "Head</w:t>
+        <w:t xml:space="preserve">     "</w:t>
+      </w:r>
+      <w:proofErr w:type="spellStart"/>
+      <w:r>
+        <w:t>displayName</w:t>
+      </w:r>
+      <w:proofErr w:type="spellEnd"/>
+      <w:r>
+        <w:t>": "Head</w:t>
       </w:r>
       <w:r>
         <w:t>q</w:t>
@@ -6806,7 +6961,15 @@
         <w:pStyle w:val="JSON"/>
       </w:pPr>
       <w:r>
-        <w:t xml:space="preserve">     "ishape": 0</w:t>
+        <w:t xml:space="preserve">     "</w:t>
+      </w:r>
+      <w:proofErr w:type="spellStart"/>
+      <w:r>
+        <w:t>ishape</w:t>
+      </w:r>
+      <w:proofErr w:type="spellEnd"/>
+      <w:r>
+        <w:t>": 0</w:t>
       </w:r>
     </w:p>
     <w:p>
@@ -6830,7 +6993,15 @@
         <w:pStyle w:val="JSON"/>
       </w:pPr>
       <w:r>
-        <w:t xml:space="preserve">     "displayName": "Hawaii.",</w:t>
+        <w:t xml:space="preserve">     "</w:t>
+      </w:r>
+      <w:proofErr w:type="spellStart"/>
+      <w:r>
+        <w:t>displayName</w:t>
+      </w:r>
+      <w:proofErr w:type="spellEnd"/>
+      <w:r>
+        <w:t>": "Hawaii.",</w:t>
       </w:r>
     </w:p>
     <w:p>
@@ -6846,7 +7017,15 @@
         <w:pStyle w:val="JSON"/>
       </w:pPr>
       <w:r>
-        <w:t xml:space="preserve">     "ishape": 0</w:t>
+        <w:t xml:space="preserve">     "</w:t>
+      </w:r>
+      <w:proofErr w:type="spellStart"/>
+      <w:r>
+        <w:t>ishape</w:t>
+      </w:r>
+      <w:proofErr w:type="spellEnd"/>
+      <w:r>
+        <w:t>": 0</w:t>
       </w:r>
     </w:p>
     <w:p>
@@ -6887,7 +7066,15 @@
         <w:pStyle w:val="JSON"/>
       </w:pPr>
       <w:r>
-        <w:t xml:space="preserve">     "displayName": "Bad guy's alerts",</w:t>
+        <w:t xml:space="preserve">     "</w:t>
+      </w:r>
+      <w:proofErr w:type="spellStart"/>
+      <w:r>
+        <w:t>displayName</w:t>
+      </w:r>
+      <w:proofErr w:type="spellEnd"/>
+      <w:r>
+        <w:t>": "Bad guy's alerts",</w:t>
       </w:r>
     </w:p>
     <w:p>
@@ -6895,7 +7082,15 @@
         <w:pStyle w:val="JSON"/>
       </w:pPr>
       <w:r>
-        <w:t xml:space="preserve">     "relativeTo": [ "entering", "exiting", "inside", "outside", "above" ]</w:t>
+        <w:t xml:space="preserve">     "</w:t>
+      </w:r>
+      <w:proofErr w:type="spellStart"/>
+      <w:r>
+        <w:t>relativeTo</w:t>
+      </w:r>
+      <w:proofErr w:type="spellEnd"/>
+      <w:r>
+        <w:t>": [ "entering", "exiting", "inside", "outside", "above" ]</w:t>
       </w:r>
     </w:p>
     <w:p>
@@ -6943,7 +7138,15 @@
         <w:pStyle w:val="JSON"/>
       </w:pPr>
       <w:r>
-        <w:t xml:space="preserve">     "displayName": "Bad guy's filter",</w:t>
+        <w:t xml:space="preserve">     "</w:t>
+      </w:r>
+      <w:proofErr w:type="spellStart"/>
+      <w:r>
+        <w:t>displayName</w:t>
+      </w:r>
+      <w:proofErr w:type="spellEnd"/>
+      <w:r>
+        <w:t>": "Bad guy's filter",</w:t>
       </w:r>
     </w:p>
     <w:p>
@@ -6975,7 +7178,15 @@
         <w:pStyle w:val="JSON"/>
       </w:pPr>
       <w:r>
-        <w:t xml:space="preserve">       { "var": "Sample.Tags" },</w:t>
+        <w:t xml:space="preserve">       { "var": "</w:t>
+      </w:r>
+      <w:proofErr w:type="spellStart"/>
+      <w:r>
+        <w:t>Sample.Tags</w:t>
+      </w:r>
+      <w:proofErr w:type="spellEnd"/>
+      <w:r>
+        <w:t>" },</w:t>
       </w:r>
     </w:p>
     <w:p>
@@ -7079,7 +7290,15 @@
         <w:pStyle w:val="JSON"/>
       </w:pPr>
       <w:r>
-        <w:t xml:space="preserve">     "displayName": "Night",</w:t>
+        <w:t xml:space="preserve">     "</w:t>
+      </w:r>
+      <w:proofErr w:type="spellStart"/>
+      <w:r>
+        <w:t>displayName</w:t>
+      </w:r>
+      <w:proofErr w:type="spellEnd"/>
+      <w:r>
+        <w:t>": "Night",</w:t>
       </w:r>
     </w:p>
     <w:p>
@@ -7109,7 +7328,15 @@
         <w:pStyle w:val="JSON"/>
       </w:pPr>
       <w:r>
-        <w:t xml:space="preserve">     "validityPeriod": [</w:t>
+        <w:t xml:space="preserve">     "</w:t>
+      </w:r>
+      <w:proofErr w:type="spellStart"/>
+      <w:r>
+        <w:t>validityPeriod</w:t>
+      </w:r>
+      <w:proofErr w:type="spellEnd"/>
+      <w:r>
+        <w:t>": [</w:t>
       </w:r>
     </w:p>
     <w:p>
@@ -7125,7 +7352,15 @@
         <w:pStyle w:val="JSON"/>
       </w:pPr>
       <w:r>
-        <w:t xml:space="preserve">       "startTime": "2021-05-01T20:00:00Z",</w:t>
+        <w:t xml:space="preserve">       "</w:t>
+      </w:r>
+      <w:proofErr w:type="spellStart"/>
+      <w:r>
+        <w:t>startTime</w:t>
+      </w:r>
+      <w:proofErr w:type="spellEnd"/>
+      <w:r>
+        <w:t>": "2021-05-01T20:00:00Z",</w:t>
       </w:r>
     </w:p>
     <w:p>
@@ -7133,7 +7368,15 @@
         <w:pStyle w:val="JSON"/>
       </w:pPr>
       <w:r>
-        <w:t xml:space="preserve">       "endTime": "2021-05-02T08:00:00Z",</w:t>
+        <w:t xml:space="preserve">       "</w:t>
+      </w:r>
+      <w:proofErr w:type="spellStart"/>
+      <w:r>
+        <w:t>endTime</w:t>
+      </w:r>
+      <w:proofErr w:type="spellEnd"/>
+      <w:r>
+        <w:t>": "2021-05-02T08:00:00Z",</w:t>
       </w:r>
     </w:p>
     <w:p>
@@ -7144,7 +7387,15 @@
         <w:t xml:space="preserve">       </w:t>
       </w:r>
       <w:r>
-        <w:t>"recurrenceType": "Daily"</w:t>
+        <w:t>"</w:t>
+      </w:r>
+      <w:proofErr w:type="spellStart"/>
+      <w:r>
+        <w:t>recurrenceType</w:t>
+      </w:r>
+      <w:proofErr w:type="spellEnd"/>
+      <w:r>
+        <w:t>": "Daily"</w:t>
       </w:r>
     </w:p>
     <w:p>
@@ -7200,7 +7451,15 @@
         <w:pStyle w:val="JSON"/>
       </w:pPr>
       <w:r>
-        <w:t xml:space="preserve">     "displayName": "Safe zone",</w:t>
+        <w:t xml:space="preserve">     "</w:t>
+      </w:r>
+      <w:proofErr w:type="spellStart"/>
+      <w:r>
+        <w:t>displayName</w:t>
+      </w:r>
+      <w:proofErr w:type="spellEnd"/>
+      <w:r>
+        <w:t>": "Safe zone",</w:t>
       </w:r>
     </w:p>
     <w:p>
@@ -7216,7 +7475,15 @@
         <w:pStyle w:val="JSON"/>
       </w:pPr>
       <w:r>
-        <w:t xml:space="preserve">     "inodes": [ 0, 1 ],</w:t>
+        <w:t xml:space="preserve">     "</w:t>
+      </w:r>
+      <w:proofErr w:type="spellStart"/>
+      <w:r>
+        <w:t>inodes</w:t>
+      </w:r>
+      <w:proofErr w:type="spellEnd"/>
+      <w:r>
+        <w:t>": [ 0, 1 ],</w:t>
       </w:r>
     </w:p>
     <w:p>
@@ -7224,7 +7491,15 @@
         <w:pStyle w:val="JSON"/>
       </w:pPr>
       <w:r>
-        <w:t xml:space="preserve">     "ialerts": [ 0 ],</w:t>
+        <w:t xml:space="preserve">     "</w:t>
+      </w:r>
+      <w:proofErr w:type="spellStart"/>
+      <w:r>
+        <w:t>ialerts</w:t>
+      </w:r>
+      <w:proofErr w:type="spellEnd"/>
+      <w:r>
+        <w:t>": [ 0 ],</w:t>
       </w:r>
     </w:p>
     <w:p>
@@ -7234,11 +7509,16 @@
       <w:r>
         <w:t xml:space="preserve">     "pre-</w:t>
       </w:r>
+      <w:proofErr w:type="spellStart"/>
       <w:r>
         <w:t>i</w:t>
       </w:r>
       <w:r>
-        <w:t>modifiers": [ 0, 1 ]</w:t>
+        <w:t>modifiers</w:t>
+      </w:r>
+      <w:proofErr w:type="spellEnd"/>
+      <w:r>
+        <w:t>": [ 0, 1 ]</w:t>
       </w:r>
     </w:p>
     <w:p>
@@ -7320,13 +7600,29 @@
       <w:bookmarkStart w:id="6" w:name="_Toc71824665"/>
       <w:r>
         <w:lastRenderedPageBreak/>
-        <w:t>Structure of JSGeofencing objects</w:t>
+        <w:t xml:space="preserve">Structure of </w:t>
+      </w:r>
+      <w:proofErr w:type="spellStart"/>
+      <w:r>
+        <w:t>JSGeofencing</w:t>
+      </w:r>
+      <w:proofErr w:type="spellEnd"/>
+      <w:r>
+        <w:t xml:space="preserve"> objects</w:t>
       </w:r>
       <w:bookmarkEnd w:id="6"/>
     </w:p>
     <w:p>
       <w:r>
-        <w:t xml:space="preserve">A JSGeofencing object is a JSON object, which MUST be valid I-JSON (a stricter subset of JSON), as specified in </w:t>
+        <w:t xml:space="preserve">A </w:t>
+      </w:r>
+      <w:proofErr w:type="spellStart"/>
+      <w:r>
+        <w:t>JSGeofencing</w:t>
+      </w:r>
+      <w:proofErr w:type="spellEnd"/>
+      <w:r>
+        <w:t xml:space="preserve"> object is a JSON object, which MUST be valid I-JSON (a stricter subset of JSON), as specified in </w:t>
       </w:r>
       <w:r>
         <w:t> </w:t>
@@ -7407,10 +7703,12 @@
         <w:pStyle w:val="Titre3"/>
       </w:pPr>
       <w:bookmarkStart w:id="9" w:name="_Toc71824668"/>
+      <w:proofErr w:type="spellStart"/>
       <w:r>
         <w:t>UTCDate</w:t>
       </w:r>
       <w:bookmarkEnd w:id="9"/>
+      <w:proofErr w:type="spellEnd"/>
     </w:p>
     <w:p>
       <w:r>
@@ -7443,14 +7741,40 @@
         <w:pStyle w:val="Titre3"/>
       </w:pPr>
       <w:bookmarkStart w:id="10" w:name="_Toc71824669"/>
+      <w:proofErr w:type="spellStart"/>
       <w:r>
         <w:t>LocalDate</w:t>
       </w:r>
       <w:bookmarkEnd w:id="10"/>
-    </w:p>
-    <w:p>
-      <w:r>
-        <w:t>This is a date-time string with no time-zone/offset information. It is otherwise in the same format as UTCDate: YYYY-MM-DDTHH:MM:SS. The time-zone to associate the LocalDate with comes from an associated property, or if no time-zone is associated it defines floating time. Floating date-times are not tied to any specific time-zone. Instead, they occur in every timezone at the same wall-clock time (as opposed to the same instant point in time).</w:t>
+      <w:proofErr w:type="spellEnd"/>
+    </w:p>
+    <w:p>
+      <w:r>
+        <w:t xml:space="preserve">This is a date-time string with no time-zone/offset information. It is otherwise in the same format as </w:t>
+      </w:r>
+      <w:proofErr w:type="spellStart"/>
+      <w:r>
+        <w:t>UTCDate</w:t>
+      </w:r>
+      <w:proofErr w:type="spellEnd"/>
+      <w:r>
+        <w:t xml:space="preserve">: YYYY-MM-DDTHH:MM:SS. The time-zone to associate the </w:t>
+      </w:r>
+      <w:proofErr w:type="spellStart"/>
+      <w:r>
+        <w:t>LocalDate</w:t>
+      </w:r>
+      <w:proofErr w:type="spellEnd"/>
+      <w:r>
+        <w:t xml:space="preserve"> with comes from an associated property, or if no time-zone is associated it defines floating time. Floating date-times are not tied to any specific time-zone. Instead, they occur in every </w:t>
+      </w:r>
+      <w:proofErr w:type="spellStart"/>
+      <w:r>
+        <w:t>timezone</w:t>
+      </w:r>
+      <w:proofErr w:type="spellEnd"/>
+      <w:r>
+        <w:t xml:space="preserve"> at the same wall-clock time (as opposed to the same instant point in time).</w:t>
       </w:r>
     </w:p>
     <w:p>
@@ -7483,7 +7807,21 @@
         <w:rPr>
           <w:lang w:val="fr-FR"/>
         </w:rPr>
-        <w:t>dur-secfrac = "." 1*DIGIT</w:t>
+        <w:t>dur-</w:t>
+      </w:r>
+      <w:proofErr w:type="spellStart"/>
+      <w:r>
+        <w:rPr>
+          <w:lang w:val="fr-FR"/>
+        </w:rPr>
+        <w:t>secfrac</w:t>
+      </w:r>
+      <w:proofErr w:type="spellEnd"/>
+      <w:r>
+        <w:rPr>
+          <w:lang w:val="fr-FR"/>
+        </w:rPr>
+        <w:t xml:space="preserve"> = "." 1*DIGIT</w:t>
       </w:r>
     </w:p>
     <w:p>
@@ -7497,7 +7835,21 @@
         <w:rPr>
           <w:lang w:val="fr-FR"/>
         </w:rPr>
-        <w:t xml:space="preserve">    dur-second  = 1*DIGIT [dur-secfrac] "S"</w:t>
+        <w:t xml:space="preserve">    dur-second  = 1*DIGIT [dur-</w:t>
+      </w:r>
+      <w:proofErr w:type="spellStart"/>
+      <w:r>
+        <w:rPr>
+          <w:lang w:val="fr-FR"/>
+        </w:rPr>
+        <w:t>secfrac</w:t>
+      </w:r>
+      <w:proofErr w:type="spellEnd"/>
+      <w:r>
+        <w:rPr>
+          <w:lang w:val="fr-FR"/>
+        </w:rPr>
+        <w:t>] "S"</w:t>
       </w:r>
     </w:p>
     <w:p>
@@ -7525,7 +7877,21 @@
         <w:rPr>
           <w:lang w:val="fr-FR"/>
         </w:rPr>
-        <w:t xml:space="preserve">    dur-hour    = 1*DIGIT "H" [dur-minute]</w:t>
+        <w:t xml:space="preserve">    dur-</w:t>
+      </w:r>
+      <w:proofErr w:type="spellStart"/>
+      <w:r>
+        <w:rPr>
+          <w:lang w:val="fr-FR"/>
+        </w:rPr>
+        <w:t>hour</w:t>
+      </w:r>
+      <w:proofErr w:type="spellEnd"/>
+      <w:r>
+        <w:rPr>
+          <w:lang w:val="fr-FR"/>
+        </w:rPr>
+        <w:t xml:space="preserve">    = 1*DIGIT "H" [dur-minute]</w:t>
       </w:r>
     </w:p>
     <w:p>
@@ -7539,7 +7905,21 @@
         <w:rPr>
           <w:lang w:val="fr-FR"/>
         </w:rPr>
-        <w:t xml:space="preserve">    dur-time    = "T" (dur-hour / dur-minute / dur-second)</w:t>
+        <w:t xml:space="preserve">    dur-time    = "T" (dur-</w:t>
+      </w:r>
+      <w:proofErr w:type="spellStart"/>
+      <w:r>
+        <w:rPr>
+          <w:lang w:val="fr-FR"/>
+        </w:rPr>
+        <w:t>hour</w:t>
+      </w:r>
+      <w:proofErr w:type="spellEnd"/>
+      <w:r>
+        <w:rPr>
+          <w:lang w:val="fr-FR"/>
+        </w:rPr>
+        <w:t xml:space="preserve"> / dur-minute / dur-second)</w:t>
       </w:r>
     </w:p>
     <w:p>
@@ -7553,7 +7933,21 @@
         <w:rPr>
           <w:lang w:val="fr-FR"/>
         </w:rPr>
-        <w:t xml:space="preserve">    dur-day     = 1*DIGIT "D"</w:t>
+        <w:t xml:space="preserve">    dur-</w:t>
+      </w:r>
+      <w:proofErr w:type="spellStart"/>
+      <w:r>
+        <w:rPr>
+          <w:lang w:val="fr-FR"/>
+        </w:rPr>
+        <w:t>day</w:t>
+      </w:r>
+      <w:proofErr w:type="spellEnd"/>
+      <w:r>
+        <w:rPr>
+          <w:lang w:val="fr-FR"/>
+        </w:rPr>
+        <w:t xml:space="preserve">     = 1*DIGIT "D"</w:t>
       </w:r>
     </w:p>
     <w:p>
@@ -7567,7 +7961,21 @@
         <w:rPr>
           <w:lang w:val="fr-FR"/>
         </w:rPr>
-        <w:t xml:space="preserve">    duration    = "P" (dur-day [dur-time] / dur-time)</w:t>
+        <w:t xml:space="preserve">    duration    = "P" (dur-</w:t>
+      </w:r>
+      <w:proofErr w:type="spellStart"/>
+      <w:r>
+        <w:rPr>
+          <w:lang w:val="fr-FR"/>
+        </w:rPr>
+        <w:t>day</w:t>
+      </w:r>
+      <w:proofErr w:type="spellEnd"/>
+      <w:r>
+        <w:rPr>
+          <w:lang w:val="fr-FR"/>
+        </w:rPr>
+        <w:t xml:space="preserve"> [dur-time] / dur-time)</w:t>
       </w:r>
     </w:p>
     <w:p>
@@ -7593,8 +8001,17 @@
     </w:p>
     <w:p>
       <w:r>
-        <w:t>Some string properties in models are meant for display and, therefore, support localization. JSGeofencing models use JSON-LD's string internationalization support for localization. Each localizable property (e.g. </w:t>
-      </w:r>
+        <w:t xml:space="preserve">Some string properties in models are meant for display and, therefore, support localization. </w:t>
+      </w:r>
+      <w:proofErr w:type="spellStart"/>
+      <w:r>
+        <w:t>JSGeofencing</w:t>
+      </w:r>
+      <w:proofErr w:type="spellEnd"/>
+      <w:r>
+        <w:t xml:space="preserve"> models use JSON-LD's string internationalization support for localization. Each localizable property (e.g. </w:t>
+      </w:r>
+      <w:proofErr w:type="spellStart"/>
       <w:r>
         <w:rPr>
           <w:rStyle w:val="CodeHTML"/>
@@ -7602,6 +8019,7 @@
         </w:rPr>
         <w:t>displayName</w:t>
       </w:r>
+      <w:proofErr w:type="spellEnd"/>
       <w:r>
         <w:t> and </w:t>
       </w:r>
@@ -7649,8 +8067,13 @@
       <w:r>
         <w:t xml:space="preserve"> provides a list of language tags. The default language for </w:t>
       </w:r>
-      <w:r>
-        <w:t xml:space="preserve">JSGeofencing </w:t>
+      <w:proofErr w:type="spellStart"/>
+      <w:r>
+        <w:t>JSGeofencing</w:t>
+      </w:r>
+      <w:proofErr w:type="spellEnd"/>
+      <w:r>
+        <w:t xml:space="preserve"> </w:t>
       </w:r>
       <w:r>
         <w:t>documents is English.</w:t>
@@ -7674,7 +8097,15 @@
     </w:p>
     <w:p>
       <w:r>
-        <w:t>The core of JSGeofencing is a JSON object that describe the structure and composition of a geofencing scene. The Top-level element of this object are :</w:t>
+        <w:t xml:space="preserve">The core of </w:t>
+      </w:r>
+      <w:proofErr w:type="spellStart"/>
+      <w:r>
+        <w:t>JSGeofencing</w:t>
+      </w:r>
+      <w:proofErr w:type="spellEnd"/>
+      <w:r>
+        <w:t xml:space="preserve"> is a JSON object that describe the structure and composition of a geofencing scene. The Top-level element of this object are :</w:t>
       </w:r>
     </w:p>
     <w:p>
@@ -7772,11 +8203,16 @@
       </w:pPr>
       <w:bookmarkStart w:id="14" w:name="_Toc71824673"/>
       <w:r>
-        <w:t>Common JS</w:t>
+        <w:t xml:space="preserve">Common </w:t>
+      </w:r>
+      <w:proofErr w:type="spellStart"/>
+      <w:r>
+        <w:t>JS</w:t>
       </w:r>
       <w:r>
         <w:t>Geofencing</w:t>
       </w:r>
+      <w:proofErr w:type="spellEnd"/>
       <w:r>
         <w:t xml:space="preserve"> properties</w:t>
       </w:r>
@@ -7784,7 +8220,23 @@
     </w:p>
     <w:p>
       <w:r>
-        <w:t>This section describes the properties that are common to the various JSGeofencing object types. Specific JSGeofencing object types may only support a subset of these properties.</w:t>
+        <w:t xml:space="preserve">This section describes the properties that are common to the various </w:t>
+      </w:r>
+      <w:proofErr w:type="spellStart"/>
+      <w:r>
+        <w:t>JSGeofencing</w:t>
+      </w:r>
+      <w:proofErr w:type="spellEnd"/>
+      <w:r>
+        <w:t xml:space="preserve"> object types. Specific </w:t>
+      </w:r>
+      <w:proofErr w:type="spellStart"/>
+      <w:r>
+        <w:t>JSGeofencing</w:t>
+      </w:r>
+      <w:proofErr w:type="spellEnd"/>
+      <w:r>
+        <w:t xml:space="preserve"> object types may only support a subset of these properties.</w:t>
       </w:r>
     </w:p>
     <w:p>
@@ -7800,8 +8252,13 @@
     </w:p>
     <w:p>
       <w:r>
-        <w:t>Type : boolean</w:t>
-      </w:r>
+        <w:t xml:space="preserve">Type : </w:t>
+      </w:r>
+      <w:proofErr w:type="spellStart"/>
+      <w:r>
+        <w:t>boolean</w:t>
+      </w:r>
+      <w:proofErr w:type="spellEnd"/>
     </w:p>
     <w:p>
       <w:r>
@@ -7839,8 +8296,13 @@
     </w:p>
     <w:p>
       <w:r>
-        <w:t>Type : boolean</w:t>
-      </w:r>
+        <w:t xml:space="preserve">Type : </w:t>
+      </w:r>
+      <w:proofErr w:type="spellStart"/>
+      <w:r>
+        <w:t>boolean</w:t>
+      </w:r>
+      <w:proofErr w:type="spellEnd"/>
     </w:p>
     <w:p>
       <w:r>
@@ -7871,10 +8333,12 @@
         <w:pStyle w:val="Titre3"/>
       </w:pPr>
       <w:bookmarkStart w:id="17" w:name="_Toc71824676"/>
+      <w:proofErr w:type="spellStart"/>
       <w:r>
         <w:t>displayName</w:t>
       </w:r>
       <w:bookmarkEnd w:id="17"/>
+      <w:proofErr w:type="spellEnd"/>
     </w:p>
     <w:p>
       <w:r>
@@ -7982,12 +8446,17 @@
       </w:pPr>
       <w:bookmarkStart w:id="20" w:name="_Toc71824679"/>
       <w:r>
-        <w:t>pre-i</w:t>
+        <w:t>pre-</w:t>
+      </w:r>
+      <w:proofErr w:type="spellStart"/>
+      <w:r>
+        <w:t>i</w:t>
       </w:r>
       <w:r>
         <w:t>modifiers</w:t>
       </w:r>
       <w:bookmarkEnd w:id="20"/>
+      <w:proofErr w:type="spellEnd"/>
     </w:p>
     <w:p>
       <w:r>
@@ -8040,9 +8509,14 @@
       </w:pPr>
       <w:bookmarkStart w:id="21" w:name="_Toc71824680"/>
       <w:r>
-        <w:t>post-imodifiers</w:t>
+        <w:t>post-</w:t>
+      </w:r>
+      <w:proofErr w:type="spellStart"/>
+      <w:r>
+        <w:t>imodifiers</w:t>
       </w:r>
       <w:bookmarkEnd w:id="21"/>
+      <w:proofErr w:type="spellEnd"/>
     </w:p>
     <w:p>
       <w:r>
@@ -8210,8 +8684,13 @@
       <w:r>
         <w:t xml:space="preserve"> </w:t>
       </w:r>
-      <w:r>
-        <w:t>JSGeofencing objects, even if they are of different type. </w:t>
+      <w:proofErr w:type="spellStart"/>
+      <w:r>
+        <w:t>JSGeofencing</w:t>
+      </w:r>
+      <w:proofErr w:type="spellEnd"/>
+      <w:r>
+        <w:t xml:space="preserve"> objects, even if they are of different type. </w:t>
       </w:r>
       <w:hyperlink r:id="rId18" w:history="1">
         <w:r>
@@ -8444,10 +8923,12 @@
         <w:pStyle w:val="Titre2"/>
       </w:pPr>
       <w:bookmarkStart w:id="33" w:name="_Toc71824691"/>
+      <w:proofErr w:type="spellStart"/>
       <w:r>
         <w:t>iroots</w:t>
       </w:r>
       <w:bookmarkEnd w:id="33"/>
+      <w:proofErr w:type="spellEnd"/>
     </w:p>
     <w:p>
       <w:r>
@@ -8626,7 +9107,23 @@
         <w:t xml:space="preserve">underlying </w:t>
       </w:r>
       <w:r>
-        <w:t xml:space="preserve">geometry of type Point, MultiPoint, LineString, MultiLineString </w:t>
+        <w:t xml:space="preserve">geometry of type Point, MultiPoint, </w:t>
+      </w:r>
+      <w:proofErr w:type="spellStart"/>
+      <w:r>
+        <w:t>LineString</w:t>
+      </w:r>
+      <w:proofErr w:type="spellEnd"/>
+      <w:r>
+        <w:t xml:space="preserve">, </w:t>
+      </w:r>
+      <w:proofErr w:type="spellStart"/>
+      <w:r>
+        <w:t>MultiLineString</w:t>
+      </w:r>
+      <w:proofErr w:type="spellEnd"/>
+      <w:r>
+        <w:t xml:space="preserve"> </w:t>
       </w:r>
       <w:r>
         <w:rPr>
@@ -8658,6 +9155,7 @@
       <w:r>
         <w:t xml:space="preserve">olygon and </w:t>
       </w:r>
+      <w:proofErr w:type="spellStart"/>
       <w:r>
         <w:t>M</w:t>
       </w:r>
@@ -8668,7 +9166,11 @@
         <w:t>P</w:t>
       </w:r>
       <w:r>
-        <w:t xml:space="preserve">olygon type does </w:t>
+        <w:t>olygon</w:t>
+      </w:r>
+      <w:proofErr w:type="spellEnd"/>
+      <w:r>
+        <w:t xml:space="preserve"> type does </w:t>
       </w:r>
       <w:r>
         <w:rPr>
@@ -9064,8 +9566,13 @@
       <w:r>
         <w:t xml:space="preserve"> </w:t>
       </w:r>
-      <w:r>
-        <w:t>JSGeofencing objects, even if they are of different type. </w:t>
+      <w:proofErr w:type="spellStart"/>
+      <w:r>
+        <w:t>JSGeofencing</w:t>
+      </w:r>
+      <w:proofErr w:type="spellEnd"/>
+      <w:r>
+        <w:t xml:space="preserve"> objects, even if they are of different type. </w:t>
       </w:r>
       <w:hyperlink r:id="rId19" w:history="1">
         <w:r>
@@ -9095,7 +9602,27 @@
           <w:i/>
           <w:iCs/>
         </w:rPr>
-        <w:t>Note : this node id is may used as cache key to uniquely identify a logic pair of asset state within this geofencing item.</w:t>
+        <w:t xml:space="preserve">Note : this node id is may </w:t>
+      </w:r>
+      <w:proofErr w:type="spellStart"/>
+      <w:r>
+        <w:rPr>
+          <w:b/>
+          <w:bCs/>
+          <w:i/>
+          <w:iCs/>
+        </w:rPr>
+        <w:t>used</w:t>
+      </w:r>
+      <w:proofErr w:type="spellEnd"/>
+      <w:r>
+        <w:rPr>
+          <w:b/>
+          <w:bCs/>
+          <w:i/>
+          <w:iCs/>
+        </w:rPr>
+        <w:t xml:space="preserve"> as cache key to uniquely identify a logic pair of asset state within this geofencing item.</w:t>
       </w:r>
     </w:p>
     <w:p>
@@ -9103,10 +9630,12 @@
         <w:pStyle w:val="Titre3"/>
       </w:pPr>
       <w:bookmarkStart w:id="43" w:name="_Toc71824701"/>
+      <w:proofErr w:type="spellStart"/>
       <w:r>
         <w:t>iprimitive</w:t>
       </w:r>
       <w:bookmarkEnd w:id="43"/>
+      <w:proofErr w:type="spellEnd"/>
     </w:p>
     <w:p>
       <w:r>
@@ -9126,10 +9655,12 @@
         <w:pStyle w:val="Titre3"/>
       </w:pPr>
       <w:bookmarkStart w:id="44" w:name="_Toc71824702"/>
+      <w:proofErr w:type="spellStart"/>
       <w:r>
         <w:t>ishape</w:t>
       </w:r>
       <w:bookmarkEnd w:id="44"/>
+      <w:proofErr w:type="spellEnd"/>
     </w:p>
     <w:p>
       <w:r>
@@ -9467,10 +9998,12 @@
         <w:pStyle w:val="Titre3"/>
       </w:pPr>
       <w:bookmarkStart w:id="51" w:name="_Toc71824709"/>
+      <w:proofErr w:type="spellStart"/>
       <w:r>
         <w:t>relativeTo</w:t>
       </w:r>
       <w:bookmarkEnd w:id="51"/>
+      <w:proofErr w:type="spellEnd"/>
     </w:p>
     <w:p>
       <w:r>
@@ -9680,8 +10213,13 @@
             <w:pPr>
               <w:cnfStyle w:val="100000000000" w:firstRow="1" w:lastRow="0" w:firstColumn="0" w:lastColumn="0" w:oddVBand="0" w:evenVBand="0" w:oddHBand="0" w:evenHBand="0" w:firstRowFirstColumn="0" w:firstRowLastColumn="0" w:lastRowFirstColumn="0" w:lastRowLastColumn="0"/>
             </w:pPr>
-            <w:r>
-              <w:t>JSGeofencing Severity</w:t>
+            <w:proofErr w:type="spellStart"/>
+            <w:r>
+              <w:t>JSGeofencing</w:t>
+            </w:r>
+            <w:proofErr w:type="spellEnd"/>
+            <w:r>
+              <w:t xml:space="preserve"> Severity</w:t>
             </w:r>
           </w:p>
         </w:tc>
@@ -9909,8 +10447,13 @@
       </w:r>
     </w:p>
     <w:p>
-      <w:r>
-        <w:t>JSGeofencing object are extensible using the concept of modifier. A modifier is an object which when applied to another object change his properties and/or behavior.</w:t>
+      <w:proofErr w:type="spellStart"/>
+      <w:r>
+        <w:t>JSGeofencing</w:t>
+      </w:r>
+      <w:proofErr w:type="spellEnd"/>
+      <w:r>
+        <w:t xml:space="preserve"> object are extensible using the concept of modifier. A modifier is an object which when applied to another object change his properties and/or behavior.</w:t>
       </w:r>
       <w:r>
         <w:t xml:space="preserve"> Along this definition, modifiers are mainly use as pre or post filter to </w:t>
@@ -9926,7 +10469,15 @@
     </w:p>
     <w:p>
       <w:r>
-        <w:t xml:space="preserve">Every JSGeofencing object </w:t>
+        <w:t xml:space="preserve">Every </w:t>
+      </w:r>
+      <w:proofErr w:type="spellStart"/>
+      <w:r>
+        <w:t>JSGeofencing</w:t>
+      </w:r>
+      <w:proofErr w:type="spellEnd"/>
+      <w:r>
+        <w:t xml:space="preserve"> object </w:t>
       </w:r>
       <w:r>
         <w:rPr>
@@ -10184,16 +10735,29 @@
         <w:pStyle w:val="Titre5"/>
       </w:pPr>
       <w:r>
-        <w:t>expiration</w:t>
+        <w:t>expir</w:t>
+      </w:r>
+      <w:r>
+        <w:t>e</w:t>
       </w:r>
     </w:p>
     <w:p>
       <w:r>
         <w:t xml:space="preserve">Type : </w:t>
       </w:r>
-      <w:r>
-        <w:t>Expiration</w:t>
-      </w:r>
+      <w:proofErr w:type="spellStart"/>
+      <w:r>
+        <w:t>UTCDate</w:t>
+      </w:r>
+      <w:proofErr w:type="spellEnd"/>
+      <w:r>
+        <w:t xml:space="preserve"> | </w:t>
+      </w:r>
+      <w:proofErr w:type="spellStart"/>
+      <w:r>
+        <w:t>LocalDate</w:t>
+      </w:r>
+      <w:proofErr w:type="spellEnd"/>
     </w:p>
     <w:p>
       <w:r>
@@ -10205,13 +10769,7 @@
     </w:p>
     <w:p>
       <w:r>
-        <w:t xml:space="preserve">The absolute </w:t>
-      </w:r>
-      <w:r>
-        <w:t xml:space="preserve">or related </w:t>
-      </w:r>
-      <w:r>
-        <w:t>expiratio</w:t>
+        <w:t>The absolute expiratio</w:t>
       </w:r>
       <w:r>
         <w:t>n</w:t>
@@ -10226,74 +10784,20 @@
       </w:r>
     </w:p>
     <w:p>
-      <w:r>
-        <w:t xml:space="preserve">An </w:t>
-      </w:r>
-      <w:r>
-        <w:t>Expiration</w:t>
-      </w:r>
-      <w:r>
-        <w:t xml:space="preserve"> object has the following properties</w:t>
-      </w:r>
-    </w:p>
-    <w:p>
-      <w:pPr>
-        <w:pStyle w:val="Paragraphedeliste"/>
-        <w:numPr>
-          <w:ilvl w:val="0"/>
-          <w:numId w:val="33"/>
-        </w:numPr>
-        <w:rPr>
-          <w:rStyle w:val="JSONCar"/>
-          <w:rFonts w:eastAsiaTheme="minorHAnsi"/>
-        </w:rPr>
-      </w:pPr>
-      <w:r>
-        <w:t>absolute?</w:t>
-      </w:r>
-      <w:r>
-        <w:t xml:space="preserve"> </w:t>
-      </w:r>
-      <w:r>
-        <w:t>:</w:t>
-      </w:r>
-      <w:r>
-        <w:t xml:space="preserve"> </w:t>
-      </w:r>
-      <w:r>
-        <w:t>UTCDate | LocalDate</w:t>
-      </w:r>
-    </w:p>
-    <w:p>
-      <w:pPr>
-        <w:pStyle w:val="Paragraphedeliste"/>
-        <w:numPr>
-          <w:ilvl w:val="0"/>
-          <w:numId w:val="33"/>
-        </w:numPr>
-      </w:pPr>
-      <w:r>
-        <w:t>sliding?</w:t>
-      </w:r>
-      <w:r>
-        <w:t xml:space="preserve"> : Duration</w:t>
-      </w:r>
-    </w:p>
-    <w:p>
       <w:pPr>
         <w:pStyle w:val="Titre5"/>
       </w:pPr>
+      <w:proofErr w:type="spellStart"/>
       <w:r>
         <w:t>v</w:t>
       </w:r>
       <w:r>
         <w:t>alidityPeriod</w:t>
       </w:r>
-    </w:p>
-    <w:p>
-      <w:r>
-        <w:t>Define the validity periods of the underlying node.</w:t>
-      </w:r>
+      <w:r>
+        <w:t>s</w:t>
+      </w:r>
+      <w:proofErr w:type="spellEnd"/>
     </w:p>
     <w:p>
       <w:r>
@@ -10316,7 +10820,13 @@
     </w:p>
     <w:p>
       <w:r>
-        <w:t xml:space="preserve">An </w:t>
+        <w:t>Define the validity periods of the underlying node</w:t>
+      </w:r>
+      <w:r>
+        <w:t xml:space="preserve">. </w:t>
+      </w:r>
+      <w:r>
+        <w:t xml:space="preserve">A </w:t>
       </w:r>
       <w:r>
         <w:t>Period</w:t>
@@ -10333,12 +10843,19 @@
           <w:numId w:val="24"/>
         </w:numPr>
       </w:pPr>
+      <w:proofErr w:type="spellStart"/>
       <w:r>
         <w:t>startTime</w:t>
       </w:r>
-      <w:r>
-        <w:t>: UTCDate</w:t>
-      </w:r>
+      <w:proofErr w:type="spellEnd"/>
+      <w:r>
+        <w:t xml:space="preserve">: </w:t>
+      </w:r>
+      <w:proofErr w:type="spellStart"/>
+      <w:r>
+        <w:t>UTCDate</w:t>
+      </w:r>
+      <w:proofErr w:type="spellEnd"/>
       <w:r>
         <w:t xml:space="preserve"> </w:t>
       </w:r>
@@ -10348,9 +10865,11 @@
       <w:r>
         <w:t xml:space="preserve"> </w:t>
       </w:r>
+      <w:proofErr w:type="spellStart"/>
       <w:r>
         <w:t>LocalDate</w:t>
       </w:r>
+      <w:proofErr w:type="spellEnd"/>
     </w:p>
     <w:p>
       <w:pPr>
@@ -10360,15 +10879,22 @@
           <w:numId w:val="24"/>
         </w:numPr>
       </w:pPr>
+      <w:proofErr w:type="spellStart"/>
       <w:r>
         <w:t>end</w:t>
       </w:r>
       <w:r>
         <w:t>Time</w:t>
       </w:r>
-      <w:r>
-        <w:t>: UTCDate</w:t>
-      </w:r>
+      <w:proofErr w:type="spellEnd"/>
+      <w:r>
+        <w:t xml:space="preserve">: </w:t>
+      </w:r>
+      <w:proofErr w:type="spellStart"/>
+      <w:r>
+        <w:t>UTCDate</w:t>
+      </w:r>
+      <w:proofErr w:type="spellEnd"/>
       <w:r>
         <w:t xml:space="preserve"> </w:t>
       </w:r>
@@ -10378,9 +10904,11 @@
       <w:r>
         <w:t xml:space="preserve"> </w:t>
       </w:r>
+      <w:proofErr w:type="spellStart"/>
       <w:r>
         <w:t>LocalDate</w:t>
       </w:r>
+      <w:proofErr w:type="spellEnd"/>
     </w:p>
     <w:p>
       <w:pPr>
@@ -10391,10 +10919,16 @@
         </w:numPr>
       </w:pPr>
       <w:r>
-        <w:t>recurrenceType</w:t>
-      </w:r>
-      <w:r>
-        <w:t>: String This MUST be one of the following values:</w:t>
+        <w:t>recurrence</w:t>
+      </w:r>
+      <w:r>
+        <w:t>: String</w:t>
+      </w:r>
+      <w:r>
+        <w:t xml:space="preserve">. </w:t>
+      </w:r>
+      <w:r>
+        <w:t>MUST be one of the following values:</w:t>
       </w:r>
     </w:p>
     <w:p>
@@ -10406,7 +10940,7 @@
         </w:numPr>
       </w:pPr>
       <w:r>
-        <w:t>year</w:t>
+        <w:t>week</w:t>
       </w:r>
     </w:p>
     <w:p>
@@ -10418,7 +10952,10 @@
         </w:numPr>
       </w:pPr>
       <w:r>
-        <w:t>month</w:t>
+        <w:t>da</w:t>
+      </w:r>
+      <w:r>
+        <w:t>y</w:t>
       </w:r>
     </w:p>
     <w:p>
@@ -10430,133 +10967,48 @@
         </w:numPr>
       </w:pPr>
       <w:r>
-        <w:t>week</w:t>
-      </w:r>
-    </w:p>
-    <w:p>
-      <w:pPr>
-        <w:pStyle w:val="Paragraphedeliste"/>
-        <w:numPr>
-          <w:ilvl w:val="1"/>
-          <w:numId w:val="24"/>
-        </w:numPr>
-      </w:pPr>
-      <w:r>
-        <w:t>da</w:t>
-      </w:r>
-      <w:r>
-        <w:t>y</w:t>
-      </w:r>
-    </w:p>
-    <w:p>
-      <w:pPr>
-        <w:pStyle w:val="Paragraphedeliste"/>
-        <w:numPr>
-          <w:ilvl w:val="1"/>
-          <w:numId w:val="24"/>
-        </w:numPr>
-      </w:pPr>
-      <w:r>
         <w:t>hour</w:t>
       </w:r>
     </w:p>
     <w:p>
       <w:pPr>
-        <w:pStyle w:val="Paragraphedeliste"/>
-        <w:numPr>
-          <w:ilvl w:val="1"/>
-          <w:numId w:val="24"/>
-        </w:numPr>
-      </w:pPr>
-      <w:r>
-        <w:t>minute</w:t>
-      </w:r>
-    </w:p>
-    <w:p>
-      <w:pPr>
-        <w:pStyle w:val="Paragraphedeliste"/>
-        <w:numPr>
-          <w:ilvl w:val="1"/>
-          <w:numId w:val="24"/>
-        </w:numPr>
-      </w:pPr>
-      <w:r>
-        <w:t>second</w:t>
-      </w:r>
-    </w:p>
-    <w:p>
-      <w:pPr>
-        <w:pStyle w:val="Paragraphedeliste"/>
-        <w:numPr>
-          <w:ilvl w:val="0"/>
-          <w:numId w:val="24"/>
-        </w:numPr>
-      </w:pPr>
+        <w:pStyle w:val="Titre5"/>
+      </w:pPr>
+      <w:r>
+        <w:t>count</w:t>
+      </w:r>
+    </w:p>
+    <w:p>
+      <w:r>
+        <w:t xml:space="preserve">Type : </w:t>
+      </w:r>
+      <w:r>
+        <w:t>int</w:t>
+      </w:r>
+    </w:p>
+    <w:p>
+      <w:r>
+        <w:t>Required : No</w:t>
+      </w:r>
+    </w:p>
+    <w:p>
+      <w:r>
+        <w:t>Default : 0</w:t>
+      </w:r>
+    </w:p>
+    <w:p>
+      <w:r>
+        <w:t>The number of time the recurrence repeat.</w:t>
+      </w:r>
+    </w:p>
+    <w:p/>
+    <w:p>
+      <w:pPr>
+        <w:pStyle w:val="Titre3"/>
+      </w:pPr>
+      <w:bookmarkStart w:id="62" w:name="_Toc71824720"/>
       <w:r>
         <w:lastRenderedPageBreak/>
-        <w:t>pattern</w:t>
-      </w:r>
-      <w:r>
-        <w:t>:</w:t>
-      </w:r>
-      <w:r>
-        <w:t xml:space="preserve"> </w:t>
-      </w:r>
-      <w:r>
-        <w:t>bool[]</w:t>
-      </w:r>
-      <w:r>
-        <w:t>(optional)</w:t>
-      </w:r>
-      <w:r>
-        <w:t>,</w:t>
-      </w:r>
-      <w:r>
-        <w:t xml:space="preserve"> pattern repeated over recurrence</w:t>
-      </w:r>
-      <w:r>
-        <w:t xml:space="preserve">. </w:t>
-      </w:r>
-      <w:r>
-        <w:t xml:space="preserve">underlying formula is : </w:t>
-      </w:r>
-    </w:p>
-    <w:p>
-      <w:pPr>
-        <w:ind w:left="360"/>
-      </w:pPr>
-      <w:r>
-        <w:rPr>
-          <w:rStyle w:val="JSONCar"/>
-          <w:rFonts w:eastAsiaTheme="minorHAnsi"/>
-        </w:rPr>
-        <w:t>validity = Pattern[occurenceIndex%Pattern.Length]</w:t>
-      </w:r>
-    </w:p>
-    <w:p>
-      <w:pPr>
-        <w:pStyle w:val="Paragraphedeliste"/>
-        <w:numPr>
-          <w:ilvl w:val="0"/>
-          <w:numId w:val="24"/>
-        </w:numPr>
-      </w:pPr>
-      <w:r>
-        <w:t>count: Number(optional)</w:t>
-      </w:r>
-      <w:r>
-        <w:t xml:space="preserve">. </w:t>
-      </w:r>
-      <w:r>
-        <w:t>This MUST NOT be included if an until property is specified.</w:t>
-      </w:r>
-    </w:p>
-    <w:p>
-      <w:pPr>
-        <w:pStyle w:val="Titre3"/>
-      </w:pPr>
-      <w:bookmarkStart w:id="62" w:name="_Toc71824720"/>
-      <w:r>
         <w:t>Predicate</w:t>
       </w:r>
       <w:bookmarkEnd w:id="62"/>
@@ -11098,10 +11550,10 @@
             <v:path o:extrusionok="f" gradientshapeok="t" o:connecttype="rect"/>
             <o:lock v:ext="edit" aspectratio="t"/>
           </v:shapetype>
-          <v:shape id="_x0000_i1025" type="#_x0000_t75" style="width:414.75pt;height:230.25pt" o:ole="">
+          <v:shape id="_x0000_i1025" type="#_x0000_t75" style="width:415pt;height:230.5pt" o:ole="">
             <v:imagedata r:id="rId20" o:title=""/>
           </v:shape>
-          <o:OLEObject Type="Embed" ProgID="Visio.Drawing.15" ShapeID="_x0000_i1025" DrawAspect="Content" ObjectID="_1682437417" r:id="rId21"/>
+          <o:OLEObject Type="Embed" ProgID="Visio.Drawing.15" ShapeID="_x0000_i1025" DrawAspect="Content" ObjectID="_1682612185" r:id="rId21"/>
         </w:object>
       </w:r>
     </w:p>
@@ -11312,10 +11764,10 @@
     <w:p>
       <w:r>
         <w:object w:dxaOrig="10111" w:dyaOrig="6172" w14:anchorId="77744BB7">
-          <v:shape id="_x0000_i1026" type="#_x0000_t75" style="width:414.75pt;height:253.5pt" o:ole="">
+          <v:shape id="_x0000_i1026" type="#_x0000_t75" style="width:414.5pt;height:253.5pt" o:ole="">
             <v:imagedata r:id="rId22" o:title=""/>
           </v:shape>
-          <o:OLEObject Type="Embed" ProgID="Visio.Drawing.15" ShapeID="_x0000_i1026" DrawAspect="Content" ObjectID="_1682437418" r:id="rId23"/>
+          <o:OLEObject Type="Embed" ProgID="Visio.Drawing.15" ShapeID="_x0000_i1026" DrawAspect="Content" ObjectID="_1682612186" r:id="rId23"/>
         </w:object>
       </w:r>
     </w:p>
@@ -11597,10 +12049,10 @@
     <w:p>
       <w:r>
         <w:object w:dxaOrig="10301" w:dyaOrig="6172" w14:anchorId="0B382486">
-          <v:shape id="_x0000_i1027" type="#_x0000_t75" style="width:415.5pt;height:248.25pt" o:ole="">
+          <v:shape id="_x0000_i1027" type="#_x0000_t75" style="width:415.5pt;height:248pt" o:ole="">
             <v:imagedata r:id="rId24" o:title=""/>
           </v:shape>
-          <o:OLEObject Type="Embed" ProgID="Visio.Drawing.15" ShapeID="_x0000_i1027" DrawAspect="Content" ObjectID="_1682437419" r:id="rId25"/>
+          <o:OLEObject Type="Embed" ProgID="Visio.Drawing.15" ShapeID="_x0000_i1027" DrawAspect="Content" ObjectID="_1682612187" r:id="rId25"/>
         </w:object>
       </w:r>
     </w:p>
@@ -11904,10 +12356,12 @@
         <w:pStyle w:val="Titre3"/>
       </w:pPr>
       <w:bookmarkStart w:id="70" w:name="_Toc71824728"/>
+      <w:proofErr w:type="spellStart"/>
       <w:r>
         <w:t>evalThreshold</w:t>
       </w:r>
       <w:bookmarkEnd w:id="70"/>
+      <w:proofErr w:type="spellEnd"/>
     </w:p>
     <w:p>
       <w:r>
@@ -11944,10 +12398,10 @@
     <w:p>
       <w:r>
         <w:object w:dxaOrig="7771" w:dyaOrig="2571" w14:anchorId="14D8D3E7">
-          <v:shape id="_x0000_i1028" type="#_x0000_t75" style="width:388.5pt;height:128.25pt" o:ole="">
+          <v:shape id="_x0000_i1028" type="#_x0000_t75" style="width:388.5pt;height:128.5pt" o:ole="">
             <v:imagedata r:id="rId26" o:title=""/>
           </v:shape>
-          <o:OLEObject Type="Embed" ProgID="Visio.Drawing.15" ShapeID="_x0000_i1028" DrawAspect="Content" ObjectID="_1682437420" r:id="rId27"/>
+          <o:OLEObject Type="Embed" ProgID="Visio.Drawing.15" ShapeID="_x0000_i1028" DrawAspect="Content" ObjectID="_1682612188" r:id="rId27"/>
         </w:object>
       </w:r>
     </w:p>
@@ -11983,6 +12437,7 @@
         <w:pStyle w:val="Titre3"/>
       </w:pPr>
       <w:bookmarkStart w:id="71" w:name="_Toc71824729"/>
+      <w:proofErr w:type="spellStart"/>
       <w:r>
         <w:t>inode</w:t>
       </w:r>
@@ -11990,6 +12445,7 @@
         <w:t>s</w:t>
       </w:r>
       <w:bookmarkEnd w:id="71"/>
+      <w:proofErr w:type="spellEnd"/>
       <w:r>
         <w:t xml:space="preserve"> </w:t>
       </w:r>
@@ -12021,6 +12477,7 @@
         <w:pStyle w:val="Titre3"/>
       </w:pPr>
       <w:bookmarkStart w:id="72" w:name="_Toc71824730"/>
+      <w:proofErr w:type="spellStart"/>
       <w:r>
         <w:t>i</w:t>
       </w:r>
@@ -12028,6 +12485,7 @@
         <w:t>alerts</w:t>
       </w:r>
       <w:bookmarkEnd w:id="72"/>
+      <w:proofErr w:type="spellEnd"/>
     </w:p>
     <w:p>
       <w:r>

</xml_diff>

<commit_message>
remove unecessary interface and fix transforms
</commit_message>
<xml_diff>
--- a/doc/JSGeofencing.docx
+++ b/doc/JSGeofencing.docx
@@ -100,14 +100,12 @@
       <w:pPr>
         <w:pStyle w:val="Titre"/>
       </w:pPr>
-      <w:proofErr w:type="spellStart"/>
       <w:r>
         <w:t>JS</w:t>
       </w:r>
       <w:r>
         <w:t>Geofencing</w:t>
       </w:r>
-      <w:proofErr w:type="spellEnd"/>
     </w:p>
     <w:p>
       <w:pPr>
@@ -381,13 +379,8 @@
               <w:cnfStyle w:val="000000000000" w:firstRow="0" w:lastRow="0" w:firstColumn="0" w:lastColumn="0" w:oddVBand="0" w:evenVBand="0" w:oddHBand="0" w:evenHBand="0" w:firstRowFirstColumn="0" w:firstRowLastColumn="0" w:lastRowFirstColumn="0" w:lastRowLastColumn="0"/>
             </w:pPr>
             <w:r>
-              <w:t xml:space="preserve">G </w:t>
-            </w:r>
-            <w:proofErr w:type="spellStart"/>
-            <w:r>
-              <w:t>Deroy</w:t>
-            </w:r>
-            <w:proofErr w:type="spellEnd"/>
+              <w:t>G Deroy</w:t>
+            </w:r>
           </w:p>
         </w:tc>
         <w:tc>
@@ -497,16 +490,8 @@
               <w:rPr>
                 <w:lang w:val="fr-FR"/>
               </w:rPr>
-              <w:t xml:space="preserve">G </w:t>
-            </w:r>
-            <w:proofErr w:type="spellStart"/>
-            <w:r>
-              <w:rPr>
-                <w:lang w:val="fr-FR"/>
-              </w:rPr>
-              <w:t>Deroy</w:t>
-            </w:r>
-            <w:proofErr w:type="spellEnd"/>
+              <w:t>G Deroy</w:t>
+            </w:r>
           </w:p>
           <w:p>
             <w:pPr>
@@ -525,16 +510,8 @@
               <w:rPr>
                 <w:lang w:val="fr-FR"/>
               </w:rPr>
-              <w:t xml:space="preserve"> </w:t>
-            </w:r>
-            <w:proofErr w:type="spellStart"/>
-            <w:r>
-              <w:rPr>
-                <w:lang w:val="fr-FR"/>
-              </w:rPr>
-              <w:t>Longeany</w:t>
-            </w:r>
-            <w:proofErr w:type="spellEnd"/>
+              <w:t xml:space="preserve"> Longeany</w:t>
+            </w:r>
           </w:p>
         </w:tc>
         <w:tc>
@@ -611,14 +588,12 @@
             <w:r>
               <w:t xml:space="preserve">G </w:t>
             </w:r>
-            <w:proofErr w:type="spellStart"/>
             <w:r>
               <w:rPr>
                 <w:lang w:val="fr-FR"/>
               </w:rPr>
               <w:t>Longeany</w:t>
             </w:r>
-            <w:proofErr w:type="spellEnd"/>
           </w:p>
         </w:tc>
         <w:tc>
@@ -702,16 +677,8 @@
               <w:rPr>
                 <w:lang w:val="fr-FR"/>
               </w:rPr>
-              <w:t xml:space="preserve">G </w:t>
-            </w:r>
-            <w:proofErr w:type="spellStart"/>
-            <w:r>
-              <w:rPr>
-                <w:lang w:val="fr-FR"/>
-              </w:rPr>
-              <w:t>Deroy</w:t>
-            </w:r>
-            <w:proofErr w:type="spellEnd"/>
+              <w:t>G Deroy</w:t>
+            </w:r>
           </w:p>
         </w:tc>
         <w:tc>
@@ -6834,15 +6801,7 @@
     </w:p>
     <w:p>
       <w:r>
-        <w:t xml:space="preserve">The underlying format used for this specification is JSON. Consequently, the terms "object" and "array" as well as the four primitive types (strings, numbers, </w:t>
-      </w:r>
-      <w:proofErr w:type="spellStart"/>
-      <w:r>
-        <w:t>booleans</w:t>
-      </w:r>
-      <w:proofErr w:type="spellEnd"/>
-      <w:r>
-        <w:t>, and null) are to be interpreted as described in Section 1 of</w:t>
+        <w:t>The underlying format used for this specification is JSON. Consequently, the terms "object" and "array" as well as the four primitive types (strings, numbers, booleans, and null) are to be interpreted as described in Section 1 of</w:t>
       </w:r>
       <w:hyperlink r:id="rId10" w:history="1">
         <w:r>
@@ -6870,26 +6829,16 @@
       </w:pPr>
       <w:bookmarkStart w:id="5" w:name="_Toc111802930"/>
       <w:r>
-        <w:t xml:space="preserve">Relation to </w:t>
-      </w:r>
-      <w:proofErr w:type="spellStart"/>
-      <w:r>
-        <w:t>GeoJSON</w:t>
+        <w:t>Relation to GeoJSON</w:t>
       </w:r>
       <w:bookmarkEnd w:id="5"/>
-      <w:proofErr w:type="spellEnd"/>
-    </w:p>
-    <w:p>
-      <w:proofErr w:type="spellStart"/>
+    </w:p>
+    <w:p>
       <w:r>
         <w:t>GeoJ</w:t>
       </w:r>
       <w:r>
-        <w:t>SON</w:t>
-      </w:r>
-      <w:proofErr w:type="spellEnd"/>
-      <w:r>
-        <w:t xml:space="preserve"> [</w:t>
+        <w:t>SON [</w:t>
       </w:r>
       <w:hyperlink r:id="rId11" w:history="1">
         <w:r>
@@ -6917,27 +6866,17 @@
         </w:rPr>
       </w:pPr>
       <w:r>
-        <w:t xml:space="preserve">The data for geofence or set of geofences is represented by Feature Object and </w:t>
-      </w:r>
-      <w:proofErr w:type="spellStart"/>
-      <w:r>
-        <w:t>FeatureCollection</w:t>
-      </w:r>
-      <w:proofErr w:type="spellEnd"/>
-      <w:r>
-        <w:t xml:space="preserve"> Object in </w:t>
+        <w:t xml:space="preserve">The data for geofence or set of geofences is represented by Feature Object and FeatureCollection Object in </w:t>
       </w:r>
       <w:r>
         <w:t xml:space="preserve">the </w:t>
       </w:r>
-      <w:proofErr w:type="spellStart"/>
       <w:r>
         <w:t>GeoJ</w:t>
       </w:r>
       <w:r>
         <w:t>SON</w:t>
       </w:r>
-      <w:proofErr w:type="spellEnd"/>
       <w:r>
         <w:t xml:space="preserve"> format</w:t>
       </w:r>
@@ -6969,39 +6908,7 @@
         </w:numPr>
       </w:pPr>
       <w:r>
-        <w:t xml:space="preserve">The Geometry Object type can be a Point, MultiPoint, </w:t>
-      </w:r>
-      <w:proofErr w:type="spellStart"/>
-      <w:r>
-        <w:t>LineString</w:t>
-      </w:r>
-      <w:proofErr w:type="spellEnd"/>
-      <w:r>
-        <w:t xml:space="preserve">, </w:t>
-      </w:r>
-      <w:proofErr w:type="spellStart"/>
-      <w:r>
-        <w:t>MultiLineString</w:t>
-      </w:r>
-      <w:proofErr w:type="spellEnd"/>
-      <w:r>
-        <w:t xml:space="preserve">, Polygon, </w:t>
-      </w:r>
-      <w:proofErr w:type="spellStart"/>
-      <w:r>
-        <w:t>MultiPolygon</w:t>
-      </w:r>
-      <w:proofErr w:type="spellEnd"/>
-      <w:r>
-        <w:t xml:space="preserve">, and </w:t>
-      </w:r>
-      <w:proofErr w:type="spellStart"/>
-      <w:r>
-        <w:t>GeometryCollection</w:t>
-      </w:r>
-      <w:proofErr w:type="spellEnd"/>
-      <w:r>
-        <w:t>.</w:t>
+        <w:t>The Geometry Object type can be a Point, MultiPoint, LineString, MultiLineString, Polygon, MultiPolygon, and GeometryCollection.</w:t>
       </w:r>
     </w:p>
     <w:p>
@@ -7057,13 +6964,8 @@
         <w:t>the geofence</w:t>
       </w:r>
       <w:r>
-        <w:t xml:space="preserve"> </w:t>
-      </w:r>
-      <w:proofErr w:type="spellStart"/>
-      <w:r>
-        <w:t>informations</w:t>
-      </w:r>
-      <w:proofErr w:type="spellEnd"/>
+        <w:t xml:space="preserve"> informations</w:t>
+      </w:r>
       <w:r>
         <w:t>.</w:t>
       </w:r>
@@ -7087,15 +6989,7 @@
         <w:t>NOT</w:t>
       </w:r>
       <w:r>
-        <w:t xml:space="preserve"> part of this specification and MAY be carry by another property of the </w:t>
-      </w:r>
-      <w:proofErr w:type="spellStart"/>
-      <w:r>
-        <w:t>geoJSON</w:t>
-      </w:r>
-      <w:proofErr w:type="spellEnd"/>
-      <w:r>
-        <w:t xml:space="preserve">. </w:t>
+        <w:t xml:space="preserve"> part of this specification and MAY be carry by another property of the geoJSON. </w:t>
       </w:r>
       <w:r>
         <w:t>Some tools already process such style within the propert</w:t>
@@ -7137,7 +7031,6 @@
           <w:color w:val="171717"/>
         </w:rPr>
       </w:pPr>
-      <w:proofErr w:type="spellStart"/>
       <w:r>
         <w:rPr>
           <w:bdr w:val="none" w:sz="0" w:space="0" w:color="auto" w:frame="1"/>
@@ -7145,7 +7038,6 @@
         </w:rPr>
         <w:t>Width</w:t>
       </w:r>
-      <w:proofErr w:type="spellEnd"/>
     </w:p>
     <w:p>
       <w:pPr>
@@ -7159,7 +7051,6 @@
           <w:color w:val="171717"/>
         </w:rPr>
       </w:pPr>
-      <w:proofErr w:type="spellStart"/>
       <w:r>
         <w:rPr>
           <w:bdr w:val="none" w:sz="0" w:space="0" w:color="auto" w:frame="1"/>
@@ -7174,7 +7065,6 @@
         </w:rPr>
         <w:t>ineColor</w:t>
       </w:r>
-      <w:proofErr w:type="spellEnd"/>
     </w:p>
     <w:p>
       <w:pPr>
@@ -7188,7 +7078,6 @@
           <w:color w:val="171717"/>
         </w:rPr>
       </w:pPr>
-      <w:proofErr w:type="spellStart"/>
       <w:r>
         <w:rPr>
           <w:bdr w:val="none" w:sz="0" w:space="0" w:color="auto" w:frame="1"/>
@@ -7203,7 +7092,6 @@
         </w:rPr>
         <w:t>ineAlpha</w:t>
       </w:r>
-      <w:proofErr w:type="spellEnd"/>
     </w:p>
     <w:p>
       <w:pPr>
@@ -7217,7 +7105,6 @@
           <w:color w:val="171717"/>
         </w:rPr>
       </w:pPr>
-      <w:proofErr w:type="spellStart"/>
       <w:r>
         <w:rPr>
           <w:bdr w:val="none" w:sz="0" w:space="0" w:color="auto" w:frame="1"/>
@@ -7232,7 +7119,6 @@
         </w:rPr>
         <w:t>illColor</w:t>
       </w:r>
-      <w:proofErr w:type="spellEnd"/>
     </w:p>
     <w:p>
       <w:pPr>
@@ -7246,7 +7132,6 @@
           <w:color w:val="171717"/>
         </w:rPr>
       </w:pPr>
-      <w:proofErr w:type="spellStart"/>
       <w:r>
         <w:rPr>
           <w:bdr w:val="none" w:sz="0" w:space="0" w:color="auto" w:frame="1"/>
@@ -7261,7 +7146,6 @@
         </w:rPr>
         <w:t>illAlpha</w:t>
       </w:r>
-      <w:proofErr w:type="spellEnd"/>
     </w:p>
     <w:p>
       <w:pPr>
@@ -7273,21 +7157,7 @@
         <w:rPr>
           <w:bdr w:val="none" w:sz="0" w:space="0" w:color="auto" w:frame="1"/>
         </w:rPr>
-        <w:t xml:space="preserve">Because these extensions are part of the </w:t>
-      </w:r>
-      <w:proofErr w:type="spellStart"/>
-      <w:r>
-        <w:rPr>
-          <w:bdr w:val="none" w:sz="0" w:space="0" w:color="auto" w:frame="1"/>
-        </w:rPr>
-        <w:t>GeoJSON</w:t>
-      </w:r>
-      <w:proofErr w:type="spellEnd"/>
-      <w:r>
-        <w:rPr>
-          <w:bdr w:val="none" w:sz="0" w:space="0" w:color="auto" w:frame="1"/>
-        </w:rPr>
-        <w:t xml:space="preserve"> specification, back end implementation </w:t>
+        <w:t xml:space="preserve">Because these extensions are part of the GeoJSON specification, back end implementation </w:t>
       </w:r>
       <w:r>
         <w:rPr>
@@ -7334,21 +7204,7 @@
         <w:rPr>
           <w:bdr w:val="none" w:sz="0" w:space="0" w:color="auto" w:frame="1"/>
         </w:rPr>
-        <w:t xml:space="preserve"> add a specific tag to the </w:t>
-      </w:r>
-      <w:proofErr w:type="spellStart"/>
-      <w:r>
-        <w:rPr>
-          <w:bdr w:val="none" w:sz="0" w:space="0" w:color="auto" w:frame="1"/>
-        </w:rPr>
-        <w:t>GeoJson</w:t>
-      </w:r>
-      <w:proofErr w:type="spellEnd"/>
-      <w:r>
-        <w:rPr>
-          <w:bdr w:val="none" w:sz="0" w:space="0" w:color="auto" w:frame="1"/>
-        </w:rPr>
-        <w:t xml:space="preserve"> properties such</w:t>
+        <w:t xml:space="preserve"> add a specific tag to the GeoJson properties such</w:t>
       </w:r>
     </w:p>
     <w:p>
@@ -7374,16 +7230,11 @@
       <w:r>
         <w:t xml:space="preserve">              "</w:t>
       </w:r>
-      <w:proofErr w:type="spellStart"/>
       <w:r>
         <w:t>line</w:t>
       </w:r>
       <w:r>
-        <w:t>color</w:t>
-      </w:r>
-      <w:proofErr w:type="spellEnd"/>
-      <w:r>
-        <w:t>": "#02B8FA",</w:t>
+        <w:t>color": "#02B8FA",</w:t>
       </w:r>
     </w:p>
     <w:p>
@@ -7497,13 +7348,8 @@
           <w:numId w:val="16"/>
         </w:numPr>
       </w:pPr>
-      <w:proofErr w:type="spellStart"/>
-      <w:r>
-        <w:t>GeoJSON</w:t>
-      </w:r>
-      <w:proofErr w:type="spellEnd"/>
-      <w:r>
-        <w:t xml:space="preserve"> is 2D by design. The Geofence MAY represent also 3D volumes such Cylinder, Box</w:t>
+      <w:r>
+        <w:t>GeoJSON is 2D by design. The Geofence MAY represent also 3D volumes such Cylinder, Box</w:t>
       </w:r>
       <w:r>
         <w:t>,</w:t>
@@ -7529,15 +7375,7 @@
         <w:t>description</w:t>
       </w:r>
       <w:r>
-        <w:t xml:space="preserve"> body for a geofence represented as a circle geofence geometry in </w:t>
-      </w:r>
-      <w:proofErr w:type="spellStart"/>
-      <w:r>
-        <w:t>GeoJSON</w:t>
-      </w:r>
-      <w:proofErr w:type="spellEnd"/>
-      <w:r>
-        <w:t xml:space="preserve"> using a center point and a radius</w:t>
+        <w:t xml:space="preserve"> body for a geofence represented as a circle geofence geometry in GeoJSON using a center point and a radius</w:t>
       </w:r>
     </w:p>
     <w:p>
@@ -7633,15 +7471,7 @@
         <w:pStyle w:val="JSON"/>
       </w:pPr>
       <w:r>
-        <w:t xml:space="preserve">   "</w:t>
-      </w:r>
-      <w:proofErr w:type="spellStart"/>
-      <w:r>
-        <w:t>displayName</w:t>
-      </w:r>
-      <w:proofErr w:type="spellEnd"/>
-      <w:r>
-        <w:t>": "DotVision Safe Zones",</w:t>
+        <w:t xml:space="preserve">   "displayName": "DotVision Safe Zones",</w:t>
       </w:r>
     </w:p>
     <w:p>
@@ -7681,15 +7511,29 @@
         <w:pStyle w:val="JSON"/>
       </w:pPr>
       <w:r>
+        <w:t xml:space="preserve">     "igeometry": 0,</w:t>
+      </w:r>
+    </w:p>
+    <w:p>
+      <w:pPr>
+        <w:pStyle w:val="JSON"/>
+      </w:pPr>
+      <w:r>
+        <w:t xml:space="preserve">     "radius": 500,</w:t>
+      </w:r>
+    </w:p>
+    <w:p>
+      <w:pPr>
+        <w:pStyle w:val="JSON"/>
+      </w:pPr>
+      <w:r>
         <w:t xml:space="preserve">     "</w:t>
       </w:r>
-      <w:proofErr w:type="spellStart"/>
-      <w:r>
-        <w:t>igeometry</w:t>
-      </w:r>
-      <w:proofErr w:type="spellEnd"/>
-      <w:r>
-        <w:t>": 0,</w:t>
+      <w:r>
+        <w:t>e</w:t>
+      </w:r>
+      <w:r>
+        <w:t>levation": { "max": 1000 }</w:t>
       </w:r>
     </w:p>
     <w:p>
@@ -7697,7 +7541,7 @@
         <w:pStyle w:val="JSON"/>
       </w:pPr>
       <w:r>
-        <w:t xml:space="preserve">     "radius": 500,</w:t>
+        <w:t xml:space="preserve">    }</w:t>
       </w:r>
     </w:p>
     <w:p>
@@ -7705,13 +7549,7 @@
         <w:pStyle w:val="JSON"/>
       </w:pPr>
       <w:r>
-        <w:t xml:space="preserve">     "</w:t>
-      </w:r>
-      <w:r>
-        <w:t>e</w:t>
-      </w:r>
-      <w:r>
-        <w:t>levation": { "max": 1000 }</w:t>
+        <w:t xml:space="preserve">   ],</w:t>
       </w:r>
     </w:p>
     <w:p>
@@ -7719,7 +7557,7 @@
         <w:pStyle w:val="JSON"/>
       </w:pPr>
       <w:r>
-        <w:t xml:space="preserve">    }</w:t>
+        <w:t xml:space="preserve">   "nodes": [</w:t>
       </w:r>
     </w:p>
     <w:p>
@@ -7727,7 +7565,7 @@
         <w:pStyle w:val="JSON"/>
       </w:pPr>
       <w:r>
-        <w:t xml:space="preserve">   ],</w:t>
+        <w:t xml:space="preserve">    {</w:t>
       </w:r>
     </w:p>
     <w:p>
@@ -7735,7 +7573,13 @@
         <w:pStyle w:val="JSON"/>
       </w:pPr>
       <w:r>
-        <w:t xml:space="preserve">   "nodes": [</w:t>
+        <w:t xml:space="preserve">     "displayName": "Head</w:t>
+      </w:r>
+      <w:r>
+        <w:t>q</w:t>
+      </w:r>
+      <w:r>
+        <w:t>uarter.",</w:t>
       </w:r>
     </w:p>
     <w:p>
@@ -7743,6 +7587,30 @@
         <w:pStyle w:val="JSON"/>
       </w:pPr>
       <w:r>
+        <w:t xml:space="preserve">     "translation": [ 2.5741880846574667, 48.639946000000016 ],</w:t>
+      </w:r>
+    </w:p>
+    <w:p>
+      <w:pPr>
+        <w:pStyle w:val="JSON"/>
+      </w:pPr>
+      <w:r>
+        <w:t xml:space="preserve">     "ishape": 0</w:t>
+      </w:r>
+    </w:p>
+    <w:p>
+      <w:pPr>
+        <w:pStyle w:val="JSON"/>
+      </w:pPr>
+      <w:r>
+        <w:t xml:space="preserve">    },</w:t>
+      </w:r>
+    </w:p>
+    <w:p>
+      <w:pPr>
+        <w:pStyle w:val="JSON"/>
+      </w:pPr>
+      <w:r>
         <w:t xml:space="preserve">    {</w:t>
       </w:r>
     </w:p>
@@ -7751,21 +7619,7 @@
         <w:pStyle w:val="JSON"/>
       </w:pPr>
       <w:r>
-        <w:t xml:space="preserve">     "</w:t>
-      </w:r>
-      <w:proofErr w:type="spellStart"/>
-      <w:r>
-        <w:t>displayName</w:t>
-      </w:r>
-      <w:proofErr w:type="spellEnd"/>
-      <w:r>
-        <w:t>": "Head</w:t>
-      </w:r>
-      <w:r>
-        <w:t>q</w:t>
-      </w:r>
-      <w:r>
-        <w:t>uarter.",</w:t>
+        <w:t xml:space="preserve">     "displayName": "Hawaii.",</w:t>
       </w:r>
     </w:p>
     <w:p>
@@ -7773,7 +7627,7 @@
         <w:pStyle w:val="JSON"/>
       </w:pPr>
       <w:r>
-        <w:t xml:space="preserve">     "translation": [ 2.5741880846574667, 48.639946000000016 ],</w:t>
+        <w:t xml:space="preserve">     "translation": [ -157.86073811843235, 21.310663208579705 ],</w:t>
       </w:r>
     </w:p>
     <w:p>
@@ -7781,71 +7635,7 @@
         <w:pStyle w:val="JSON"/>
       </w:pPr>
       <w:r>
-        <w:t xml:space="preserve">     "</w:t>
-      </w:r>
-      <w:proofErr w:type="spellStart"/>
-      <w:r>
-        <w:t>ishape</w:t>
-      </w:r>
-      <w:proofErr w:type="spellEnd"/>
-      <w:r>
-        <w:t>": 0</w:t>
-      </w:r>
-    </w:p>
-    <w:p>
-      <w:pPr>
-        <w:pStyle w:val="JSON"/>
-      </w:pPr>
-      <w:r>
-        <w:t xml:space="preserve">    },</w:t>
-      </w:r>
-    </w:p>
-    <w:p>
-      <w:pPr>
-        <w:pStyle w:val="JSON"/>
-      </w:pPr>
-      <w:r>
-        <w:t xml:space="preserve">    {</w:t>
-      </w:r>
-    </w:p>
-    <w:p>
-      <w:pPr>
-        <w:pStyle w:val="JSON"/>
-      </w:pPr>
-      <w:r>
-        <w:t xml:space="preserve">     "</w:t>
-      </w:r>
-      <w:proofErr w:type="spellStart"/>
-      <w:r>
-        <w:t>displayName</w:t>
-      </w:r>
-      <w:proofErr w:type="spellEnd"/>
-      <w:r>
-        <w:t>": "Hawaii.",</w:t>
-      </w:r>
-    </w:p>
-    <w:p>
-      <w:pPr>
-        <w:pStyle w:val="JSON"/>
-      </w:pPr>
-      <w:r>
-        <w:t xml:space="preserve">     "translation": [ -157.86073811843235, 21.310663208579705 ],</w:t>
-      </w:r>
-    </w:p>
-    <w:p>
-      <w:pPr>
-        <w:pStyle w:val="JSON"/>
-      </w:pPr>
-      <w:r>
-        <w:t xml:space="preserve">     "</w:t>
-      </w:r>
-      <w:proofErr w:type="spellStart"/>
-      <w:r>
-        <w:t>ishape</w:t>
-      </w:r>
-      <w:proofErr w:type="spellEnd"/>
-      <w:r>
-        <w:t>": 0</w:t>
+        <w:t xml:space="preserve">     "ishape": 0</w:t>
       </w:r>
     </w:p>
     <w:p>
@@ -7886,15 +7676,7 @@
         <w:pStyle w:val="JSON"/>
       </w:pPr>
       <w:r>
-        <w:t xml:space="preserve">     "</w:t>
-      </w:r>
-      <w:proofErr w:type="spellStart"/>
-      <w:r>
-        <w:t>displayName</w:t>
-      </w:r>
-      <w:proofErr w:type="spellEnd"/>
-      <w:r>
-        <w:t>": "Bad guy's alerts",</w:t>
+        <w:t xml:space="preserve">     "displayName": "Bad guy's alerts",</w:t>
       </w:r>
     </w:p>
     <w:p>
@@ -7902,15 +7684,7 @@
         <w:pStyle w:val="JSON"/>
       </w:pPr>
       <w:r>
-        <w:t xml:space="preserve">     "</w:t>
-      </w:r>
-      <w:proofErr w:type="spellStart"/>
-      <w:r>
-        <w:t>relativeTo</w:t>
-      </w:r>
-      <w:proofErr w:type="spellEnd"/>
-      <w:r>
-        <w:t>": [ "entering", "exiting", "inside", "outside", "above" ]</w:t>
+        <w:t xml:space="preserve">     "relativeTo": [ "entering", "exiting", "inside", "outside", "above" ]</w:t>
       </w:r>
     </w:p>
     <w:p>
@@ -7958,15 +7732,7 @@
         <w:pStyle w:val="JSON"/>
       </w:pPr>
       <w:r>
-        <w:t xml:space="preserve">     "</w:t>
-      </w:r>
-      <w:proofErr w:type="spellStart"/>
-      <w:r>
-        <w:t>displayName</w:t>
-      </w:r>
-      <w:proofErr w:type="spellEnd"/>
-      <w:r>
-        <w:t>": "Bad guy's filter",</w:t>
+        <w:t xml:space="preserve">     "displayName": "Bad guy's filter",</w:t>
       </w:r>
     </w:p>
     <w:p>
@@ -7998,15 +7764,7 @@
         <w:pStyle w:val="JSON"/>
       </w:pPr>
       <w:r>
-        <w:t xml:space="preserve">       { "var": "</w:t>
-      </w:r>
-      <w:proofErr w:type="spellStart"/>
-      <w:r>
-        <w:t>Sample.Tags</w:t>
-      </w:r>
-      <w:proofErr w:type="spellEnd"/>
-      <w:r>
-        <w:t>" },</w:t>
+        <w:t xml:space="preserve">       { "var": "Sample.Tags" },</w:t>
       </w:r>
     </w:p>
     <w:p>
@@ -8110,15 +7868,7 @@
         <w:pStyle w:val="JSON"/>
       </w:pPr>
       <w:r>
-        <w:t xml:space="preserve">     "</w:t>
-      </w:r>
-      <w:proofErr w:type="spellStart"/>
-      <w:r>
-        <w:t>displayName</w:t>
-      </w:r>
-      <w:proofErr w:type="spellEnd"/>
-      <w:r>
-        <w:t>": "Night",</w:t>
+        <w:t xml:space="preserve">     "displayName": "Night",</w:t>
       </w:r>
     </w:p>
     <w:p>
@@ -8148,15 +7898,7 @@
         <w:pStyle w:val="JSON"/>
       </w:pPr>
       <w:r>
-        <w:t xml:space="preserve">     "</w:t>
-      </w:r>
-      <w:proofErr w:type="spellStart"/>
-      <w:r>
-        <w:t>validityPeriod</w:t>
-      </w:r>
-      <w:proofErr w:type="spellEnd"/>
-      <w:r>
-        <w:t>": [</w:t>
+        <w:t xml:space="preserve">     "validityPeriod": [</w:t>
       </w:r>
     </w:p>
     <w:p>
@@ -8172,15 +7914,7 @@
         <w:pStyle w:val="JSON"/>
       </w:pPr>
       <w:r>
-        <w:t xml:space="preserve">       "</w:t>
-      </w:r>
-      <w:proofErr w:type="spellStart"/>
-      <w:r>
-        <w:t>startTime</w:t>
-      </w:r>
-      <w:proofErr w:type="spellEnd"/>
-      <w:r>
-        <w:t>": "2021-05-01T20:00:00Z",</w:t>
+        <w:t xml:space="preserve">       "startTime": "2021-05-01T20:00:00Z",</w:t>
       </w:r>
     </w:p>
     <w:p>
@@ -8188,15 +7922,7 @@
         <w:pStyle w:val="JSON"/>
       </w:pPr>
       <w:r>
-        <w:t xml:space="preserve">       "</w:t>
-      </w:r>
-      <w:proofErr w:type="spellStart"/>
-      <w:r>
-        <w:t>endTime</w:t>
-      </w:r>
-      <w:proofErr w:type="spellEnd"/>
-      <w:r>
-        <w:t>": "2021-05-02T08:00:00Z",</w:t>
+        <w:t xml:space="preserve">       "endTime": "2021-05-02T08:00:00Z",</w:t>
       </w:r>
     </w:p>
     <w:p>
@@ -8207,15 +7933,7 @@
         <w:t xml:space="preserve">       </w:t>
       </w:r>
       <w:r>
-        <w:t>"</w:t>
-      </w:r>
-      <w:proofErr w:type="spellStart"/>
-      <w:r>
-        <w:t>recurrenceType</w:t>
-      </w:r>
-      <w:proofErr w:type="spellEnd"/>
-      <w:r>
-        <w:t>": "Daily"</w:t>
+        <w:t>"recurrenceType": "Daily"</w:t>
       </w:r>
     </w:p>
     <w:p>
@@ -8271,15 +7989,7 @@
         <w:pStyle w:val="JSON"/>
       </w:pPr>
       <w:r>
-        <w:t xml:space="preserve">     "</w:t>
-      </w:r>
-      <w:proofErr w:type="spellStart"/>
-      <w:r>
-        <w:t>displayName</w:t>
-      </w:r>
-      <w:proofErr w:type="spellEnd"/>
-      <w:r>
-        <w:t>": "Safe zone",</w:t>
+        <w:t xml:space="preserve">     "displayName": "Safe zone",</w:t>
       </w:r>
     </w:p>
     <w:p>
@@ -8295,15 +8005,7 @@
         <w:pStyle w:val="JSON"/>
       </w:pPr>
       <w:r>
-        <w:t xml:space="preserve">     "</w:t>
-      </w:r>
-      <w:proofErr w:type="spellStart"/>
-      <w:r>
-        <w:t>inodes</w:t>
-      </w:r>
-      <w:proofErr w:type="spellEnd"/>
-      <w:r>
-        <w:t>": [ 0, 1 ],</w:t>
+        <w:t xml:space="preserve">     "inodes": [ 0, 1 ],</w:t>
       </w:r>
     </w:p>
     <w:p>
@@ -8311,15 +8013,7 @@
         <w:pStyle w:val="JSON"/>
       </w:pPr>
       <w:r>
-        <w:t xml:space="preserve">     "</w:t>
-      </w:r>
-      <w:proofErr w:type="spellStart"/>
-      <w:r>
-        <w:t>ialerts</w:t>
-      </w:r>
-      <w:proofErr w:type="spellEnd"/>
-      <w:r>
-        <w:t>": [ 0 ],</w:t>
+        <w:t xml:space="preserve">     "ialerts": [ 0 ],</w:t>
       </w:r>
     </w:p>
     <w:p>
@@ -8329,16 +8023,11 @@
       <w:r>
         <w:t xml:space="preserve">     "pre-</w:t>
       </w:r>
-      <w:proofErr w:type="spellStart"/>
       <w:r>
         <w:t>i</w:t>
       </w:r>
       <w:r>
-        <w:t>modifiers</w:t>
-      </w:r>
-      <w:proofErr w:type="spellEnd"/>
-      <w:r>
-        <w:t>": [ 0, 1 ]</w:t>
+        <w:t>modifiers": [ 0, 1 ]</w:t>
       </w:r>
     </w:p>
     <w:p>
@@ -8420,29 +8109,13 @@
       <w:bookmarkStart w:id="6" w:name="_Toc111802931"/>
       <w:r>
         <w:lastRenderedPageBreak/>
-        <w:t xml:space="preserve">Structure of </w:t>
-      </w:r>
-      <w:proofErr w:type="spellStart"/>
-      <w:r>
-        <w:t>JSGeofencing</w:t>
-      </w:r>
-      <w:proofErr w:type="spellEnd"/>
-      <w:r>
-        <w:t xml:space="preserve"> objects</w:t>
+        <w:t>Structure of JSGeofencing objects</w:t>
       </w:r>
       <w:bookmarkEnd w:id="6"/>
     </w:p>
     <w:p>
       <w:r>
-        <w:t xml:space="preserve">A </w:t>
-      </w:r>
-      <w:proofErr w:type="spellStart"/>
-      <w:r>
-        <w:t>JSGeofencing</w:t>
-      </w:r>
-      <w:proofErr w:type="spellEnd"/>
-      <w:r>
-        <w:t xml:space="preserve"> object is a JSON object, which MUST be valid I-JSON (a stricter subset of JSON), as specified in </w:t>
+        <w:t xml:space="preserve">A JSGeofencing object is a JSON object, which MUST be valid I-JSON (a stricter subset of JSON), as specified in </w:t>
       </w:r>
       <w:r>
         <w:t> </w:t>
@@ -8537,12 +8210,10 @@
         <w:pStyle w:val="Titre3"/>
       </w:pPr>
       <w:bookmarkStart w:id="9" w:name="_Toc111802934"/>
-      <w:proofErr w:type="spellStart"/>
       <w:r>
         <w:t>UTCDate</w:t>
       </w:r>
       <w:bookmarkEnd w:id="9"/>
-      <w:proofErr w:type="spellEnd"/>
     </w:p>
     <w:p>
       <w:r>
@@ -8575,40 +8246,14 @@
         <w:pStyle w:val="Titre3"/>
       </w:pPr>
       <w:bookmarkStart w:id="10" w:name="_Toc111802935"/>
-      <w:proofErr w:type="spellStart"/>
       <w:r>
         <w:t>LocalDate</w:t>
       </w:r>
       <w:bookmarkEnd w:id="10"/>
-      <w:proofErr w:type="spellEnd"/>
-    </w:p>
-    <w:p>
-      <w:r>
-        <w:t xml:space="preserve">This is a date-time string with no time-zone/offset information. It is otherwise in the same format as </w:t>
-      </w:r>
-      <w:proofErr w:type="spellStart"/>
-      <w:r>
-        <w:t>UTCDate</w:t>
-      </w:r>
-      <w:proofErr w:type="spellEnd"/>
-      <w:r>
-        <w:t xml:space="preserve">: YYYY-MM-DDTHH:MM:SS. The time-zone to associate the </w:t>
-      </w:r>
-      <w:proofErr w:type="spellStart"/>
-      <w:r>
-        <w:t>LocalDate</w:t>
-      </w:r>
-      <w:proofErr w:type="spellEnd"/>
-      <w:r>
-        <w:t xml:space="preserve"> with comes from an associated property, or if no time-zone is associated it defines floating time. Floating date-times are not tied to any specific time-zone. Instead, they occur in every </w:t>
-      </w:r>
-      <w:proofErr w:type="spellStart"/>
-      <w:r>
-        <w:t>timezone</w:t>
-      </w:r>
-      <w:proofErr w:type="spellEnd"/>
-      <w:r>
-        <w:t xml:space="preserve"> at the same wall-clock time (as opposed to the same instant point in time).</w:t>
+    </w:p>
+    <w:p>
+      <w:r>
+        <w:t>This is a date-time string with no time-zone/offset information. It is otherwise in the same format as UTCDate: YYYY-MM-DDTHH:MM:SS. The time-zone to associate the LocalDate with comes from an associated property, or if no time-zone is associated it defines floating time. Floating date-times are not tied to any specific time-zone. Instead, they occur in every timezone at the same wall-clock time (as opposed to the same instant point in time).</w:t>
       </w:r>
     </w:p>
     <w:p>
@@ -8641,21 +8286,7 @@
         <w:rPr>
           <w:lang w:val="fr-FR"/>
         </w:rPr>
-        <w:t>dur-</w:t>
-      </w:r>
-      <w:proofErr w:type="spellStart"/>
-      <w:r>
-        <w:rPr>
-          <w:lang w:val="fr-FR"/>
-        </w:rPr>
-        <w:t>secfrac</w:t>
-      </w:r>
-      <w:proofErr w:type="spellEnd"/>
-      <w:r>
-        <w:rPr>
-          <w:lang w:val="fr-FR"/>
-        </w:rPr>
-        <w:t xml:space="preserve"> = "." 1*DIGIT</w:t>
+        <w:t>dur-secfrac = "." 1*DIGIT</w:t>
       </w:r>
     </w:p>
     <w:p>
@@ -8669,21 +8300,7 @@
         <w:rPr>
           <w:lang w:val="fr-FR"/>
         </w:rPr>
-        <w:t xml:space="preserve">    dur-second  = 1*DIGIT [dur-</w:t>
-      </w:r>
-      <w:proofErr w:type="spellStart"/>
-      <w:r>
-        <w:rPr>
-          <w:lang w:val="fr-FR"/>
-        </w:rPr>
-        <w:t>secfrac</w:t>
-      </w:r>
-      <w:proofErr w:type="spellEnd"/>
-      <w:r>
-        <w:rPr>
-          <w:lang w:val="fr-FR"/>
-        </w:rPr>
-        <w:t>] "S"</w:t>
+        <w:t xml:space="preserve">    dur-second  = 1*DIGIT [dur-secfrac] "S"</w:t>
       </w:r>
     </w:p>
     <w:p>
@@ -8711,21 +8328,7 @@
         <w:rPr>
           <w:lang w:val="fr-FR"/>
         </w:rPr>
-        <w:t xml:space="preserve">    dur-</w:t>
-      </w:r>
-      <w:proofErr w:type="spellStart"/>
-      <w:r>
-        <w:rPr>
-          <w:lang w:val="fr-FR"/>
-        </w:rPr>
-        <w:t>hour</w:t>
-      </w:r>
-      <w:proofErr w:type="spellEnd"/>
-      <w:r>
-        <w:rPr>
-          <w:lang w:val="fr-FR"/>
-        </w:rPr>
-        <w:t xml:space="preserve">    = 1*DIGIT "H" [dur-minute]</w:t>
+        <w:t xml:space="preserve">    dur-hour    = 1*DIGIT "H" [dur-minute]</w:t>
       </w:r>
     </w:p>
     <w:p>
@@ -8739,21 +8342,7 @@
         <w:rPr>
           <w:lang w:val="fr-FR"/>
         </w:rPr>
-        <w:t xml:space="preserve">    dur-time    = "T" (dur-</w:t>
-      </w:r>
-      <w:proofErr w:type="spellStart"/>
-      <w:r>
-        <w:rPr>
-          <w:lang w:val="fr-FR"/>
-        </w:rPr>
-        <w:t>hour</w:t>
-      </w:r>
-      <w:proofErr w:type="spellEnd"/>
-      <w:r>
-        <w:rPr>
-          <w:lang w:val="fr-FR"/>
-        </w:rPr>
-        <w:t xml:space="preserve"> / dur-minute / dur-second)</w:t>
+        <w:t xml:space="preserve">    dur-time    = "T" (dur-hour / dur-minute / dur-second)</w:t>
       </w:r>
     </w:p>
     <w:p>
@@ -8767,21 +8356,7 @@
         <w:rPr>
           <w:lang w:val="fr-FR"/>
         </w:rPr>
-        <w:t xml:space="preserve">    dur-</w:t>
-      </w:r>
-      <w:proofErr w:type="spellStart"/>
-      <w:r>
-        <w:rPr>
-          <w:lang w:val="fr-FR"/>
-        </w:rPr>
-        <w:t>day</w:t>
-      </w:r>
-      <w:proofErr w:type="spellEnd"/>
-      <w:r>
-        <w:rPr>
-          <w:lang w:val="fr-FR"/>
-        </w:rPr>
-        <w:t xml:space="preserve">     = 1*DIGIT "D"</w:t>
+        <w:t xml:space="preserve">    dur-day     = 1*DIGIT "D"</w:t>
       </w:r>
     </w:p>
     <w:p>
@@ -8795,21 +8370,7 @@
         <w:rPr>
           <w:lang w:val="fr-FR"/>
         </w:rPr>
-        <w:t xml:space="preserve">    duration    = "P" (dur-</w:t>
-      </w:r>
-      <w:proofErr w:type="spellStart"/>
-      <w:r>
-        <w:rPr>
-          <w:lang w:val="fr-FR"/>
-        </w:rPr>
-        <w:t>day</w:t>
-      </w:r>
-      <w:proofErr w:type="spellEnd"/>
-      <w:r>
-        <w:rPr>
-          <w:lang w:val="fr-FR"/>
-        </w:rPr>
-        <w:t xml:space="preserve"> [dur-time] / dur-time)</w:t>
+        <w:t xml:space="preserve">    duration    = "P" (dur-day [dur-time] / dur-time)</w:t>
       </w:r>
     </w:p>
     <w:p>
@@ -8835,17 +8396,8 @@
     </w:p>
     <w:p>
       <w:r>
-        <w:t xml:space="preserve">Some string properties in models are meant for display and, therefore, support localization. </w:t>
-      </w:r>
-      <w:proofErr w:type="spellStart"/>
-      <w:r>
-        <w:t>JSGeofencing</w:t>
-      </w:r>
-      <w:proofErr w:type="spellEnd"/>
-      <w:r>
-        <w:t xml:space="preserve"> models use JSON-LD's string internationalization support for localization. Each localizable property (e.g. </w:t>
-      </w:r>
-      <w:proofErr w:type="spellStart"/>
+        <w:t>Some string properties in models are meant for display and, therefore, support localization. JSGeofencing models use JSON-LD's string internationalization support for localization. Each localizable property (e.g. </w:t>
+      </w:r>
       <w:r>
         <w:rPr>
           <w:rStyle w:val="CodeHTML"/>
@@ -8853,7 +8405,6 @@
         </w:rPr>
         <w:t>displayName</w:t>
       </w:r>
-      <w:proofErr w:type="spellEnd"/>
       <w:r>
         <w:t> and </w:t>
       </w:r>
@@ -8901,13 +8452,8 @@
       <w:r>
         <w:t xml:space="preserve"> provides a list of language tags. The default language for </w:t>
       </w:r>
-      <w:proofErr w:type="spellStart"/>
-      <w:r>
-        <w:t>JSGeofencing</w:t>
-      </w:r>
-      <w:proofErr w:type="spellEnd"/>
-      <w:r>
-        <w:t xml:space="preserve"> </w:t>
+      <w:r>
+        <w:t xml:space="preserve">JSGeofencing </w:t>
       </w:r>
       <w:r>
         <w:t>documents is English.</w:t>
@@ -8931,15 +8477,7 @@
     </w:p>
     <w:p>
       <w:r>
-        <w:t xml:space="preserve">The core of </w:t>
-      </w:r>
-      <w:proofErr w:type="spellStart"/>
-      <w:r>
-        <w:t>JSGeofencing</w:t>
-      </w:r>
-      <w:proofErr w:type="spellEnd"/>
-      <w:r>
-        <w:t xml:space="preserve"> is a JSON object that describe the structure and composition of a geofencing scene. The Top-level element</w:t>
+        <w:t>The core of JSGeofencing is a JSON object that describe the structure and composition of a geofencing scene. The Top-level element</w:t>
       </w:r>
       <w:r>
         <w:t>s</w:t>
@@ -9088,16 +8626,11 @@
       </w:pPr>
       <w:bookmarkStart w:id="15" w:name="_Toc111802940"/>
       <w:r>
-        <w:t xml:space="preserve">Common </w:t>
-      </w:r>
-      <w:proofErr w:type="spellStart"/>
-      <w:r>
-        <w:t>JS</w:t>
+        <w:t>Common JS</w:t>
       </w:r>
       <w:r>
         <w:t>Geofencing</w:t>
       </w:r>
-      <w:proofErr w:type="spellEnd"/>
       <w:r>
         <w:t xml:space="preserve"> properties</w:t>
       </w:r>
@@ -9105,23 +8638,7 @@
     </w:p>
     <w:p>
       <w:r>
-        <w:t xml:space="preserve">This section describes the properties that are common to the various </w:t>
-      </w:r>
-      <w:proofErr w:type="spellStart"/>
-      <w:r>
-        <w:t>JSGeofencing</w:t>
-      </w:r>
-      <w:proofErr w:type="spellEnd"/>
-      <w:r>
-        <w:t xml:space="preserve"> object types. Specific </w:t>
-      </w:r>
-      <w:proofErr w:type="spellStart"/>
-      <w:r>
-        <w:t>JSGeofencing</w:t>
-      </w:r>
-      <w:proofErr w:type="spellEnd"/>
-      <w:r>
-        <w:t xml:space="preserve"> object types may only support a subset of these properties.</w:t>
+        <w:t>This section describes the properties that are common to the various JSGeofencing object types. Specific JSGeofencing object types may only support a subset of these properties.</w:t>
       </w:r>
     </w:p>
     <w:p>
@@ -9136,13 +8653,8 @@
     </w:p>
     <w:p>
       <w:r>
-        <w:t xml:space="preserve">Type : </w:t>
-      </w:r>
-      <w:proofErr w:type="spellStart"/>
-      <w:r>
-        <w:t>boolean</w:t>
-      </w:r>
-      <w:proofErr w:type="spellEnd"/>
+        <w:t>Type : boolean</w:t>
+      </w:r>
     </w:p>
     <w:p>
       <w:r>
@@ -9180,13 +8692,8 @@
     </w:p>
     <w:p>
       <w:r>
-        <w:t xml:space="preserve">Type : </w:t>
-      </w:r>
-      <w:proofErr w:type="spellStart"/>
-      <w:r>
-        <w:t>boolean</w:t>
-      </w:r>
-      <w:proofErr w:type="spellEnd"/>
+        <w:t>Type : boolean</w:t>
+      </w:r>
     </w:p>
     <w:p>
       <w:r>
@@ -9217,12 +8724,10 @@
         <w:pStyle w:val="Titre3"/>
       </w:pPr>
       <w:bookmarkStart w:id="18" w:name="_Toc111802943"/>
-      <w:proofErr w:type="spellStart"/>
       <w:r>
         <w:t>displayName</w:t>
       </w:r>
       <w:bookmarkEnd w:id="18"/>
-      <w:proofErr w:type="spellEnd"/>
     </w:p>
     <w:p>
       <w:r>
@@ -9330,17 +8835,12 @@
       </w:pPr>
       <w:bookmarkStart w:id="21" w:name="_Toc111802946"/>
       <w:r>
-        <w:t>pre-</w:t>
-      </w:r>
-      <w:proofErr w:type="spellStart"/>
-      <w:r>
-        <w:t>i</w:t>
+        <w:t>pre-i</w:t>
       </w:r>
       <w:r>
         <w:t>modifiers</w:t>
       </w:r>
       <w:bookmarkEnd w:id="21"/>
-      <w:proofErr w:type="spellEnd"/>
     </w:p>
     <w:p>
       <w:r>
@@ -9393,14 +8893,9 @@
       </w:pPr>
       <w:bookmarkStart w:id="22" w:name="_Toc111802947"/>
       <w:r>
-        <w:t>post-</w:t>
-      </w:r>
-      <w:proofErr w:type="spellStart"/>
-      <w:r>
-        <w:t>imodifiers</w:t>
+        <w:t>post-imodifiers</w:t>
       </w:r>
       <w:bookmarkEnd w:id="22"/>
-      <w:proofErr w:type="spellEnd"/>
     </w:p>
     <w:p>
       <w:r>
@@ -9439,15 +8934,7 @@
         <w:t>properties</w:t>
       </w:r>
       <w:r>
-        <w:t xml:space="preserve"> element of the geo-</w:t>
-      </w:r>
-      <w:proofErr w:type="spellStart"/>
-      <w:r>
-        <w:t>json</w:t>
-      </w:r>
-      <w:proofErr w:type="spellEnd"/>
-      <w:r>
-        <w:t xml:space="preserve"> feature.</w:t>
+        <w:t xml:space="preserve"> element of the geo-json feature.</w:t>
       </w:r>
     </w:p>
     <w:p>
@@ -9577,13 +9064,8 @@
       <w:r>
         <w:t xml:space="preserve"> </w:t>
       </w:r>
-      <w:proofErr w:type="spellStart"/>
-      <w:r>
-        <w:t>JSGeofencing</w:t>
-      </w:r>
-      <w:proofErr w:type="spellEnd"/>
-      <w:r>
-        <w:t xml:space="preserve"> objects, even if they are of different type. </w:t>
+      <w:r>
+        <w:t>JSGeofencing objects, even if they are of different type. </w:t>
       </w:r>
       <w:hyperlink r:id="rId18" w:history="1">
         <w:r>
@@ -9816,12 +9298,10 @@
         <w:pStyle w:val="Titre2"/>
       </w:pPr>
       <w:bookmarkStart w:id="34" w:name="_Toc111802958"/>
-      <w:proofErr w:type="spellStart"/>
       <w:r>
         <w:t>iroots</w:t>
       </w:r>
       <w:bookmarkEnd w:id="34"/>
-      <w:proofErr w:type="spellEnd"/>
     </w:p>
     <w:p>
       <w:r>
@@ -9968,19 +9448,14 @@
         <w:pStyle w:val="Titre3"/>
       </w:pPr>
       <w:bookmarkStart w:id="38" w:name="_Toc111802962"/>
-      <w:proofErr w:type="spellStart"/>
       <w:r>
         <w:t>igeometry</w:t>
       </w:r>
       <w:bookmarkEnd w:id="38"/>
-      <w:proofErr w:type="spellEnd"/>
-    </w:p>
-    <w:p>
-      <w:r>
-        <w:t xml:space="preserve">Type : </w:t>
-      </w:r>
-      <w:r>
-        <w:t>number</w:t>
+    </w:p>
+    <w:p>
+      <w:r>
+        <w:t>Type : number</w:t>
       </w:r>
     </w:p>
     <w:p>
@@ -10011,10 +9486,7 @@
     </w:p>
     <w:p>
       <w:r>
-        <w:t xml:space="preserve">Required : </w:t>
-      </w:r>
-      <w:r>
-        <w:t>No</w:t>
+        <w:t>Required : No</w:t>
       </w:r>
     </w:p>
     <w:p>
@@ -10058,23 +9530,7 @@
         <w:t xml:space="preserve">underlying </w:t>
       </w:r>
       <w:r>
-        <w:t xml:space="preserve">geometry of type Point, MultiPoint, </w:t>
-      </w:r>
-      <w:proofErr w:type="spellStart"/>
-      <w:r>
-        <w:t>LineString</w:t>
-      </w:r>
-      <w:proofErr w:type="spellEnd"/>
-      <w:r>
-        <w:t xml:space="preserve">, </w:t>
-      </w:r>
-      <w:proofErr w:type="spellStart"/>
-      <w:r>
-        <w:t>MultiLineString</w:t>
-      </w:r>
-      <w:proofErr w:type="spellEnd"/>
-      <w:r>
-        <w:t xml:space="preserve"> </w:t>
+        <w:t xml:space="preserve">geometry of type Point, MultiPoint, LineString, MultiLineString </w:t>
       </w:r>
       <w:r>
         <w:rPr>
@@ -10106,7 +9562,6 @@
       <w:r>
         <w:t xml:space="preserve">olygon and </w:t>
       </w:r>
-      <w:proofErr w:type="spellStart"/>
       <w:r>
         <w:t>M</w:t>
       </w:r>
@@ -10117,11 +9572,7 @@
         <w:t>P</w:t>
       </w:r>
       <w:r>
-        <w:t>olygon</w:t>
-      </w:r>
-      <w:proofErr w:type="spellEnd"/>
-      <w:r>
-        <w:t xml:space="preserve"> type does </w:t>
+        <w:t xml:space="preserve">olygon type does </w:t>
       </w:r>
       <w:r>
         <w:rPr>
@@ -10354,6 +9805,46 @@
     </w:p>
     <w:p>
       <w:pPr>
+        <w:pStyle w:val="Titre3"/>
+      </w:pPr>
+      <w:r>
+        <w:t>anchor</w:t>
+      </w:r>
+    </w:p>
+    <w:p>
+      <w:r>
+        <w:t xml:space="preserve">Type : </w:t>
+      </w:r>
+      <w:r>
+        <w:t>Vector3</w:t>
+      </w:r>
+    </w:p>
+    <w:p>
+      <w:r>
+        <w:t>Required : No</w:t>
+      </w:r>
+    </w:p>
+    <w:p>
+      <w:r>
+        <w:t xml:space="preserve">Default : </w:t>
+      </w:r>
+      <w:r>
+        <w:t>No</w:t>
+      </w:r>
+    </w:p>
+    <w:p>
+      <w:r>
+        <w:t xml:space="preserve">If defined, used as pivot point instead as the </w:t>
+      </w:r>
+      <w:r>
+        <w:t xml:space="preserve">geometry </w:t>
+      </w:r>
+      <w:r>
+        <w:t>bounds center.</w:t>
+      </w:r>
+    </w:p>
+    <w:p>
+      <w:pPr>
         <w:pStyle w:val="Titre1"/>
       </w:pPr>
       <w:bookmarkStart w:id="43" w:name="_Toc111802967"/>
@@ -10488,15 +9979,7 @@
         </w:numPr>
       </w:pPr>
       <w:r>
-        <w:t xml:space="preserve">If the pivot point is different </w:t>
-      </w:r>
-      <w:proofErr w:type="spellStart"/>
-      <w:r>
-        <w:t>that</w:t>
-      </w:r>
-      <w:proofErr w:type="spellEnd"/>
-      <w:r>
-        <w:t xml:space="preserve"> [0,0,0] then the local transform matrix become</w:t>
+        <w:t>If the pivot point is different that [0,0,0] then the local transform matrix become</w:t>
       </w:r>
     </w:p>
     <w:p>
@@ -10543,28 +10026,7 @@
           <w:b/>
           <w:bCs/>
         </w:rPr>
-        <w:t>* T</w:t>
-      </w:r>
-      <w:r>
-        <w:rPr>
-          <w:b/>
-          <w:bCs/>
-        </w:rPr>
-        <w:t xml:space="preserve"> * R * S</w:t>
-      </w:r>
-      <w:r>
-        <w:rPr>
-          <w:b/>
-          <w:bCs/>
-        </w:rPr>
-        <w:t xml:space="preserve"> * P</w:t>
-      </w:r>
-      <w:r>
-        <w:rPr>
-          <w:b/>
-          <w:bCs/>
-        </w:rPr>
-        <w:t xml:space="preserve"> </w:t>
+        <w:t xml:space="preserve">* T * R * S * P </w:t>
       </w:r>
     </w:p>
     <w:p>
@@ -10603,14 +10065,12 @@
         <w:t xml:space="preserve"> </w:t>
       </w:r>
       <w:r>
-        <w:t>[0,0,0]</w:t>
-      </w:r>
-      <w:r>
-        <w:t>.</w:t>
-      </w:r>
-    </w:p>
-    <w:p>
-      <w:r>
+        <w:t>[0,0,0].</w:t>
+      </w:r>
+    </w:p>
+    <w:p>
+      <w:r>
+        <w:lastRenderedPageBreak/>
         <w:t>The global transform of a node is given by the product of all local transform on the path from the root to the respective node.</w:t>
       </w:r>
     </w:p>
@@ -10693,7 +10153,6 @@
       </w:pPr>
       <w:bookmarkStart w:id="44" w:name="_Toc111802968"/>
       <w:r>
-        <w:lastRenderedPageBreak/>
         <w:t>Properties</w:t>
       </w:r>
       <w:bookmarkEnd w:id="44"/>
@@ -10741,13 +10200,8 @@
       <w:r>
         <w:t xml:space="preserve"> </w:t>
       </w:r>
-      <w:proofErr w:type="spellStart"/>
-      <w:r>
-        <w:t>JSGeofencing</w:t>
-      </w:r>
-      <w:proofErr w:type="spellEnd"/>
-      <w:r>
-        <w:t xml:space="preserve"> objects, even if they are of different type. </w:t>
+      <w:r>
+        <w:t>JSGeofencing objects, even if they are of different type. </w:t>
       </w:r>
       <w:hyperlink r:id="rId19" w:history="1">
         <w:r>
@@ -10803,12 +10257,10 @@
         <w:pStyle w:val="Titre3"/>
       </w:pPr>
       <w:bookmarkStart w:id="46" w:name="_Toc111802970"/>
-      <w:proofErr w:type="spellStart"/>
       <w:r>
         <w:t>iprimitive</w:t>
       </w:r>
       <w:bookmarkEnd w:id="46"/>
-      <w:proofErr w:type="spellEnd"/>
     </w:p>
     <w:p>
       <w:r>
@@ -10828,12 +10280,10 @@
         <w:pStyle w:val="Titre3"/>
       </w:pPr>
       <w:bookmarkStart w:id="47" w:name="_Toc111802971"/>
-      <w:proofErr w:type="spellStart"/>
       <w:r>
         <w:t>ishape</w:t>
       </w:r>
       <w:bookmarkEnd w:id="47"/>
-      <w:proofErr w:type="spellEnd"/>
     </w:p>
     <w:p>
       <w:r>
@@ -10902,6 +10352,7 @@
     </w:p>
     <w:p>
       <w:r>
+        <w:lastRenderedPageBreak/>
         <w:t>Required : No</w:t>
       </w:r>
     </w:p>
@@ -10947,7 +10398,6 @@
       </w:pPr>
       <w:bookmarkStart w:id="51" w:name="_Toc111802975"/>
       <w:r>
-        <w:lastRenderedPageBreak/>
         <w:t>pivot</w:t>
       </w:r>
       <w:bookmarkEnd w:id="51"/>
@@ -10967,25 +10417,7 @@
     </w:p>
     <w:p>
       <w:r>
-        <w:t>Default : [</w:t>
-      </w:r>
-      <w:r>
-        <w:t>0</w:t>
-      </w:r>
-      <w:r>
-        <w:t>,</w:t>
-      </w:r>
-      <w:r>
-        <w:t>0</w:t>
-      </w:r>
-      <w:r>
-        <w:t>,</w:t>
-      </w:r>
-      <w:r>
-        <w:t>0</w:t>
-      </w:r>
-      <w:r>
-        <w:t>]</w:t>
+        <w:t>Default : [0,0,0]</w:t>
       </w:r>
     </w:p>
     <w:p>
@@ -11208,6 +10640,7 @@
       </w:pPr>
       <w:bookmarkStart w:id="54" w:name="_Toc111802978"/>
       <w:r>
+        <w:lastRenderedPageBreak/>
         <w:t>Properties</w:t>
       </w:r>
       <w:bookmarkEnd w:id="54"/>
@@ -11217,12 +10650,10 @@
         <w:pStyle w:val="Titre3"/>
       </w:pPr>
       <w:bookmarkStart w:id="55" w:name="_Toc111802979"/>
-      <w:proofErr w:type="spellStart"/>
       <w:r>
         <w:t>relativeTo</w:t>
       </w:r>
       <w:bookmarkEnd w:id="55"/>
-      <w:proofErr w:type="spellEnd"/>
     </w:p>
     <w:p>
       <w:r>
@@ -11264,7 +10695,6 @@
     </w:p>
     <w:p>
       <w:r>
-        <w:lastRenderedPageBreak/>
         <w:t xml:space="preserve">Required : </w:t>
       </w:r>
       <w:r>
@@ -11419,6 +10849,7 @@
           </w:tcPr>
           <w:p>
             <w:r>
+              <w:lastRenderedPageBreak/>
               <w:t>Severity</w:t>
             </w:r>
           </w:p>
@@ -11432,13 +10863,8 @@
             <w:pPr>
               <w:cnfStyle w:val="100000000000" w:firstRow="1" w:lastRow="0" w:firstColumn="0" w:lastColumn="0" w:oddVBand="0" w:evenVBand="0" w:oddHBand="0" w:evenHBand="0" w:firstRowFirstColumn="0" w:firstRowLastColumn="0" w:lastRowFirstColumn="0" w:lastRowLastColumn="0"/>
             </w:pPr>
-            <w:proofErr w:type="spellStart"/>
-            <w:r>
-              <w:t>JSGeofencing</w:t>
-            </w:r>
-            <w:proofErr w:type="spellEnd"/>
-            <w:r>
-              <w:t xml:space="preserve"> Severity</w:t>
+            <w:r>
+              <w:t>JSGeofencing Severity</w:t>
             </w:r>
           </w:p>
         </w:tc>
@@ -11624,7 +11050,6 @@
     </w:p>
     <w:p>
       <w:r>
-        <w:lastRenderedPageBreak/>
         <w:t>Required : No</w:t>
       </w:r>
     </w:p>
@@ -11666,13 +11091,8 @@
       </w:r>
     </w:p>
     <w:p>
-      <w:proofErr w:type="spellStart"/>
-      <w:r>
-        <w:t>JSGeofencing</w:t>
-      </w:r>
-      <w:proofErr w:type="spellEnd"/>
-      <w:r>
-        <w:t xml:space="preserve"> object </w:t>
+      <w:r>
+        <w:t xml:space="preserve">JSGeofencing object </w:t>
       </w:r>
       <w:r>
         <w:t xml:space="preserve">behaviors </w:t>
@@ -11694,15 +11114,7 @@
     </w:p>
     <w:p>
       <w:r>
-        <w:t xml:space="preserve">Every </w:t>
-      </w:r>
-      <w:proofErr w:type="spellStart"/>
-      <w:r>
-        <w:t>JSGeofencing</w:t>
-      </w:r>
-      <w:proofErr w:type="spellEnd"/>
-      <w:r>
-        <w:t xml:space="preserve"> object </w:t>
+        <w:t xml:space="preserve">Every JSGeofencing object </w:t>
       </w:r>
       <w:r>
         <w:rPr>
@@ -11835,6 +11247,7 @@
     </w:p>
     <w:p>
       <w:r>
+        <w:lastRenderedPageBreak/>
         <w:t>The scope of the modifier. Value can be :</w:t>
       </w:r>
     </w:p>
@@ -11882,188 +11295,176 @@
     </w:p>
     <w:p>
       <w:r>
+        <w:t>Required : No</w:t>
+      </w:r>
+    </w:p>
+    <w:p>
+      <w:r>
+        <w:t xml:space="preserve">Default : </w:t>
+      </w:r>
+      <w:r>
+        <w:t>null</w:t>
+      </w:r>
+    </w:p>
+    <w:p>
+      <w:r>
+        <w:t>The category to which this modifier belongs. Modifier Categories define groupings of modifier supported by Geofencing tools.</w:t>
+      </w:r>
+    </w:p>
+    <w:p>
+      <w:pPr>
+        <w:pStyle w:val="Titre3"/>
+      </w:pPr>
+      <w:bookmarkStart w:id="63" w:name="_Toc111802987"/>
+      <w:r>
+        <w:t>priority</w:t>
+      </w:r>
+      <w:bookmarkEnd w:id="63"/>
+    </w:p>
+    <w:p>
+      <w:r>
+        <w:t>Type : number</w:t>
+      </w:r>
+    </w:p>
+    <w:p>
+      <w:r>
+        <w:t>Required : No</w:t>
+      </w:r>
+    </w:p>
+    <w:p>
+      <w:r>
+        <w:t>Default : 0</w:t>
+      </w:r>
+    </w:p>
+    <w:p>
+      <w:r>
+        <w:t xml:space="preserve">Some modifiers may be call prior to other. </w:t>
+      </w:r>
+    </w:p>
+    <w:p>
+      <w:r>
+        <w:t xml:space="preserve">priority can range between </w:t>
+      </w:r>
+      <w:r>
+        <w:t>0</w:t>
+      </w:r>
+      <w:r>
+        <w:t xml:space="preserve"> (lowest priority) and 127 (highest priority)</w:t>
+      </w:r>
+      <w:r>
+        <w:t>.</w:t>
+      </w:r>
+    </w:p>
+    <w:p>
+      <w:pPr>
+        <w:pStyle w:val="Titre2"/>
+      </w:pPr>
+      <w:bookmarkStart w:id="64" w:name="_Toc111802988"/>
+      <w:r>
+        <w:t>Modifier objects</w:t>
+      </w:r>
+      <w:bookmarkEnd w:id="64"/>
+    </w:p>
+    <w:p>
+      <w:pPr>
+        <w:pStyle w:val="Titre3"/>
+      </w:pPr>
+      <w:bookmarkStart w:id="65" w:name="_Toc111802989"/>
+      <w:r>
+        <w:t>Calendar</w:t>
+      </w:r>
+      <w:bookmarkEnd w:id="65"/>
+    </w:p>
+    <w:p>
+      <w:r>
+        <w:t xml:space="preserve">Define the expiration </w:t>
+      </w:r>
+      <w:r>
+        <w:t xml:space="preserve">and validity </w:t>
+      </w:r>
+      <w:r>
+        <w:t>of the underlying node.</w:t>
+      </w:r>
+    </w:p>
+    <w:p>
+      <w:pPr>
+        <w:pStyle w:val="Titre4"/>
+      </w:pPr>
+      <w:r>
+        <w:t>Properties</w:t>
+      </w:r>
+    </w:p>
+    <w:p>
+      <w:pPr>
+        <w:pStyle w:val="Titre5"/>
+      </w:pPr>
+      <w:r>
+        <w:t>expir</w:t>
+      </w:r>
+      <w:r>
+        <w:t>e</w:t>
+      </w:r>
+    </w:p>
+    <w:p>
+      <w:r>
+        <w:t xml:space="preserve">Type : </w:t>
+      </w:r>
+      <w:r>
+        <w:t>UTCDate | LocalDate</w:t>
+      </w:r>
+    </w:p>
+    <w:p>
+      <w:r>
+        <w:t xml:space="preserve">Required : </w:t>
+      </w:r>
+      <w:r>
+        <w:t>No</w:t>
+      </w:r>
+    </w:p>
+    <w:p>
+      <w:r>
+        <w:t>The absolute expiratio</w:t>
+      </w:r>
+      <w:r>
+        <w:t>n</w:t>
+      </w:r>
+      <w:r>
+        <w:t>.</w:t>
+      </w:r>
+    </w:p>
+    <w:p>
+      <w:r>
+        <w:t>Once a Node is expired, the consumed property is set to true.</w:t>
+      </w:r>
+    </w:p>
+    <w:p>
+      <w:pPr>
+        <w:pStyle w:val="Titre5"/>
+      </w:pPr>
+      <w:r>
+        <w:t>v</w:t>
+      </w:r>
+      <w:r>
+        <w:t>alidityPeriod</w:t>
+      </w:r>
+      <w:r>
+        <w:t>s</w:t>
+      </w:r>
+    </w:p>
+    <w:p>
+      <w:r>
+        <w:t xml:space="preserve">Type : </w:t>
+      </w:r>
+      <w:r>
+        <w:t xml:space="preserve">Array of </w:t>
+      </w:r>
+      <w:r>
+        <w:t>Period</w:t>
+      </w:r>
+    </w:p>
+    <w:p>
+      <w:r>
         <w:lastRenderedPageBreak/>
-        <w:t>Required : No</w:t>
-      </w:r>
-    </w:p>
-    <w:p>
-      <w:r>
-        <w:t xml:space="preserve">Default : </w:t>
-      </w:r>
-      <w:r>
-        <w:t>null</w:t>
-      </w:r>
-    </w:p>
-    <w:p>
-      <w:r>
-        <w:t>The category to which this modifier belongs. Modifier Categories define groupings of modifier supported by Geofencing tools.</w:t>
-      </w:r>
-    </w:p>
-    <w:p>
-      <w:pPr>
-        <w:pStyle w:val="Titre3"/>
-      </w:pPr>
-      <w:bookmarkStart w:id="63" w:name="_Toc111802987"/>
-      <w:r>
-        <w:t>priority</w:t>
-      </w:r>
-      <w:bookmarkEnd w:id="63"/>
-    </w:p>
-    <w:p>
-      <w:r>
-        <w:t>Type : number</w:t>
-      </w:r>
-    </w:p>
-    <w:p>
-      <w:r>
-        <w:t>Required : No</w:t>
-      </w:r>
-    </w:p>
-    <w:p>
-      <w:r>
-        <w:t>Default : 0</w:t>
-      </w:r>
-    </w:p>
-    <w:p>
-      <w:r>
-        <w:t xml:space="preserve">Some modifiers may be call prior to other. </w:t>
-      </w:r>
-    </w:p>
-    <w:p>
-      <w:r>
-        <w:t xml:space="preserve">priority can range between </w:t>
-      </w:r>
-      <w:r>
-        <w:t>0</w:t>
-      </w:r>
-      <w:r>
-        <w:t xml:space="preserve"> (lowest priority) and 127 (highest priority)</w:t>
-      </w:r>
-      <w:r>
-        <w:t>.</w:t>
-      </w:r>
-    </w:p>
-    <w:p>
-      <w:pPr>
-        <w:pStyle w:val="Titre2"/>
-      </w:pPr>
-      <w:bookmarkStart w:id="64" w:name="_Toc111802988"/>
-      <w:r>
-        <w:t>Modifier objects</w:t>
-      </w:r>
-      <w:bookmarkEnd w:id="64"/>
-    </w:p>
-    <w:p>
-      <w:pPr>
-        <w:pStyle w:val="Titre3"/>
-      </w:pPr>
-      <w:bookmarkStart w:id="65" w:name="_Toc111802989"/>
-      <w:r>
-        <w:t>Calendar</w:t>
-      </w:r>
-      <w:bookmarkEnd w:id="65"/>
-    </w:p>
-    <w:p>
-      <w:r>
-        <w:t xml:space="preserve">Define the expiration </w:t>
-      </w:r>
-      <w:r>
-        <w:t xml:space="preserve">and validity </w:t>
-      </w:r>
-      <w:r>
-        <w:t>of the underlying node.</w:t>
-      </w:r>
-    </w:p>
-    <w:p>
-      <w:pPr>
-        <w:pStyle w:val="Titre4"/>
-      </w:pPr>
-      <w:r>
-        <w:t>Properties</w:t>
-      </w:r>
-    </w:p>
-    <w:p>
-      <w:pPr>
-        <w:pStyle w:val="Titre5"/>
-      </w:pPr>
-      <w:r>
-        <w:t>expir</w:t>
-      </w:r>
-      <w:r>
-        <w:t>e</w:t>
-      </w:r>
-    </w:p>
-    <w:p>
-      <w:r>
-        <w:t xml:space="preserve">Type : </w:t>
-      </w:r>
-      <w:proofErr w:type="spellStart"/>
-      <w:r>
-        <w:t>UTCDate</w:t>
-      </w:r>
-      <w:proofErr w:type="spellEnd"/>
-      <w:r>
-        <w:t xml:space="preserve"> | </w:t>
-      </w:r>
-      <w:proofErr w:type="spellStart"/>
-      <w:r>
-        <w:t>LocalDate</w:t>
-      </w:r>
-      <w:proofErr w:type="spellEnd"/>
-    </w:p>
-    <w:p>
-      <w:r>
-        <w:t xml:space="preserve">Required : </w:t>
-      </w:r>
-      <w:r>
-        <w:t>No</w:t>
-      </w:r>
-    </w:p>
-    <w:p>
-      <w:r>
-        <w:t>The absolute expiratio</w:t>
-      </w:r>
-      <w:r>
-        <w:t>n</w:t>
-      </w:r>
-      <w:r>
-        <w:t>.</w:t>
-      </w:r>
-    </w:p>
-    <w:p>
-      <w:r>
-        <w:t>Once a Node is expired, the consumed property is set to true.</w:t>
-      </w:r>
-    </w:p>
-    <w:p>
-      <w:pPr>
-        <w:pStyle w:val="Titre5"/>
-      </w:pPr>
-      <w:proofErr w:type="spellStart"/>
-      <w:r>
-        <w:t>v</w:t>
-      </w:r>
-      <w:r>
-        <w:t>alidityPeriod</w:t>
-      </w:r>
-      <w:r>
-        <w:t>s</w:t>
-      </w:r>
-      <w:proofErr w:type="spellEnd"/>
-    </w:p>
-    <w:p>
-      <w:r>
-        <w:t xml:space="preserve">Type : </w:t>
-      </w:r>
-      <w:r>
-        <w:t xml:space="preserve">Array of </w:t>
-      </w:r>
-      <w:r>
-        <w:t>Period</w:t>
-      </w:r>
-    </w:p>
-    <w:p>
-      <w:r>
         <w:t xml:space="preserve">Required : </w:t>
       </w:r>
       <w:r>
@@ -12092,19 +11493,12 @@
           <w:numId w:val="24"/>
         </w:numPr>
       </w:pPr>
-      <w:proofErr w:type="spellStart"/>
       <w:r>
         <w:t>startTime</w:t>
       </w:r>
-      <w:proofErr w:type="spellEnd"/>
-      <w:r>
-        <w:t xml:space="preserve">: </w:t>
-      </w:r>
-      <w:proofErr w:type="spellStart"/>
-      <w:r>
-        <w:t>UTCDate</w:t>
-      </w:r>
-      <w:proofErr w:type="spellEnd"/>
+      <w:r>
+        <w:t>: UTCDate</w:t>
+      </w:r>
       <w:r>
         <w:t xml:space="preserve"> </w:t>
       </w:r>
@@ -12114,11 +11508,9 @@
       <w:r>
         <w:t xml:space="preserve"> </w:t>
       </w:r>
-      <w:proofErr w:type="spellStart"/>
       <w:r>
         <w:t>LocalDate</w:t>
       </w:r>
-      <w:proofErr w:type="spellEnd"/>
     </w:p>
     <w:p>
       <w:pPr>
@@ -12128,22 +11520,15 @@
           <w:numId w:val="24"/>
         </w:numPr>
       </w:pPr>
-      <w:proofErr w:type="spellStart"/>
       <w:r>
         <w:t>end</w:t>
       </w:r>
       <w:r>
         <w:t>Time</w:t>
       </w:r>
-      <w:proofErr w:type="spellEnd"/>
-      <w:r>
-        <w:t xml:space="preserve">: </w:t>
-      </w:r>
-      <w:proofErr w:type="spellStart"/>
-      <w:r>
-        <w:t>UTCDate</w:t>
-      </w:r>
-      <w:proofErr w:type="spellEnd"/>
+      <w:r>
+        <w:t>: UTCDate</w:t>
+      </w:r>
       <w:r>
         <w:t xml:space="preserve"> </w:t>
       </w:r>
@@ -12153,11 +11538,9 @@
       <w:r>
         <w:t xml:space="preserve"> </w:t>
       </w:r>
-      <w:proofErr w:type="spellStart"/>
       <w:r>
         <w:t>LocalDate</w:t>
       </w:r>
-      <w:proofErr w:type="spellEnd"/>
     </w:p>
     <w:p>
       <w:pPr>
@@ -12224,7 +11607,6 @@
         <w:pStyle w:val="Titre5"/>
       </w:pPr>
       <w:r>
-        <w:lastRenderedPageBreak/>
         <w:t>count</w:t>
       </w:r>
     </w:p>
@@ -12404,6 +11786,7 @@
       </w:pPr>
       <w:bookmarkStart w:id="69" w:name="_Toc111802993"/>
       <w:r>
+        <w:lastRenderedPageBreak/>
         <w:t>Area triggers</w:t>
       </w:r>
       <w:bookmarkEnd w:id="69"/>
@@ -12765,10 +12148,7 @@
               <w:t xml:space="preserve">When near the </w:t>
             </w:r>
             <w:r>
-              <w:t>zone</w:t>
-            </w:r>
-            <w:r>
-              <w:t xml:space="preserve">  </w:t>
+              <w:t xml:space="preserve">zone  </w:t>
             </w:r>
             <w:r>
               <w:t>fence with direction toward to the fence.</w:t>
@@ -12784,7 +12164,6 @@
           </w:tcPr>
           <w:p>
             <w:r>
-              <w:lastRenderedPageBreak/>
               <w:t>Leaving</w:t>
             </w:r>
           </w:p>
@@ -12814,10 +12193,7 @@
               <w:t xml:space="preserve">When near the </w:t>
             </w:r>
             <w:r>
-              <w:t>zone</w:t>
-            </w:r>
-            <w:r>
-              <w:t xml:space="preserve"> </w:t>
+              <w:t xml:space="preserve">zone </w:t>
             </w:r>
             <w:r>
               <w:t>fence with direction away from the fence.</w:t>
@@ -12852,7 +12228,7 @@
           <v:shape id="_x0000_i1025" type="#_x0000_t75" style="width:414.45pt;height:229.75pt" o:ole="">
             <v:imagedata r:id="rId20" o:title=""/>
           </v:shape>
-          <o:OLEObject Type="Embed" ProgID="Visio.Drawing.15" ShapeID="_x0000_i1025" DrawAspect="Content" ObjectID="_1722415786" r:id="rId21"/>
+          <o:OLEObject Type="Embed" ProgID="Visio.Drawing.15" ShapeID="_x0000_i1025" DrawAspect="Content" ObjectID="_1722429686" r:id="rId21"/>
         </w:object>
       </w:r>
     </w:p>
@@ -12999,6 +12375,7 @@
           </w:tcPr>
           <w:p>
             <w:r>
+              <w:lastRenderedPageBreak/>
               <w:t>Approaching</w:t>
             </w:r>
           </w:p>
@@ -13090,7 +12467,7 @@
           <v:shape id="_x0000_i1026" type="#_x0000_t75" style="width:414.45pt;height:253.55pt" o:ole="">
             <v:imagedata r:id="rId22" o:title=""/>
           </v:shape>
-          <o:OLEObject Type="Embed" ProgID="Visio.Drawing.15" ShapeID="_x0000_i1026" DrawAspect="Content" ObjectID="_1722415787" r:id="rId23"/>
+          <o:OLEObject Type="Embed" ProgID="Visio.Drawing.15" ShapeID="_x0000_i1026" DrawAspect="Content" ObjectID="_1722429687" r:id="rId23"/>
         </w:object>
       </w:r>
     </w:p>
@@ -13388,7 +12765,7 @@
           <v:shape id="_x0000_i1027" type="#_x0000_t75" style="width:415.7pt;height:247.95pt" o:ole="">
             <v:imagedata r:id="rId24" o:title=""/>
           </v:shape>
-          <o:OLEObject Type="Embed" ProgID="Visio.Drawing.15" ShapeID="_x0000_i1027" DrawAspect="Content" ObjectID="_1722415788" r:id="rId25"/>
+          <o:OLEObject Type="Embed" ProgID="Visio.Drawing.15" ShapeID="_x0000_i1027" DrawAspect="Content" ObjectID="_1722429688" r:id="rId25"/>
         </w:object>
       </w:r>
     </w:p>
@@ -13693,19 +13070,7 @@
     <w:p/>
     <w:p>
       <w:r>
-        <w:t>Approaching</w:t>
-      </w:r>
-      <w:r>
-        <w:t xml:space="preserve"> and </w:t>
-      </w:r>
-      <w:r>
-        <w:t>Leaving</w:t>
-      </w:r>
-      <w:r>
-        <w:t xml:space="preserve"> </w:t>
-      </w:r>
-      <w:r>
-        <w:t xml:space="preserve">implies that the primitive </w:t>
+        <w:t xml:space="preserve">Approaching and Leaving implies that the primitive </w:t>
       </w:r>
       <w:r>
         <w:rPr>
@@ -13725,10 +13090,7 @@
         <w:t>NOT</w:t>
       </w:r>
       <w:r>
-        <w:t xml:space="preserve"> support this property</w:t>
-      </w:r>
-      <w:r>
-        <w:t xml:space="preserve"> unless they are ready to send alarm at each movement located into the Distance zone.</w:t>
+        <w:t xml:space="preserve"> support this property unless they are ready to send alarm at each movement located into the Distance zone.</w:t>
       </w:r>
     </w:p>
     <w:p>
@@ -13749,12 +13111,10 @@
         <w:pStyle w:val="Titre3"/>
       </w:pPr>
       <w:bookmarkStart w:id="74" w:name="_Toc111802998"/>
-      <w:proofErr w:type="spellStart"/>
       <w:r>
         <w:t>evalThreshold</w:t>
       </w:r>
       <w:bookmarkEnd w:id="74"/>
-      <w:proofErr w:type="spellEnd"/>
     </w:p>
     <w:p>
       <w:r>
@@ -13795,7 +13155,7 @@
           <v:shape id="_x0000_i1028" type="#_x0000_t75" style="width:388.8pt;height:128.35pt" o:ole="">
             <v:imagedata r:id="rId26" o:title=""/>
           </v:shape>
-          <o:OLEObject Type="Embed" ProgID="Visio.Drawing.15" ShapeID="_x0000_i1028" DrawAspect="Content" ObjectID="_1722415789" r:id="rId27"/>
+          <o:OLEObject Type="Embed" ProgID="Visio.Drawing.15" ShapeID="_x0000_i1028" DrawAspect="Content" ObjectID="_1722429689" r:id="rId27"/>
         </w:object>
       </w:r>
     </w:p>
@@ -13858,7 +13218,6 @@
         <w:pStyle w:val="Titre3"/>
       </w:pPr>
       <w:bookmarkStart w:id="75" w:name="_Toc111802999"/>
-      <w:proofErr w:type="spellStart"/>
       <w:r>
         <w:t>inode</w:t>
       </w:r>
@@ -13866,7 +13225,6 @@
         <w:t>s</w:t>
       </w:r>
       <w:bookmarkEnd w:id="75"/>
-      <w:proofErr w:type="spellEnd"/>
       <w:r>
         <w:t xml:space="preserve"> </w:t>
       </w:r>
@@ -13900,7 +13258,6 @@
         <w:pStyle w:val="Titre3"/>
       </w:pPr>
       <w:bookmarkStart w:id="76" w:name="_Toc111803000"/>
-      <w:proofErr w:type="spellStart"/>
       <w:r>
         <w:t>i</w:t>
       </w:r>
@@ -13908,7 +13265,6 @@
         <w:t>alerts</w:t>
       </w:r>
       <w:bookmarkEnd w:id="76"/>
-      <w:proofErr w:type="spellEnd"/>
     </w:p>
     <w:p>
       <w:r>

</xml_diff>